<commit_message>
Fixed constraints in the MySQL schema. Added schema to the design doc.
</commit_message>
<xml_diff>
--- a/doc/Design.docx
+++ b/doc/Design.docx
@@ -260,12 +260,6 @@
       <w:pPr>
         <w:jc w:val="center"/>
       </w:pPr>
-      <w:r>
-        <w:rPr>
-          <w:noProof/>
-          <w:lang w:bidi="ar-SA"/>
-        </w:rPr>
-      </w:r>
       <w:r>
         <w:pict>
           <v:group id="_x0000_s1029" editas="canvas" style="width:114.85pt;height:66.6pt;mso-position-horizontal-relative:char;mso-position-vertical-relative:line" coordorigin="2575,10156" coordsize="1767,1025">
@@ -342,10 +336,10 @@
               <v:path arrowok="t" fillok="f" o:connecttype="none"/>
               <o:lock v:ext="edit" shapetype="t"/>
             </v:shapetype>
-            <v:shape id="_x0000_s1034" type="#_x0000_t37" style="position:absolute;left:2943;top:10490;width:543;height:470;rotation:90;flip:x" o:connectortype="curved" adj="-60180,64658,-60180">
+            <v:shape id="_x0000_s1034" type="#_x0000_t37" style="position:absolute;left:2943;top:10490;width:543;height:470;rotation:90;flip:x" o:connectortype="curved" adj="-168027,91641,-168027">
               <v:stroke endarrow="block"/>
             </v:shape>
-            <v:shape id="_x0000_s1035" type="#_x0000_t37" style="position:absolute;left:3381;top:10306;width:510;height:514;rotation:270;flip:x" o:connectortype="curved" adj="-102722,74371,-102722">
+            <v:shape id="_x0000_s1035" type="#_x0000_t37" style="position:absolute;left:3381;top:10306;width:510;height:514;rotation:270;flip:x" o:connectortype="curved" adj="-217564,99011,-217564">
               <v:stroke endarrow="block"/>
             </v:shape>
             <w10:wrap type="none"/>
@@ -375,12 +369,6 @@
       <w:pPr>
         <w:jc w:val="center"/>
       </w:pPr>
-      <w:r>
-        <w:rPr>
-          <w:noProof/>
-          <w:lang w:bidi="ar-SA"/>
-        </w:rPr>
-      </w:r>
       <w:r>
         <w:pict>
           <v:group id="_x0000_s1036" editas="canvas" style="width:75.85pt;height:110.9pt;mso-position-horizontal-relative:char;mso-position-vertical-relative:line" coordorigin="2569,10156" coordsize="1167,1707">
@@ -464,10 +452,10 @@
               <v:path arrowok="t" fillok="f" o:connecttype="none"/>
               <o:lock v:ext="edit" shapetype="t"/>
             </v:shapetype>
-            <v:shape id="_x0000_s1044" type="#_x0000_t32" style="position:absolute;left:2964;top:10642;width:379;height:1;rotation:270" o:connectortype="curved" adj="-210732,-1,-210732">
+            <v:shape id="_x0000_s1044" type="#_x0000_t32" style="position:absolute;left:2964;top:10642;width:379;height:1;rotation:270" o:connectortype="curved" adj="-268420,-1,-268420">
               <v:stroke endarrow="block"/>
             </v:shape>
-            <v:shape id="_x0000_s1045" type="#_x0000_t32" style="position:absolute;left:2964;top:11377;width:379;height:1;rotation:270" o:connectortype="curved" adj="-210732,-1,-210732">
+            <v:shape id="_x0000_s1045" type="#_x0000_t32" style="position:absolute;left:2964;top:11377;width:379;height:1;rotation:270" o:connectortype="curved" adj="-268420,-1,-268420">
               <v:stroke endarrow="block"/>
             </v:shape>
             <w10:wrap type="none"/>
@@ -2145,7 +2133,7 @@
         <w:rPr>
           <w:rStyle w:val="InlinedCode"/>
         </w:rPr>
-        <w:t>cpl_version_t version_hint</w:t>
+        <w:t>cpl_version_t version</w:t>
       </w:r>
       <w:r>
         <w:rPr>
@@ -2157,22 +2145,7 @@
         <w:t xml:space="preserve"> </w:t>
       </w:r>
       <w:r>
-        <w:t>The version number to create if CPL knows what is the latest version of the object (which is usually the case if CPL is running as a service rather than as a library</w:t>
-      </w:r>
-      <w:r>
-        <w:t xml:space="preserve"> – see below</w:t>
-      </w:r>
-      <w:r>
-        <w:t xml:space="preserve">), or </w:t>
-      </w:r>
-      <w:r>
-        <w:rPr>
-          <w:rStyle w:val="InlinedCode"/>
-        </w:rPr>
-        <w:t>CPL_VERSION_NONE</w:t>
-      </w:r>
-      <w:r>
-        <w:t xml:space="preserve"> otherwise</w:t>
+        <w:t>The version number to create</w:t>
       </w:r>
       <w:r>
         <w:t>.</w:t>
@@ -2240,7 +2213,13 @@
         <w:t xml:space="preserve">Returns: </w:t>
       </w:r>
       <w:r>
-        <w:t>The version number (a nonnegative number), or an error code (negative).</w:t>
+        <w:rPr>
+          <w:rStyle w:val="InlinedCode"/>
+        </w:rPr>
+        <w:t>CPL_OK</w:t>
+      </w:r>
+      <w:r>
+        <w:t xml:space="preserve"> or an error code.</w:t>
       </w:r>
     </w:p>
     <w:p>
@@ -2406,7 +2385,6 @@
         <w:rPr>
           <w:rStyle w:val="InlinedCode"/>
         </w:rPr>
-        <w:lastRenderedPageBreak/>
         <w:t>cpl_version_t</w:t>
       </w:r>
       <w:r>
@@ -2457,6 +2435,7 @@
         <w:rPr>
           <w:rStyle w:val="IntenseCodeChar"/>
         </w:rPr>
+        <w:lastRenderedPageBreak/>
         <w:t>cpl_</w:t>
       </w:r>
       <w:r>
@@ -2799,7 +2778,25 @@
         <w:rPr>
           <w:rStyle w:val="InlinedCode"/>
         </w:rPr>
-        <w:t>version_t object_id</w:t>
+        <w:t xml:space="preserve">version_t </w:t>
+      </w:r>
+      <w:r>
+        <w:rPr>
+          <w:rStyle w:val="InlinedCode"/>
+        </w:rPr>
+        <w:t>max</w:t>
+      </w:r>
+      <w:r>
+        <w:rPr>
+          <w:rStyle w:val="InlinedCode"/>
+        </w:rPr>
+        <w:t>_</w:t>
+      </w:r>
+      <w:r>
+        <w:rPr>
+          <w:rStyle w:val="InlinedCode"/>
+        </w:rPr>
+        <w:t>version</w:t>
       </w:r>
       <w:r>
         <w:rPr>
@@ -3259,12 +3256,6 @@
         <w:pStyle w:val="ListParagraph"/>
         <w:jc w:val="center"/>
       </w:pPr>
-      <w:r>
-        <w:rPr>
-          <w:noProof/>
-          <w:lang w:bidi="ar-SA"/>
-        </w:rPr>
-      </w:r>
       <w:r>
         <w:pict>
           <v:group id="_x0000_s1047" editas="canvas" style="width:264.85pt;height:103.95pt;mso-position-horizontal-relative:char;mso-position-vertical-relative:line" coordorigin="2934,6768" coordsize="4074,1599">
@@ -3476,12 +3467,6 @@
         <w:pStyle w:val="ListParagraph"/>
         <w:jc w:val="center"/>
       </w:pPr>
-      <w:r>
-        <w:rPr>
-          <w:noProof/>
-          <w:lang w:bidi="ar-SA"/>
-        </w:rPr>
-      </w:r>
       <w:r>
         <w:pict>
           <v:group id="_x0000_s1078" editas="canvas" style="width:264.85pt;height:133.05pt;mso-position-horizontal-relative:char;mso-position-vertical-relative:line" coordorigin="2934,6768" coordsize="4074,2046">
@@ -3781,6 +3766,878 @@
         <w:t xml:space="preserve"> use in production systems is a part of our future work.</w:t>
       </w:r>
     </w:p>
+    <w:p>
+      <w:pPr>
+        <w:pStyle w:val="Heading1"/>
+      </w:pPr>
+      <w:r>
+        <w:lastRenderedPageBreak/>
+        <w:t>CPL RDF</w:t>
+      </w:r>
+      <w:r>
+        <w:t>/SPARQL</w:t>
+      </w:r>
+      <w:r>
+        <w:t xml:space="preserve"> Backend</w:t>
+      </w:r>
+    </w:p>
+    <w:p>
+      <w:r>
+        <w:t>The RDF backend uses the following schema</w:t>
+      </w:r>
+      <w:r>
+        <w:t xml:space="preserve"> (where POP stands for “provenance of provenance”)</w:t>
+      </w:r>
+      <w:r>
+        <w:t>:</w:t>
+      </w:r>
+    </w:p>
+    <w:p>
+      <w:pPr>
+        <w:jc w:val="center"/>
+      </w:pPr>
+      <w:r>
+        <w:rPr>
+          <w:noProof/>
+          <w:color w:val="FFFFFF" w:themeColor="background1"/>
+          <w:lang w:bidi="ar-SA"/>
+        </w:rPr>
+      </w:r>
+      <w:r>
+        <w:rPr>
+          <w:color w:val="FFFFFF" w:themeColor="background1"/>
+        </w:rPr>
+        <w:pict>
+          <v:group id="_x0000_s1102" editas="canvas" style="width:323.75pt;height:187.6pt;mso-position-horizontal-relative:char;mso-position-vertical-relative:line" coordorigin="4237,1822" coordsize="4981,2886">
+            <o:lock v:ext="edit" aspectratio="t"/>
+            <v:shape id="_x0000_s1101" type="#_x0000_t75" style="position:absolute;left:4237;top:1822;width:4981;height:2886" o:preferrelative="f">
+              <v:fill o:detectmouseclick="t"/>
+              <v:path o:extrusionok="t" o:connecttype="none"/>
+              <o:lock v:ext="edit" text="t"/>
+            </v:shape>
+            <v:roundrect id="_x0000_s1103" style="position:absolute;left:5715;top:2442;width:1828;height:320;v-text-anchor:middle" arcsize="10923f" fillcolor="#a61d31 [3215]">
+              <v:textbox>
+                <w:txbxContent>
+                  <w:p>
+                    <w:pPr>
+                      <w:pStyle w:val="NoSpacing"/>
+                      <w:jc w:val="center"/>
+                      <w:rPr>
+                        <w:b/>
+                        <w:color w:val="FFFFFF" w:themeColor="background1"/>
+                      </w:rPr>
+                    </w:pPr>
+                    <w:r>
+                      <w:rPr>
+                        <w:b/>
+                        <w:color w:val="FFFFFF" w:themeColor="background1"/>
+                      </w:rPr>
+                      <w:t>Provenance Object</w:t>
+                    </w:r>
+                  </w:p>
+                </w:txbxContent>
+              </v:textbox>
+            </v:roundrect>
+            <v:shapetype id="_x0000_t202" coordsize="21600,21600" o:spt="202" path="m,l,21600r21600,l21600,xe">
+              <v:stroke joinstyle="miter"/>
+              <v:path gradientshapeok="t" o:connecttype="rect"/>
+            </v:shapetype>
+            <v:shape id="_x0000_s1104" type="#_x0000_t202" style="position:absolute;left:6727;top:1822;width:851;height:186" stroked="f">
+              <v:textbox style="mso-fit-shape-to-text:t" inset="0,0,0,0">
+                <w:txbxContent>
+                  <w:p>
+                    <w:pPr>
+                      <w:pStyle w:val="NoSpacing"/>
+                      <w:jc w:val="center"/>
+                    </w:pPr>
+                    <w:r>
+                      <w:t>Type</w:t>
+                    </w:r>
+                  </w:p>
+                </w:txbxContent>
+              </v:textbox>
+            </v:shape>
+            <v:shape id="_x0000_s1105" type="#_x0000_t202" style="position:absolute;left:5715;top:1822;width:852;height:186" stroked="f">
+              <v:textbox style="mso-fit-shape-to-text:t" inset="0,0,0,0">
+                <w:txbxContent>
+                  <w:p>
+                    <w:pPr>
+                      <w:pStyle w:val="NoSpacing"/>
+                      <w:jc w:val="center"/>
+                    </w:pPr>
+                    <w:r>
+                      <w:t>Name</w:t>
+                    </w:r>
+                  </w:p>
+                </w:txbxContent>
+              </v:textbox>
+            </v:shape>
+            <v:shape id="_x0000_s1106" type="#_x0000_t202" style="position:absolute;left:4706;top:1822;width:850;height:186" stroked="f">
+              <v:textbox style="mso-fit-shape-to-text:t" inset="0,0,0,0">
+                <w:txbxContent>
+                  <w:p>
+                    <w:pPr>
+                      <w:pStyle w:val="NoSpacing"/>
+                      <w:jc w:val="center"/>
+                    </w:pPr>
+                    <w:r>
+                      <w:t>Originator</w:t>
+                    </w:r>
+                  </w:p>
+                </w:txbxContent>
+              </v:textbox>
+            </v:shape>
+            <v:shape id="_x0000_s1110" type="#_x0000_t32" style="position:absolute;left:5132;top:2008;width:1497;height:434;flip:x y" o:connectortype="straight">
+              <v:stroke endarrow="block"/>
+            </v:shape>
+            <v:shape id="_x0000_s1111" type="#_x0000_t32" style="position:absolute;left:6141;top:2008;width:488;height:434;flip:x y" o:connectortype="straight">
+              <v:stroke endarrow="block"/>
+            </v:shape>
+            <v:shape id="_x0000_s1112" type="#_x0000_t32" style="position:absolute;left:6629;top:2008;width:524;height:434;flip:y" o:connectortype="straight">
+              <v:stroke endarrow="block"/>
+            </v:shape>
+            <v:roundrect id="_x0000_s1114" style="position:absolute;left:5715;top:3918;width:1827;height:320;v-text-anchor:middle" arcsize="10923f" fillcolor="#a61d31 [3215]">
+              <v:textbox>
+                <w:txbxContent>
+                  <w:p>
+                    <w:pPr>
+                      <w:pStyle w:val="NoSpacing"/>
+                      <w:jc w:val="center"/>
+                      <w:rPr>
+                        <w:b/>
+                        <w:color w:val="FFFFFF" w:themeColor="background1"/>
+                      </w:rPr>
+                    </w:pPr>
+                    <w:r>
+                      <w:rPr>
+                        <w:b/>
+                        <w:color w:val="FFFFFF" w:themeColor="background1"/>
+                      </w:rPr>
+                      <w:t>Version Node</w:t>
+                    </w:r>
+                  </w:p>
+                </w:txbxContent>
+              </v:textbox>
+            </v:roundrect>
+            <v:shape id="_x0000_s1115" type="#_x0000_t202" style="position:absolute;left:4237;top:3454;width:850;height:417;v-text-anchor:middle" stroked="f">
+              <v:textbox inset="3.6pt,7.2pt,3.6pt,7.2pt">
+                <w:txbxContent>
+                  <w:p>
+                    <w:pPr>
+                      <w:pStyle w:val="NoSpacing"/>
+                      <w:jc w:val="right"/>
+                    </w:pPr>
+                    <w:r>
+                      <w:t>Version</w:t>
+                    </w:r>
+                  </w:p>
+                  <w:p/>
+                </w:txbxContent>
+              </v:textbox>
+            </v:shape>
+            <v:shape id="_x0000_s1116" type="#_x0000_t202" style="position:absolute;left:7738;top:1822;width:852;height:185" stroked="f">
+              <v:textbox style="mso-fit-shape-to-text:t" inset="0,0,0,0">
+                <w:txbxContent>
+                  <w:p>
+                    <w:pPr>
+                      <w:pStyle w:val="NoSpacing"/>
+                      <w:jc w:val="center"/>
+                    </w:pPr>
+                    <w:r>
+                      <w:t>POP</w:t>
+                    </w:r>
+                  </w:p>
+                </w:txbxContent>
+              </v:textbox>
+            </v:shape>
+            <v:shape id="_x0000_s1117" type="#_x0000_t32" style="position:absolute;left:6629;top:2007;width:1535;height:435;flip:y" o:connectortype="straight">
+              <v:stroke endarrow="block"/>
+            </v:shape>
+            <v:shape id="_x0000_s1118" type="#_x0000_t202" style="position:absolute;left:4237;top:3874;width:850;height:414;v-text-anchor:middle" stroked="f">
+              <v:textbox inset="3.6pt,7.2pt,3.6pt,7.2pt">
+                <w:txbxContent>
+                  <w:p>
+                    <w:pPr>
+                      <w:pStyle w:val="NoSpacing"/>
+                      <w:jc w:val="right"/>
+                    </w:pPr>
+                    <w:r>
+                      <w:t>Timestamp</w:t>
+                    </w:r>
+                  </w:p>
+                  <w:p/>
+                </w:txbxContent>
+              </v:textbox>
+            </v:shape>
+            <v:shape id="_x0000_s1119" type="#_x0000_t202" style="position:absolute;left:4237;top:4294;width:850;height:414;v-text-anchor:middle" stroked="f">
+              <v:textbox inset="3.6pt,7.2pt,3.6pt,7.2pt">
+                <w:txbxContent>
+                  <w:p>
+                    <w:pPr>
+                      <w:pStyle w:val="NoSpacing"/>
+                      <w:jc w:val="right"/>
+                    </w:pPr>
+                    <w:r>
+                      <w:t>POP</w:t>
+                    </w:r>
+                  </w:p>
+                </w:txbxContent>
+              </v:textbox>
+            </v:shape>
+            <v:shape id="_x0000_s1120" type="#_x0000_t32" style="position:absolute;left:5087;top:3663;width:628;height:415;flip:x y" o:connectortype="straight">
+              <v:stroke endarrow="block"/>
+            </v:shape>
+            <v:shape id="_x0000_s1121" type="#_x0000_t32" style="position:absolute;left:5087;top:4078;width:628;height:3;flip:x" o:connectortype="straight">
+              <v:stroke endarrow="block"/>
+            </v:shape>
+            <v:shape id="_x0000_s1122" type="#_x0000_t32" style="position:absolute;left:5087;top:4078;width:628;height:423;flip:x" o:connectortype="straight">
+              <v:stroke endarrow="block"/>
+            </v:shape>
+            <v:shape id="_x0000_s1123" type="#_x0000_t32" style="position:absolute;left:6629;top:2762;width:1;height:1156;flip:x" o:connectortype="straight">
+              <v:stroke endarrow="block"/>
+            </v:shape>
+            <v:shapetype id="_x0000_t39" coordsize="21600,21600" o:spt="39" o:oned="t" path="m,c@0,0@1@6@1@5@1@7@3@8@2@8@4@8,21600@9,21600,21600e" filled="f">
+              <v:formulas>
+                <v:f eqn="mid #0 0"/>
+                <v:f eqn="val #0"/>
+                <v:f eqn="mid #0 21600"/>
+                <v:f eqn="mid #0 @2"/>
+                <v:f eqn="mid @2 21600"/>
+                <v:f eqn="mid #1 0"/>
+                <v:f eqn="mid @5 0"/>
+                <v:f eqn="mid #1 @5"/>
+                <v:f eqn="val #1"/>
+                <v:f eqn="mid #1 21600"/>
+              </v:formulas>
+              <v:path arrowok="t" fillok="f" o:connecttype="none"/>
+              <v:handles>
+                <v:h position="#0,@5"/>
+                <v:h position="@2,#1"/>
+              </v:handles>
+              <o:lock v:ext="edit" shapetype="t"/>
+            </v:shapetype>
+            <v:shape id="_x0000_s1124" type="#_x0000_t39" style="position:absolute;left:6629;top:4078;width:913;height:160;flip:x" o:connectortype="curved" adj="-6533,58985,130710">
+              <v:stroke endarrow="block"/>
+            </v:shape>
+            <v:shape id="_x0000_s1125" type="#_x0000_t202" style="position:absolute;left:6693;top:2811;width:850;height:999;v-text-anchor:middle" filled="f" stroked="f">
+              <v:textbox inset="0,7.2pt,0,7.2pt">
+                <w:txbxContent>
+                  <w:p>
+                    <w:pPr>
+                      <w:pStyle w:val="NoSpacing"/>
+                    </w:pPr>
+                    <w:r>
+                      <w:t>Version</w:t>
+                    </w:r>
+                  </w:p>
+                  <w:p>
+                    <w:pPr>
+                      <w:pStyle w:val="NoSpacing"/>
+                    </w:pPr>
+                    <w:r>
+                      <w:t>In-Container</w:t>
+                    </w:r>
+                  </w:p>
+                </w:txbxContent>
+              </v:textbox>
+            </v:shape>
+            <v:shape id="_x0000_s1126" type="#_x0000_t202" style="position:absolute;left:7867;top:3871;width:1351;height:837;v-text-anchor:middle" filled="f" stroked="f">
+              <v:textbox inset="0,7.2pt,0,7.2pt">
+                <w:txbxContent>
+                  <w:p>
+                    <w:pPr>
+                      <w:pStyle w:val="NoSpacing"/>
+                    </w:pPr>
+                    <w:r>
+                      <w:t>Previous</w:t>
+                    </w:r>
+                  </w:p>
+                  <w:p>
+                    <w:pPr>
+                      <w:pStyle w:val="NoSpacing"/>
+                    </w:pPr>
+                    <w:r>
+                      <w:t>Input: &lt;type code&gt;</w:t>
+                    </w:r>
+                  </w:p>
+                </w:txbxContent>
+              </v:textbox>
+            </v:shape>
+            <w10:wrap type="none"/>
+            <w10:anchorlock/>
+          </v:group>
+        </w:pict>
+      </w:r>
+    </w:p>
+    <w:p>
+      <w:r>
+        <w:t>The “Version” edge is included between the node that represents a provenance object and each of its version nodes. This allows</w:t>
+      </w:r>
+      <w:r>
+        <w:t xml:space="preserve"> an easy access to the object attributes such as Name or Type from each provenance node, and it also enables the backend driver to be able to quickly answer the </w:t>
+      </w:r>
+      <w:r>
+        <w:rPr>
+          <w:rStyle w:val="InlinedCode"/>
+        </w:rPr>
+        <w:t>cpl_db_has_immediate_ancestor</w:t>
+      </w:r>
+      <w:r>
+        <w:t xml:space="preserve"> query using a single SPARQL query (SPARQL does not support transitive closure).</w:t>
+      </w:r>
+    </w:p>
+    <w:p/>
+    <w:p>
+      <w:pPr>
+        <w:pStyle w:val="Heading1"/>
+      </w:pPr>
+      <w:r>
+        <w:t>CPL ODBC Backend</w:t>
+      </w:r>
+    </w:p>
+    <w:p>
+      <w:r>
+        <w:t>The ODBC backend uses the following relational schema:</w:t>
+      </w:r>
+    </w:p>
+    <w:p>
+      <w:pPr>
+        <w:jc w:val="center"/>
+      </w:pPr>
+      <w:r>
+        <w:rPr>
+          <w:noProof/>
+          <w:color w:val="FFFFFF" w:themeColor="background1"/>
+          <w:lang w:bidi="ar-SA"/>
+        </w:rPr>
+      </w:r>
+      <w:r>
+        <w:pict>
+          <v:group id="_x0000_s1128" editas="canvas" style="width:413.05pt;height:103.3pt;mso-position-horizontal-relative:char;mso-position-vertical-relative:line" coordorigin="2780,6368" coordsize="6354,1589">
+            <o:lock v:ext="edit" aspectratio="t"/>
+            <v:shape id="_x0000_s1127" type="#_x0000_t75" style="position:absolute;left:2780;top:6368;width:6354;height:1589" o:preferrelative="f">
+              <v:fill o:detectmouseclick="t"/>
+              <v:path o:extrusionok="t" o:connecttype="none"/>
+              <o:lock v:ext="edit" text="t"/>
+            </v:shape>
+            <v:group id="_x0000_s1199" style="position:absolute;left:2786;top:6374;width:1567;height:1577" coordorigin="2786,6374" coordsize="1567,1577">
+              <v:shape id="_x0000_s1129" type="#_x0000_t202" style="position:absolute;left:2786;top:6374;width:1567;height:317;v-text-anchor:middle" fillcolor="#a61d31 [3215]">
+                <v:textbox style="mso-next-textbox:#_x0000_s1129">
+                  <w:txbxContent>
+                    <w:p>
+                      <w:pPr>
+                        <w:pStyle w:val="NoSpacing"/>
+                        <w:jc w:val="center"/>
+                        <w:rPr>
+                          <w:rStyle w:val="InlinedCode"/>
+                          <w:b/>
+                          <w:color w:val="FFFFFF" w:themeColor="background1"/>
+                        </w:rPr>
+                      </w:pPr>
+                      <w:r>
+                        <w:rPr>
+                          <w:rStyle w:val="InlinedCode"/>
+                          <w:b/>
+                          <w:color w:val="FFFFFF" w:themeColor="background1"/>
+                        </w:rPr>
+                        <w:t>cpl_objects</w:t>
+                      </w:r>
+                    </w:p>
+                  </w:txbxContent>
+                </v:textbox>
+              </v:shape>
+              <v:shape id="_x0000_s1130" type="#_x0000_t202" style="position:absolute;left:2786;top:6691;width:1567;height:1260">
+                <v:textbox style="mso-next-textbox:#_x0000_s1130">
+                  <w:txbxContent>
+                    <w:p>
+                      <w:pPr>
+                        <w:pStyle w:val="NoSpacing"/>
+                        <w:tabs>
+                          <w:tab w:val="left" w:pos="1440"/>
+                        </w:tabs>
+                        <w:rPr>
+                          <w:rStyle w:val="InlinedCode"/>
+                          <w:color w:val="auto"/>
+                        </w:rPr>
+                      </w:pPr>
+                      <w:r>
+                        <w:rPr>
+                          <w:rStyle w:val="InlinedCode"/>
+                          <w:color w:val="auto"/>
+                        </w:rPr>
+                        <w:t>id</w:t>
+                      </w:r>
+                      <w:r>
+                        <w:rPr>
+                          <w:rStyle w:val="InlinedCode"/>
+                          <w:color w:val="auto"/>
+                        </w:rPr>
+                        <w:tab/>
+                      </w:r>
+                      <w:r>
+                        <w:rPr>
+                          <w:rStyle w:val="InlinedCode"/>
+                        </w:rPr>
+                        <w:t>(P)</w:t>
+                      </w:r>
+                    </w:p>
+                    <w:p>
+                      <w:pPr>
+                        <w:pStyle w:val="NoSpacing"/>
+                        <w:tabs>
+                          <w:tab w:val="left" w:pos="1440"/>
+                        </w:tabs>
+                        <w:rPr>
+                          <w:rStyle w:val="InlinedCode"/>
+                          <w:color w:val="auto"/>
+                        </w:rPr>
+                      </w:pPr>
+                      <w:r>
+                        <w:rPr>
+                          <w:rStyle w:val="InlinedCode"/>
+                          <w:color w:val="auto"/>
+                        </w:rPr>
+                        <w:t>originator</w:t>
+                      </w:r>
+                    </w:p>
+                    <w:p>
+                      <w:pPr>
+                        <w:pStyle w:val="NoSpacing"/>
+                        <w:tabs>
+                          <w:tab w:val="left" w:pos="1440"/>
+                        </w:tabs>
+                        <w:rPr>
+                          <w:rStyle w:val="InlinedCode"/>
+                          <w:color w:val="auto"/>
+                        </w:rPr>
+                      </w:pPr>
+                      <w:r>
+                        <w:rPr>
+                          <w:rStyle w:val="InlinedCode"/>
+                          <w:color w:val="auto"/>
+                        </w:rPr>
+                        <w:t>name</w:t>
+                      </w:r>
+                    </w:p>
+                    <w:p>
+                      <w:pPr>
+                        <w:pStyle w:val="NoSpacing"/>
+                        <w:tabs>
+                          <w:tab w:val="left" w:pos="1440"/>
+                        </w:tabs>
+                        <w:rPr>
+                          <w:rStyle w:val="InlinedCode"/>
+                          <w:color w:val="auto"/>
+                        </w:rPr>
+                      </w:pPr>
+                      <w:r>
+                        <w:rPr>
+                          <w:rStyle w:val="InlinedCode"/>
+                          <w:color w:val="auto"/>
+                        </w:rPr>
+                        <w:t>type</w:t>
+                      </w:r>
+                    </w:p>
+                    <w:p>
+                      <w:pPr>
+                        <w:pStyle w:val="NoSpacing"/>
+                        <w:tabs>
+                          <w:tab w:val="left" w:pos="1440"/>
+                        </w:tabs>
+                        <w:rPr>
+                          <w:rStyle w:val="InlinedCode"/>
+                          <w:color w:val="auto"/>
+                        </w:rPr>
+                      </w:pPr>
+                      <w:r>
+                        <w:rPr>
+                          <w:rStyle w:val="InlinedCode"/>
+                          <w:color w:val="auto"/>
+                        </w:rPr>
+                        <w:t>container_id</w:t>
+                      </w:r>
+                    </w:p>
+                    <w:p>
+                      <w:pPr>
+                        <w:pStyle w:val="NoSpacing"/>
+                        <w:tabs>
+                          <w:tab w:val="left" w:pos="1440"/>
+                        </w:tabs>
+                        <w:rPr>
+                          <w:rStyle w:val="InlinedCode"/>
+                          <w:color w:val="auto"/>
+                        </w:rPr>
+                      </w:pPr>
+                      <w:r>
+                        <w:rPr>
+                          <w:rStyle w:val="InlinedCode"/>
+                          <w:color w:val="auto"/>
+                        </w:rPr>
+                        <w:t>container_ver</w:t>
+                      </w:r>
+                    </w:p>
+                  </w:txbxContent>
+                </v:textbox>
+              </v:shape>
+            </v:group>
+            <v:group id="_x0000_s1198" style="position:absolute;left:5173;top:6568;width:1568;height:1196" coordorigin="4917,6374" coordsize="1568,1197">
+              <v:shape id="_x0000_s1133" type="#_x0000_t202" style="position:absolute;left:4917;top:6374;width:1568;height:317;v-text-anchor:middle" fillcolor="#a61d31 [3215]">
+                <v:textbox style="mso-next-textbox:#_x0000_s1133">
+                  <w:txbxContent>
+                    <w:p>
+                      <w:pPr>
+                        <w:pStyle w:val="NoSpacing"/>
+                        <w:jc w:val="center"/>
+                        <w:rPr>
+                          <w:rStyle w:val="InlinedCode"/>
+                          <w:b/>
+                          <w:color w:val="FFFFFF" w:themeColor="background1"/>
+                        </w:rPr>
+                      </w:pPr>
+                      <w:r>
+                        <w:rPr>
+                          <w:rStyle w:val="InlinedCode"/>
+                          <w:b/>
+                          <w:color w:val="FFFFFF" w:themeColor="background1"/>
+                        </w:rPr>
+                        <w:t>cpl_</w:t>
+                      </w:r>
+                      <w:r>
+                        <w:rPr>
+                          <w:rStyle w:val="InlinedCode"/>
+                          <w:b/>
+                          <w:color w:val="FFFFFF" w:themeColor="background1"/>
+                        </w:rPr>
+                        <w:t>versions</w:t>
+                      </w:r>
+                    </w:p>
+                  </w:txbxContent>
+                </v:textbox>
+              </v:shape>
+              <v:shape id="_x0000_s1134" type="#_x0000_t202" style="position:absolute;left:4917;top:6691;width:1568;height:880">
+                <v:textbox style="mso-next-textbox:#_x0000_s1134">
+                  <w:txbxContent>
+                    <w:p>
+                      <w:pPr>
+                        <w:pStyle w:val="NoSpacing"/>
+                        <w:tabs>
+                          <w:tab w:val="left" w:pos="1440"/>
+                        </w:tabs>
+                        <w:rPr>
+                          <w:rStyle w:val="InlinedCode"/>
+                          <w:color w:val="auto"/>
+                        </w:rPr>
+                      </w:pPr>
+                      <w:r>
+                        <w:rPr>
+                          <w:rStyle w:val="InlinedCode"/>
+                          <w:color w:val="auto"/>
+                        </w:rPr>
+                        <w:t>id</w:t>
+                      </w:r>
+                      <w:r>
+                        <w:rPr>
+                          <w:rStyle w:val="InlinedCode"/>
+                          <w:color w:val="auto"/>
+                        </w:rPr>
+                        <w:tab/>
+                      </w:r>
+                      <w:r>
+                        <w:rPr>
+                          <w:rStyle w:val="InlinedCode"/>
+                        </w:rPr>
+                        <w:t>(P)</w:t>
+                      </w:r>
+                    </w:p>
+                    <w:p>
+                      <w:pPr>
+                        <w:pStyle w:val="NoSpacing"/>
+                        <w:tabs>
+                          <w:tab w:val="left" w:pos="1440"/>
+                        </w:tabs>
+                        <w:rPr>
+                          <w:rStyle w:val="InlinedCode"/>
+                          <w:color w:val="auto"/>
+                        </w:rPr>
+                      </w:pPr>
+                      <w:r>
+                        <w:rPr>
+                          <w:rStyle w:val="InlinedCode"/>
+                          <w:color w:val="auto"/>
+                        </w:rPr>
+                        <w:t>version</w:t>
+                      </w:r>
+                      <w:r>
+                        <w:rPr>
+                          <w:rStyle w:val="InlinedCode"/>
+                          <w:color w:val="auto"/>
+                        </w:rPr>
+                        <w:tab/>
+                      </w:r>
+                      <w:r>
+                        <w:rPr>
+                          <w:rStyle w:val="InlinedCode"/>
+                        </w:rPr>
+                        <w:t>(P)</w:t>
+                      </w:r>
+                    </w:p>
+                    <w:p>
+                      <w:pPr>
+                        <w:pStyle w:val="NoSpacing"/>
+                        <w:tabs>
+                          <w:tab w:val="left" w:pos="1440"/>
+                        </w:tabs>
+                        <w:rPr>
+                          <w:rStyle w:val="InlinedCode"/>
+                          <w:color w:val="auto"/>
+                        </w:rPr>
+                      </w:pPr>
+                      <w:r>
+                        <w:rPr>
+                          <w:rStyle w:val="InlinedCode"/>
+                          <w:color w:val="auto"/>
+                        </w:rPr>
+                        <w:t>pop</w:t>
+                      </w:r>
+                    </w:p>
+                    <w:p>
+                      <w:pPr>
+                        <w:pStyle w:val="NoSpacing"/>
+                        <w:tabs>
+                          <w:tab w:val="left" w:pos="1440"/>
+                        </w:tabs>
+                        <w:rPr>
+                          <w:rStyle w:val="InlinedCode"/>
+                          <w:color w:val="auto"/>
+                        </w:rPr>
+                      </w:pPr>
+                      <w:r>
+                        <w:rPr>
+                          <w:rStyle w:val="InlinedCode"/>
+                          <w:color w:val="auto"/>
+                        </w:rPr>
+                        <w:t>timestamp</w:t>
+                      </w:r>
+                    </w:p>
+                  </w:txbxContent>
+                </v:textbox>
+              </v:shape>
+            </v:group>
+            <v:group id="_x0000_s1197" style="position:absolute;left:7561;top:6374;width:1567;height:1390" coordorigin="7561,7031" coordsize="1567,1390">
+              <v:shape id="_x0000_s1135" type="#_x0000_t202" style="position:absolute;left:7561;top:7031;width:1567;height:317;v-text-anchor:middle" fillcolor="#a61d31 [3215]">
+                <v:textbox style="mso-next-textbox:#_x0000_s1135">
+                  <w:txbxContent>
+                    <w:p>
+                      <w:pPr>
+                        <w:pStyle w:val="NoSpacing"/>
+                        <w:jc w:val="center"/>
+                        <w:rPr>
+                          <w:rStyle w:val="InlinedCode"/>
+                          <w:b/>
+                          <w:color w:val="FFFFFF" w:themeColor="background1"/>
+                        </w:rPr>
+                      </w:pPr>
+                      <w:r>
+                        <w:rPr>
+                          <w:rStyle w:val="InlinedCode"/>
+                          <w:b/>
+                          <w:color w:val="FFFFFF" w:themeColor="background1"/>
+                        </w:rPr>
+                        <w:t>cpl_</w:t>
+                      </w:r>
+                      <w:r>
+                        <w:rPr>
+                          <w:rStyle w:val="InlinedCode"/>
+                          <w:b/>
+                          <w:color w:val="FFFFFF" w:themeColor="background1"/>
+                        </w:rPr>
+                        <w:t>ancestry</w:t>
+                      </w:r>
+                    </w:p>
+                  </w:txbxContent>
+                </v:textbox>
+              </v:shape>
+              <v:shape id="_x0000_s1136" type="#_x0000_t202" style="position:absolute;left:7561;top:7348;width:1567;height:1073">
+                <v:textbox style="mso-next-textbox:#_x0000_s1136">
+                  <w:txbxContent>
+                    <w:p>
+                      <w:pPr>
+                        <w:pStyle w:val="NoSpacing"/>
+                        <w:tabs>
+                          <w:tab w:val="left" w:pos="1440"/>
+                        </w:tabs>
+                        <w:rPr>
+                          <w:rStyle w:val="InlinedCode"/>
+                          <w:color w:val="auto"/>
+                        </w:rPr>
+                      </w:pPr>
+                      <w:r>
+                        <w:rPr>
+                          <w:rStyle w:val="InlinedCode"/>
+                          <w:color w:val="auto"/>
+                        </w:rPr>
+                        <w:t>from_</w:t>
+                      </w:r>
+                      <w:r>
+                        <w:rPr>
+                          <w:rStyle w:val="InlinedCode"/>
+                          <w:color w:val="auto"/>
+                        </w:rPr>
+                        <w:t>id</w:t>
+                      </w:r>
+                      <w:r>
+                        <w:rPr>
+                          <w:rStyle w:val="InlinedCode"/>
+                          <w:color w:val="auto"/>
+                        </w:rPr>
+                        <w:tab/>
+                      </w:r>
+                      <w:r>
+                        <w:rPr>
+                          <w:rStyle w:val="InlinedCode"/>
+                        </w:rPr>
+                        <w:t>(P)</w:t>
+                      </w:r>
+                    </w:p>
+                    <w:p>
+                      <w:pPr>
+                        <w:pStyle w:val="NoSpacing"/>
+                        <w:tabs>
+                          <w:tab w:val="left" w:pos="1440"/>
+                        </w:tabs>
+                        <w:rPr>
+                          <w:rStyle w:val="InlinedCode"/>
+                          <w:color w:val="auto"/>
+                        </w:rPr>
+                      </w:pPr>
+                      <w:r>
+                        <w:rPr>
+                          <w:rStyle w:val="InlinedCode"/>
+                          <w:color w:val="auto"/>
+                        </w:rPr>
+                        <w:t>from_version</w:t>
+                      </w:r>
+                      <w:r>
+                        <w:rPr>
+                          <w:rStyle w:val="InlinedCode"/>
+                          <w:color w:val="auto"/>
+                        </w:rPr>
+                        <w:tab/>
+                      </w:r>
+                      <w:r>
+                        <w:rPr>
+                          <w:rStyle w:val="InlinedCode"/>
+                        </w:rPr>
+                        <w:t>(P)</w:t>
+                      </w:r>
+                    </w:p>
+                    <w:p>
+                      <w:pPr>
+                        <w:pStyle w:val="NoSpacing"/>
+                        <w:tabs>
+                          <w:tab w:val="left" w:pos="1440"/>
+                        </w:tabs>
+                        <w:rPr>
+                          <w:rStyle w:val="InlinedCode"/>
+                          <w:color w:val="auto"/>
+                        </w:rPr>
+                      </w:pPr>
+                      <w:r>
+                        <w:rPr>
+                          <w:rStyle w:val="InlinedCode"/>
+                          <w:color w:val="auto"/>
+                        </w:rPr>
+                        <w:t>to_id</w:t>
+                      </w:r>
+                      <w:r>
+                        <w:rPr>
+                          <w:rStyle w:val="InlinedCode"/>
+                          <w:color w:val="auto"/>
+                        </w:rPr>
+                        <w:tab/>
+                      </w:r>
+                      <w:r>
+                        <w:rPr>
+                          <w:rStyle w:val="InlinedCode"/>
+                        </w:rPr>
+                        <w:t>(P)</w:t>
+                      </w:r>
+                    </w:p>
+                    <w:p>
+                      <w:pPr>
+                        <w:pStyle w:val="NoSpacing"/>
+                        <w:tabs>
+                          <w:tab w:val="left" w:pos="1440"/>
+                        </w:tabs>
+                        <w:rPr>
+                          <w:rStyle w:val="InlinedCode"/>
+                          <w:color w:val="auto"/>
+                        </w:rPr>
+                      </w:pPr>
+                      <w:r>
+                        <w:rPr>
+                          <w:rStyle w:val="InlinedCode"/>
+                          <w:color w:val="auto"/>
+                        </w:rPr>
+                        <w:t>to_version</w:t>
+                      </w:r>
+                      <w:r>
+                        <w:rPr>
+                          <w:rStyle w:val="InlinedCode"/>
+                          <w:color w:val="auto"/>
+                        </w:rPr>
+                        <w:tab/>
+                      </w:r>
+                      <w:r>
+                        <w:rPr>
+                          <w:rStyle w:val="InlinedCode"/>
+                        </w:rPr>
+                        <w:t>(P)</w:t>
+                      </w:r>
+                    </w:p>
+                    <w:p>
+                      <w:pPr>
+                        <w:pStyle w:val="NoSpacing"/>
+                        <w:tabs>
+                          <w:tab w:val="left" w:pos="1440"/>
+                        </w:tabs>
+                        <w:rPr>
+                          <w:rStyle w:val="InlinedCode"/>
+                          <w:color w:val="auto"/>
+                        </w:rPr>
+                      </w:pPr>
+                      <w:r>
+                        <w:rPr>
+                          <w:rStyle w:val="InlinedCode"/>
+                          <w:color w:val="auto"/>
+                        </w:rPr>
+                        <w:t>type</w:t>
+                      </w:r>
+                    </w:p>
+                  </w:txbxContent>
+                </v:textbox>
+              </v:shape>
+            </v:group>
+            <v:shapetype id="_x0000_t34" coordsize="21600,21600" o:spt="34" o:oned="t" adj="10800" path="m,l@0,0@0,21600,21600,21600e" filled="f">
+              <v:stroke joinstyle="miter"/>
+              <v:formulas>
+                <v:f eqn="val #0"/>
+              </v:formulas>
+              <v:path arrowok="t" fillok="f" o:connecttype="none"/>
+              <v:handles>
+                <v:h position="#0,center"/>
+              </v:handles>
+              <o:lock v:ext="edit" shapetype="t"/>
+            </v:shapetype>
+            <v:shape id="_x0000_s1201" type="#_x0000_t34" style="position:absolute;left:6741;top:7228;width:820;height:97;flip:y" o:connectortype="elbow" adj="10780,1833943,-144655"/>
+            <v:shape id="_x0000_s1202" type="#_x0000_t32" style="position:absolute;left:4353;top:7321;width:820;height:4" o:connectortype="straight"/>
+            <w10:wrap type="none"/>
+            <w10:anchorlock/>
+          </v:group>
+        </w:pict>
+      </w:r>
+    </w:p>
+    <w:p/>
     <w:p/>
     <w:sectPr>
       <w:pgSz w:w="12240" w:h="15840"/>
@@ -5271,7 +6128,7 @@
 </file>
 
 <file path=customXml/itemProps1.xml><?xml version="1.0" encoding="utf-8"?>
-<ds:datastoreItem xmlns:ds="http://schemas.openxmlformats.org/officeDocument/2006/customXml" ds:itemID="{CA9AA52B-B9F1-4BB4-B7EA-B50BA984FBC0}">
+<ds:datastoreItem xmlns:ds="http://schemas.openxmlformats.org/officeDocument/2006/customXml" ds:itemID="{46F96D34-5254-4A43-AE8E-11CE1A8D0E54}">
   <ds:schemaRefs>
     <ds:schemaRef ds:uri="http://schemas.openxmlformats.org/officeDocument/2006/bibliography"/>
   </ds:schemaRefs>

</xml_diff>

<commit_message>
The code now compiled on Windows + minor fixes. Updated the design doc.
</commit_message>
<xml_diff>
--- a/doc/Design.docx
+++ b/doc/Design.docx
@@ -2626,6 +2626,87 @@
               <w:rPr>
                 <w:rStyle w:val="InlinedCode"/>
               </w:rPr>
+              <w:t>CPL_E_INVALID_VERSION</w:t>
+            </w:r>
+          </w:p>
+        </w:tc>
+        <w:tc>
+          <w:tcPr>
+            <w:tcW w:w="5850" w:type="dxa"/>
+          </w:tcPr>
+          <w:p>
+            <w:pPr>
+              <w:pStyle w:val="Quote"/>
+              <w:rPr>
+                <w:rStyle w:val="IntenseCodeChar"/>
+                <w:b w:val="0"/>
+                <w:i w:val="0"/>
+                <w:noProof w:val="0"/>
+                <w:color w:val="auto"/>
+              </w:rPr>
+            </w:pPr>
+            <w:r>
+              <w:rPr>
+                <w:rStyle w:val="IntenseCodeChar"/>
+                <w:b w:val="0"/>
+                <w:i w:val="0"/>
+                <w:noProof w:val="0"/>
+                <w:color w:val="auto"/>
+              </w:rPr>
+              <w:t xml:space="preserve">An invalid version, such as a newer version number than the current version of an object, or </w:t>
+            </w:r>
+            <w:r>
+              <w:rPr>
+                <w:rStyle w:val="InlinedCode"/>
+                <w:i w:val="0"/>
+              </w:rPr>
+              <w:t>CPL_VERSION_NONE</w:t>
+            </w:r>
+            <w:r>
+              <w:rPr>
+                <w:rStyle w:val="IntenseCodeChar"/>
+                <w:b w:val="0"/>
+                <w:i w:val="0"/>
+                <w:noProof w:val="0"/>
+                <w:color w:val="auto"/>
+              </w:rPr>
+              <w:t xml:space="preserve"> where a specific version number is required (alternatively, the error code in this case can also be </w:t>
+            </w:r>
+            <w:r>
+              <w:rPr>
+                <w:rStyle w:val="InlinedCode"/>
+                <w:i w:val="0"/>
+              </w:rPr>
+              <w:t>CPL_E_INVALID_ARGUMENT</w:t>
+            </w:r>
+            <w:r>
+              <w:rPr>
+                <w:rStyle w:val="IntenseCodeChar"/>
+                <w:b w:val="0"/>
+                <w:i w:val="0"/>
+                <w:noProof w:val="0"/>
+                <w:color w:val="auto"/>
+              </w:rPr>
+              <w:t>)</w:t>
+            </w:r>
+          </w:p>
+        </w:tc>
+      </w:tr>
+      <w:tr>
+        <w:tc>
+          <w:tcPr>
+            <w:tcW w:w="3510" w:type="dxa"/>
+          </w:tcPr>
+          <w:p>
+            <w:pPr>
+              <w:rPr>
+                <w:rStyle w:val="InlinedCode"/>
+              </w:rPr>
+            </w:pPr>
+            <w:r>
+              <w:rPr>
+                <w:rStyle w:val="InlinedCode"/>
+              </w:rPr>
               <w:t>CPL_E_NOT_FOUND</w:t>
             </w:r>
           </w:p>
@@ -2937,181 +3018,184 @@
       </w:r>
     </w:p>
     <w:p>
+      <w:r>
+        <w:rPr>
+          <w:caps/>
+        </w:rPr>
+        <w:br w:type="page"/>
+      </w:r>
+    </w:p>
+    <w:p>
+      <w:pPr>
+        <w:pStyle w:val="Heading2"/>
+      </w:pPr>
+      <w:r>
+        <w:lastRenderedPageBreak/>
+        <w:t>Attach/Detach</w:t>
+      </w:r>
+    </w:p>
+    <w:p>
       <w:pPr>
         <w:spacing w:after="0"/>
       </w:pPr>
+      <w:r>
+        <w:t xml:space="preserve">All functions return a value of type </w:t>
+      </w:r>
+      <w:r>
+        <w:rPr>
+          <w:rStyle w:val="InlinedCode"/>
+        </w:rPr>
+        <w:t>cpl_return_t</w:t>
+      </w:r>
+      <w:r>
+        <w:t>:</w:t>
+      </w:r>
+      <w:r>
+        <w:t xml:space="preserve"> either</w:t>
+      </w:r>
+      <w:r>
+        <w:t xml:space="preserve"> </w:t>
+      </w:r>
+      <w:r>
+        <w:rPr>
+          <w:rStyle w:val="InlinedCode"/>
+        </w:rPr>
+        <w:t>CPL_OK</w:t>
+      </w:r>
+      <w:r>
+        <w:t xml:space="preserve"> on success or an error code</w:t>
+      </w:r>
+      <w:r>
+        <w:t>.</w:t>
+      </w:r>
+    </w:p>
+    <w:p>
+      <w:pPr>
+        <w:spacing w:after="0"/>
+      </w:pPr>
+      <w:r>
+        <w:rPr>
+          <w:rStyle w:val="IntenseCodeChar"/>
+        </w:rPr>
+        <w:t>cpl_</w:t>
+      </w:r>
+      <w:r>
+        <w:rPr>
+          <w:rStyle w:val="IntenseCodeChar"/>
+        </w:rPr>
+        <w:t>attach</w:t>
+      </w:r>
+      <w:r>
+        <w:rPr>
+          <w:rStyle w:val="IntenseCodeChar"/>
+        </w:rPr>
+        <w:t>:</w:t>
+      </w:r>
+      <w:r>
+        <w:t xml:space="preserve"> </w:t>
+      </w:r>
+      <w:r>
+        <w:t>Initialize the CPL bi</w:t>
+      </w:r>
+      <w:r>
+        <w:t>ndings for the current process and attach to the database backend.</w:t>
+      </w:r>
+    </w:p>
+    <w:p>
+      <w:pPr>
+        <w:spacing w:before="0" w:after="0"/>
+        <w:ind w:left="360"/>
+      </w:pPr>
+      <w:r>
+        <w:t>Arguments:</w:t>
+      </w:r>
+    </w:p>
+    <w:p>
+      <w:pPr>
+        <w:pStyle w:val="ListParagraph"/>
+        <w:numPr>
+          <w:ilvl w:val="0"/>
+          <w:numId w:val="2"/>
+        </w:numPr>
+        <w:spacing w:before="0" w:after="0"/>
+        <w:ind w:left="1080"/>
+      </w:pPr>
+      <w:r>
+        <w:rPr>
+          <w:rStyle w:val="InlinedCode"/>
+        </w:rPr>
+        <w:t xml:space="preserve">cpl_backend_t* </w:t>
+      </w:r>
+      <w:r>
+        <w:rPr>
+          <w:rStyle w:val="InlinedCode"/>
+        </w:rPr>
+        <w:t>backend:</w:t>
+      </w:r>
+      <w:r>
+        <w:t xml:space="preserve"> </w:t>
+      </w:r>
+      <w:r>
+        <w:t xml:space="preserve">The </w:t>
+      </w:r>
+      <w:r>
+        <w:t xml:space="preserve">interface to </w:t>
+      </w:r>
+      <w:r>
+        <w:t>an initialized</w:t>
+      </w:r>
+      <w:r>
+        <w:t xml:space="preserve"> </w:t>
+      </w:r>
+      <w:r>
+        <w:t>database backend (described below)</w:t>
+      </w:r>
+      <w:r>
+        <w:t>.</w:t>
+      </w:r>
+    </w:p>
+    <w:p>
+      <w:pPr>
+        <w:spacing w:before="0" w:after="0"/>
+      </w:pPr>
+    </w:p>
+    <w:p>
+      <w:pPr>
+        <w:spacing w:before="0" w:after="0"/>
+      </w:pPr>
+      <w:r>
+        <w:rPr>
+          <w:rStyle w:val="IntenseCodeChar"/>
+        </w:rPr>
+        <w:t>cpl_</w:t>
+      </w:r>
+      <w:r>
+        <w:rPr>
+          <w:rStyle w:val="IntenseCodeChar"/>
+        </w:rPr>
+        <w:t>detach</w:t>
+      </w:r>
+      <w:r>
+        <w:rPr>
+          <w:rStyle w:val="IntenseCodeChar"/>
+        </w:rPr>
+        <w:t>:</w:t>
+      </w:r>
+      <w:r>
+        <w:t xml:space="preserve"> </w:t>
+      </w:r>
+      <w:r>
+        <w:t>Detach from the database backend and perform clean-up</w:t>
+      </w:r>
+      <w:r>
+        <w:t xml:space="preserve">. </w:t>
+      </w:r>
     </w:p>
     <w:p>
       <w:pPr>
         <w:pStyle w:val="Heading2"/>
       </w:pPr>
       <w:r>
-        <w:t>Attach/Detach</w:t>
-      </w:r>
-    </w:p>
-    <w:p>
-      <w:pPr>
-        <w:spacing w:after="0"/>
-      </w:pPr>
-      <w:r>
-        <w:t xml:space="preserve">All functions return a value of type </w:t>
-      </w:r>
-      <w:r>
-        <w:rPr>
-          <w:rStyle w:val="InlinedCode"/>
-        </w:rPr>
-        <w:t>cpl_return_t</w:t>
-      </w:r>
-      <w:r>
-        <w:t>:</w:t>
-      </w:r>
-      <w:r>
-        <w:t xml:space="preserve"> either</w:t>
-      </w:r>
-      <w:r>
-        <w:t xml:space="preserve"> </w:t>
-      </w:r>
-      <w:r>
-        <w:rPr>
-          <w:rStyle w:val="InlinedCode"/>
-        </w:rPr>
-        <w:t>CPL_OK</w:t>
-      </w:r>
-      <w:r>
-        <w:t xml:space="preserve"> on success or an error code</w:t>
-      </w:r>
-      <w:r>
-        <w:t>.</w:t>
-      </w:r>
-    </w:p>
-    <w:p>
-      <w:pPr>
-        <w:spacing w:after="0"/>
-      </w:pPr>
-      <w:r>
-        <w:rPr>
-          <w:rStyle w:val="IntenseCodeChar"/>
-        </w:rPr>
-        <w:t>cpl_</w:t>
-      </w:r>
-      <w:r>
-        <w:rPr>
-          <w:rStyle w:val="IntenseCodeChar"/>
-        </w:rPr>
-        <w:t>attach</w:t>
-      </w:r>
-      <w:r>
-        <w:rPr>
-          <w:rStyle w:val="IntenseCodeChar"/>
-        </w:rPr>
-        <w:t>:</w:t>
-      </w:r>
-      <w:r>
-        <w:t xml:space="preserve"> </w:t>
-      </w:r>
-      <w:r>
-        <w:t>Initialize the CPL bi</w:t>
-      </w:r>
-      <w:r>
-        <w:t>ndings for the current process and attach to the database backend.</w:t>
-      </w:r>
-    </w:p>
-    <w:p>
-      <w:pPr>
-        <w:spacing w:before="0" w:after="0"/>
-        <w:ind w:left="360"/>
-      </w:pPr>
-      <w:r>
-        <w:t>Arguments:</w:t>
-      </w:r>
-    </w:p>
-    <w:p>
-      <w:pPr>
-        <w:pStyle w:val="ListParagraph"/>
-        <w:numPr>
-          <w:ilvl w:val="0"/>
-          <w:numId w:val="2"/>
-        </w:numPr>
-        <w:spacing w:before="0" w:after="0"/>
-        <w:ind w:left="1080"/>
-      </w:pPr>
-      <w:r>
-        <w:rPr>
-          <w:rStyle w:val="InlinedCode"/>
-        </w:rPr>
-        <w:t xml:space="preserve">cpl_backend_t* </w:t>
-      </w:r>
-      <w:r>
-        <w:rPr>
-          <w:rStyle w:val="InlinedCode"/>
-        </w:rPr>
-        <w:t>backend:</w:t>
-      </w:r>
-      <w:r>
-        <w:t xml:space="preserve"> </w:t>
-      </w:r>
-      <w:r>
-        <w:t xml:space="preserve">The </w:t>
-      </w:r>
-      <w:r>
-        <w:t xml:space="preserve">interface to </w:t>
-      </w:r>
-      <w:r>
-        <w:t>an initialized</w:t>
-      </w:r>
-      <w:r>
-        <w:t xml:space="preserve"> </w:t>
-      </w:r>
-      <w:r>
-        <w:t>database backend (described below)</w:t>
-      </w:r>
-      <w:r>
-        <w:t>.</w:t>
-      </w:r>
-    </w:p>
-    <w:p>
-      <w:pPr>
-        <w:spacing w:before="0" w:after="0"/>
-      </w:pPr>
-    </w:p>
-    <w:p>
-      <w:pPr>
-        <w:spacing w:before="0" w:after="0"/>
-      </w:pPr>
-      <w:r>
-        <w:rPr>
-          <w:rStyle w:val="IntenseCodeChar"/>
-        </w:rPr>
-        <w:t>cpl_</w:t>
-      </w:r>
-      <w:r>
-        <w:rPr>
-          <w:rStyle w:val="IntenseCodeChar"/>
-        </w:rPr>
-        <w:t>detach</w:t>
-      </w:r>
-      <w:r>
-        <w:rPr>
-          <w:rStyle w:val="IntenseCodeChar"/>
-        </w:rPr>
-        <w:t>:</w:t>
-      </w:r>
-      <w:r>
-        <w:t xml:space="preserve"> </w:t>
-      </w:r>
-      <w:r>
-        <w:t>Detach from the database backend and perform clean-up</w:t>
-      </w:r>
-      <w:r>
-        <w:t xml:space="preserve">. </w:t>
-      </w:r>
-    </w:p>
-    <w:p>
-      <w:pPr>
-        <w:pStyle w:val="Heading2"/>
-      </w:pPr>
-      <w:r>
-        <w:lastRenderedPageBreak/>
         <w:t>Disclosed Provenance API</w:t>
       </w:r>
     </w:p>
@@ -3976,6 +4060,7 @@
         <w:rPr>
           <w:rStyle w:val="InlinedCode"/>
         </w:rPr>
+        <w:lastRenderedPageBreak/>
         <w:t xml:space="preserve">const </w:t>
       </w:r>
       <w:r>
@@ -4265,763 +4350,763 @@
         <w:rPr>
           <w:rStyle w:val="InlinedCode"/>
         </w:rPr>
+        <w:t>const cpl_version_t controller_ver</w:t>
+      </w:r>
+      <w:r>
+        <w:rPr>
+          <w:rStyle w:val="InlinedCode"/>
+        </w:rPr>
+        <w:t>:</w:t>
+      </w:r>
+      <w:r>
+        <w:t xml:space="preserve"> </w:t>
+      </w:r>
+      <w:r>
+        <w:t>The version of the controller (</w:t>
+      </w:r>
+      <w:r>
+        <w:rPr>
+          <w:rStyle w:val="InlinedCode"/>
+        </w:rPr>
+        <w:t>CPL_VERSION_NONE</w:t>
+      </w:r>
+      <w:r>
+        <w:t xml:space="preserve"> = current).</w:t>
+      </w:r>
+    </w:p>
+    <w:p>
+      <w:pPr>
+        <w:pStyle w:val="ListParagraph"/>
+        <w:numPr>
+          <w:ilvl w:val="0"/>
+          <w:numId w:val="2"/>
+        </w:numPr>
+        <w:spacing w:before="0" w:after="0"/>
+        <w:ind w:left="1080"/>
+      </w:pPr>
+      <w:r>
+        <w:rPr>
+          <w:rStyle w:val="InlinedCode"/>
+        </w:rPr>
+        <w:t xml:space="preserve">const </w:t>
+      </w:r>
+      <w:r>
+        <w:rPr>
+          <w:rStyle w:val="InlinedCode"/>
+        </w:rPr>
+        <w:t>int</w:t>
+      </w:r>
+      <w:r>
+        <w:rPr>
+          <w:rStyle w:val="InlinedCode"/>
+        </w:rPr>
+        <w:t xml:space="preserve"> type:</w:t>
+      </w:r>
+      <w:r>
+        <w:t xml:space="preserve"> </w:t>
+      </w:r>
+      <w:r>
+        <w:t>The type of the control operation.</w:t>
+      </w:r>
+    </w:p>
+    <w:p>
+      <w:pPr>
+        <w:spacing w:before="0" w:after="0"/>
+      </w:pPr>
+    </w:p>
+    <w:p>
+      <w:pPr>
+        <w:pStyle w:val="Heading2"/>
+      </w:pPr>
+      <w:r>
+        <w:t xml:space="preserve">Provenance </w:t>
+      </w:r>
+      <w:r>
+        <w:t xml:space="preserve">Access </w:t>
+      </w:r>
+      <w:r>
+        <w:t>API</w:t>
+      </w:r>
+    </w:p>
+    <w:p>
+      <w:pPr>
+        <w:spacing w:after="0"/>
+      </w:pPr>
+      <w:r>
+        <w:t xml:space="preserve">All functions return a value of type </w:t>
+      </w:r>
+      <w:r>
+        <w:rPr>
+          <w:rStyle w:val="InlinedCode"/>
+        </w:rPr>
+        <w:t>cpl_return_t</w:t>
+      </w:r>
+      <w:r>
+        <w:t xml:space="preserve">: either </w:t>
+      </w:r>
+      <w:r>
+        <w:rPr>
+          <w:rStyle w:val="InlinedCode"/>
+        </w:rPr>
+        <w:t>CPL_OK</w:t>
+      </w:r>
+      <w:r>
+        <w:t xml:space="preserve"> on success or an error code.</w:t>
+      </w:r>
+    </w:p>
+    <w:p>
+      <w:pPr>
+        <w:spacing w:after="0"/>
+      </w:pPr>
+      <w:r>
+        <w:rPr>
+          <w:rStyle w:val="IntenseCodeChar"/>
+        </w:rPr>
+        <w:t>cpl_</w:t>
+      </w:r>
+      <w:r>
+        <w:rPr>
+          <w:rStyle w:val="IntenseCodeChar"/>
+        </w:rPr>
+        <w:t>get_version</w:t>
+      </w:r>
+      <w:r>
+        <w:rPr>
+          <w:rStyle w:val="IntenseCodeChar"/>
+        </w:rPr>
+        <w:t>:</w:t>
+      </w:r>
+      <w:r>
+        <w:t xml:space="preserve"> </w:t>
+      </w:r>
+      <w:r>
+        <w:t>Get the latest version number of the given object.</w:t>
+      </w:r>
+    </w:p>
+    <w:p>
+      <w:pPr>
+        <w:spacing w:before="0" w:after="0"/>
+        <w:ind w:left="360"/>
+      </w:pPr>
+      <w:r>
+        <w:t>Arguments:</w:t>
+      </w:r>
+    </w:p>
+    <w:p>
+      <w:pPr>
+        <w:pStyle w:val="ListParagraph"/>
+        <w:numPr>
+          <w:ilvl w:val="0"/>
+          <w:numId w:val="2"/>
+        </w:numPr>
+        <w:spacing w:before="0" w:after="0"/>
+        <w:ind w:left="1080"/>
+      </w:pPr>
+      <w:r>
+        <w:rPr>
+          <w:rStyle w:val="InlinedCode"/>
+        </w:rPr>
+        <w:t>const cpl_id_t object_id</w:t>
+      </w:r>
+      <w:r>
+        <w:rPr>
+          <w:rStyle w:val="InlinedCode"/>
+        </w:rPr>
+        <w:t>:</w:t>
+      </w:r>
+      <w:r>
+        <w:t xml:space="preserve"> </w:t>
+      </w:r>
+      <w:r>
+        <w:t>The object ID.</w:t>
+      </w:r>
+    </w:p>
+    <w:p>
+      <w:pPr>
+        <w:pStyle w:val="ListParagraph"/>
+        <w:numPr>
+          <w:ilvl w:val="0"/>
+          <w:numId w:val="2"/>
+        </w:numPr>
+        <w:spacing w:before="0" w:after="0"/>
+        <w:ind w:left="1080"/>
+      </w:pPr>
+      <w:r>
+        <w:rPr>
+          <w:rStyle w:val="InlinedCode"/>
+        </w:rPr>
+        <w:t xml:space="preserve">cpl_version_t* out_version: </w:t>
+      </w:r>
+      <w:r>
+        <w:t>The pointer to store the version of the object.</w:t>
+      </w:r>
+    </w:p>
+    <w:p>
+      <w:pPr>
+        <w:spacing w:after="0"/>
+      </w:pPr>
+      <w:r>
+        <w:rPr>
+          <w:rStyle w:val="IntenseCodeChar"/>
+        </w:rPr>
+        <w:t>cpl_</w:t>
+      </w:r>
+      <w:r>
+        <w:rPr>
+          <w:rStyle w:val="IntenseCodeChar"/>
+        </w:rPr>
+        <w:t>get_object_info</w:t>
+      </w:r>
+      <w:r>
+        <w:rPr>
+          <w:rStyle w:val="IntenseCodeChar"/>
+        </w:rPr>
+        <w:t>:</w:t>
+      </w:r>
+      <w:r>
+        <w:t xml:space="preserve"> </w:t>
+      </w:r>
+      <w:r>
+        <w:t>Get the information about the given object.</w:t>
+      </w:r>
+    </w:p>
+    <w:p>
+      <w:pPr>
+        <w:spacing w:before="0" w:after="0"/>
+        <w:ind w:left="360"/>
+      </w:pPr>
+      <w:r>
+        <w:t>Arguments:</w:t>
+      </w:r>
+    </w:p>
+    <w:p>
+      <w:pPr>
+        <w:pStyle w:val="ListParagraph"/>
+        <w:numPr>
+          <w:ilvl w:val="0"/>
+          <w:numId w:val="2"/>
+        </w:numPr>
+        <w:spacing w:before="0" w:after="0"/>
+        <w:ind w:left="1080"/>
+      </w:pPr>
+      <w:r>
+        <w:rPr>
+          <w:rStyle w:val="InlinedCode"/>
+        </w:rPr>
+        <w:t>const cpl_id_t id</w:t>
+      </w:r>
+      <w:r>
+        <w:rPr>
+          <w:rStyle w:val="InlinedCode"/>
+        </w:rPr>
+        <w:t>:</w:t>
+      </w:r>
+      <w:r>
+        <w:t xml:space="preserve"> </w:t>
+      </w:r>
+      <w:r>
+        <w:t>The object ID.</w:t>
+      </w:r>
+    </w:p>
+    <w:p>
+      <w:pPr>
+        <w:pStyle w:val="ListParagraph"/>
+        <w:numPr>
+          <w:ilvl w:val="0"/>
+          <w:numId w:val="2"/>
+        </w:numPr>
+        <w:spacing w:before="0" w:after="0"/>
+        <w:ind w:left="1080"/>
+      </w:pPr>
+      <w:r>
+        <w:rPr>
+          <w:rStyle w:val="InlinedCode"/>
+        </w:rPr>
+        <w:t xml:space="preserve">cpl_object_info_t** out_info: </w:t>
+      </w:r>
+      <w:r>
+        <w:t>The pointer to store the object info structure</w:t>
+      </w:r>
+      <w:r>
+        <w:t>.</w:t>
+      </w:r>
+    </w:p>
+    <w:p>
+      <w:pPr>
+        <w:spacing w:after="0"/>
+      </w:pPr>
+      <w:r>
+        <w:rPr>
+          <w:rStyle w:val="IntenseCodeChar"/>
+        </w:rPr>
+        <w:t>cpl_</w:t>
+      </w:r>
+      <w:r>
+        <w:rPr>
+          <w:rStyle w:val="IntenseCodeChar"/>
+        </w:rPr>
+        <w:t>free_object_info</w:t>
+      </w:r>
+      <w:r>
+        <w:rPr>
+          <w:rStyle w:val="IntenseCodeChar"/>
+        </w:rPr>
+        <w:t>:</w:t>
+      </w:r>
+      <w:r>
+        <w:t xml:space="preserve"> </w:t>
+      </w:r>
+      <w:r>
+        <w:t xml:space="preserve">Free </w:t>
+      </w:r>
+      <w:r>
+        <w:rPr>
+          <w:rStyle w:val="InlinedCode"/>
+        </w:rPr>
+        <w:t>cpl_object_info_t</w:t>
+      </w:r>
+      <w:r>
+        <w:t>.</w:t>
+      </w:r>
+    </w:p>
+    <w:p>
+      <w:pPr>
+        <w:spacing w:before="0" w:after="0"/>
+        <w:ind w:left="360"/>
+      </w:pPr>
+      <w:r>
+        <w:t>Arguments:</w:t>
+      </w:r>
+    </w:p>
+    <w:p>
+      <w:pPr>
+        <w:pStyle w:val="ListParagraph"/>
+        <w:numPr>
+          <w:ilvl w:val="0"/>
+          <w:numId w:val="2"/>
+        </w:numPr>
+        <w:spacing w:before="0" w:after="0"/>
+        <w:ind w:left="1080"/>
+      </w:pPr>
+      <w:r>
+        <w:rPr>
+          <w:rStyle w:val="InlinedCode"/>
+        </w:rPr>
+        <w:t xml:space="preserve">cpl_object_info_t* info: </w:t>
+      </w:r>
+      <w:r>
+        <w:t>The pointer to the object info structure</w:t>
+      </w:r>
+      <w:r>
+        <w:t>.</w:t>
+      </w:r>
+    </w:p>
+    <w:p>
+      <w:pPr>
+        <w:spacing w:after="0"/>
+      </w:pPr>
+      <w:r>
+        <w:rPr>
+          <w:rStyle w:val="IntenseCodeChar"/>
+        </w:rPr>
+        <w:t>cpl_</w:t>
+      </w:r>
+      <w:r>
+        <w:rPr>
+          <w:rStyle w:val="IntenseCodeChar"/>
+        </w:rPr>
+        <w:t>get_version_info</w:t>
+      </w:r>
+      <w:r>
+        <w:rPr>
+          <w:rStyle w:val="IntenseCodeChar"/>
+        </w:rPr>
+        <w:t>:</w:t>
+      </w:r>
+      <w:r>
+        <w:t xml:space="preserve"> </w:t>
+      </w:r>
+      <w:r>
+        <w:t>Get the information about a specific version of the given object.</w:t>
+      </w:r>
+    </w:p>
+    <w:p>
+      <w:pPr>
+        <w:spacing w:before="0" w:after="0"/>
+        <w:ind w:left="360"/>
+      </w:pPr>
+      <w:r>
+        <w:t>Arguments:</w:t>
+      </w:r>
+    </w:p>
+    <w:p>
+      <w:pPr>
+        <w:pStyle w:val="ListParagraph"/>
+        <w:numPr>
+          <w:ilvl w:val="0"/>
+          <w:numId w:val="2"/>
+        </w:numPr>
+        <w:spacing w:before="0" w:after="0"/>
+        <w:ind w:left="1080"/>
+      </w:pPr>
+      <w:r>
+        <w:rPr>
+          <w:rStyle w:val="InlinedCode"/>
+        </w:rPr>
+        <w:t>const cpl_id_t id</w:t>
+      </w:r>
+      <w:r>
+        <w:rPr>
+          <w:rStyle w:val="InlinedCode"/>
+        </w:rPr>
+        <w:t>:</w:t>
+      </w:r>
+      <w:r>
+        <w:t xml:space="preserve"> </w:t>
+      </w:r>
+      <w:r>
+        <w:t>The object ID.</w:t>
+      </w:r>
+    </w:p>
+    <w:p>
+      <w:pPr>
+        <w:pStyle w:val="ListParagraph"/>
+        <w:numPr>
+          <w:ilvl w:val="0"/>
+          <w:numId w:val="2"/>
+        </w:numPr>
+        <w:spacing w:before="0" w:after="0"/>
+        <w:ind w:left="1080"/>
+      </w:pPr>
+      <w:r>
+        <w:rPr>
+          <w:rStyle w:val="InlinedCode"/>
+        </w:rPr>
+        <w:t>const cpl_version_t version</w:t>
+      </w:r>
+      <w:r>
+        <w:rPr>
+          <w:rStyle w:val="InlinedCode"/>
+        </w:rPr>
+        <w:t>:</w:t>
+      </w:r>
+      <w:r>
+        <w:t xml:space="preserve"> </w:t>
+      </w:r>
+      <w:r>
+        <w:t>The version of the given object.</w:t>
+      </w:r>
+    </w:p>
+    <w:p>
+      <w:pPr>
+        <w:pStyle w:val="ListParagraph"/>
+        <w:numPr>
+          <w:ilvl w:val="0"/>
+          <w:numId w:val="2"/>
+        </w:numPr>
+        <w:spacing w:before="0" w:after="0"/>
+        <w:ind w:left="1080"/>
+      </w:pPr>
+      <w:r>
+        <w:rPr>
+          <w:rStyle w:val="InlinedCode"/>
+        </w:rPr>
+        <w:t xml:space="preserve">cpl_version_info_t** out_info: </w:t>
+      </w:r>
+      <w:r>
+        <w:t>The pointer to store the version info structure</w:t>
+      </w:r>
+      <w:r>
+        <w:t>.</w:t>
+      </w:r>
+    </w:p>
+    <w:p>
+      <w:pPr>
+        <w:spacing w:after="0"/>
+      </w:pPr>
+      <w:r>
+        <w:rPr>
+          <w:rStyle w:val="IntenseCodeChar"/>
+        </w:rPr>
+        <w:t>cpl_</w:t>
+      </w:r>
+      <w:r>
+        <w:rPr>
+          <w:rStyle w:val="IntenseCodeChar"/>
+        </w:rPr>
+        <w:t>free_version_info</w:t>
+      </w:r>
+      <w:r>
+        <w:rPr>
+          <w:rStyle w:val="IntenseCodeChar"/>
+        </w:rPr>
+        <w:t>:</w:t>
+      </w:r>
+      <w:r>
+        <w:t xml:space="preserve"> </w:t>
+      </w:r>
+      <w:r>
+        <w:t xml:space="preserve">Free </w:t>
+      </w:r>
+      <w:r>
+        <w:rPr>
+          <w:rStyle w:val="InlinedCode"/>
+        </w:rPr>
+        <w:t>cpl_</w:t>
+      </w:r>
+      <w:r>
+        <w:rPr>
+          <w:rStyle w:val="InlinedCode"/>
+        </w:rPr>
+        <w:t>version</w:t>
+      </w:r>
+      <w:r>
+        <w:rPr>
+          <w:rStyle w:val="InlinedCode"/>
+        </w:rPr>
+        <w:t>_</w:t>
+      </w:r>
+      <w:r>
+        <w:rPr>
+          <w:rStyle w:val="InlinedCode"/>
+        </w:rPr>
+        <w:t>info</w:t>
+      </w:r>
+      <w:r>
+        <w:rPr>
+          <w:rStyle w:val="InlinedCode"/>
+        </w:rPr>
+        <w:t>_t</w:t>
+      </w:r>
+      <w:r>
+        <w:t>.</w:t>
+      </w:r>
+    </w:p>
+    <w:p>
+      <w:pPr>
+        <w:spacing w:before="0" w:after="0"/>
+        <w:ind w:left="360"/>
+      </w:pPr>
+      <w:r>
+        <w:t>Arguments:</w:t>
+      </w:r>
+    </w:p>
+    <w:p>
+      <w:pPr>
+        <w:pStyle w:val="ListParagraph"/>
+        <w:numPr>
+          <w:ilvl w:val="0"/>
+          <w:numId w:val="2"/>
+        </w:numPr>
+        <w:spacing w:before="0" w:after="0"/>
+        <w:ind w:left="1080"/>
+      </w:pPr>
+      <w:r>
+        <w:rPr>
+          <w:rStyle w:val="InlinedCode"/>
+        </w:rPr>
+        <w:t xml:space="preserve">cpl_version_info_t* info: </w:t>
+      </w:r>
+      <w:r>
+        <w:t>The pointer to the version info structure</w:t>
+      </w:r>
+      <w:r>
+        <w:t>.</w:t>
+      </w:r>
+    </w:p>
+    <w:p>
+      <w:pPr>
+        <w:spacing w:after="0"/>
+      </w:pPr>
+      <w:r>
+        <w:rPr>
+          <w:rStyle w:val="IntenseCodeChar"/>
+        </w:rPr>
+        <w:t>cpl_</w:t>
+      </w:r>
+      <w:r>
+        <w:rPr>
+          <w:rStyle w:val="IntenseCodeChar"/>
+        </w:rPr>
+        <w:t>iterate</w:t>
+      </w:r>
+      <w:r>
+        <w:rPr>
+          <w:rStyle w:val="IntenseCodeChar"/>
+        </w:rPr>
+        <w:t>:</w:t>
+      </w:r>
+      <w:r>
+        <w:t xml:space="preserve"> </w:t>
+      </w:r>
+      <w:r>
+        <w:t xml:space="preserve">Iterate over all ancestors </w:t>
+      </w:r>
+      <w:r>
+        <w:t xml:space="preserve">or descendants </w:t>
+      </w:r>
+      <w:r>
+        <w:t>of the specific version of the given object</w:t>
+      </w:r>
+      <w:r>
+        <w:t>.</w:t>
+      </w:r>
+    </w:p>
+    <w:p>
+      <w:pPr>
+        <w:spacing w:before="0" w:after="0"/>
+        <w:ind w:left="360"/>
+      </w:pPr>
+      <w:r>
+        <w:t>Arguments:</w:t>
+      </w:r>
+    </w:p>
+    <w:p>
+      <w:pPr>
+        <w:pStyle w:val="ListParagraph"/>
+        <w:numPr>
+          <w:ilvl w:val="0"/>
+          <w:numId w:val="2"/>
+        </w:numPr>
+        <w:spacing w:before="0" w:after="0"/>
+        <w:ind w:left="1080"/>
+      </w:pPr>
+      <w:r>
+        <w:rPr>
+          <w:rStyle w:val="InlinedCode"/>
+        </w:rPr>
+        <w:t>const cpl_id_t id</w:t>
+      </w:r>
+      <w:r>
+        <w:rPr>
+          <w:rStyle w:val="InlinedCode"/>
+        </w:rPr>
+        <w:t>:</w:t>
+      </w:r>
+      <w:r>
+        <w:t xml:space="preserve"> </w:t>
+      </w:r>
+      <w:r>
+        <w:t>The object ID.</w:t>
+      </w:r>
+    </w:p>
+    <w:p>
+      <w:pPr>
+        <w:pStyle w:val="ListParagraph"/>
+        <w:numPr>
+          <w:ilvl w:val="0"/>
+          <w:numId w:val="2"/>
+        </w:numPr>
+        <w:spacing w:before="0" w:after="0"/>
+        <w:ind w:left="1080"/>
+      </w:pPr>
+      <w:r>
+        <w:rPr>
+          <w:rStyle w:val="InlinedCode"/>
+        </w:rPr>
+        <w:t>const cpl_version_t version</w:t>
+      </w:r>
+      <w:r>
+        <w:rPr>
+          <w:rStyle w:val="InlinedCode"/>
+        </w:rPr>
+        <w:t>:</w:t>
+      </w:r>
+      <w:r>
+        <w:t xml:space="preserve"> </w:t>
+      </w:r>
+      <w:r>
+        <w:t>The version of the given object</w:t>
+      </w:r>
+      <w:r>
+        <w:t xml:space="preserve"> (</w:t>
+      </w:r>
+      <w:r>
+        <w:rPr>
+          <w:rStyle w:val="InlinedCode"/>
+        </w:rPr>
+        <w:t>CPL_VERSION_NONE</w:t>
+      </w:r>
+      <w:r>
+        <w:t xml:space="preserve"> = latest)</w:t>
+      </w:r>
+      <w:r>
+        <w:t>.</w:t>
+      </w:r>
+    </w:p>
+    <w:p>
+      <w:pPr>
+        <w:pStyle w:val="ListParagraph"/>
+        <w:numPr>
+          <w:ilvl w:val="0"/>
+          <w:numId w:val="2"/>
+        </w:numPr>
+        <w:spacing w:before="0" w:after="0"/>
+        <w:ind w:left="1080"/>
+      </w:pPr>
+      <w:r>
+        <w:rPr>
+          <w:rStyle w:val="InlinedCode"/>
+        </w:rPr>
+        <w:t>const int direction:</w:t>
+      </w:r>
+      <w:r>
+        <w:t xml:space="preserve"> </w:t>
+      </w:r>
+      <w:r>
+        <w:t xml:space="preserve">The direction of the traversal: </w:t>
+      </w:r>
+      <w:r>
+        <w:rPr>
+          <w:rStyle w:val="InlinedCode"/>
+        </w:rPr>
+        <w:t xml:space="preserve">CPL_D_ANCESTORS </w:t>
+      </w:r>
+      <w:r>
+        <w:t xml:space="preserve">or </w:t>
+      </w:r>
+      <w:r>
+        <w:rPr>
+          <w:rStyle w:val="InlinedCode"/>
+        </w:rPr>
+        <w:t>CPL_D_DESCENDANTS</w:t>
+      </w:r>
+    </w:p>
+    <w:p>
+      <w:pPr>
+        <w:pStyle w:val="ListParagraph"/>
+        <w:numPr>
+          <w:ilvl w:val="0"/>
+          <w:numId w:val="2"/>
+        </w:numPr>
+        <w:spacing w:before="0" w:after="0"/>
+        <w:ind w:left="1080"/>
+      </w:pPr>
+      <w:r>
+        <w:rPr>
+          <w:rStyle w:val="InlinedCode"/>
+        </w:rPr>
+        <w:t xml:space="preserve">const int follow_data_edges: </w:t>
+      </w:r>
+      <w:r>
+        <w:t>A nonzero value to follow data dependency (ancestry) edges.</w:t>
+      </w:r>
+    </w:p>
+    <w:p>
+      <w:pPr>
+        <w:pStyle w:val="ListParagraph"/>
+        <w:numPr>
+          <w:ilvl w:val="0"/>
+          <w:numId w:val="2"/>
+        </w:numPr>
+        <w:spacing w:before="0" w:after="0"/>
+        <w:ind w:left="1080"/>
+      </w:pPr>
+      <w:r>
+        <w:rPr>
+          <w:rStyle w:val="InlinedCode"/>
+        </w:rPr>
         <w:lastRenderedPageBreak/>
-        <w:t>const cpl_version_t controller_ver</w:t>
-      </w:r>
-      <w:r>
-        <w:rPr>
-          <w:rStyle w:val="InlinedCode"/>
-        </w:rPr>
-        <w:t>:</w:t>
-      </w:r>
-      <w:r>
-        <w:t xml:space="preserve"> </w:t>
-      </w:r>
-      <w:r>
-        <w:t>The version of the controller (</w:t>
-      </w:r>
-      <w:r>
-        <w:rPr>
-          <w:rStyle w:val="InlinedCode"/>
-        </w:rPr>
-        <w:t>CPL_VERSION_NONE</w:t>
-      </w:r>
-      <w:r>
-        <w:t xml:space="preserve"> = current).</w:t>
-      </w:r>
-    </w:p>
-    <w:p>
-      <w:pPr>
-        <w:pStyle w:val="ListParagraph"/>
-        <w:numPr>
-          <w:ilvl w:val="0"/>
-          <w:numId w:val="2"/>
-        </w:numPr>
-        <w:spacing w:before="0" w:after="0"/>
-        <w:ind w:left="1080"/>
-      </w:pPr>
-      <w:r>
-        <w:rPr>
-          <w:rStyle w:val="InlinedCode"/>
-        </w:rPr>
-        <w:t xml:space="preserve">const </w:t>
-      </w:r>
-      <w:r>
-        <w:rPr>
-          <w:rStyle w:val="InlinedCode"/>
-        </w:rPr>
-        <w:t>int</w:t>
-      </w:r>
-      <w:r>
-        <w:rPr>
-          <w:rStyle w:val="InlinedCode"/>
-        </w:rPr>
-        <w:t xml:space="preserve"> type:</w:t>
-      </w:r>
-      <w:r>
-        <w:t xml:space="preserve"> </w:t>
-      </w:r>
-      <w:r>
-        <w:t>The type of the control operation.</w:t>
-      </w:r>
-    </w:p>
-    <w:p>
-      <w:pPr>
-        <w:spacing w:before="0" w:after="0"/>
-      </w:pPr>
-    </w:p>
-    <w:p>
-      <w:pPr>
-        <w:pStyle w:val="Heading2"/>
-      </w:pPr>
-      <w:r>
-        <w:t xml:space="preserve">Provenance </w:t>
-      </w:r>
-      <w:r>
-        <w:t xml:space="preserve">Access </w:t>
-      </w:r>
-      <w:r>
-        <w:t>API</w:t>
-      </w:r>
-    </w:p>
-    <w:p>
-      <w:pPr>
-        <w:spacing w:after="0"/>
-      </w:pPr>
-      <w:r>
-        <w:t xml:space="preserve">All functions return a value of type </w:t>
-      </w:r>
-      <w:r>
-        <w:rPr>
-          <w:rStyle w:val="InlinedCode"/>
-        </w:rPr>
-        <w:t>cpl_return_t</w:t>
-      </w:r>
-      <w:r>
-        <w:t xml:space="preserve">: either </w:t>
-      </w:r>
-      <w:r>
-        <w:rPr>
-          <w:rStyle w:val="InlinedCode"/>
-        </w:rPr>
-        <w:t>CPL_OK</w:t>
-      </w:r>
-      <w:r>
-        <w:t xml:space="preserve"> on success or an error code.</w:t>
-      </w:r>
-    </w:p>
-    <w:p>
-      <w:pPr>
-        <w:spacing w:after="0"/>
-      </w:pPr>
-      <w:r>
-        <w:rPr>
-          <w:rStyle w:val="IntenseCodeChar"/>
-        </w:rPr>
-        <w:t>cpl_</w:t>
-      </w:r>
-      <w:r>
-        <w:rPr>
-          <w:rStyle w:val="IntenseCodeChar"/>
-        </w:rPr>
-        <w:t>get_version</w:t>
-      </w:r>
-      <w:r>
-        <w:rPr>
-          <w:rStyle w:val="IntenseCodeChar"/>
-        </w:rPr>
-        <w:t>:</w:t>
-      </w:r>
-      <w:r>
-        <w:t xml:space="preserve"> </w:t>
-      </w:r>
-      <w:r>
-        <w:t>Get the latest version number of the given object.</w:t>
-      </w:r>
-    </w:p>
-    <w:p>
-      <w:pPr>
-        <w:spacing w:before="0" w:after="0"/>
-        <w:ind w:left="360"/>
-      </w:pPr>
-      <w:r>
-        <w:t>Arguments:</w:t>
-      </w:r>
-    </w:p>
-    <w:p>
-      <w:pPr>
-        <w:pStyle w:val="ListParagraph"/>
-        <w:numPr>
-          <w:ilvl w:val="0"/>
-          <w:numId w:val="2"/>
-        </w:numPr>
-        <w:spacing w:before="0" w:after="0"/>
-        <w:ind w:left="1080"/>
-      </w:pPr>
-      <w:r>
-        <w:rPr>
-          <w:rStyle w:val="InlinedCode"/>
-        </w:rPr>
-        <w:t>const cpl_id_t object_id</w:t>
-      </w:r>
-      <w:r>
-        <w:rPr>
-          <w:rStyle w:val="InlinedCode"/>
-        </w:rPr>
-        <w:t>:</w:t>
-      </w:r>
-      <w:r>
-        <w:t xml:space="preserve"> </w:t>
-      </w:r>
-      <w:r>
-        <w:t>The object ID.</w:t>
-      </w:r>
-    </w:p>
-    <w:p>
-      <w:pPr>
-        <w:pStyle w:val="ListParagraph"/>
-        <w:numPr>
-          <w:ilvl w:val="0"/>
-          <w:numId w:val="2"/>
-        </w:numPr>
-        <w:spacing w:before="0" w:after="0"/>
-        <w:ind w:left="1080"/>
-      </w:pPr>
-      <w:r>
-        <w:rPr>
-          <w:rStyle w:val="InlinedCode"/>
-        </w:rPr>
-        <w:t xml:space="preserve">cpl_version_t* out_version: </w:t>
-      </w:r>
-      <w:r>
-        <w:t>The pointer to store the version of the object.</w:t>
-      </w:r>
-    </w:p>
-    <w:p>
-      <w:pPr>
-        <w:spacing w:after="0"/>
-      </w:pPr>
-      <w:r>
-        <w:rPr>
-          <w:rStyle w:val="IntenseCodeChar"/>
-        </w:rPr>
-        <w:t>cpl_</w:t>
-      </w:r>
-      <w:r>
-        <w:rPr>
-          <w:rStyle w:val="IntenseCodeChar"/>
-        </w:rPr>
-        <w:t>get_object_info</w:t>
-      </w:r>
-      <w:r>
-        <w:rPr>
-          <w:rStyle w:val="IntenseCodeChar"/>
-        </w:rPr>
-        <w:t>:</w:t>
-      </w:r>
-      <w:r>
-        <w:t xml:space="preserve"> </w:t>
-      </w:r>
-      <w:r>
-        <w:t>Get the information about the given object.</w:t>
-      </w:r>
-    </w:p>
-    <w:p>
-      <w:pPr>
-        <w:spacing w:before="0" w:after="0"/>
-        <w:ind w:left="360"/>
-      </w:pPr>
-      <w:r>
-        <w:t>Arguments:</w:t>
-      </w:r>
-    </w:p>
-    <w:p>
-      <w:pPr>
-        <w:pStyle w:val="ListParagraph"/>
-        <w:numPr>
-          <w:ilvl w:val="0"/>
-          <w:numId w:val="2"/>
-        </w:numPr>
-        <w:spacing w:before="0" w:after="0"/>
-        <w:ind w:left="1080"/>
-      </w:pPr>
-      <w:r>
-        <w:rPr>
-          <w:rStyle w:val="InlinedCode"/>
-        </w:rPr>
-        <w:t>const cpl_id_t id</w:t>
-      </w:r>
-      <w:r>
-        <w:rPr>
-          <w:rStyle w:val="InlinedCode"/>
-        </w:rPr>
-        <w:t>:</w:t>
-      </w:r>
-      <w:r>
-        <w:t xml:space="preserve"> </w:t>
-      </w:r>
-      <w:r>
-        <w:t>The object ID.</w:t>
-      </w:r>
-    </w:p>
-    <w:p>
-      <w:pPr>
-        <w:pStyle w:val="ListParagraph"/>
-        <w:numPr>
-          <w:ilvl w:val="0"/>
-          <w:numId w:val="2"/>
-        </w:numPr>
-        <w:spacing w:before="0" w:after="0"/>
-        <w:ind w:left="1080"/>
-      </w:pPr>
-      <w:r>
-        <w:rPr>
-          <w:rStyle w:val="InlinedCode"/>
-        </w:rPr>
-        <w:t xml:space="preserve">cpl_object_info_t** out_info: </w:t>
-      </w:r>
-      <w:r>
-        <w:t>The pointer to store the object info structure</w:t>
-      </w:r>
-      <w:r>
-        <w:t>.</w:t>
-      </w:r>
-    </w:p>
-    <w:p>
-      <w:pPr>
-        <w:spacing w:after="0"/>
-      </w:pPr>
-      <w:r>
-        <w:rPr>
-          <w:rStyle w:val="IntenseCodeChar"/>
-        </w:rPr>
-        <w:t>cpl_</w:t>
-      </w:r>
-      <w:r>
-        <w:rPr>
-          <w:rStyle w:val="IntenseCodeChar"/>
-        </w:rPr>
-        <w:t>free_object_info</w:t>
-      </w:r>
-      <w:r>
-        <w:rPr>
-          <w:rStyle w:val="IntenseCodeChar"/>
-        </w:rPr>
-        <w:t>:</w:t>
-      </w:r>
-      <w:r>
-        <w:t xml:space="preserve"> </w:t>
-      </w:r>
-      <w:r>
-        <w:t xml:space="preserve">Free </w:t>
-      </w:r>
-      <w:r>
-        <w:rPr>
-          <w:rStyle w:val="InlinedCode"/>
-        </w:rPr>
-        <w:t>cpl_object_info_t</w:t>
-      </w:r>
-      <w:r>
-        <w:t>.</w:t>
-      </w:r>
-    </w:p>
-    <w:p>
-      <w:pPr>
-        <w:spacing w:before="0" w:after="0"/>
-        <w:ind w:left="360"/>
-      </w:pPr>
-      <w:r>
-        <w:t>Arguments:</w:t>
-      </w:r>
-    </w:p>
-    <w:p>
-      <w:pPr>
-        <w:pStyle w:val="ListParagraph"/>
-        <w:numPr>
-          <w:ilvl w:val="0"/>
-          <w:numId w:val="2"/>
-        </w:numPr>
-        <w:spacing w:before="0" w:after="0"/>
-        <w:ind w:left="1080"/>
-      </w:pPr>
-      <w:r>
-        <w:rPr>
-          <w:rStyle w:val="InlinedCode"/>
-        </w:rPr>
-        <w:t xml:space="preserve">cpl_object_info_t* info: </w:t>
-      </w:r>
-      <w:r>
-        <w:t>The pointer to the object info structure</w:t>
-      </w:r>
-      <w:r>
-        <w:t>.</w:t>
-      </w:r>
-    </w:p>
-    <w:p>
-      <w:pPr>
-        <w:spacing w:after="0"/>
-      </w:pPr>
-      <w:r>
-        <w:rPr>
-          <w:rStyle w:val="IntenseCodeChar"/>
-        </w:rPr>
-        <w:t>cpl_</w:t>
-      </w:r>
-      <w:r>
-        <w:rPr>
-          <w:rStyle w:val="IntenseCodeChar"/>
-        </w:rPr>
-        <w:t>get_version_info</w:t>
-      </w:r>
-      <w:r>
-        <w:rPr>
-          <w:rStyle w:val="IntenseCodeChar"/>
-        </w:rPr>
-        <w:t>:</w:t>
-      </w:r>
-      <w:r>
-        <w:t xml:space="preserve"> </w:t>
-      </w:r>
-      <w:r>
-        <w:t>Get the information about a specific version of the given object.</w:t>
-      </w:r>
-    </w:p>
-    <w:p>
-      <w:pPr>
-        <w:spacing w:before="0" w:after="0"/>
-        <w:ind w:left="360"/>
-      </w:pPr>
-      <w:r>
-        <w:t>Arguments:</w:t>
-      </w:r>
-    </w:p>
-    <w:p>
-      <w:pPr>
-        <w:pStyle w:val="ListParagraph"/>
-        <w:numPr>
-          <w:ilvl w:val="0"/>
-          <w:numId w:val="2"/>
-        </w:numPr>
-        <w:spacing w:before="0" w:after="0"/>
-        <w:ind w:left="1080"/>
-      </w:pPr>
-      <w:r>
-        <w:rPr>
-          <w:rStyle w:val="InlinedCode"/>
-        </w:rPr>
-        <w:t>const cpl_id_t id</w:t>
-      </w:r>
-      <w:r>
-        <w:rPr>
-          <w:rStyle w:val="InlinedCode"/>
-        </w:rPr>
-        <w:t>:</w:t>
-      </w:r>
-      <w:r>
-        <w:t xml:space="preserve"> </w:t>
-      </w:r>
-      <w:r>
-        <w:t>The object ID.</w:t>
-      </w:r>
-    </w:p>
-    <w:p>
-      <w:pPr>
-        <w:pStyle w:val="ListParagraph"/>
-        <w:numPr>
-          <w:ilvl w:val="0"/>
-          <w:numId w:val="2"/>
-        </w:numPr>
-        <w:spacing w:before="0" w:after="0"/>
-        <w:ind w:left="1080"/>
-      </w:pPr>
-      <w:r>
-        <w:rPr>
-          <w:rStyle w:val="InlinedCode"/>
-        </w:rPr>
-        <w:t>const cpl_version_t version</w:t>
-      </w:r>
-      <w:r>
-        <w:rPr>
-          <w:rStyle w:val="InlinedCode"/>
-        </w:rPr>
-        <w:t>:</w:t>
-      </w:r>
-      <w:r>
-        <w:t xml:space="preserve"> </w:t>
-      </w:r>
-      <w:r>
-        <w:t>The version of the given object.</w:t>
-      </w:r>
-    </w:p>
-    <w:p>
-      <w:pPr>
-        <w:pStyle w:val="ListParagraph"/>
-        <w:numPr>
-          <w:ilvl w:val="0"/>
-          <w:numId w:val="2"/>
-        </w:numPr>
-        <w:spacing w:before="0" w:after="0"/>
-        <w:ind w:left="1080"/>
-      </w:pPr>
-      <w:r>
-        <w:rPr>
-          <w:rStyle w:val="InlinedCode"/>
-        </w:rPr>
-        <w:t xml:space="preserve">cpl_version_info_t** out_info: </w:t>
-      </w:r>
-      <w:r>
-        <w:t>The pointer to store the version info structure</w:t>
-      </w:r>
-      <w:r>
-        <w:t>.</w:t>
-      </w:r>
-    </w:p>
-    <w:p>
-      <w:pPr>
-        <w:spacing w:after="0"/>
-      </w:pPr>
-      <w:r>
-        <w:rPr>
-          <w:rStyle w:val="IntenseCodeChar"/>
-        </w:rPr>
-        <w:t>cpl_</w:t>
-      </w:r>
-      <w:r>
-        <w:rPr>
-          <w:rStyle w:val="IntenseCodeChar"/>
-        </w:rPr>
-        <w:t>free_version_info</w:t>
-      </w:r>
-      <w:r>
-        <w:rPr>
-          <w:rStyle w:val="IntenseCodeChar"/>
-        </w:rPr>
-        <w:t>:</w:t>
-      </w:r>
-      <w:r>
-        <w:t xml:space="preserve"> </w:t>
-      </w:r>
-      <w:r>
-        <w:t xml:space="preserve">Free </w:t>
-      </w:r>
-      <w:r>
-        <w:rPr>
-          <w:rStyle w:val="InlinedCode"/>
-        </w:rPr>
-        <w:t>cpl_</w:t>
-      </w:r>
-      <w:r>
-        <w:rPr>
-          <w:rStyle w:val="InlinedCode"/>
-        </w:rPr>
-        <w:t>version</w:t>
-      </w:r>
-      <w:r>
-        <w:rPr>
-          <w:rStyle w:val="InlinedCode"/>
-        </w:rPr>
-        <w:t>_</w:t>
-      </w:r>
-      <w:r>
-        <w:rPr>
-          <w:rStyle w:val="InlinedCode"/>
-        </w:rPr>
-        <w:t>info</w:t>
-      </w:r>
-      <w:r>
-        <w:rPr>
-          <w:rStyle w:val="InlinedCode"/>
-        </w:rPr>
-        <w:t>_t</w:t>
-      </w:r>
-      <w:r>
-        <w:t>.</w:t>
-      </w:r>
-    </w:p>
-    <w:p>
-      <w:pPr>
-        <w:spacing w:before="0" w:after="0"/>
-        <w:ind w:left="360"/>
-      </w:pPr>
-      <w:r>
-        <w:t>Arguments:</w:t>
-      </w:r>
-    </w:p>
-    <w:p>
-      <w:pPr>
-        <w:pStyle w:val="ListParagraph"/>
-        <w:numPr>
-          <w:ilvl w:val="0"/>
-          <w:numId w:val="2"/>
-        </w:numPr>
-        <w:spacing w:before="0" w:after="0"/>
-        <w:ind w:left="1080"/>
-      </w:pPr>
-      <w:r>
-        <w:rPr>
-          <w:rStyle w:val="InlinedCode"/>
-        </w:rPr>
-        <w:t xml:space="preserve">cpl_version_info_t* info: </w:t>
-      </w:r>
-      <w:r>
-        <w:t>The pointer to the version info structure</w:t>
-      </w:r>
-      <w:r>
-        <w:t>.</w:t>
-      </w:r>
-    </w:p>
-    <w:p>
-      <w:pPr>
-        <w:spacing w:after="0"/>
-      </w:pPr>
-      <w:r>
-        <w:rPr>
-          <w:rStyle w:val="IntenseCodeChar"/>
-        </w:rPr>
-        <w:t>cpl_</w:t>
-      </w:r>
-      <w:r>
-        <w:rPr>
-          <w:rStyle w:val="IntenseCodeChar"/>
-        </w:rPr>
-        <w:t>iterate</w:t>
-      </w:r>
-      <w:r>
-        <w:rPr>
-          <w:rStyle w:val="IntenseCodeChar"/>
-        </w:rPr>
-        <w:t>:</w:t>
-      </w:r>
-      <w:r>
-        <w:t xml:space="preserve"> </w:t>
-      </w:r>
-      <w:r>
-        <w:t xml:space="preserve">Iterate over all ancestors </w:t>
-      </w:r>
-      <w:r>
-        <w:t xml:space="preserve">or descendants </w:t>
-      </w:r>
-      <w:r>
-        <w:t>of the specific version of the given object</w:t>
-      </w:r>
-      <w:r>
-        <w:t>.</w:t>
-      </w:r>
-    </w:p>
-    <w:p>
-      <w:pPr>
-        <w:spacing w:before="0" w:after="0"/>
-        <w:ind w:left="360"/>
-      </w:pPr>
-      <w:r>
-        <w:t>Arguments:</w:t>
-      </w:r>
-    </w:p>
-    <w:p>
-      <w:pPr>
-        <w:pStyle w:val="ListParagraph"/>
-        <w:numPr>
-          <w:ilvl w:val="0"/>
-          <w:numId w:val="2"/>
-        </w:numPr>
-        <w:spacing w:before="0" w:after="0"/>
-        <w:ind w:left="1080"/>
-      </w:pPr>
-      <w:r>
-        <w:rPr>
-          <w:rStyle w:val="InlinedCode"/>
-        </w:rPr>
-        <w:t>const cpl_id_t id</w:t>
-      </w:r>
-      <w:r>
-        <w:rPr>
-          <w:rStyle w:val="InlinedCode"/>
-        </w:rPr>
-        <w:t>:</w:t>
-      </w:r>
-      <w:r>
-        <w:t xml:space="preserve"> </w:t>
-      </w:r>
-      <w:r>
-        <w:t>The object ID.</w:t>
-      </w:r>
-    </w:p>
-    <w:p>
-      <w:pPr>
-        <w:pStyle w:val="ListParagraph"/>
-        <w:numPr>
-          <w:ilvl w:val="0"/>
-          <w:numId w:val="2"/>
-        </w:numPr>
-        <w:spacing w:before="0" w:after="0"/>
-        <w:ind w:left="1080"/>
-      </w:pPr>
-      <w:r>
-        <w:rPr>
-          <w:rStyle w:val="InlinedCode"/>
-        </w:rPr>
-        <w:t>const cpl_version_t version</w:t>
-      </w:r>
-      <w:r>
-        <w:rPr>
-          <w:rStyle w:val="InlinedCode"/>
-        </w:rPr>
-        <w:t>:</w:t>
-      </w:r>
-      <w:r>
-        <w:t xml:space="preserve"> </w:t>
-      </w:r>
-      <w:r>
-        <w:t>The version of the given object</w:t>
-      </w:r>
-      <w:r>
-        <w:t xml:space="preserve"> (</w:t>
-      </w:r>
-      <w:r>
-        <w:rPr>
-          <w:rStyle w:val="InlinedCode"/>
-        </w:rPr>
-        <w:t>CPL_VERSION_NONE</w:t>
-      </w:r>
-      <w:r>
-        <w:t xml:space="preserve"> = latest)</w:t>
-      </w:r>
-      <w:r>
-        <w:t>.</w:t>
-      </w:r>
-    </w:p>
-    <w:p>
-      <w:pPr>
-        <w:pStyle w:val="ListParagraph"/>
-        <w:numPr>
-          <w:ilvl w:val="0"/>
-          <w:numId w:val="2"/>
-        </w:numPr>
-        <w:spacing w:before="0" w:after="0"/>
-        <w:ind w:left="1080"/>
-      </w:pPr>
-      <w:r>
-        <w:rPr>
-          <w:rStyle w:val="InlinedCode"/>
-        </w:rPr>
-        <w:t>const int direction:</w:t>
-      </w:r>
-      <w:r>
-        <w:t xml:space="preserve"> </w:t>
-      </w:r>
-      <w:r>
-        <w:t xml:space="preserve">The direction of the traversal: </w:t>
-      </w:r>
-      <w:r>
-        <w:rPr>
-          <w:rStyle w:val="InlinedCode"/>
-        </w:rPr>
-        <w:t xml:space="preserve">CPL_D_ANCESTORS </w:t>
-      </w:r>
-      <w:r>
-        <w:t xml:space="preserve">or </w:t>
-      </w:r>
-      <w:r>
-        <w:rPr>
-          <w:rStyle w:val="InlinedCode"/>
-        </w:rPr>
-        <w:t>CPL_D_DESCENDANTS</w:t>
-      </w:r>
-    </w:p>
-    <w:p>
-      <w:pPr>
-        <w:pStyle w:val="ListParagraph"/>
-        <w:numPr>
-          <w:ilvl w:val="0"/>
-          <w:numId w:val="2"/>
-        </w:numPr>
-        <w:spacing w:before="0" w:after="0"/>
-        <w:ind w:left="1080"/>
-      </w:pPr>
-      <w:r>
-        <w:rPr>
-          <w:rStyle w:val="InlinedCode"/>
-        </w:rPr>
-        <w:t xml:space="preserve">const int follow_data_edges: </w:t>
-      </w:r>
-      <w:r>
-        <w:t>A nonzero value to follow data dependency (ancestry) edges.</w:t>
-      </w:r>
-    </w:p>
-    <w:p>
-      <w:pPr>
-        <w:pStyle w:val="ListParagraph"/>
-        <w:numPr>
-          <w:ilvl w:val="0"/>
-          <w:numId w:val="2"/>
-        </w:numPr>
-        <w:spacing w:before="0" w:after="0"/>
-        <w:ind w:left="1080"/>
-      </w:pPr>
-      <w:r>
-        <w:rPr>
-          <w:rStyle w:val="InlinedCode"/>
-        </w:rPr>
         <w:t xml:space="preserve">const int follow_control_edges: </w:t>
       </w:r>
       <w:r>
@@ -5119,6 +5204,22 @@
           <w:szCs w:val="22"/>
         </w:rPr>
       </w:pPr>
+    </w:p>
+    <w:p>
+      <w:pPr>
+        <w:rPr>
+          <w:b/>
+          <w:bCs/>
+          <w:caps/>
+          <w:color w:val="FFFFFF" w:themeColor="background1"/>
+          <w:spacing w:val="15"/>
+          <w:sz w:val="22"/>
+          <w:szCs w:val="22"/>
+        </w:rPr>
+      </w:pPr>
+      <w:r>
+        <w:br w:type="page"/>
+      </w:r>
     </w:p>
     <w:p>
       <w:pPr>
@@ -5638,9 +5739,26 @@
     <w:p/>
     <w:p>
       <w:pPr>
+        <w:rPr>
+          <w:b/>
+          <w:bCs/>
+          <w:caps/>
+          <w:color w:val="FFFFFF" w:themeColor="background1"/>
+          <w:spacing w:val="15"/>
+          <w:sz w:val="22"/>
+          <w:szCs w:val="22"/>
+        </w:rPr>
+      </w:pPr>
+      <w:r>
+        <w:br w:type="page"/>
+      </w:r>
+    </w:p>
+    <w:p>
+      <w:pPr>
         <w:pStyle w:val="Heading1"/>
       </w:pPr>
       <w:r>
+        <w:lastRenderedPageBreak/>
         <w:t>Database Backend</w:t>
       </w:r>
       <w:r>
@@ -6271,7 +6389,6 @@
         <w:rPr>
           <w:rStyle w:val="InlinedCode"/>
         </w:rPr>
-        <w:lastRenderedPageBreak/>
         <w:t xml:space="preserve">const </w:t>
       </w:r>
       <w:r>
@@ -6451,6 +6568,7 @@
         <w:rPr>
           <w:rStyle w:val="InlinedCode"/>
         </w:rPr>
+        <w:lastRenderedPageBreak/>
         <w:t>const char* name:</w:t>
       </w:r>
       <w:r>
@@ -7585,8 +7703,133 @@
         <w:rPr>
           <w:rStyle w:val="InlinedCode"/>
         </w:rPr>
+        <w:t>const cpl_version_t version_hint</w:t>
+      </w:r>
+      <w:r>
+        <w:rPr>
+          <w:rStyle w:val="InlinedCode"/>
+        </w:rPr>
+        <w:t>:</w:t>
+      </w:r>
+      <w:r>
+        <w:t xml:space="preserve"> </w:t>
+      </w:r>
+      <w:r>
+        <w:t xml:space="preserve">The version of the object if known, else </w:t>
+      </w:r>
+      <w:r>
+        <w:rPr>
+          <w:rStyle w:val="InlinedCode"/>
+        </w:rPr>
+        <w:t>CPL_VERSION_NONE</w:t>
+      </w:r>
+      <w:r>
+        <w:t>.</w:t>
+      </w:r>
+    </w:p>
+    <w:p>
+      <w:pPr>
+        <w:pStyle w:val="ListParagraph"/>
+        <w:numPr>
+          <w:ilvl w:val="0"/>
+          <w:numId w:val="2"/>
+        </w:numPr>
+        <w:spacing w:before="0" w:after="0"/>
+        <w:ind w:left="1080"/>
+      </w:pPr>
+      <w:r>
+        <w:rPr>
+          <w:rStyle w:val="InlinedCode"/>
+        </w:rPr>
+        <w:t xml:space="preserve">cpl_object_info_t** out_info: </w:t>
+      </w:r>
+      <w:r>
+        <w:t>The pointer to store the object info structure.</w:t>
+      </w:r>
+    </w:p>
+    <w:p>
+      <w:pPr>
+        <w:spacing w:after="0"/>
+      </w:pPr>
+      <w:r>
+        <w:rPr>
+          <w:rStyle w:val="IntenseCodeChar"/>
+        </w:rPr>
+        <w:t>cpl_</w:t>
+      </w:r>
+      <w:r>
+        <w:rPr>
+          <w:rStyle w:val="IntenseCodeChar"/>
+        </w:rPr>
+        <w:t>db_get_version_info</w:t>
+      </w:r>
+      <w:r>
+        <w:rPr>
+          <w:rStyle w:val="IntenseCodeChar"/>
+        </w:rPr>
+        <w:t>:</w:t>
+      </w:r>
+      <w:r>
+        <w:t xml:space="preserve"> </w:t>
+      </w:r>
+      <w:r>
+        <w:t>Get the information about a specific version of the given object.</w:t>
+      </w:r>
+    </w:p>
+    <w:p>
+      <w:pPr>
+        <w:spacing w:before="0" w:after="0"/>
+        <w:ind w:left="360"/>
+      </w:pPr>
+      <w:r>
+        <w:t>Arguments:</w:t>
+      </w:r>
+    </w:p>
+    <w:p>
+      <w:pPr>
+        <w:pStyle w:val="ListParagraph"/>
+        <w:numPr>
+          <w:ilvl w:val="0"/>
+          <w:numId w:val="2"/>
+        </w:numPr>
+        <w:spacing w:before="0" w:after="0"/>
+        <w:ind w:left="1080"/>
+      </w:pPr>
+      <w:r>
+        <w:rPr>
+          <w:rStyle w:val="InlinedCode"/>
+        </w:rPr>
+        <w:t>const cpl_id_t id</w:t>
+      </w:r>
+      <w:r>
+        <w:rPr>
+          <w:rStyle w:val="InlinedCode"/>
+        </w:rPr>
+        <w:t>:</w:t>
+      </w:r>
+      <w:r>
+        <w:t xml:space="preserve"> </w:t>
+      </w:r>
+      <w:r>
+        <w:t>The object ID.</w:t>
+      </w:r>
+    </w:p>
+    <w:p>
+      <w:pPr>
+        <w:pStyle w:val="ListParagraph"/>
+        <w:numPr>
+          <w:ilvl w:val="0"/>
+          <w:numId w:val="2"/>
+        </w:numPr>
+        <w:spacing w:before="0" w:after="0"/>
+        <w:ind w:left="1080"/>
+      </w:pPr>
+      <w:r>
+        <w:rPr>
+          <w:rStyle w:val="InlinedCode"/>
+        </w:rPr>
         <w:lastRenderedPageBreak/>
-        <w:t>const cpl_version_t version_hint</w:t>
+        <w:t>const cpl_version_t version</w:t>
       </w:r>
       <w:r>
         <w:rPr>
@@ -7598,13 +7841,123 @@
         <w:t xml:space="preserve"> </w:t>
       </w:r>
       <w:r>
-        <w:t xml:space="preserve">The version of the object if known, else </w:t>
-      </w:r>
-      <w:r>
-        <w:rPr>
-          <w:rStyle w:val="InlinedCode"/>
-        </w:rPr>
-        <w:t>CPL_VERSION_NONE</w:t>
+        <w:t>The version of the given object.</w:t>
+      </w:r>
+    </w:p>
+    <w:p>
+      <w:pPr>
+        <w:pStyle w:val="ListParagraph"/>
+        <w:numPr>
+          <w:ilvl w:val="0"/>
+          <w:numId w:val="2"/>
+        </w:numPr>
+        <w:spacing w:before="0" w:after="0"/>
+        <w:ind w:left="1080"/>
+      </w:pPr>
+      <w:r>
+        <w:rPr>
+          <w:rStyle w:val="InlinedCode"/>
+        </w:rPr>
+        <w:t xml:space="preserve">cpl_version_info_t** out_info: </w:t>
+      </w:r>
+      <w:r>
+        <w:t>The pointer to store the version info structure.</w:t>
+      </w:r>
+    </w:p>
+    <w:p>
+      <w:pPr>
+        <w:spacing w:after="0"/>
+      </w:pPr>
+      <w:r>
+        <w:rPr>
+          <w:rStyle w:val="IntenseCodeChar"/>
+        </w:rPr>
+        <w:t>cpl_</w:t>
+      </w:r>
+      <w:r>
+        <w:rPr>
+          <w:rStyle w:val="IntenseCodeChar"/>
+        </w:rPr>
+        <w:t>db_iterate</w:t>
+      </w:r>
+      <w:r>
+        <w:rPr>
+          <w:rStyle w:val="IntenseCodeChar"/>
+        </w:rPr>
+        <w:t>:</w:t>
+      </w:r>
+      <w:r>
+        <w:t xml:space="preserve"> </w:t>
+      </w:r>
+      <w:r>
+        <w:t>Iterate over all ancestors or descendants of the specific version of the given object.</w:t>
+      </w:r>
+    </w:p>
+    <w:p>
+      <w:pPr>
+        <w:spacing w:before="0" w:after="0"/>
+        <w:ind w:left="360"/>
+      </w:pPr>
+      <w:r>
+        <w:t>Arguments:</w:t>
+      </w:r>
+    </w:p>
+    <w:p>
+      <w:pPr>
+        <w:pStyle w:val="ListParagraph"/>
+        <w:numPr>
+          <w:ilvl w:val="0"/>
+          <w:numId w:val="2"/>
+        </w:numPr>
+        <w:spacing w:before="0" w:after="0"/>
+        <w:ind w:left="1080"/>
+      </w:pPr>
+      <w:r>
+        <w:rPr>
+          <w:rStyle w:val="InlinedCode"/>
+        </w:rPr>
+        <w:t>const cpl_id_t id</w:t>
+      </w:r>
+      <w:r>
+        <w:rPr>
+          <w:rStyle w:val="InlinedCode"/>
+        </w:rPr>
+        <w:t>:</w:t>
+      </w:r>
+      <w:r>
+        <w:t xml:space="preserve"> </w:t>
+      </w:r>
+      <w:r>
+        <w:t>The object ID.</w:t>
+      </w:r>
+    </w:p>
+    <w:p>
+      <w:pPr>
+        <w:pStyle w:val="ListParagraph"/>
+        <w:numPr>
+          <w:ilvl w:val="0"/>
+          <w:numId w:val="2"/>
+        </w:numPr>
+        <w:spacing w:before="0" w:after="0"/>
+        <w:ind w:left="1080"/>
+      </w:pPr>
+      <w:r>
+        <w:rPr>
+          <w:rStyle w:val="InlinedCode"/>
+        </w:rPr>
+        <w:t>const cpl_version_t version</w:t>
+      </w:r>
+      <w:r>
+        <w:rPr>
+          <w:rStyle w:val="InlinedCode"/>
+        </w:rPr>
+        <w:t>:</w:t>
+      </w:r>
+      <w:r>
+        <w:t xml:space="preserve"> </w:t>
+      </w:r>
+      <w:r>
+        <w:t>The version of the given object</w:t>
       </w:r>
       <w:r>
         <w:t>.</w:t>
@@ -7624,48 +7977,28 @@
         <w:rPr>
           <w:rStyle w:val="InlinedCode"/>
         </w:rPr>
-        <w:t xml:space="preserve">cpl_object_info_t** out_info: </w:t>
-      </w:r>
-      <w:r>
-        <w:t>The pointer to store the object info structure.</w:t>
-      </w:r>
-    </w:p>
-    <w:p>
-      <w:pPr>
-        <w:spacing w:after="0"/>
-      </w:pPr>
-      <w:r>
-        <w:rPr>
-          <w:rStyle w:val="IntenseCodeChar"/>
-        </w:rPr>
-        <w:t>cpl_</w:t>
-      </w:r>
-      <w:r>
-        <w:rPr>
-          <w:rStyle w:val="IntenseCodeChar"/>
-        </w:rPr>
-        <w:t>db_get_version_info</w:t>
-      </w:r>
-      <w:r>
-        <w:rPr>
-          <w:rStyle w:val="IntenseCodeChar"/>
-        </w:rPr>
-        <w:t>:</w:t>
-      </w:r>
-      <w:r>
-        <w:t xml:space="preserve"> </w:t>
-      </w:r>
-      <w:r>
-        <w:t>Get the information about a specific version of the given object.</w:t>
-      </w:r>
-    </w:p>
-    <w:p>
-      <w:pPr>
-        <w:spacing w:before="0" w:after="0"/>
-        <w:ind w:left="360"/>
-      </w:pPr>
-      <w:r>
-        <w:t>Arguments:</w:t>
+        <w:t>const int direction:</w:t>
+      </w:r>
+      <w:r>
+        <w:t xml:space="preserve"> </w:t>
+      </w:r>
+      <w:r>
+        <w:t xml:space="preserve">The direction of the traversal: </w:t>
+      </w:r>
+      <w:r>
+        <w:rPr>
+          <w:rStyle w:val="InlinedCode"/>
+        </w:rPr>
+        <w:t xml:space="preserve">CPL_D_ANCESTORS </w:t>
+      </w:r>
+      <w:r>
+        <w:t xml:space="preserve">or </w:t>
+      </w:r>
+      <w:r>
+        <w:rPr>
+          <w:rStyle w:val="InlinedCode"/>
+        </w:rPr>
+        <w:t>CPL_D_DESCENDANTS</w:t>
       </w:r>
     </w:p>
     <w:p>
@@ -7682,19 +8015,10 @@
         <w:rPr>
           <w:rStyle w:val="InlinedCode"/>
         </w:rPr>
-        <w:t>const cpl_id_t id</w:t>
-      </w:r>
-      <w:r>
-        <w:rPr>
-          <w:rStyle w:val="InlinedCode"/>
-        </w:rPr>
-        <w:t>:</w:t>
-      </w:r>
-      <w:r>
-        <w:t xml:space="preserve"> </w:t>
-      </w:r>
-      <w:r>
-        <w:t>The object ID.</w:t>
+        <w:t xml:space="preserve">const int follow_data_edges: </w:t>
+      </w:r>
+      <w:r>
+        <w:t>A nonzero value to follow data dependency (ancestry) edges.</w:t>
       </w:r>
     </w:p>
     <w:p>
@@ -7711,19 +8035,10 @@
         <w:rPr>
           <w:rStyle w:val="InlinedCode"/>
         </w:rPr>
-        <w:t>const cpl_version_t version</w:t>
-      </w:r>
-      <w:r>
-        <w:rPr>
-          <w:rStyle w:val="InlinedCode"/>
-        </w:rPr>
-        <w:t>:</w:t>
-      </w:r>
-      <w:r>
-        <w:t xml:space="preserve"> </w:t>
-      </w:r>
-      <w:r>
-        <w:t>The version of the given object.</w:t>
+        <w:t xml:space="preserve">const int follow_control_edges: </w:t>
+      </w:r>
+      <w:r>
+        <w:t>A nonzero value to follow control dependency (ancestry) edges.</w:t>
       </w:r>
     </w:p>
     <w:p>
@@ -7740,48 +8055,10 @@
         <w:rPr>
           <w:rStyle w:val="InlinedCode"/>
         </w:rPr>
-        <w:t xml:space="preserve">cpl_version_info_t** out_info: </w:t>
-      </w:r>
-      <w:r>
-        <w:t>The pointer to store the version info structure.</w:t>
-      </w:r>
-    </w:p>
-    <w:p>
-      <w:pPr>
-        <w:spacing w:after="0"/>
-      </w:pPr>
-      <w:r>
-        <w:rPr>
-          <w:rStyle w:val="IntenseCodeChar"/>
-        </w:rPr>
-        <w:t>cpl_</w:t>
-      </w:r>
-      <w:r>
-        <w:rPr>
-          <w:rStyle w:val="IntenseCodeChar"/>
-        </w:rPr>
-        <w:t>db_iterate</w:t>
-      </w:r>
-      <w:r>
-        <w:rPr>
-          <w:rStyle w:val="IntenseCodeChar"/>
-        </w:rPr>
-        <w:t>:</w:t>
-      </w:r>
-      <w:r>
-        <w:t xml:space="preserve"> </w:t>
-      </w:r>
-      <w:r>
-        <w:t>Iterate over all ancestors or descendants of the specific version of the given object.</w:t>
-      </w:r>
-    </w:p>
-    <w:p>
-      <w:pPr>
-        <w:spacing w:before="0" w:after="0"/>
-        <w:ind w:left="360"/>
-      </w:pPr>
-      <w:r>
-        <w:t>Arguments:</w:t>
+        <w:t xml:space="preserve">const int follow_version_edges: </w:t>
+      </w:r>
+      <w:r>
+        <w:t>A nonzero value to follow the version edges.</w:t>
       </w:r>
     </w:p>
     <w:p>
@@ -7798,19 +8075,10 @@
         <w:rPr>
           <w:rStyle w:val="InlinedCode"/>
         </w:rPr>
-        <w:t>const cpl_id_t id</w:t>
-      </w:r>
-      <w:r>
-        <w:rPr>
-          <w:rStyle w:val="InlinedCode"/>
-        </w:rPr>
-        <w:t>:</w:t>
-      </w:r>
-      <w:r>
-        <w:t xml:space="preserve"> </w:t>
-      </w:r>
-      <w:r>
-        <w:t>The object ID.</w:t>
+        <w:t>cpl_ancestry_iterator_t iterator:</w:t>
+      </w:r>
+      <w:r>
+        <w:t xml:space="preserve"> The callback function.</w:t>
       </w:r>
     </w:p>
     <w:p>
@@ -7827,156 +8095,6 @@
         <w:rPr>
           <w:rStyle w:val="InlinedCode"/>
         </w:rPr>
-        <w:t>const cpl_version_t version</w:t>
-      </w:r>
-      <w:r>
-        <w:rPr>
-          <w:rStyle w:val="InlinedCode"/>
-        </w:rPr>
-        <w:t>:</w:t>
-      </w:r>
-      <w:r>
-        <w:t xml:space="preserve"> </w:t>
-      </w:r>
-      <w:r>
-        <w:t>The version of the given object</w:t>
-      </w:r>
-      <w:r>
-        <w:t>.</w:t>
-      </w:r>
-    </w:p>
-    <w:p>
-      <w:pPr>
-        <w:pStyle w:val="ListParagraph"/>
-        <w:numPr>
-          <w:ilvl w:val="0"/>
-          <w:numId w:val="2"/>
-        </w:numPr>
-        <w:spacing w:before="0" w:after="0"/>
-        <w:ind w:left="1080"/>
-      </w:pPr>
-      <w:r>
-        <w:rPr>
-          <w:rStyle w:val="InlinedCode"/>
-        </w:rPr>
-        <w:t>const int direction:</w:t>
-      </w:r>
-      <w:r>
-        <w:t xml:space="preserve"> </w:t>
-      </w:r>
-      <w:r>
-        <w:t xml:space="preserve">The direction of the traversal: </w:t>
-      </w:r>
-      <w:r>
-        <w:rPr>
-          <w:rStyle w:val="InlinedCode"/>
-        </w:rPr>
-        <w:t xml:space="preserve">CPL_D_ANCESTORS </w:t>
-      </w:r>
-      <w:r>
-        <w:t xml:space="preserve">or </w:t>
-      </w:r>
-      <w:r>
-        <w:rPr>
-          <w:rStyle w:val="InlinedCode"/>
-        </w:rPr>
-        <w:t>CPL_D_DESCENDANTS</w:t>
-      </w:r>
-    </w:p>
-    <w:p>
-      <w:pPr>
-        <w:pStyle w:val="ListParagraph"/>
-        <w:numPr>
-          <w:ilvl w:val="0"/>
-          <w:numId w:val="2"/>
-        </w:numPr>
-        <w:spacing w:before="0" w:after="0"/>
-        <w:ind w:left="1080"/>
-      </w:pPr>
-      <w:r>
-        <w:rPr>
-          <w:rStyle w:val="InlinedCode"/>
-        </w:rPr>
-        <w:t xml:space="preserve">const int follow_data_edges: </w:t>
-      </w:r>
-      <w:r>
-        <w:t>A nonzero value to follow data dependency (ancestry) edges.</w:t>
-      </w:r>
-    </w:p>
-    <w:p>
-      <w:pPr>
-        <w:pStyle w:val="ListParagraph"/>
-        <w:numPr>
-          <w:ilvl w:val="0"/>
-          <w:numId w:val="2"/>
-        </w:numPr>
-        <w:spacing w:before="0" w:after="0"/>
-        <w:ind w:left="1080"/>
-      </w:pPr>
-      <w:r>
-        <w:rPr>
-          <w:rStyle w:val="InlinedCode"/>
-        </w:rPr>
-        <w:t xml:space="preserve">const int follow_control_edges: </w:t>
-      </w:r>
-      <w:r>
-        <w:t>A nonzero value to follow control dependency (ancestry) edges.</w:t>
-      </w:r>
-    </w:p>
-    <w:p>
-      <w:pPr>
-        <w:pStyle w:val="ListParagraph"/>
-        <w:numPr>
-          <w:ilvl w:val="0"/>
-          <w:numId w:val="2"/>
-        </w:numPr>
-        <w:spacing w:before="0" w:after="0"/>
-        <w:ind w:left="1080"/>
-      </w:pPr>
-      <w:r>
-        <w:rPr>
-          <w:rStyle w:val="InlinedCode"/>
-        </w:rPr>
-        <w:t xml:space="preserve">const int follow_version_edges: </w:t>
-      </w:r>
-      <w:r>
-        <w:t>A nonzero value to follow the version edges.</w:t>
-      </w:r>
-    </w:p>
-    <w:p>
-      <w:pPr>
-        <w:pStyle w:val="ListParagraph"/>
-        <w:numPr>
-          <w:ilvl w:val="0"/>
-          <w:numId w:val="2"/>
-        </w:numPr>
-        <w:spacing w:before="0" w:after="0"/>
-        <w:ind w:left="1080"/>
-      </w:pPr>
-      <w:r>
-        <w:rPr>
-          <w:rStyle w:val="InlinedCode"/>
-        </w:rPr>
-        <w:t>cpl_ancestry_iterator_t iterator:</w:t>
-      </w:r>
-      <w:r>
-        <w:t xml:space="preserve"> The callback function.</w:t>
-      </w:r>
-    </w:p>
-    <w:p>
-      <w:pPr>
-        <w:pStyle w:val="ListParagraph"/>
-        <w:numPr>
-          <w:ilvl w:val="0"/>
-          <w:numId w:val="2"/>
-        </w:numPr>
-        <w:spacing w:before="0" w:after="0"/>
-        <w:ind w:left="1080"/>
-      </w:pPr>
-      <w:r>
-        <w:rPr>
-          <w:rStyle w:val="InlinedCode"/>
-        </w:rPr>
         <w:t>void* context:</w:t>
       </w:r>
       <w:r>
@@ -7985,12 +8103,12 @@
     </w:p>
     <w:p>
       <w:pPr>
-        <w:spacing w:before="0" w:after="0"/>
-      </w:pPr>
-    </w:p>
-    <w:p>
-      <w:pPr>
-        <w:spacing w:before="0" w:after="0"/>
+        <w:rPr>
+          <w:caps/>
+          <w:spacing w:val="15"/>
+          <w:sz w:val="22"/>
+          <w:szCs w:val="22"/>
+        </w:rPr>
       </w:pPr>
     </w:p>
     <w:p>
@@ -8473,28 +8591,44 @@
         <w:t>”</w:t>
       </w:r>
       <w:r>
-        <w:t xml:space="preserve"> from each provenance node, </w:t>
-      </w:r>
+        <w:t xml:space="preserve"> from each provenance node, and it also enables the backend driver to be able to quickly answer the </w:t>
+      </w:r>
+      <w:r>
+        <w:rPr>
+          <w:rStyle w:val="InlinedCode"/>
+        </w:rPr>
+        <w:t>cpl_db_has_immediate_ancestor</w:t>
+      </w:r>
+      <w:r>
+        <w:t xml:space="preserve"> query using a single SPARQL query (SPARQL does not support transitive closure).</w:t>
+      </w:r>
+    </w:p>
+    <w:p>
+      <w:pPr>
+        <w:rPr>
+          <w:caps/>
+          <w:spacing w:val="15"/>
+          <w:sz w:val="22"/>
+          <w:szCs w:val="22"/>
+        </w:rPr>
+      </w:pPr>
+    </w:p>
+    <w:p>
+      <w:pPr>
+        <w:rPr>
+          <w:caps/>
+          <w:spacing w:val="15"/>
+          <w:sz w:val="22"/>
+          <w:szCs w:val="22"/>
+        </w:rPr>
+      </w:pPr>
+    </w:p>
+    <w:p>
+      <w:pPr>
+        <w:pStyle w:val="Heading2"/>
+      </w:pPr>
       <w:r>
         <w:lastRenderedPageBreak/>
-        <w:t xml:space="preserve">and it also enables the backend driver to be able to quickly answer the </w:t>
-      </w:r>
-      <w:r>
-        <w:rPr>
-          <w:rStyle w:val="InlinedCode"/>
-        </w:rPr>
-        <w:t>cpl_db_has_immediate_ancestor</w:t>
-      </w:r>
-      <w:r>
-        <w:t xml:space="preserve"> query using a single SPARQL query (SPARQL does not support transitive closure).</w:t>
-      </w:r>
-    </w:p>
-    <w:p/>
-    <w:p>
-      <w:pPr>
-        <w:pStyle w:val="Heading2"/>
-      </w:pPr>
-      <w:r>
         <w:t>Relational Database</w:t>
       </w:r>
       <w:r>
@@ -10122,6 +10256,7 @@
   <w:style w:type="character" w:default="1" w:styleId="DefaultParagraphFont">
     <w:name w:val="Default Paragraph Font"/>
     <w:uiPriority w:val="1"/>
+    <w:semiHidden/>
     <w:unhideWhenUsed/>
   </w:style>
   <w:style w:type="table" w:default="1" w:styleId="TableNormal">
@@ -10941,7 +11076,7 @@
 </file>
 
 <file path=customXml/itemProps1.xml><?xml version="1.0" encoding="utf-8"?>
-<ds:datastoreItem xmlns:ds="http://schemas.openxmlformats.org/officeDocument/2006/customXml" ds:itemID="{2EEBA90C-3115-4EBE-9EAB-F02F38DB2654}">
+<ds:datastoreItem xmlns:ds="http://schemas.openxmlformats.org/officeDocument/2006/customXml" ds:itemID="{FE309564-5548-4046-82AA-53CB1783103B}">
   <ds:schemaRefs>
     <ds:schemaRef ds:uri="http://schemas.openxmlformats.org/officeDocument/2006/bibliography"/>
   </ds:schemaRefs>

</xml_diff>

<commit_message>
Updated the design doc to reflect recent code changes.
Also, minor Windows-related fixes.
</commit_message>
<xml_diff>
--- a/doc/Design.docx
+++ b/doc/Design.docx
@@ -1590,7 +1590,13 @@
         <w:t xml:space="preserve"> </w:t>
       </w:r>
       <w:r>
-        <w:t>The string that uniquely identifies the application that is creating the object.</w:t>
+        <w:t>The string that uniquely ide</w:t>
+      </w:r>
+      <w:r>
+        <w:t xml:space="preserve">ntifies the application that created </w:t>
+      </w:r>
+      <w:r>
+        <w:t>the object.</w:t>
       </w:r>
     </w:p>
     <w:p>
@@ -1696,90 +1702,140 @@
         <w:rPr>
           <w:rStyle w:val="InlinedCode"/>
         </w:rPr>
+        <w:t xml:space="preserve">cpl_version_t </w:t>
+      </w:r>
+      <w:r>
+        <w:rPr>
+          <w:rStyle w:val="InlinedCode"/>
+        </w:rPr>
+        <w:t>container_</w:t>
+      </w:r>
+      <w:r>
+        <w:rPr>
+          <w:rStyle w:val="InlinedCode"/>
+        </w:rPr>
+        <w:t>version:</w:t>
+      </w:r>
+      <w:r>
+        <w:t xml:space="preserve"> The version number of the container, or </w:t>
+      </w:r>
+      <w:r>
+        <w:rPr>
+          <w:rStyle w:val="InlinedCode"/>
+        </w:rPr>
+        <w:t>CPL_VERSION_NONE</w:t>
+      </w:r>
+      <w:r>
+        <w:t xml:space="preserve"> if none.</w:t>
+      </w:r>
+    </w:p>
+    <w:p>
+      <w:pPr>
+        <w:spacing w:after="0"/>
+      </w:pPr>
+      <w:r>
+        <w:rPr>
+          <w:rStyle w:val="IntenseCodeChar"/>
+        </w:rPr>
+        <w:t>cpl_</w:t>
+      </w:r>
+      <w:r>
+        <w:rPr>
+          <w:rStyle w:val="IntenseCodeChar"/>
+        </w:rPr>
+        <w:t>version_info_t</w:t>
+      </w:r>
+      <w:r>
+        <w:rPr>
+          <w:rStyle w:val="IntenseCodeChar"/>
+        </w:rPr>
+        <w:t>:</w:t>
+      </w:r>
+      <w:r>
+        <w:t xml:space="preserve"> </w:t>
+      </w:r>
+      <w:r>
+        <w:t xml:space="preserve">A record with information about the given version of a provenance object. It is created as a result of </w:t>
+      </w:r>
+      <w:r>
+        <w:rPr>
+          <w:rStyle w:val="InlinedCode"/>
+        </w:rPr>
+        <w:t>cpl_get_</w:t>
+      </w:r>
+      <w:r>
+        <w:rPr>
+          <w:rStyle w:val="InlinedCode"/>
+        </w:rPr>
+        <w:t>version</w:t>
+      </w:r>
+      <w:r>
+        <w:rPr>
+          <w:rStyle w:val="InlinedCode"/>
+        </w:rPr>
+        <w:t>_info()</w:t>
+      </w:r>
+      <w:r>
+        <w:t xml:space="preserve">, and it should be disposed by calling </w:t>
+      </w:r>
+      <w:r>
+        <w:rPr>
+          <w:rStyle w:val="InlinedCode"/>
+        </w:rPr>
+        <w:t>cpl_free_</w:t>
+      </w:r>
+      <w:r>
+        <w:rPr>
+          <w:rStyle w:val="InlinedCode"/>
+        </w:rPr>
+        <w:t>version</w:t>
+      </w:r>
+      <w:r>
+        <w:rPr>
+          <w:rStyle w:val="InlinedCode"/>
+        </w:rPr>
+        <w:t>_info()</w:t>
+      </w:r>
+      <w:r>
+        <w:t>. The record contains the following fields:</w:t>
+      </w:r>
+    </w:p>
+    <w:p>
+      <w:pPr>
+        <w:pStyle w:val="ListParagraph"/>
+        <w:numPr>
+          <w:ilvl w:val="0"/>
+          <w:numId w:val="4"/>
+        </w:numPr>
+        <w:spacing w:before="0" w:after="0"/>
+      </w:pPr>
+      <w:r>
+        <w:rPr>
+          <w:rStyle w:val="InlinedCode"/>
+        </w:rPr>
+        <w:t xml:space="preserve">cpl_id_t id: </w:t>
+      </w:r>
+      <w:r>
+        <w:t>The object ID.</w:t>
+      </w:r>
+    </w:p>
+    <w:p>
+      <w:pPr>
+        <w:pStyle w:val="ListParagraph"/>
+        <w:numPr>
+          <w:ilvl w:val="0"/>
+          <w:numId w:val="4"/>
+        </w:numPr>
+        <w:spacing w:before="0" w:after="0"/>
+      </w:pPr>
+      <w:r>
+        <w:rPr>
+          <w:rStyle w:val="InlinedCode"/>
+        </w:rPr>
         <w:t>cpl_version_t version:</w:t>
       </w:r>
       <w:r>
-        <w:t xml:space="preserve"> The version number of the container, or </w:t>
-      </w:r>
-      <w:r>
-        <w:rPr>
-          <w:rStyle w:val="InlinedCode"/>
-        </w:rPr>
-        <w:t>CPL_VERSION_NONE</w:t>
-      </w:r>
-      <w:r>
-        <w:t xml:space="preserve"> if none.</w:t>
-      </w:r>
-    </w:p>
-    <w:p>
-      <w:pPr>
-        <w:spacing w:after="0"/>
-      </w:pPr>
-      <w:r>
-        <w:rPr>
-          <w:rStyle w:val="IntenseCodeChar"/>
-        </w:rPr>
-        <w:t>cpl_</w:t>
-      </w:r>
-      <w:r>
-        <w:rPr>
-          <w:rStyle w:val="IntenseCodeChar"/>
-        </w:rPr>
-        <w:t>version_info_t</w:t>
-      </w:r>
-      <w:r>
-        <w:rPr>
-          <w:rStyle w:val="IntenseCodeChar"/>
-        </w:rPr>
-        <w:t>:</w:t>
-      </w:r>
-      <w:r>
-        <w:t xml:space="preserve"> </w:t>
-      </w:r>
-      <w:r>
-        <w:t xml:space="preserve">A record with information about the given version of a provenance object. It is created as a result of </w:t>
-      </w:r>
-      <w:r>
-        <w:rPr>
-          <w:rStyle w:val="InlinedCode"/>
-        </w:rPr>
-        <w:t>cpl_get_</w:t>
-      </w:r>
-      <w:r>
-        <w:rPr>
-          <w:rStyle w:val="InlinedCode"/>
-        </w:rPr>
-        <w:t>version</w:t>
-      </w:r>
-      <w:r>
-        <w:rPr>
-          <w:rStyle w:val="InlinedCode"/>
-        </w:rPr>
-        <w:t>_info()</w:t>
-      </w:r>
-      <w:r>
-        <w:t xml:space="preserve">, and it should be disposed by calling </w:t>
-      </w:r>
-      <w:r>
-        <w:rPr>
-          <w:rStyle w:val="InlinedCode"/>
-        </w:rPr>
-        <w:t>cpl_free_</w:t>
-      </w:r>
-      <w:r>
-        <w:rPr>
-          <w:rStyle w:val="InlinedCode"/>
-        </w:rPr>
-        <w:t>version</w:t>
-      </w:r>
-      <w:r>
-        <w:rPr>
-          <w:rStyle w:val="InlinedCode"/>
-        </w:rPr>
-        <w:t>_info()</w:t>
-      </w:r>
-      <w:r>
-        <w:t>. The record contains the following fields:</w:t>
+        <w:t xml:space="preserve"> The object version.</w:t>
       </w:r>
     </w:p>
     <w:p>
@@ -1795,10 +1851,10 @@
         <w:rPr>
           <w:rStyle w:val="InlinedCode"/>
         </w:rPr>
-        <w:t xml:space="preserve">cpl_id_t id: </w:t>
-      </w:r>
-      <w:r>
-        <w:t>The object ID.</w:t>
+        <w:t>cpl_session_t session:</w:t>
+      </w:r>
+      <w:r>
+        <w:t xml:space="preserve"> The session ID of the process that created this version.</w:t>
       </w:r>
     </w:p>
     <w:p>
@@ -1814,45 +1870,19 @@
         <w:rPr>
           <w:rStyle w:val="InlinedCode"/>
         </w:rPr>
-        <w:t>cpl_version_t version:</w:t>
-      </w:r>
-      <w:r>
-        <w:t xml:space="preserve"> The object version.</w:t>
-      </w:r>
-    </w:p>
-    <w:p>
-      <w:pPr>
-        <w:pStyle w:val="ListParagraph"/>
-        <w:numPr>
-          <w:ilvl w:val="0"/>
-          <w:numId w:val="4"/>
-        </w:numPr>
-        <w:spacing w:before="0" w:after="0"/>
-      </w:pPr>
-      <w:r>
-        <w:rPr>
-          <w:rStyle w:val="InlinedCode"/>
-        </w:rPr>
-        <w:t>cpl_session_t session:</w:t>
-      </w:r>
-      <w:r>
-        <w:t xml:space="preserve"> The session ID of the process that created this version.</w:t>
-      </w:r>
-    </w:p>
-    <w:p>
-      <w:pPr>
-        <w:pStyle w:val="ListParagraph"/>
-        <w:numPr>
-          <w:ilvl w:val="0"/>
-          <w:numId w:val="4"/>
-        </w:numPr>
-        <w:spacing w:before="0" w:after="0"/>
-      </w:pPr>
-      <w:r>
-        <w:rPr>
-          <w:rStyle w:val="InlinedCode"/>
-        </w:rPr>
-        <w:t>unsigned long time:</w:t>
+        <w:t xml:space="preserve">unsigned long </w:t>
+      </w:r>
+      <w:r>
+        <w:rPr>
+          <w:rStyle w:val="InlinedCode"/>
+        </w:rPr>
+        <w:t>creation_</w:t>
+      </w:r>
+      <w:r>
+        <w:rPr>
+          <w:rStyle w:val="InlinedCode"/>
+        </w:rPr>
+        <w:t>time:</w:t>
       </w:r>
       <w:r>
         <w:t xml:space="preserve"> The version creation time expressed as UNIX time.</w:t>
@@ -2121,7 +2151,166 @@
         <w:pStyle w:val="Heading2"/>
       </w:pPr>
       <w:r>
-        <w:t>Error Codes</w:t>
+        <w:t>Return</w:t>
+      </w:r>
+      <w:r>
+        <w:t xml:space="preserve"> Codes</w:t>
+      </w:r>
+    </w:p>
+    <w:p>
+      <w:pPr>
+        <w:spacing w:after="0"/>
+      </w:pPr>
+      <w:r>
+        <w:t>A</w:t>
+      </w:r>
+      <w:r>
+        <w:t xml:space="preserve">ll API functions </w:t>
+      </w:r>
+      <w:r>
+        <w:t>with the exception of the</w:t>
+      </w:r>
+      <w:r>
+        <w:t xml:space="preserve"> helper functions (described below)</w:t>
+      </w:r>
+      <w:r>
+        <w:t xml:space="preserve"> return a value of type </w:t>
+      </w:r>
+      <w:r>
+        <w:rPr>
+          <w:rStyle w:val="InlinedCode"/>
+        </w:rPr>
+        <w:t>cpl_return_t</w:t>
+      </w:r>
+      <w:r>
+        <w:t xml:space="preserve">, which can be either an error code or a success code. The error codes typically start with prefix </w:t>
+      </w:r>
+      <w:r>
+        <w:rPr>
+          <w:rStyle w:val="InlinedCode"/>
+        </w:rPr>
+        <w:t>CPL_E_</w:t>
+      </w:r>
+      <w:r>
+        <w:t xml:space="preserve"> and their numerical values are negative. Success codes </w:t>
+      </w:r>
+      <w:r>
+        <w:t xml:space="preserve">start with </w:t>
+      </w:r>
+      <w:r>
+        <w:rPr>
+          <w:rStyle w:val="InlinedCode"/>
+        </w:rPr>
+        <w:t>CPL_S_</w:t>
+      </w:r>
+      <w:r>
+        <w:t xml:space="preserve"> and </w:t>
+      </w:r>
+      <w:r>
+        <w:t>are either 0 or positive</w:t>
+      </w:r>
+      <w:r>
+        <w:t>.</w:t>
+      </w:r>
+    </w:p>
+    <w:p>
+      <w:pPr>
+        <w:spacing w:after="0"/>
+      </w:pPr>
+      <w:r>
+        <w:t xml:space="preserve">The most common success code is </w:t>
+      </w:r>
+      <w:r>
+        <w:rPr>
+          <w:rStyle w:val="InlinedCode"/>
+        </w:rPr>
+        <w:t>CPL_</w:t>
+      </w:r>
+      <w:r>
+        <w:rPr>
+          <w:rStyle w:val="InlinedCode"/>
+        </w:rPr>
+        <w:t>S_</w:t>
+      </w:r>
+      <w:r>
+        <w:rPr>
+          <w:rStyle w:val="InlinedCode"/>
+        </w:rPr>
+        <w:t>OK</w:t>
+      </w:r>
+      <w:r>
+        <w:t xml:space="preserve"> (</w:t>
+      </w:r>
+      <w:r>
+        <w:t xml:space="preserve">or for simplicity, </w:t>
+      </w:r>
+      <w:r>
+        <w:rPr>
+          <w:rStyle w:val="InlinedCode"/>
+        </w:rPr>
+        <w:t>CPL_OK</w:t>
+      </w:r>
+      <w:r>
+        <w:t xml:space="preserve">), but other success codes are possible. Consequently, the return values should be checked using the macro </w:t>
+      </w:r>
+      <w:r>
+        <w:rPr>
+          <w:rStyle w:val="InlinedCode"/>
+        </w:rPr>
+        <w:t>CPL_IS_OK(x)</w:t>
+      </w:r>
+      <w:r>
+        <w:t xml:space="preserve"> for success (instead of comparing them directly to </w:t>
+      </w:r>
+      <w:r>
+        <w:rPr>
+          <w:rStyle w:val="InlinedCode"/>
+        </w:rPr>
+        <w:t>CPL_</w:t>
+      </w:r>
+      <w:r>
+        <w:rPr>
+          <w:rStyle w:val="InlinedCode"/>
+        </w:rPr>
+        <w:t>S_</w:t>
+      </w:r>
+      <w:r>
+        <w:rPr>
+          <w:rStyle w:val="InlinedCode"/>
+        </w:rPr>
+        <w:t>OK</w:t>
+      </w:r>
+      <w:r>
+        <w:t xml:space="preserve">), which returns true for any success code, not just </w:t>
+      </w:r>
+      <w:r>
+        <w:rPr>
+          <w:rStyle w:val="InlinedCode"/>
+        </w:rPr>
+        <w:t>CPL_</w:t>
+      </w:r>
+      <w:r>
+        <w:rPr>
+          <w:rStyle w:val="InlinedCode"/>
+        </w:rPr>
+        <w:t>S_</w:t>
+      </w:r>
+      <w:r>
+        <w:rPr>
+          <w:rStyle w:val="InlinedCode"/>
+        </w:rPr>
+        <w:t>OK</w:t>
+      </w:r>
+      <w:r>
+        <w:t>.</w:t>
+      </w:r>
+    </w:p>
+    <w:p>
+      <w:pPr>
+        <w:pStyle w:val="Heading3"/>
+      </w:pPr>
+      <w:r>
+        <w:t>Success Codes</w:t>
       </w:r>
     </w:p>
     <w:p>
@@ -2158,7 +2347,14 @@
                 <w:rStyle w:val="IntenseEmphasis"/>
                 <w:color w:val="FFFFFF" w:themeColor="background1"/>
               </w:rPr>
-              <w:t>Return Code</w:t>
+              <w:t>Return</w:t>
+            </w:r>
+            <w:r>
+              <w:rPr>
+                <w:rStyle w:val="IntenseEmphasis"/>
+                <w:color w:val="FFFFFF" w:themeColor="background1"/>
+              </w:rPr>
+              <w:t xml:space="preserve"> Code</w:t>
             </w:r>
           </w:p>
         </w:tc>
@@ -2199,7 +2395,19 @@
               <w:rPr>
                 <w:rStyle w:val="InlinedCode"/>
               </w:rPr>
-              <w:t>CPL_OK</w:t>
+              <w:t xml:space="preserve">CPL_OK </w:t>
+            </w:r>
+            <w:r>
+              <w:t xml:space="preserve">(or </w:t>
+            </w:r>
+            <w:r>
+              <w:rPr>
+                <w:rStyle w:val="InlinedCode"/>
+              </w:rPr>
+              <w:t>CPL_S_OK</w:t>
+            </w:r>
+            <w:r>
+              <w:t>)</w:t>
             </w:r>
           </w:p>
         </w:tc>
@@ -2227,6 +2435,147 @@
                 <w:color w:val="auto"/>
               </w:rPr>
               <w:t>No error</w:t>
+            </w:r>
+          </w:p>
+        </w:tc>
+      </w:tr>
+      <w:tr>
+        <w:tc>
+          <w:tcPr>
+            <w:tcW w:w="3510" w:type="dxa"/>
+          </w:tcPr>
+          <w:p>
+            <w:pPr>
+              <w:rPr>
+                <w:rStyle w:val="InlinedCode"/>
+              </w:rPr>
+            </w:pPr>
+            <w:r>
+              <w:rPr>
+                <w:rStyle w:val="InlinedCode"/>
+              </w:rPr>
+              <w:t>CPL_S_DUPLICATE_IGNORED</w:t>
+            </w:r>
+          </w:p>
+        </w:tc>
+        <w:tc>
+          <w:tcPr>
+            <w:tcW w:w="5850" w:type="dxa"/>
+          </w:tcPr>
+          <w:p>
+            <w:pPr>
+              <w:pStyle w:val="Quote"/>
+              <w:rPr>
+                <w:rStyle w:val="IntenseCodeChar"/>
+                <w:b w:val="0"/>
+                <w:i w:val="0"/>
+                <w:noProof w:val="0"/>
+                <w:color w:val="auto"/>
+              </w:rPr>
+            </w:pPr>
+            <w:r>
+              <w:rPr>
+                <w:rStyle w:val="IntenseCodeChar"/>
+                <w:b w:val="0"/>
+                <w:i w:val="0"/>
+                <w:noProof w:val="0"/>
+                <w:color w:val="auto"/>
+              </w:rPr>
+              <w:t>The</w:t>
+            </w:r>
+            <w:r>
+              <w:rPr>
+                <w:rStyle w:val="IntenseCodeChar"/>
+                <w:b w:val="0"/>
+                <w:i w:val="0"/>
+                <w:noProof w:val="0"/>
+                <w:color w:val="auto"/>
+              </w:rPr>
+              <w:t xml:space="preserve"> function call succeeded, but the function ignored the given object (or a version, dependency edge, etc.) because it is a duplicate of another object in the database</w:t>
+            </w:r>
+          </w:p>
+        </w:tc>
+      </w:tr>
+    </w:tbl>
+    <w:p>
+      <w:pPr>
+        <w:pStyle w:val="NoSpacing"/>
+      </w:pPr>
+    </w:p>
+    <w:p>
+      <w:pPr>
+        <w:pStyle w:val="Heading3"/>
+      </w:pPr>
+      <w:r>
+        <w:t>Error</w:t>
+      </w:r>
+      <w:r>
+        <w:t xml:space="preserve"> Codes</w:t>
+      </w:r>
+    </w:p>
+    <w:p>
+      <w:pPr>
+        <w:pStyle w:val="NoSpacing"/>
+      </w:pPr>
+    </w:p>
+    <w:tbl>
+      <w:tblPr>
+        <w:tblStyle w:val="TableGrid"/>
+        <w:tblW w:w="0" w:type="auto"/>
+        <w:tblInd w:w="108" w:type="dxa"/>
+        <w:tblLook w:val="04A0"/>
+      </w:tblPr>
+      <w:tblGrid>
+        <w:gridCol w:w="3510"/>
+        <w:gridCol w:w="5850"/>
+      </w:tblGrid>
+      <w:tr>
+        <w:tc>
+          <w:tcPr>
+            <w:tcW w:w="3510" w:type="dxa"/>
+            <w:shd w:val="clear" w:color="auto" w:fill="A61D31" w:themeFill="text2"/>
+          </w:tcPr>
+          <w:p>
+            <w:pPr>
+              <w:rPr>
+                <w:rStyle w:val="IntenseEmphasis"/>
+                <w:color w:val="FFFFFF" w:themeColor="background1"/>
+              </w:rPr>
+            </w:pPr>
+            <w:r>
+              <w:rPr>
+                <w:rStyle w:val="IntenseEmphasis"/>
+                <w:color w:val="FFFFFF" w:themeColor="background1"/>
+              </w:rPr>
+              <w:t>Return</w:t>
+            </w:r>
+            <w:r>
+              <w:rPr>
+                <w:rStyle w:val="IntenseEmphasis"/>
+                <w:color w:val="FFFFFF" w:themeColor="background1"/>
+              </w:rPr>
+              <w:t xml:space="preserve"> Code</w:t>
+            </w:r>
+          </w:p>
+        </w:tc>
+        <w:tc>
+          <w:tcPr>
+            <w:tcW w:w="5850" w:type="dxa"/>
+            <w:shd w:val="clear" w:color="auto" w:fill="A61D31" w:themeFill="text2"/>
+          </w:tcPr>
+          <w:p>
+            <w:pPr>
+              <w:rPr>
+                <w:rStyle w:val="IntenseEmphasis"/>
+                <w:color w:val="FFFFFF" w:themeColor="background1"/>
+              </w:rPr>
+            </w:pPr>
+            <w:r>
+              <w:rPr>
+                <w:rStyle w:val="IntenseEmphasis"/>
+                <w:color w:val="FFFFFF" w:themeColor="background1"/>
+              </w:rPr>
+              <w:t>Description</w:t>
             </w:r>
           </w:p>
         </w:tc>
@@ -2432,6 +2781,70 @@
                 <w:color w:val="auto"/>
               </w:rPr>
               <w:t>Failure to connect to the database backend or if the database connection was closed unexpectedly</w:t>
+            </w:r>
+          </w:p>
+        </w:tc>
+      </w:tr>
+      <w:tr>
+        <w:tc>
+          <w:tcPr>
+            <w:tcW w:w="3510" w:type="dxa"/>
+          </w:tcPr>
+          <w:p>
+            <w:pPr>
+              <w:rPr>
+                <w:rStyle w:val="InlinedCode"/>
+              </w:rPr>
+            </w:pPr>
+            <w:r>
+              <w:rPr>
+                <w:rStyle w:val="InlinedCode"/>
+              </w:rPr>
+              <w:t>CPL_E_DB_NULL</w:t>
+            </w:r>
+          </w:p>
+        </w:tc>
+        <w:tc>
+          <w:tcPr>
+            <w:tcW w:w="5850" w:type="dxa"/>
+          </w:tcPr>
+          <w:p>
+            <w:pPr>
+              <w:pStyle w:val="Quote"/>
+              <w:rPr>
+                <w:rStyle w:val="IntenseCodeChar"/>
+                <w:b w:val="0"/>
+                <w:i w:val="0"/>
+                <w:noProof w:val="0"/>
+                <w:color w:val="auto"/>
+              </w:rPr>
+            </w:pPr>
+            <w:r>
+              <w:rPr>
+                <w:rStyle w:val="IntenseCodeChar"/>
+                <w:b w:val="0"/>
+                <w:i w:val="0"/>
+                <w:noProof w:val="0"/>
+                <w:color w:val="auto"/>
+              </w:rPr>
+              <w:t xml:space="preserve">The database returned an unexpected </w:t>
+            </w:r>
+            <w:r>
+              <w:rPr>
+                <w:rStyle w:val="InlinedCode"/>
+                <w:i w:val="0"/>
+              </w:rPr>
+              <w:t>NULL</w:t>
+            </w:r>
+            <w:r>
+              <w:rPr>
+                <w:rStyle w:val="IntenseCodeChar"/>
+                <w:b w:val="0"/>
+                <w:i w:val="0"/>
+                <w:noProof w:val="0"/>
+                <w:color w:val="auto"/>
+              </w:rPr>
+              <w:t xml:space="preserve"> value</w:t>
             </w:r>
           </w:p>
         </w:tc>
@@ -2754,6 +3167,7 @@
               <w:rPr>
                 <w:rStyle w:val="InlinedCode"/>
               </w:rPr>
+              <w:lastRenderedPageBreak/>
               <w:t>CPL_E_NOT_IMPLEMENTED</w:t>
             </w:r>
           </w:p>
@@ -2982,12 +3396,21 @@
         </w:tc>
       </w:tr>
     </w:tbl>
+    <w:p/>
+    <w:p>
+      <w:pPr>
+        <w:pStyle w:val="Heading2"/>
+      </w:pPr>
+      <w:r>
+        <w:t>Attach/Detach</w:t>
+      </w:r>
+    </w:p>
     <w:p>
       <w:pPr>
         <w:spacing w:after="0"/>
       </w:pPr>
       <w:r>
-        <w:t xml:space="preserve">All error codes are of type </w:t>
+        <w:t xml:space="preserve">All functions return a value of type </w:t>
       </w:r>
       <w:r>
         <w:rPr>
@@ -2996,42 +3419,142 @@
         <w:t>cpl_return_t</w:t>
       </w:r>
       <w:r>
-        <w:t xml:space="preserve">. We recommend that the return values are checked using the macro </w:t>
-      </w:r>
-      <w:r>
-        <w:rPr>
-          <w:rStyle w:val="InlinedCode"/>
-        </w:rPr>
-        <w:t>CPL_IS_OK(x)</w:t>
-      </w:r>
-      <w:r>
-        <w:t xml:space="preserve"> rather than comparing them directly to </w:t>
-      </w:r>
-      <w:r>
-        <w:rPr>
-          <w:rStyle w:val="InlinedCode"/>
-        </w:rPr>
-        <w:t>CPL_OK</w:t>
-      </w:r>
-      <w:r>
-        <w:t>, just in the case that CPL would be able to use different return codes that do not signify errors in the future.</w:t>
-      </w:r>
-    </w:p>
-    <w:p>
-      <w:r>
-        <w:rPr>
-          <w:caps/>
-        </w:rPr>
-        <w:br w:type="page"/>
-      </w:r>
+        <w:t>.</w:t>
+      </w:r>
+    </w:p>
+    <w:p>
+      <w:pPr>
+        <w:spacing w:after="0"/>
+      </w:pPr>
+      <w:r>
+        <w:rPr>
+          <w:rStyle w:val="IntenseCodeChar"/>
+        </w:rPr>
+        <w:t>cpl_</w:t>
+      </w:r>
+      <w:r>
+        <w:rPr>
+          <w:rStyle w:val="IntenseCodeChar"/>
+        </w:rPr>
+        <w:t>attach</w:t>
+      </w:r>
+      <w:r>
+        <w:rPr>
+          <w:rStyle w:val="IntenseCodeChar"/>
+        </w:rPr>
+        <w:t>:</w:t>
+      </w:r>
+      <w:r>
+        <w:t xml:space="preserve"> </w:t>
+      </w:r>
+      <w:r>
+        <w:t>Initialize the CPL bi</w:t>
+      </w:r>
+      <w:r>
+        <w:t>ndings for the current process and attach to the database backend.</w:t>
+      </w:r>
+    </w:p>
+    <w:p>
+      <w:pPr>
+        <w:spacing w:before="0" w:after="0"/>
+        <w:ind w:left="360"/>
+      </w:pPr>
+      <w:r>
+        <w:t>Arguments:</w:t>
+      </w:r>
+    </w:p>
+    <w:p>
+      <w:pPr>
+        <w:pStyle w:val="ListParagraph"/>
+        <w:numPr>
+          <w:ilvl w:val="0"/>
+          <w:numId w:val="2"/>
+        </w:numPr>
+        <w:spacing w:before="0" w:after="0"/>
+        <w:ind w:left="1080"/>
+      </w:pPr>
+      <w:r>
+        <w:rPr>
+          <w:rStyle w:val="InlinedCode"/>
+        </w:rPr>
+        <w:t xml:space="preserve">cpl_backend_t* </w:t>
+      </w:r>
+      <w:r>
+        <w:rPr>
+          <w:rStyle w:val="InlinedCode"/>
+        </w:rPr>
+        <w:t>backend:</w:t>
+      </w:r>
+      <w:r>
+        <w:t xml:space="preserve"> </w:t>
+      </w:r>
+      <w:r>
+        <w:t xml:space="preserve">The </w:t>
+      </w:r>
+      <w:r>
+        <w:t xml:space="preserve">interface to </w:t>
+      </w:r>
+      <w:r>
+        <w:t>an initialized</w:t>
+      </w:r>
+      <w:r>
+        <w:t xml:space="preserve"> </w:t>
+      </w:r>
+      <w:r>
+        <w:t>database backend (described below)</w:t>
+      </w:r>
+      <w:r>
+        <w:t>.</w:t>
+      </w:r>
+    </w:p>
+    <w:p>
+      <w:pPr>
+        <w:spacing w:before="0" w:after="0"/>
+      </w:pPr>
+    </w:p>
+    <w:p>
+      <w:pPr>
+        <w:spacing w:before="0" w:after="0"/>
+      </w:pPr>
+      <w:r>
+        <w:rPr>
+          <w:rStyle w:val="IntenseCodeChar"/>
+        </w:rPr>
+        <w:t>cpl_</w:t>
+      </w:r>
+      <w:r>
+        <w:rPr>
+          <w:rStyle w:val="IntenseCodeChar"/>
+        </w:rPr>
+        <w:t>detach</w:t>
+      </w:r>
+      <w:r>
+        <w:rPr>
+          <w:rStyle w:val="IntenseCodeChar"/>
+        </w:rPr>
+        <w:t>:</w:t>
+      </w:r>
+      <w:r>
+        <w:t xml:space="preserve"> </w:t>
+      </w:r>
+      <w:r>
+        <w:t>Detach from the database backend and perform clean-up</w:t>
+      </w:r>
+      <w:r>
+        <w:t xml:space="preserve">. </w:t>
+      </w:r>
+    </w:p>
+    <w:p>
+      <w:pPr>
+        <w:spacing w:before="0" w:after="0"/>
+      </w:pPr>
     </w:p>
     <w:p>
       <w:pPr>
         <w:pStyle w:val="Heading2"/>
       </w:pPr>
       <w:r>
-        <w:lastRenderedPageBreak/>
-        <w:t>Attach/Detach</w:t>
+        <w:t>Helper Functions</w:t>
       </w:r>
     </w:p>
     <w:p>
@@ -3039,6 +3562,587 @@
         <w:spacing w:after="0"/>
       </w:pPr>
       <w:r>
+        <w:rPr>
+          <w:rStyle w:val="IntenseCodeChar"/>
+        </w:rPr>
+        <w:t>cpl_</w:t>
+      </w:r>
+      <w:r>
+        <w:rPr>
+          <w:rStyle w:val="IntenseCodeChar"/>
+        </w:rPr>
+        <w:t>id_copy</w:t>
+      </w:r>
+      <w:r>
+        <w:rPr>
+          <w:rStyle w:val="IntenseCodeChar"/>
+        </w:rPr>
+        <w:t>:</w:t>
+      </w:r>
+      <w:r>
+        <w:t xml:space="preserve"> </w:t>
+      </w:r>
+      <w:r>
+        <w:t xml:space="preserve">Copy a </w:t>
+      </w:r>
+      <w:r>
+        <w:t xml:space="preserve">value of type </w:t>
+      </w:r>
+      <w:r>
+        <w:rPr>
+          <w:rStyle w:val="InlinedCode"/>
+        </w:rPr>
+        <w:t>cpl_id_t</w:t>
+      </w:r>
+      <w:r>
+        <w:t xml:space="preserve"> (or </w:t>
+      </w:r>
+      <w:r>
+        <w:rPr>
+          <w:rStyle w:val="InlinedCode"/>
+        </w:rPr>
+        <w:t>cpl_session_t</w:t>
+      </w:r>
+      <w:r>
+        <w:t xml:space="preserve">, which is an alias of </w:t>
+      </w:r>
+      <w:r>
+        <w:rPr>
+          <w:rStyle w:val="InlinedCode"/>
+        </w:rPr>
+        <w:t>cpl_id_t</w:t>
+      </w:r>
+      <w:r>
+        <w:t xml:space="preserve"> for describing sessions).</w:t>
+      </w:r>
+    </w:p>
+    <w:p>
+      <w:pPr>
+        <w:spacing w:before="0" w:after="0"/>
+        <w:ind w:left="360"/>
+      </w:pPr>
+      <w:r>
+        <w:t>Arguments:</w:t>
+      </w:r>
+    </w:p>
+    <w:p>
+      <w:pPr>
+        <w:pStyle w:val="ListParagraph"/>
+        <w:numPr>
+          <w:ilvl w:val="0"/>
+          <w:numId w:val="2"/>
+        </w:numPr>
+        <w:spacing w:before="0" w:after="0"/>
+        <w:ind w:left="1080"/>
+      </w:pPr>
+      <w:r>
+        <w:rPr>
+          <w:rStyle w:val="InlinedCode"/>
+        </w:rPr>
+        <w:t>cpl_</w:t>
+      </w:r>
+      <w:r>
+        <w:rPr>
+          <w:rStyle w:val="InlinedCode"/>
+        </w:rPr>
+        <w:t>id</w:t>
+      </w:r>
+      <w:r>
+        <w:rPr>
+          <w:rStyle w:val="InlinedCode"/>
+        </w:rPr>
+        <w:t>_t</w:t>
+      </w:r>
+      <w:r>
+        <w:rPr>
+          <w:rStyle w:val="InlinedCode"/>
+        </w:rPr>
+        <w:t>*</w:t>
+      </w:r>
+      <w:r>
+        <w:rPr>
+          <w:rStyle w:val="InlinedCode"/>
+        </w:rPr>
+        <w:t xml:space="preserve"> </w:t>
+      </w:r>
+      <w:r>
+        <w:rPr>
+          <w:rStyle w:val="InlinedCode"/>
+        </w:rPr>
+        <w:t>dest</w:t>
+      </w:r>
+      <w:r>
+        <w:rPr>
+          <w:rStyle w:val="InlinedCode"/>
+        </w:rPr>
+        <w:t>:</w:t>
+      </w:r>
+      <w:r>
+        <w:t xml:space="preserve"> </w:t>
+      </w:r>
+      <w:r>
+        <w:t>The pointer to the destination variable.</w:t>
+      </w:r>
+    </w:p>
+    <w:p>
+      <w:pPr>
+        <w:pStyle w:val="ListParagraph"/>
+        <w:numPr>
+          <w:ilvl w:val="0"/>
+          <w:numId w:val="2"/>
+        </w:numPr>
+        <w:spacing w:before="0" w:after="0"/>
+        <w:ind w:left="1080"/>
+      </w:pPr>
+      <w:r>
+        <w:rPr>
+          <w:rStyle w:val="InlinedCode"/>
+        </w:rPr>
+        <w:t xml:space="preserve">const </w:t>
+      </w:r>
+      <w:r>
+        <w:rPr>
+          <w:rStyle w:val="InlinedCode"/>
+        </w:rPr>
+        <w:t>cpl_</w:t>
+      </w:r>
+      <w:r>
+        <w:rPr>
+          <w:rStyle w:val="InlinedCode"/>
+        </w:rPr>
+        <w:t>id</w:t>
+      </w:r>
+      <w:r>
+        <w:rPr>
+          <w:rStyle w:val="InlinedCode"/>
+        </w:rPr>
+        <w:t>_t</w:t>
+      </w:r>
+      <w:r>
+        <w:rPr>
+          <w:rStyle w:val="InlinedCode"/>
+        </w:rPr>
+        <w:t>*</w:t>
+      </w:r>
+      <w:r>
+        <w:rPr>
+          <w:rStyle w:val="InlinedCode"/>
+        </w:rPr>
+        <w:t xml:space="preserve"> </w:t>
+      </w:r>
+      <w:r>
+        <w:rPr>
+          <w:rStyle w:val="InlinedCode"/>
+        </w:rPr>
+        <w:t>src</w:t>
+      </w:r>
+      <w:r>
+        <w:rPr>
+          <w:rStyle w:val="InlinedCode"/>
+        </w:rPr>
+        <w:t>:</w:t>
+      </w:r>
+      <w:r>
+        <w:t xml:space="preserve"> </w:t>
+      </w:r>
+      <w:r>
+        <w:t>The pointer to the source variable.</w:t>
+      </w:r>
+    </w:p>
+    <w:p>
+      <w:pPr>
+        <w:spacing w:after="0"/>
+      </w:pPr>
+      <w:r>
+        <w:rPr>
+          <w:rStyle w:val="IntenseCodeChar"/>
+        </w:rPr>
+        <w:t>cpl_</w:t>
+      </w:r>
+      <w:r>
+        <w:rPr>
+          <w:rStyle w:val="IntenseCodeChar"/>
+        </w:rPr>
+        <w:t>id</w:t>
+      </w:r>
+      <w:r>
+        <w:rPr>
+          <w:rStyle w:val="IntenseCodeChar"/>
+        </w:rPr>
+        <w:t>_</w:t>
+      </w:r>
+      <w:r>
+        <w:rPr>
+          <w:rStyle w:val="IntenseCodeChar"/>
+        </w:rPr>
+        <w:t>cmp</w:t>
+      </w:r>
+      <w:r>
+        <w:rPr>
+          <w:rStyle w:val="IntenseCodeChar"/>
+        </w:rPr>
+        <w:t>:</w:t>
+      </w:r>
+      <w:r>
+        <w:t xml:space="preserve"> </w:t>
+      </w:r>
+      <w:r>
+        <w:t xml:space="preserve">Compare two values of type </w:t>
+      </w:r>
+      <w:r>
+        <w:rPr>
+          <w:rStyle w:val="InlinedCode"/>
+        </w:rPr>
+        <w:t>cpl_id_t</w:t>
+      </w:r>
+      <w:r>
+        <w:t xml:space="preserve"> (or </w:t>
+      </w:r>
+      <w:r>
+        <w:rPr>
+          <w:rStyle w:val="InlinedCode"/>
+        </w:rPr>
+        <w:t>cpl_session_t</w:t>
+      </w:r>
+      <w:r>
+        <w:t xml:space="preserve">). Note that CPL generates unique ID’s so that no value of type </w:t>
+      </w:r>
+      <w:r>
+        <w:rPr>
+          <w:rStyle w:val="InlinedCode"/>
+        </w:rPr>
+        <w:t>cpl_id_t</w:t>
+      </w:r>
+      <w:r>
+        <w:t xml:space="preserve"> would be ever equal to a value of type</w:t>
+      </w:r>
+      <w:r>
+        <w:rPr>
+          <w:rStyle w:val="InlinedCode"/>
+        </w:rPr>
+        <w:t xml:space="preserve"> cpl_session_t</w:t>
+      </w:r>
+      <w:r>
+        <w:t xml:space="preserve"> – with the exception of </w:t>
+      </w:r>
+      <w:r>
+        <w:rPr>
+          <w:rStyle w:val="InlinedCode"/>
+        </w:rPr>
+        <w:t>CPL_NONE</w:t>
+      </w:r>
+      <w:r>
+        <w:t>.</w:t>
+      </w:r>
+    </w:p>
+    <w:p>
+      <w:pPr>
+        <w:spacing w:before="0" w:after="0"/>
+        <w:ind w:left="360"/>
+      </w:pPr>
+      <w:r>
+        <w:t>Arguments:</w:t>
+      </w:r>
+    </w:p>
+    <w:p>
+      <w:pPr>
+        <w:pStyle w:val="ListParagraph"/>
+        <w:numPr>
+          <w:ilvl w:val="0"/>
+          <w:numId w:val="2"/>
+        </w:numPr>
+        <w:spacing w:before="0" w:after="0"/>
+        <w:ind w:left="1080"/>
+      </w:pPr>
+      <w:r>
+        <w:rPr>
+          <w:rStyle w:val="InlinedCode"/>
+        </w:rPr>
+        <w:t xml:space="preserve">const </w:t>
+      </w:r>
+      <w:r>
+        <w:rPr>
+          <w:rStyle w:val="InlinedCode"/>
+        </w:rPr>
+        <w:t>cpl_</w:t>
+      </w:r>
+      <w:r>
+        <w:rPr>
+          <w:rStyle w:val="InlinedCode"/>
+        </w:rPr>
+        <w:t>id</w:t>
+      </w:r>
+      <w:r>
+        <w:rPr>
+          <w:rStyle w:val="InlinedCode"/>
+        </w:rPr>
+        <w:t>_t</w:t>
+      </w:r>
+      <w:r>
+        <w:rPr>
+          <w:rStyle w:val="InlinedCode"/>
+        </w:rPr>
+        <w:t>*</w:t>
+      </w:r>
+      <w:r>
+        <w:rPr>
+          <w:rStyle w:val="InlinedCode"/>
+        </w:rPr>
+        <w:t xml:space="preserve"> </w:t>
+      </w:r>
+      <w:r>
+        <w:rPr>
+          <w:rStyle w:val="InlinedCode"/>
+        </w:rPr>
+        <w:t>a</w:t>
+      </w:r>
+      <w:r>
+        <w:rPr>
+          <w:rStyle w:val="InlinedCode"/>
+        </w:rPr>
+        <w:t>:</w:t>
+      </w:r>
+      <w:r>
+        <w:t xml:space="preserve"> </w:t>
+      </w:r>
+      <w:r>
+        <w:t>The pointer to the first ID.</w:t>
+      </w:r>
+    </w:p>
+    <w:p>
+      <w:pPr>
+        <w:pStyle w:val="ListParagraph"/>
+        <w:numPr>
+          <w:ilvl w:val="0"/>
+          <w:numId w:val="2"/>
+        </w:numPr>
+        <w:spacing w:before="0" w:after="0"/>
+        <w:ind w:left="1080"/>
+      </w:pPr>
+      <w:r>
+        <w:rPr>
+          <w:rStyle w:val="InlinedCode"/>
+        </w:rPr>
+        <w:t xml:space="preserve">const </w:t>
+      </w:r>
+      <w:r>
+        <w:rPr>
+          <w:rStyle w:val="InlinedCode"/>
+        </w:rPr>
+        <w:t>cpl_</w:t>
+      </w:r>
+      <w:r>
+        <w:rPr>
+          <w:rStyle w:val="InlinedCode"/>
+        </w:rPr>
+        <w:t>id</w:t>
+      </w:r>
+      <w:r>
+        <w:rPr>
+          <w:rStyle w:val="InlinedCode"/>
+        </w:rPr>
+        <w:t>_t</w:t>
+      </w:r>
+      <w:r>
+        <w:rPr>
+          <w:rStyle w:val="InlinedCode"/>
+        </w:rPr>
+        <w:t>*</w:t>
+      </w:r>
+      <w:r>
+        <w:rPr>
+          <w:rStyle w:val="InlinedCode"/>
+        </w:rPr>
+        <w:t xml:space="preserve"> </w:t>
+      </w:r>
+      <w:r>
+        <w:rPr>
+          <w:rStyle w:val="InlinedCode"/>
+        </w:rPr>
+        <w:t>b</w:t>
+      </w:r>
+      <w:r>
+        <w:rPr>
+          <w:rStyle w:val="InlinedCode"/>
+        </w:rPr>
+        <w:t>:</w:t>
+      </w:r>
+      <w:r>
+        <w:t xml:space="preserve"> </w:t>
+      </w:r>
+      <w:r>
+        <w:t>The pointer to the second ID.</w:t>
+      </w:r>
+    </w:p>
+    <w:p>
+      <w:pPr>
+        <w:spacing w:before="0" w:after="0"/>
+        <w:ind w:left="360"/>
+      </w:pPr>
+      <w:r>
+        <w:t xml:space="preserve">Returns: </w:t>
+      </w:r>
+      <w:r>
+        <w:t xml:space="preserve">0 if </w:t>
+      </w:r>
+      <w:r>
+        <w:rPr>
+          <w:rStyle w:val="InlinedCode"/>
+        </w:rPr>
+        <w:t>a = b</w:t>
+      </w:r>
+      <w:r>
+        <w:t xml:space="preserve">, a negative number if </w:t>
+      </w:r>
+      <w:r>
+        <w:rPr>
+          <w:rStyle w:val="InlinedCode"/>
+        </w:rPr>
+        <w:t>a &lt; b</w:t>
+      </w:r>
+      <w:r>
+        <w:t xml:space="preserve">, or a positive number if </w:t>
+      </w:r>
+      <w:r>
+        <w:rPr>
+          <w:rStyle w:val="InlinedCode"/>
+        </w:rPr>
+        <w:t>b &gt; a</w:t>
+      </w:r>
+      <w:r>
+        <w:t xml:space="preserve"> (just as in </w:t>
+      </w:r>
+      <w:r>
+        <w:rPr>
+          <w:rStyle w:val="InlinedCode"/>
+        </w:rPr>
+        <w:t>strcmp</w:t>
+      </w:r>
+      <w:r>
+        <w:t>).</w:t>
+      </w:r>
+    </w:p>
+    <w:p>
+      <w:pPr>
+        <w:spacing w:after="0"/>
+      </w:pPr>
+      <w:r>
+        <w:rPr>
+          <w:rStyle w:val="IntenseCodeChar"/>
+        </w:rPr>
+        <w:t>cpl_</w:t>
+      </w:r>
+      <w:r>
+        <w:rPr>
+          <w:rStyle w:val="IntenseCodeChar"/>
+        </w:rPr>
+        <w:t>error_string</w:t>
+      </w:r>
+      <w:r>
+        <w:rPr>
+          <w:rStyle w:val="IntenseCodeChar"/>
+        </w:rPr>
+        <w:t>:</w:t>
+      </w:r>
+      <w:r>
+        <w:t xml:space="preserve"> </w:t>
+      </w:r>
+      <w:r>
+        <w:t>Return a string that concisely describes the given return code.</w:t>
+      </w:r>
+    </w:p>
+    <w:p>
+      <w:pPr>
+        <w:spacing w:before="0" w:after="0"/>
+        <w:ind w:left="360"/>
+      </w:pPr>
+      <w:r>
+        <w:t>Arguments:</w:t>
+      </w:r>
+    </w:p>
+    <w:p>
+      <w:pPr>
+        <w:pStyle w:val="ListParagraph"/>
+        <w:numPr>
+          <w:ilvl w:val="0"/>
+          <w:numId w:val="2"/>
+        </w:numPr>
+        <w:spacing w:before="0" w:after="0"/>
+        <w:ind w:left="1080"/>
+      </w:pPr>
+      <w:r>
+        <w:rPr>
+          <w:rStyle w:val="InlinedCode"/>
+        </w:rPr>
+        <w:t>cpl_</w:t>
+      </w:r>
+      <w:r>
+        <w:rPr>
+          <w:rStyle w:val="InlinedCode"/>
+        </w:rPr>
+        <w:t>return</w:t>
+      </w:r>
+      <w:r>
+        <w:rPr>
+          <w:rStyle w:val="InlinedCode"/>
+        </w:rPr>
+        <w:t xml:space="preserve">_t </w:t>
+      </w:r>
+      <w:r>
+        <w:rPr>
+          <w:rStyle w:val="InlinedCode"/>
+        </w:rPr>
+        <w:t>code</w:t>
+      </w:r>
+      <w:r>
+        <w:rPr>
+          <w:rStyle w:val="InlinedCode"/>
+        </w:rPr>
+        <w:t>:</w:t>
+      </w:r>
+      <w:r>
+        <w:t xml:space="preserve"> </w:t>
+      </w:r>
+      <w:r>
+        <w:t>The given return (error or success) code.</w:t>
+      </w:r>
+    </w:p>
+    <w:p>
+      <w:pPr>
+        <w:spacing w:before="0" w:after="0"/>
+        <w:ind w:left="360"/>
+      </w:pPr>
+      <w:r>
+        <w:t xml:space="preserve">Returns: A </w:t>
+      </w:r>
+      <w:r>
+        <w:rPr>
+          <w:rStyle w:val="InlinedCode"/>
+        </w:rPr>
+        <w:t>const char*</w:t>
+      </w:r>
+      <w:r>
+        <w:t xml:space="preserve"> pointer to the string that concisely explains the given error or success code.</w:t>
+      </w:r>
+    </w:p>
+    <w:p>
+      <w:pPr>
+        <w:spacing w:before="0" w:after="0"/>
+      </w:pPr>
+    </w:p>
+    <w:p>
+      <w:pPr>
+        <w:pStyle w:val="Heading2"/>
+      </w:pPr>
+      <w:r>
+        <w:t>Disclosed Provenance API</w:t>
+      </w:r>
+    </w:p>
+    <w:p>
+      <w:pPr>
+        <w:spacing w:after="0"/>
+      </w:pPr>
+      <w:r>
         <w:t xml:space="preserve">All functions return a value of type </w:t>
       </w:r>
       <w:r>
@@ -3048,181 +4152,7 @@
         <w:t>cpl_return_t</w:t>
       </w:r>
       <w:r>
-        <w:t>:</w:t>
-      </w:r>
-      <w:r>
-        <w:t xml:space="preserve"> either</w:t>
-      </w:r>
-      <w:r>
-        <w:t xml:space="preserve"> </w:t>
-      </w:r>
-      <w:r>
-        <w:rPr>
-          <w:rStyle w:val="InlinedCode"/>
-        </w:rPr>
-        <w:t>CPL_OK</w:t>
-      </w:r>
-      <w:r>
-        <w:t xml:space="preserve"> on success or an error code</w:t>
-      </w:r>
-      <w:r>
         <w:t>.</w:t>
-      </w:r>
-    </w:p>
-    <w:p>
-      <w:pPr>
-        <w:spacing w:after="0"/>
-      </w:pPr>
-      <w:r>
-        <w:rPr>
-          <w:rStyle w:val="IntenseCodeChar"/>
-        </w:rPr>
-        <w:t>cpl_</w:t>
-      </w:r>
-      <w:r>
-        <w:rPr>
-          <w:rStyle w:val="IntenseCodeChar"/>
-        </w:rPr>
-        <w:t>attach</w:t>
-      </w:r>
-      <w:r>
-        <w:rPr>
-          <w:rStyle w:val="IntenseCodeChar"/>
-        </w:rPr>
-        <w:t>:</w:t>
-      </w:r>
-      <w:r>
-        <w:t xml:space="preserve"> </w:t>
-      </w:r>
-      <w:r>
-        <w:t>Initialize the CPL bi</w:t>
-      </w:r>
-      <w:r>
-        <w:t>ndings for the current process and attach to the database backend.</w:t>
-      </w:r>
-    </w:p>
-    <w:p>
-      <w:pPr>
-        <w:spacing w:before="0" w:after="0"/>
-        <w:ind w:left="360"/>
-      </w:pPr>
-      <w:r>
-        <w:t>Arguments:</w:t>
-      </w:r>
-    </w:p>
-    <w:p>
-      <w:pPr>
-        <w:pStyle w:val="ListParagraph"/>
-        <w:numPr>
-          <w:ilvl w:val="0"/>
-          <w:numId w:val="2"/>
-        </w:numPr>
-        <w:spacing w:before="0" w:after="0"/>
-        <w:ind w:left="1080"/>
-      </w:pPr>
-      <w:r>
-        <w:rPr>
-          <w:rStyle w:val="InlinedCode"/>
-        </w:rPr>
-        <w:t xml:space="preserve">cpl_backend_t* </w:t>
-      </w:r>
-      <w:r>
-        <w:rPr>
-          <w:rStyle w:val="InlinedCode"/>
-        </w:rPr>
-        <w:t>backend:</w:t>
-      </w:r>
-      <w:r>
-        <w:t xml:space="preserve"> </w:t>
-      </w:r>
-      <w:r>
-        <w:t xml:space="preserve">The </w:t>
-      </w:r>
-      <w:r>
-        <w:t xml:space="preserve">interface to </w:t>
-      </w:r>
-      <w:r>
-        <w:t>an initialized</w:t>
-      </w:r>
-      <w:r>
-        <w:t xml:space="preserve"> </w:t>
-      </w:r>
-      <w:r>
-        <w:t>database backend (described below)</w:t>
-      </w:r>
-      <w:r>
-        <w:t>.</w:t>
-      </w:r>
-    </w:p>
-    <w:p>
-      <w:pPr>
-        <w:spacing w:before="0" w:after="0"/>
-      </w:pPr>
-    </w:p>
-    <w:p>
-      <w:pPr>
-        <w:spacing w:before="0" w:after="0"/>
-      </w:pPr>
-      <w:r>
-        <w:rPr>
-          <w:rStyle w:val="IntenseCodeChar"/>
-        </w:rPr>
-        <w:t>cpl_</w:t>
-      </w:r>
-      <w:r>
-        <w:rPr>
-          <w:rStyle w:val="IntenseCodeChar"/>
-        </w:rPr>
-        <w:t>detach</w:t>
-      </w:r>
-      <w:r>
-        <w:rPr>
-          <w:rStyle w:val="IntenseCodeChar"/>
-        </w:rPr>
-        <w:t>:</w:t>
-      </w:r>
-      <w:r>
-        <w:t xml:space="preserve"> </w:t>
-      </w:r>
-      <w:r>
-        <w:t>Detach from the database backend and perform clean-up</w:t>
-      </w:r>
-      <w:r>
-        <w:t xml:space="preserve">. </w:t>
-      </w:r>
-    </w:p>
-    <w:p>
-      <w:pPr>
-        <w:pStyle w:val="Heading2"/>
-      </w:pPr>
-      <w:r>
-        <w:t>Disclosed Provenance API</w:t>
-      </w:r>
-    </w:p>
-    <w:p>
-      <w:pPr>
-        <w:spacing w:after="0"/>
-      </w:pPr>
-      <w:r>
-        <w:t xml:space="preserve">All functions return a value of type </w:t>
-      </w:r>
-      <w:r>
-        <w:rPr>
-          <w:rStyle w:val="InlinedCode"/>
-        </w:rPr>
-        <w:t>cpl_return_t</w:t>
-      </w:r>
-      <w:r>
-        <w:t xml:space="preserve">: either </w:t>
-      </w:r>
-      <w:r>
-        <w:rPr>
-          <w:rStyle w:val="InlinedCode"/>
-        </w:rPr>
-        <w:t>CPL_OK</w:t>
-      </w:r>
-      <w:r>
-        <w:t xml:space="preserve"> on success or an error code.</w:t>
       </w:r>
     </w:p>
     <w:p>
@@ -3277,6 +4207,7 @@
         <w:rPr>
           <w:rStyle w:val="InlinedCode"/>
         </w:rPr>
+        <w:lastRenderedPageBreak/>
         <w:t>const char* originator:</w:t>
       </w:r>
       <w:r>
@@ -4060,7 +4991,6 @@
         <w:rPr>
           <w:rStyle w:val="InlinedCode"/>
         </w:rPr>
-        <w:lastRenderedPageBreak/>
         <w:t xml:space="preserve">const </w:t>
       </w:r>
       <w:r>
@@ -4416,9 +5346,20 @@
     </w:p>
     <w:p>
       <w:pPr>
+        <w:spacing w:before="0" w:after="0"/>
+      </w:pPr>
+    </w:p>
+    <w:p>
+      <w:pPr>
+        <w:spacing w:before="0" w:after="0"/>
+      </w:pPr>
+    </w:p>
+    <w:p>
+      <w:pPr>
         <w:pStyle w:val="Heading2"/>
       </w:pPr>
       <w:r>
+        <w:lastRenderedPageBreak/>
         <w:t xml:space="preserve">Provenance </w:t>
       </w:r>
       <w:r>
@@ -4442,16 +5383,7 @@
         <w:t>cpl_return_t</w:t>
       </w:r>
       <w:r>
-        <w:t xml:space="preserve">: either </w:t>
-      </w:r>
-      <w:r>
-        <w:rPr>
-          <w:rStyle w:val="InlinedCode"/>
-        </w:rPr>
-        <w:t>CPL_OK</w:t>
-      </w:r>
-      <w:r>
-        <w:t xml:space="preserve"> on success or an error code.</w:t>
+        <w:t>.</w:t>
       </w:r>
     </w:p>
     <w:p>
@@ -4555,6 +5487,64 @@
         <w:rPr>
           <w:rStyle w:val="IntenseCodeChar"/>
         </w:rPr>
+        <w:t>get_current_session</w:t>
+      </w:r>
+      <w:r>
+        <w:rPr>
+          <w:rStyle w:val="IntenseCodeChar"/>
+        </w:rPr>
+        <w:t>:</w:t>
+      </w:r>
+      <w:r>
+        <w:t xml:space="preserve"> </w:t>
+      </w:r>
+      <w:r>
+        <w:t>Get the ID of the current session.</w:t>
+      </w:r>
+    </w:p>
+    <w:p>
+      <w:pPr>
+        <w:spacing w:before="0" w:after="0"/>
+        <w:ind w:left="360"/>
+      </w:pPr>
+      <w:r>
+        <w:t>Arguments:</w:t>
+      </w:r>
+    </w:p>
+    <w:p>
+      <w:pPr>
+        <w:pStyle w:val="ListParagraph"/>
+        <w:numPr>
+          <w:ilvl w:val="0"/>
+          <w:numId w:val="2"/>
+        </w:numPr>
+        <w:spacing w:before="0" w:after="0"/>
+        <w:ind w:left="1080"/>
+      </w:pPr>
+      <w:r>
+        <w:rPr>
+          <w:rStyle w:val="InlinedCode"/>
+        </w:rPr>
+        <w:t xml:space="preserve">cpl_session_t* out_session: </w:t>
+      </w:r>
+      <w:r>
+        <w:t>The pointer to store the ID of the current session.</w:t>
+      </w:r>
+    </w:p>
+    <w:p>
+      <w:pPr>
+        <w:spacing w:after="0"/>
+      </w:pPr>
+      <w:r>
+        <w:rPr>
+          <w:rStyle w:val="IntenseCodeChar"/>
+        </w:rPr>
+        <w:t>cpl_</w:t>
+      </w:r>
+      <w:r>
+        <w:rPr>
+          <w:rStyle w:val="IntenseCodeChar"/>
+        </w:rPr>
         <w:t>get_object_info</w:t>
       </w:r>
       <w:r>
@@ -5106,7 +6096,6 @@
         <w:rPr>
           <w:rStyle w:val="InlinedCode"/>
         </w:rPr>
-        <w:lastRenderedPageBreak/>
         <w:t xml:space="preserve">const int follow_control_edges: </w:t>
       </w:r>
       <w:r>
@@ -5178,19 +6167,6 @@
       <w:r>
         <w:t xml:space="preserve"> The context for the callback function.</w:t>
       </w:r>
-    </w:p>
-    <w:p>
-      <w:pPr>
-        <w:rPr>
-          <w:b/>
-          <w:bCs/>
-          <w:caps/>
-          <w:color w:val="FFFFFF" w:themeColor="background1"/>
-          <w:spacing w:val="15"/>
-          <w:sz w:val="22"/>
-          <w:szCs w:val="22"/>
-        </w:rPr>
-      </w:pPr>
     </w:p>
     <w:p>
       <w:pPr>
@@ -5842,16 +6818,7 @@
         <w:t>cpl_return_t</w:t>
       </w:r>
       <w:r>
-        <w:t xml:space="preserve"> – either </w:t>
-      </w:r>
-      <w:r>
-        <w:rPr>
-          <w:rStyle w:val="InlinedCode"/>
-        </w:rPr>
-        <w:t>CPL_OK</w:t>
-      </w:r>
-      <w:r>
-        <w:t xml:space="preserve"> on success or an error code.</w:t>
+        <w:t>.</w:t>
       </w:r>
       <w:r>
         <w:t xml:space="preserve"> Each database driver has its own custom function that returns a value of type </w:t>
@@ -10092,7 +11059,6 @@
     <w:next w:val="Normal"/>
     <w:link w:val="Heading3Char"/>
     <w:uiPriority w:val="9"/>
-    <w:semiHidden/>
     <w:unhideWhenUsed/>
     <w:qFormat/>
     <w:rsid w:val="00C309F1"/>
@@ -10256,7 +11222,6 @@
   <w:style w:type="character" w:default="1" w:styleId="DefaultParagraphFont">
     <w:name w:val="Default Paragraph Font"/>
     <w:uiPriority w:val="1"/>
-    <w:semiHidden/>
     <w:unhideWhenUsed/>
   </w:style>
   <w:style w:type="table" w:default="1" w:styleId="TableNormal">
@@ -10348,7 +11313,6 @@
     <w:basedOn w:val="DefaultParagraphFont"/>
     <w:link w:val="Heading3"/>
     <w:uiPriority w:val="9"/>
-    <w:semiHidden/>
     <w:rsid w:val="00C309F1"/>
     <w:rPr>
       <w:caps/>
@@ -11076,7 +12040,7 @@
 </file>
 
 <file path=customXml/itemProps1.xml><?xml version="1.0" encoding="utf-8"?>
-<ds:datastoreItem xmlns:ds="http://schemas.openxmlformats.org/officeDocument/2006/customXml" ds:itemID="{FE309564-5548-4046-82AA-53CB1783103B}">
+<ds:datastoreItem xmlns:ds="http://schemas.openxmlformats.org/officeDocument/2006/customXml" ds:itemID="{00ED3A5E-508B-4319-9F47-DBE1E3D21042}">
   <ds:schemaRefs>
     <ds:schemaRef ds:uri="http://schemas.openxmlformats.org/officeDocument/2006/bibliography"/>
   </ds:schemaRefs>

</xml_diff>

<commit_message>
Updated the design doc to reflect the recent code changes.
</commit_message>
<xml_diff>
--- a/doc/Design.docx
+++ b/doc/Design.docx
@@ -1370,7 +1370,43 @@
         <w:t xml:space="preserve"> </w:t>
       </w:r>
       <w:r>
-        <w:t xml:space="preserve">A 32-bit signed integer, which is returned as a result of every function in the C API. Macro </w:t>
+        <w:t>A 32-bit signed integer, which is returned as a result of every function in the C API. Macro</w:t>
+      </w:r>
+      <w:r>
+        <w:t xml:space="preserve">s with the prefix </w:t>
+      </w:r>
+      <w:r>
+        <w:rPr>
+          <w:rStyle w:val="InlinedCode"/>
+        </w:rPr>
+        <w:t>CPL_S_</w:t>
+      </w:r>
+      <w:r>
+        <w:t xml:space="preserve"> represent success codes, </w:t>
+      </w:r>
+      <w:r>
+        <w:t xml:space="preserve">and macros with the </w:t>
+      </w:r>
+      <w:r>
+        <w:rPr>
+          <w:rStyle w:val="InlinedCode"/>
+        </w:rPr>
+        <w:t>CPL_E_</w:t>
+      </w:r>
+      <w:r>
+        <w:t xml:space="preserve"> prefix are error codes. </w:t>
+      </w:r>
+      <w:r>
+        <w:t xml:space="preserve">The most common success code is </w:t>
+      </w:r>
+      <w:r>
+        <w:rPr>
+          <w:rStyle w:val="InlinedCode"/>
+        </w:rPr>
+        <w:t>CPL_S_OK</w:t>
+      </w:r>
+      <w:r>
+        <w:t xml:space="preserve"> (or its alias </w:t>
       </w:r>
       <w:r>
         <w:rPr>
@@ -1379,16 +1415,16 @@
         <w:t>CPL_OK</w:t>
       </w:r>
       <w:r>
-        <w:t xml:space="preserve"> signifies no error, and macros with the </w:t>
-      </w:r>
-      <w:r>
-        <w:rPr>
-          <w:rStyle w:val="InlinedCode"/>
-        </w:rPr>
-        <w:t>CPL_E_</w:t>
-      </w:r>
-      <w:r>
-        <w:t xml:space="preserve"> prefix are different error codes. We recommend that the return values are checked using the macro </w:t>
+        <w:t>). Since there are multiple return values that signify no error, w</w:t>
+      </w:r>
+      <w:r>
+        <w:t xml:space="preserve">e recommend that the </w:t>
+      </w:r>
+      <w:r>
+        <w:t>application programmers check the return values u</w:t>
+      </w:r>
+      <w:r>
+        <w:t xml:space="preserve">sing the macro </w:t>
       </w:r>
       <w:r>
         <w:rPr>
@@ -1397,7 +1433,19 @@
         <w:t>CPL_IS_OK(x)</w:t>
       </w:r>
       <w:r>
-        <w:t xml:space="preserve"> rather than comparing them directly to </w:t>
+        <w:t xml:space="preserve">, which returns </w:t>
+      </w:r>
+      <w:r>
+        <w:rPr>
+          <w:rStyle w:val="InlinedCode"/>
+        </w:rPr>
+        <w:t>true</w:t>
+      </w:r>
+      <w:r>
+        <w:t xml:space="preserve"> on no error. Directly comparing the return values</w:t>
+      </w:r>
+      <w:r>
+        <w:t xml:space="preserve"> to </w:t>
       </w:r>
       <w:r>
         <w:rPr>
@@ -1406,7 +1454,7 @@
         <w:t>CPL_OK</w:t>
       </w:r>
       <w:r>
-        <w:t>, just in the case that CPL would be able to use different return codes that do not signify errors in the future.</w:t>
+        <w:t xml:space="preserve"> is considered a bad practice.</w:t>
       </w:r>
     </w:p>
     <w:p>
@@ -1891,11 +1939,20 @@
     <w:p>
       <w:pPr>
         <w:spacing w:after="0"/>
-      </w:pPr>
-      <w:r>
         <w:rPr>
           <w:rStyle w:val="IntenseCodeChar"/>
         </w:rPr>
+      </w:pPr>
+    </w:p>
+    <w:p>
+      <w:pPr>
+        <w:spacing w:after="0"/>
+      </w:pPr>
+      <w:r>
+        <w:rPr>
+          <w:rStyle w:val="IntenseCodeChar"/>
+        </w:rPr>
+        <w:lastRenderedPageBreak/>
         <w:t>cpl_</w:t>
       </w:r>
       <w:r>
@@ -1930,6 +1987,12 @@
         <w:rPr>
           <w:rStyle w:val="InlinedCode"/>
         </w:rPr>
+        <w:t xml:space="preserve">const </w:t>
+      </w:r>
+      <w:r>
+        <w:rPr>
+          <w:rStyle w:val="InlinedCode"/>
+        </w:rPr>
         <w:t xml:space="preserve">cpl_id_t </w:t>
       </w:r>
       <w:r>
@@ -1961,7 +2024,12 @@
         <w:rPr>
           <w:rStyle w:val="InlinedCode"/>
         </w:rPr>
-        <w:lastRenderedPageBreak/>
+        <w:t xml:space="preserve">const </w:t>
+      </w:r>
+      <w:r>
+        <w:rPr>
+          <w:rStyle w:val="InlinedCode"/>
+        </w:rPr>
         <w:t xml:space="preserve">cpl_version_t </w:t>
       </w:r>
       <w:r>
@@ -1993,6 +2061,12 @@
         <w:rPr>
           <w:rStyle w:val="InlinedCode"/>
         </w:rPr>
+        <w:t xml:space="preserve">const </w:t>
+      </w:r>
+      <w:r>
+        <w:rPr>
+          <w:rStyle w:val="InlinedCode"/>
+        </w:rPr>
         <w:t xml:space="preserve">cpl_id_t </w:t>
       </w:r>
       <w:r>
@@ -2024,6 +2098,12 @@
         <w:rPr>
           <w:rStyle w:val="InlinedCode"/>
         </w:rPr>
+        <w:t xml:space="preserve">const </w:t>
+      </w:r>
+      <w:r>
+        <w:rPr>
+          <w:rStyle w:val="InlinedCode"/>
+        </w:rPr>
         <w:t xml:space="preserve">cpl_version_t </w:t>
       </w:r>
       <w:r>
@@ -2055,6 +2135,12 @@
         <w:rPr>
           <w:rStyle w:val="InlinedCode"/>
         </w:rPr>
+        <w:t xml:space="preserve">const </w:t>
+      </w:r>
+      <w:r>
+        <w:rPr>
+          <w:rStyle w:val="InlinedCode"/>
+        </w:rPr>
         <w:t>int type</w:t>
       </w:r>
       <w:r>
@@ -2138,7 +2224,13 @@
         <w:t>CPL_OK</w:t>
       </w:r>
       <w:r>
-        <w:t xml:space="preserve"> on success or an error code. If it returns an error, the caller function would terminate with the same error code.</w:t>
+        <w:t xml:space="preserve"> on success or an error code</w:t>
+      </w:r>
+      <w:r>
+        <w:t xml:space="preserve"> (described below)</w:t>
+      </w:r>
+      <w:r>
+        <w:t>. If it returns an error, the caller function would terminate with the same error code.</w:t>
       </w:r>
     </w:p>
     <w:p>
@@ -2281,7 +2373,28 @@
         <w:t>OK</w:t>
       </w:r>
       <w:r>
-        <w:t xml:space="preserve">), which returns true for any success code, not just </w:t>
+        <w:t xml:space="preserve">), which returns </w:t>
+      </w:r>
+      <w:r>
+        <w:rPr>
+          <w:rStyle w:val="InlinedCode"/>
+        </w:rPr>
+        <w:t>true</w:t>
+      </w:r>
+      <w:r>
+        <w:t xml:space="preserve"> for any success code </w:t>
+      </w:r>
+      <w:r>
+        <w:t>(</w:t>
+      </w:r>
+      <w:r>
+        <w:t>not just</w:t>
+      </w:r>
+      <w:r>
+        <w:t xml:space="preserve"> for</w:t>
+      </w:r>
+      <w:r>
+        <w:t xml:space="preserve"> </w:t>
       </w:r>
       <w:r>
         <w:rPr>
@@ -2302,7 +2415,7 @@
         <w:t>OK</w:t>
       </w:r>
       <w:r>
-        <w:t>.</w:t>
+        <w:t>).</w:t>
       </w:r>
     </w:p>
     <w:p>
@@ -2395,7 +2508,19 @@
               <w:rPr>
                 <w:rStyle w:val="InlinedCode"/>
               </w:rPr>
-              <w:t xml:space="preserve">CPL_OK </w:t>
+              <w:t>CPL_</w:t>
+            </w:r>
+            <w:r>
+              <w:rPr>
+                <w:rStyle w:val="InlinedCode"/>
+              </w:rPr>
+              <w:t>S_</w:t>
+            </w:r>
+            <w:r>
+              <w:rPr>
+                <w:rStyle w:val="InlinedCode"/>
+              </w:rPr>
+              <w:t xml:space="preserve">OK </w:t>
             </w:r>
             <w:r>
               <w:t xml:space="preserve">(or </w:t>
@@ -2404,7 +2529,13 @@
               <w:rPr>
                 <w:rStyle w:val="InlinedCode"/>
               </w:rPr>
-              <w:t>CPL_S_OK</w:t>
+              <w:t>CPL</w:t>
+            </w:r>
+            <w:r>
+              <w:rPr>
+                <w:rStyle w:val="InlinedCode"/>
+              </w:rPr>
+              <w:t>_OK</w:t>
             </w:r>
             <w:r>
               <w:t>)</w:t>
@@ -2492,6 +2623,53 @@
                 <w:color w:val="auto"/>
               </w:rPr>
               <w:t xml:space="preserve"> function call succeeded, but the function ignored the given object (or a version, dependency edge, etc.) because it is a duplicate of another object in the database</w:t>
+            </w:r>
+          </w:p>
+        </w:tc>
+      </w:tr>
+      <w:tr>
+        <w:tc>
+          <w:tcPr>
+            <w:tcW w:w="3510" w:type="dxa"/>
+          </w:tcPr>
+          <w:p>
+            <w:pPr>
+              <w:rPr>
+                <w:rStyle w:val="InlinedCode"/>
+              </w:rPr>
+            </w:pPr>
+            <w:r>
+              <w:rPr>
+                <w:rStyle w:val="InlinedCode"/>
+              </w:rPr>
+              <w:t>CPL_S_NO_DATA</w:t>
+            </w:r>
+          </w:p>
+        </w:tc>
+        <w:tc>
+          <w:tcPr>
+            <w:tcW w:w="5850" w:type="dxa"/>
+          </w:tcPr>
+          <w:p>
+            <w:pPr>
+              <w:pStyle w:val="Quote"/>
+              <w:rPr>
+                <w:rStyle w:val="IntenseCodeChar"/>
+                <w:b w:val="0"/>
+                <w:i w:val="0"/>
+                <w:noProof w:val="0"/>
+                <w:color w:val="auto"/>
+              </w:rPr>
+            </w:pPr>
+            <w:r>
+              <w:rPr>
+                <w:rStyle w:val="IntenseCodeChar"/>
+                <w:b w:val="0"/>
+                <w:i w:val="0"/>
+                <w:noProof w:val="0"/>
+                <w:color w:val="auto"/>
+              </w:rPr>
+              <w:t>The function call succeeded, but it did not return any data</w:t>
             </w:r>
           </w:p>
         </w:tc>
@@ -3039,6 +3217,7 @@
               <w:rPr>
                 <w:rStyle w:val="InlinedCode"/>
               </w:rPr>
+              <w:lastRenderedPageBreak/>
               <w:t>CPL_E_INVALID_VERSION</w:t>
             </w:r>
           </w:p>
@@ -3167,7 +3346,6 @@
               <w:rPr>
                 <w:rStyle w:val="InlinedCode"/>
               </w:rPr>
-              <w:lastRenderedPageBreak/>
               <w:t>CPL_E_NOT_IMPLEMENTED</w:t>
             </w:r>
           </w:p>
@@ -3763,19 +3941,7 @@
         <w:rPr>
           <w:rStyle w:val="IntenseCodeChar"/>
         </w:rPr>
-        <w:t>id</w:t>
-      </w:r>
-      <w:r>
-        <w:rPr>
-          <w:rStyle w:val="IntenseCodeChar"/>
-        </w:rPr>
-        <w:t>_</w:t>
-      </w:r>
-      <w:r>
-        <w:rPr>
-          <w:rStyle w:val="IntenseCodeChar"/>
-        </w:rPr>
-        <w:t>cmp</w:t>
+        <w:t>id_cmp</w:t>
       </w:r>
       <w:r>
         <w:rPr>
@@ -3980,10 +4146,7 @@
         <w:ind w:left="360"/>
       </w:pPr>
       <w:r>
-        <w:t xml:space="preserve">Returns: </w:t>
-      </w:r>
-      <w:r>
-        <w:t xml:space="preserve">0 if </w:t>
+        <w:t xml:space="preserve">Returns: 0 if </w:t>
       </w:r>
       <w:r>
         <w:rPr>
@@ -4036,7 +4199,7 @@
         <w:rPr>
           <w:rStyle w:val="IntenseCodeChar"/>
         </w:rPr>
-        <w:t>error_string</w:t>
+        <w:t>hash_id</w:t>
       </w:r>
       <w:r>
         <w:rPr>
@@ -4048,7 +4211,25 @@
         <w:t xml:space="preserve"> </w:t>
       </w:r>
       <w:r>
-        <w:t>Return a string that concisely describes the given return code.</w:t>
+        <w:t xml:space="preserve">Compute a hash value for a value of type </w:t>
+      </w:r>
+      <w:r>
+        <w:rPr>
+          <w:rStyle w:val="InlinedCode"/>
+        </w:rPr>
+        <w:t>cpl_id_t</w:t>
+      </w:r>
+      <w:r>
+        <w:t xml:space="preserve"> (or </w:t>
+      </w:r>
+      <w:r>
+        <w:rPr>
+          <w:rStyle w:val="InlinedCode"/>
+        </w:rPr>
+        <w:t>cpl_session_t</w:t>
+      </w:r>
+      <w:r>
+        <w:t>).</w:t>
       </w:r>
     </w:p>
     <w:p>
@@ -4074,12 +4255,138 @@
         <w:rPr>
           <w:rStyle w:val="InlinedCode"/>
         </w:rPr>
+        <w:t xml:space="preserve">const </w:t>
+      </w:r>
+      <w:r>
+        <w:rPr>
+          <w:rStyle w:val="InlinedCode"/>
+        </w:rPr>
         <w:t>cpl_</w:t>
       </w:r>
       <w:r>
         <w:rPr>
           <w:rStyle w:val="InlinedCode"/>
         </w:rPr>
+        <w:t>id</w:t>
+      </w:r>
+      <w:r>
+        <w:rPr>
+          <w:rStyle w:val="InlinedCode"/>
+        </w:rPr>
+        <w:t xml:space="preserve">_t </w:t>
+      </w:r>
+      <w:r>
+        <w:rPr>
+          <w:rStyle w:val="InlinedCode"/>
+        </w:rPr>
+        <w:t>key</w:t>
+      </w:r>
+      <w:r>
+        <w:rPr>
+          <w:rStyle w:val="InlinedCode"/>
+        </w:rPr>
+        <w:t>:</w:t>
+      </w:r>
+      <w:r>
+        <w:t xml:space="preserve"> </w:t>
+      </w:r>
+      <w:r>
+        <w:t>The value.</w:t>
+      </w:r>
+    </w:p>
+    <w:p>
+      <w:pPr>
+        <w:spacing w:before="0" w:after="0"/>
+        <w:ind w:left="360"/>
+      </w:pPr>
+      <w:r>
+        <w:t xml:space="preserve">Returns: A 32 or 64 bit hash value of type </w:t>
+      </w:r>
+      <w:r>
+        <w:rPr>
+          <w:rStyle w:val="InlinedCode"/>
+        </w:rPr>
+        <w:t>size_t</w:t>
+      </w:r>
+      <w:r>
+        <w:t>.</w:t>
+      </w:r>
+    </w:p>
+    <w:p>
+      <w:pPr>
+        <w:spacing w:after="0"/>
+        <w:rPr>
+          <w:rStyle w:val="IntenseCodeChar"/>
+        </w:rPr>
+      </w:pPr>
+    </w:p>
+    <w:p>
+      <w:pPr>
+        <w:spacing w:after="0"/>
+        <w:rPr>
+          <w:rStyle w:val="IntenseCodeChar"/>
+        </w:rPr>
+      </w:pPr>
+    </w:p>
+    <w:p>
+      <w:pPr>
+        <w:spacing w:after="0"/>
+      </w:pPr>
+      <w:r>
+        <w:rPr>
+          <w:rStyle w:val="IntenseCodeChar"/>
+        </w:rPr>
+        <w:lastRenderedPageBreak/>
+        <w:t>cpl_</w:t>
+      </w:r>
+      <w:r>
+        <w:rPr>
+          <w:rStyle w:val="IntenseCodeChar"/>
+        </w:rPr>
+        <w:t>error_string</w:t>
+      </w:r>
+      <w:r>
+        <w:rPr>
+          <w:rStyle w:val="IntenseCodeChar"/>
+        </w:rPr>
+        <w:t>:</w:t>
+      </w:r>
+      <w:r>
+        <w:t xml:space="preserve"> </w:t>
+      </w:r>
+      <w:r>
+        <w:t>Return a string that concisely describes the given return code.</w:t>
+      </w:r>
+    </w:p>
+    <w:p>
+      <w:pPr>
+        <w:spacing w:before="0" w:after="0"/>
+        <w:ind w:left="360"/>
+      </w:pPr>
+      <w:r>
+        <w:t>Arguments:</w:t>
+      </w:r>
+    </w:p>
+    <w:p>
+      <w:pPr>
+        <w:pStyle w:val="ListParagraph"/>
+        <w:numPr>
+          <w:ilvl w:val="0"/>
+          <w:numId w:val="2"/>
+        </w:numPr>
+        <w:spacing w:before="0" w:after="0"/>
+        <w:ind w:left="1080"/>
+      </w:pPr>
+      <w:r>
+        <w:rPr>
+          <w:rStyle w:val="InlinedCode"/>
+        </w:rPr>
+        <w:t>cpl_</w:t>
+      </w:r>
+      <w:r>
+        <w:rPr>
+          <w:rStyle w:val="InlinedCode"/>
+        </w:rPr>
         <w:t>return</w:t>
       </w:r>
       <w:r>
@@ -4124,6 +4431,11 @@
       <w:r>
         <w:t xml:space="preserve"> pointer to the string that concisely explains the given error or success code.</w:t>
       </w:r>
+    </w:p>
+    <w:p>
+      <w:pPr>
+        <w:spacing w:before="0" w:after="0"/>
+      </w:pPr>
     </w:p>
     <w:p>
       <w:pPr>
@@ -4207,7 +4519,6 @@
         <w:rPr>
           <w:rStyle w:val="InlinedCode"/>
         </w:rPr>
-        <w:lastRenderedPageBreak/>
         <w:t>const char* originator:</w:t>
       </w:r>
       <w:r>
@@ -5061,6 +5372,7 @@
         <w:rPr>
           <w:rStyle w:val="InlinedCode"/>
         </w:rPr>
+        <w:lastRenderedPageBreak/>
         <w:t xml:space="preserve">const </w:t>
       </w:r>
       <w:r>
@@ -5346,20 +5658,9 @@
     </w:p>
     <w:p>
       <w:pPr>
-        <w:spacing w:before="0" w:after="0"/>
-      </w:pPr>
-    </w:p>
-    <w:p>
-      <w:pPr>
-        <w:spacing w:before="0" w:after="0"/>
-      </w:pPr>
-    </w:p>
-    <w:p>
-      <w:pPr>
         <w:pStyle w:val="Heading2"/>
       </w:pPr>
       <w:r>
-        <w:lastRenderedPageBreak/>
         <w:t xml:space="preserve">Provenance </w:t>
       </w:r>
       <w:r>
@@ -5918,7 +6219,7 @@
         <w:rPr>
           <w:rStyle w:val="IntenseCodeChar"/>
         </w:rPr>
-        <w:t>iterate</w:t>
+        <w:t>get_object_ancestry</w:t>
       </w:r>
       <w:r>
         <w:rPr>
@@ -6018,7 +6319,13 @@
         <w:t>CPL_VERSION_NONE</w:t>
       </w:r>
       <w:r>
-        <w:t xml:space="preserve"> = latest)</w:t>
+        <w:t xml:space="preserve"> = </w:t>
+      </w:r>
+      <w:r>
+        <w:t>all versions</w:t>
+      </w:r>
+      <w:r>
+        <w:t>)</w:t>
       </w:r>
       <w:r>
         <w:t>.</w:t>
@@ -6038,6 +6345,7 @@
         <w:rPr>
           <w:rStyle w:val="InlinedCode"/>
         </w:rPr>
+        <w:lastRenderedPageBreak/>
         <w:t>const int direction:</w:t>
       </w:r>
       <w:r>
@@ -6060,6 +6368,9 @@
           <w:rStyle w:val="InlinedCode"/>
         </w:rPr>
         <w:t>CPL_D_DESCENDANTS</w:t>
+      </w:r>
+      <w:r>
+        <w:t>.</w:t>
       </w:r>
     </w:p>
     <w:p>
@@ -6076,10 +6387,90 @@
         <w:rPr>
           <w:rStyle w:val="InlinedCode"/>
         </w:rPr>
-        <w:t xml:space="preserve">const int follow_data_edges: </w:t>
-      </w:r>
-      <w:r>
-        <w:t>A nonzero value to follow data dependency (ancestry) edges.</w:t>
+        <w:t xml:space="preserve">const int </w:t>
+      </w:r>
+      <w:r>
+        <w:rPr>
+          <w:rStyle w:val="InlinedCode"/>
+        </w:rPr>
+        <w:t>flags</w:t>
+      </w:r>
+      <w:r>
+        <w:rPr>
+          <w:rStyle w:val="InlinedCode"/>
+        </w:rPr>
+        <w:t xml:space="preserve">: </w:t>
+      </w:r>
+      <w:r>
+        <w:t>0</w:t>
+      </w:r>
+      <w:r>
+        <w:t xml:space="preserve"> </w:t>
+      </w:r>
+      <w:r>
+        <w:t xml:space="preserve">for default settings, or a logical (via the </w:t>
+      </w:r>
+      <w:r>
+        <w:rPr>
+          <w:rStyle w:val="InlinedCode"/>
+        </w:rPr>
+        <w:t>|</w:t>
+      </w:r>
+      <w:r>
+        <w:t xml:space="preserve"> operator) </w:t>
+      </w:r>
+      <w:r>
+        <w:t>comb</w:t>
+      </w:r>
+      <w:r>
+        <w:t>ination of the following flags:</w:t>
+      </w:r>
+    </w:p>
+    <w:p>
+      <w:pPr>
+        <w:pStyle w:val="ListParagraph"/>
+        <w:numPr>
+          <w:ilvl w:val="1"/>
+          <w:numId w:val="2"/>
+        </w:numPr>
+        <w:spacing w:before="0" w:after="0"/>
+      </w:pPr>
+      <w:r>
+        <w:rPr>
+          <w:rStyle w:val="InlinedCode"/>
+        </w:rPr>
+        <w:t>CPL_A_NO_DATA_DEPENDENCIES</w:t>
+      </w:r>
+      <w:r>
+        <w:rPr>
+          <w:rStyle w:val="InlinedCode"/>
+        </w:rPr>
+        <w:t>:</w:t>
+      </w:r>
+      <w:r>
+        <w:t xml:space="preserve"> </w:t>
+      </w:r>
+      <w:r>
+        <w:t>Ignore data dependencies.</w:t>
+      </w:r>
+    </w:p>
+    <w:p>
+      <w:pPr>
+        <w:pStyle w:val="ListParagraph"/>
+        <w:numPr>
+          <w:ilvl w:val="1"/>
+          <w:numId w:val="2"/>
+        </w:numPr>
+        <w:spacing w:before="0" w:after="0"/>
+      </w:pPr>
+      <w:r>
+        <w:rPr>
+          <w:rStyle w:val="InlinedCode"/>
+        </w:rPr>
+        <w:t>CPL_A_NO_CONTROL_DEPENDENCIES:</w:t>
+      </w:r>
+      <w:r>
+        <w:t xml:space="preserve"> Ignore control dependencies.</w:t>
       </w:r>
     </w:p>
     <w:p>
@@ -6096,10 +6487,10 @@
         <w:rPr>
           <w:rStyle w:val="InlinedCode"/>
         </w:rPr>
-        <w:t xml:space="preserve">const int follow_control_edges: </w:t>
-      </w:r>
-      <w:r>
-        <w:t>A nonzero value to follow control dependency (ancestry) edges.</w:t>
+        <w:t>cpl_ancestry_iterator_t iterator:</w:t>
+      </w:r>
+      <w:r>
+        <w:t xml:space="preserve"> The callback function.</w:t>
       </w:r>
     </w:p>
     <w:p>
@@ -6116,83 +6507,11 @@
         <w:rPr>
           <w:rStyle w:val="InlinedCode"/>
         </w:rPr>
-        <w:t xml:space="preserve">const int follow_version_edges: </w:t>
-      </w:r>
-      <w:r>
-        <w:t>A nonzero value to follow the version edge</w:t>
-      </w:r>
-      <w:r>
-        <w:t>s</w:t>
-      </w:r>
-      <w:r>
-        <w:t>.</w:t>
-      </w:r>
-    </w:p>
-    <w:p>
-      <w:pPr>
-        <w:pStyle w:val="ListParagraph"/>
-        <w:numPr>
-          <w:ilvl w:val="0"/>
-          <w:numId w:val="2"/>
-        </w:numPr>
-        <w:spacing w:before="0" w:after="0"/>
-        <w:ind w:left="1080"/>
-      </w:pPr>
-      <w:r>
-        <w:rPr>
-          <w:rStyle w:val="InlinedCode"/>
-        </w:rPr>
-        <w:t>cpl_ancestry_iterator_t iterator:</w:t>
-      </w:r>
-      <w:r>
-        <w:t xml:space="preserve"> The callback function.</w:t>
-      </w:r>
-    </w:p>
-    <w:p>
-      <w:pPr>
-        <w:pStyle w:val="ListParagraph"/>
-        <w:numPr>
-          <w:ilvl w:val="0"/>
-          <w:numId w:val="2"/>
-        </w:numPr>
-        <w:spacing w:before="0" w:after="0"/>
-        <w:ind w:left="1080"/>
-      </w:pPr>
-      <w:r>
-        <w:rPr>
-          <w:rStyle w:val="InlinedCode"/>
-        </w:rPr>
         <w:t>void* context:</w:t>
       </w:r>
       <w:r>
         <w:t xml:space="preserve"> The context for the callback function.</w:t>
       </w:r>
-    </w:p>
-    <w:p>
-      <w:pPr>
-        <w:rPr>
-          <w:b/>
-          <w:bCs/>
-          <w:caps/>
-          <w:color w:val="FFFFFF" w:themeColor="background1"/>
-          <w:spacing w:val="15"/>
-          <w:sz w:val="22"/>
-          <w:szCs w:val="22"/>
-        </w:rPr>
-      </w:pPr>
-    </w:p>
-    <w:p>
-      <w:pPr>
-        <w:rPr>
-          <w:b/>
-          <w:bCs/>
-          <w:caps/>
-          <w:color w:val="FFFFFF" w:themeColor="background1"/>
-          <w:spacing w:val="15"/>
-          <w:sz w:val="22"/>
-          <w:szCs w:val="22"/>
-        </w:rPr>
-      </w:pPr>
       <w:r>
         <w:br w:type="page"/>
       </w:r>
@@ -8845,7 +9164,13 @@
         <w:rPr>
           <w:rStyle w:val="IntenseCodeChar"/>
         </w:rPr>
-        <w:t>db_iterate</w:t>
+        <w:t>db_</w:t>
+      </w:r>
+      <w:r>
+        <w:rPr>
+          <w:rStyle w:val="IntenseCodeChar"/>
+        </w:rPr>
+        <w:t>get_object_ancestry</w:t>
       </w:r>
       <w:r>
         <w:rPr>
@@ -8927,7 +9252,16 @@
         <w:t>The version of the given object</w:t>
       </w:r>
       <w:r>
-        <w:t>.</w:t>
+        <w:t xml:space="preserve"> (or </w:t>
+      </w:r>
+      <w:r>
+        <w:rPr>
+          <w:rStyle w:val="InlinedCode"/>
+        </w:rPr>
+        <w:t>CPL_VERSION_NONE</w:t>
+      </w:r>
+      <w:r>
+        <w:t xml:space="preserve"> for all versions).</w:t>
       </w:r>
     </w:p>
     <w:p>
@@ -8967,6 +9301,9 @@
         </w:rPr>
         <w:t>CPL_D_DESCENDANTS</w:t>
       </w:r>
+      <w:r>
+        <w:t>.</w:t>
+      </w:r>
     </w:p>
     <w:p>
       <w:pPr>
@@ -8982,50 +9319,31 @@
         <w:rPr>
           <w:rStyle w:val="InlinedCode"/>
         </w:rPr>
-        <w:t xml:space="preserve">const int follow_data_edges: </w:t>
-      </w:r>
-      <w:r>
-        <w:t>A nonzero value to follow data dependency (ancestry) edges.</w:t>
-      </w:r>
-    </w:p>
-    <w:p>
-      <w:pPr>
-        <w:pStyle w:val="ListParagraph"/>
-        <w:numPr>
-          <w:ilvl w:val="0"/>
-          <w:numId w:val="2"/>
-        </w:numPr>
-        <w:spacing w:before="0" w:after="0"/>
-        <w:ind w:left="1080"/>
-      </w:pPr>
-      <w:r>
-        <w:rPr>
-          <w:rStyle w:val="InlinedCode"/>
-        </w:rPr>
-        <w:t xml:space="preserve">const int follow_control_edges: </w:t>
-      </w:r>
-      <w:r>
-        <w:t>A nonzero value to follow control dependency (ancestry) edges.</w:t>
-      </w:r>
-    </w:p>
-    <w:p>
-      <w:pPr>
-        <w:pStyle w:val="ListParagraph"/>
-        <w:numPr>
-          <w:ilvl w:val="0"/>
-          <w:numId w:val="2"/>
-        </w:numPr>
-        <w:spacing w:before="0" w:after="0"/>
-        <w:ind w:left="1080"/>
-      </w:pPr>
-      <w:r>
-        <w:rPr>
-          <w:rStyle w:val="InlinedCode"/>
-        </w:rPr>
-        <w:t xml:space="preserve">const int follow_version_edges: </w:t>
-      </w:r>
-      <w:r>
-        <w:t>A nonzero value to follow the version edges.</w:t>
+        <w:t xml:space="preserve">const int </w:t>
+      </w:r>
+      <w:r>
+        <w:rPr>
+          <w:rStyle w:val="InlinedCode"/>
+        </w:rPr>
+        <w:t>flags</w:t>
+      </w:r>
+      <w:r>
+        <w:rPr>
+          <w:rStyle w:val="InlinedCode"/>
+        </w:rPr>
+        <w:t xml:space="preserve">: </w:t>
+      </w:r>
+      <w:r>
+        <w:t xml:space="preserve">0 for the default settings, or a combination of </w:t>
+      </w:r>
+      <w:r>
+        <w:rPr>
+          <w:rStyle w:val="InlinedCode"/>
+        </w:rPr>
+        <w:t>CPL_A_</w:t>
+      </w:r>
+      <w:r>
+        <w:t xml:space="preserve"> flags as described above.</w:t>
       </w:r>
     </w:p>
     <w:p>
@@ -9569,6 +9887,16 @@
       <w:r>
         <w:t xml:space="preserve"> query using a single SPARQL query (SPARQL does not support transitive closure).</w:t>
       </w:r>
+    </w:p>
+    <w:p>
+      <w:pPr>
+        <w:rPr>
+          <w:caps/>
+          <w:spacing w:val="15"/>
+          <w:sz w:val="22"/>
+          <w:szCs w:val="22"/>
+        </w:rPr>
+      </w:pPr>
     </w:p>
     <w:p>
       <w:pPr>
@@ -10521,7 +10849,7 @@
         <w:rFonts w:ascii="Symbol" w:hAnsi="Symbol" w:hint="default"/>
       </w:rPr>
     </w:lvl>
-    <w:lvl w:ilvl="1" w:tplc="04090003" w:tentative="1">
+    <w:lvl w:ilvl="1" w:tplc="04090003">
       <w:start w:val="1"/>
       <w:numFmt w:val="bullet"/>
       <w:lvlText w:val="o"/>
@@ -11222,6 +11550,7 @@
   <w:style w:type="character" w:default="1" w:styleId="DefaultParagraphFont">
     <w:name w:val="Default Paragraph Font"/>
     <w:uiPriority w:val="1"/>
+    <w:semiHidden/>
     <w:unhideWhenUsed/>
   </w:style>
   <w:style w:type="table" w:default="1" w:styleId="TableNormal">
@@ -12040,7 +12369,7 @@
 </file>
 
 <file path=customXml/itemProps1.xml><?xml version="1.0" encoding="utf-8"?>
-<ds:datastoreItem xmlns:ds="http://schemas.openxmlformats.org/officeDocument/2006/customXml" ds:itemID="{00ED3A5E-508B-4319-9F47-DBE1E3D21042}">
+<ds:datastoreItem xmlns:ds="http://schemas.openxmlformats.org/officeDocument/2006/customXml" ds:itemID="{F829C55A-F6F3-41EA-93DC-478A63C9BD55}">
   <ds:schemaRefs>
     <ds:schemaRef ds:uri="http://schemas.openxmlformats.org/officeDocument/2006/bibliography"/>
   </ds:schemaRefs>

</xml_diff>

<commit_message>
Added description of the two new error codes.
</commit_message>
<xml_diff>
--- a/doc/Design.docx
+++ b/doc/Design.docx
@@ -2978,6 +2978,100 @@
               <w:rPr>
                 <w:rStyle w:val="InlinedCode"/>
               </w:rPr>
+              <w:t>CPL_E_DB_INVALID_TYPE</w:t>
+            </w:r>
+          </w:p>
+        </w:tc>
+        <w:tc>
+          <w:tcPr>
+            <w:tcW w:w="5850" w:type="dxa"/>
+          </w:tcPr>
+          <w:p>
+            <w:pPr>
+              <w:pStyle w:val="Quote"/>
+              <w:rPr>
+                <w:rStyle w:val="IntenseCodeChar"/>
+                <w:b w:val="0"/>
+                <w:i w:val="0"/>
+                <w:noProof w:val="0"/>
+                <w:color w:val="auto"/>
+              </w:rPr>
+            </w:pPr>
+            <w:r>
+              <w:rPr>
+                <w:rStyle w:val="IntenseCodeChar"/>
+                <w:b w:val="0"/>
+                <w:i w:val="0"/>
+                <w:noProof w:val="0"/>
+                <w:color w:val="auto"/>
+              </w:rPr>
+              <w:t>The value retrieved from the database has a wrong type (for example, the program expected an integer value, but the actual value was a string)</w:t>
+            </w:r>
+          </w:p>
+        </w:tc>
+      </w:tr>
+      <w:tr>
+        <w:tc>
+          <w:tcPr>
+            <w:tcW w:w="3510" w:type="dxa"/>
+          </w:tcPr>
+          <w:p>
+            <w:pPr>
+              <w:rPr>
+                <w:rStyle w:val="InlinedCode"/>
+              </w:rPr>
+            </w:pPr>
+            <w:r>
+              <w:rPr>
+                <w:rStyle w:val="InlinedCode"/>
+              </w:rPr>
+              <w:t>CPL_E_DB_KEY_NOT_FOUND</w:t>
+            </w:r>
+          </w:p>
+        </w:tc>
+        <w:tc>
+          <w:tcPr>
+            <w:tcW w:w="5850" w:type="dxa"/>
+          </w:tcPr>
+          <w:p>
+            <w:pPr>
+              <w:pStyle w:val="Quote"/>
+              <w:rPr>
+                <w:rStyle w:val="IntenseCodeChar"/>
+                <w:b w:val="0"/>
+                <w:i w:val="0"/>
+                <w:noProof w:val="0"/>
+                <w:color w:val="auto"/>
+              </w:rPr>
+            </w:pPr>
+            <w:r>
+              <w:rPr>
+                <w:rStyle w:val="IntenseCodeChar"/>
+                <w:b w:val="0"/>
+                <w:i w:val="0"/>
+                <w:noProof w:val="0"/>
+                <w:color w:val="auto"/>
+              </w:rPr>
+              <w:t>The key was not found in the given database record</w:t>
+            </w:r>
+          </w:p>
+        </w:tc>
+      </w:tr>
+      <w:tr>
+        <w:tc>
+          <w:tcPr>
+            <w:tcW w:w="3510" w:type="dxa"/>
+          </w:tcPr>
+          <w:p>
+            <w:pPr>
+              <w:rPr>
+                <w:rStyle w:val="InlinedCode"/>
+              </w:rPr>
+            </w:pPr>
+            <w:r>
+              <w:rPr>
+                <w:rStyle w:val="InlinedCode"/>
+              </w:rPr>
               <w:t>CPL_E_DB_NULL</w:t>
             </w:r>
           </w:p>
@@ -3089,6 +3183,7 @@
               <w:rPr>
                 <w:rStyle w:val="InlinedCode"/>
               </w:rPr>
+              <w:lastRenderedPageBreak/>
               <w:t>CPL_E_INTERNAL_ERROR</w:t>
             </w:r>
           </w:p>
@@ -3217,7 +3312,6 @@
               <w:rPr>
                 <w:rStyle w:val="InlinedCode"/>
               </w:rPr>
-              <w:lastRenderedPageBreak/>
               <w:t>CPL_E_INVALID_VERSION</w:t>
             </w:r>
           </w:p>
@@ -4311,22 +4405,6 @@
       <w:r>
         <w:t>.</w:t>
       </w:r>
-    </w:p>
-    <w:p>
-      <w:pPr>
-        <w:spacing w:after="0"/>
-        <w:rPr>
-          <w:rStyle w:val="IntenseCodeChar"/>
-        </w:rPr>
-      </w:pPr>
-    </w:p>
-    <w:p>
-      <w:pPr>
-        <w:spacing w:after="0"/>
-        <w:rPr>
-          <w:rStyle w:val="IntenseCodeChar"/>
-        </w:rPr>
-      </w:pPr>
     </w:p>
     <w:p>
       <w:pPr>
@@ -12369,7 +12447,7 @@
 </file>
 
 <file path=customXml/itemProps1.xml><?xml version="1.0" encoding="utf-8"?>
-<ds:datastoreItem xmlns:ds="http://schemas.openxmlformats.org/officeDocument/2006/customXml" ds:itemID="{F829C55A-F6F3-41EA-93DC-478A63C9BD55}">
+<ds:datastoreItem xmlns:ds="http://schemas.openxmlformats.org/officeDocument/2006/customXml" ds:itemID="{1A0AE5F5-DD18-443C-8FF7-D9C363723F51}">
   <ds:schemaRefs>
     <ds:schemaRef ds:uri="http://schemas.openxmlformats.org/officeDocument/2006/bibliography"/>
   </ds:schemaRefs>

</xml_diff>

<commit_message>
Updated the design doc. Fixed line endings.
</commit_message>
<xml_diff>
--- a/doc/Design.docx
+++ b/doc/Design.docx
@@ -1471,7 +1471,7 @@
         <w:rPr>
           <w:rStyle w:val="IntenseCodeChar"/>
         </w:rPr>
-        <w:t>object_info_t</w:t>
+        <w:t>session_info_t</w:t>
       </w:r>
       <w:r>
         <w:rPr>
@@ -1483,22 +1483,25 @@
         <w:t xml:space="preserve"> </w:t>
       </w:r>
       <w:r>
-        <w:t>A</w:t>
-      </w:r>
-      <w:r>
-        <w:t xml:space="preserve"> record</w:t>
-      </w:r>
-      <w:r>
-        <w:t xml:space="preserve"> with inform</w:t>
-      </w:r>
-      <w:r>
-        <w:t xml:space="preserve">ation about a provenance object. It is created as a result of </w:t>
-      </w:r>
-      <w:r>
-        <w:rPr>
-          <w:rStyle w:val="InlinedCode"/>
-        </w:rPr>
-        <w:t>cpl_get_object_info()</w:t>
+        <w:t xml:space="preserve">A record with information about a provenance session. It is created as a result of </w:t>
+      </w:r>
+      <w:r>
+        <w:rPr>
+          <w:rStyle w:val="InlinedCode"/>
+        </w:rPr>
+        <w:t>cpl_get_</w:t>
+      </w:r>
+      <w:r>
+        <w:rPr>
+          <w:rStyle w:val="InlinedCode"/>
+        </w:rPr>
+        <w:t>session</w:t>
+      </w:r>
+      <w:r>
+        <w:rPr>
+          <w:rStyle w:val="InlinedCode"/>
+        </w:rPr>
+        <w:t>_info()</w:t>
       </w:r>
       <w:r>
         <w:t xml:space="preserve">, and it should be disposed by calling </w:t>
@@ -1507,7 +1510,19 @@
         <w:rPr>
           <w:rStyle w:val="InlinedCode"/>
         </w:rPr>
-        <w:t>cpl_free_object_info()</w:t>
+        <w:t>cpl_free_</w:t>
+      </w:r>
+      <w:r>
+        <w:rPr>
+          <w:rStyle w:val="InlinedCode"/>
+        </w:rPr>
+        <w:t>session</w:t>
+      </w:r>
+      <w:r>
+        <w:rPr>
+          <w:rStyle w:val="InlinedCode"/>
+        </w:rPr>
+        <w:t>_info()</w:t>
       </w:r>
       <w:r>
         <w:t>. The record contains the following fields:</w:t>
@@ -1526,16 +1541,22 @@
         <w:rPr>
           <w:rStyle w:val="InlinedCode"/>
         </w:rPr>
-        <w:t>c</w:t>
-      </w:r>
-      <w:r>
-        <w:rPr>
-          <w:rStyle w:val="InlinedCode"/>
-        </w:rPr>
-        <w:t xml:space="preserve">pl_id_t id: </w:t>
-      </w:r>
-      <w:r>
-        <w:t>The object ID.</w:t>
+        <w:t>cpl_</w:t>
+      </w:r>
+      <w:r>
+        <w:rPr>
+          <w:rStyle w:val="InlinedCode"/>
+        </w:rPr>
+        <w:t>session</w:t>
+      </w:r>
+      <w:r>
+        <w:rPr>
+          <w:rStyle w:val="InlinedCode"/>
+        </w:rPr>
+        <w:t xml:space="preserve">_t id: </w:t>
+      </w:r>
+      <w:r>
+        <w:t>The session ID.</w:t>
       </w:r>
     </w:p>
     <w:p>
@@ -1551,16 +1572,31 @@
         <w:rPr>
           <w:rStyle w:val="InlinedCode"/>
         </w:rPr>
-        <w:t>c</w:t>
-      </w:r>
-      <w:r>
-        <w:rPr>
-          <w:rStyle w:val="InlinedCode"/>
-        </w:rPr>
-        <w:t>pl_version_t version:</w:t>
-      </w:r>
-      <w:r>
-        <w:t xml:space="preserve"> The object version.</w:t>
+        <w:t xml:space="preserve">char* </w:t>
+      </w:r>
+      <w:r>
+        <w:rPr>
+          <w:rStyle w:val="InlinedCode"/>
+        </w:rPr>
+        <w:t>mac_address</w:t>
+      </w:r>
+      <w:r>
+        <w:rPr>
+          <w:rStyle w:val="InlinedCode"/>
+        </w:rPr>
+        <w:t>:</w:t>
+      </w:r>
+      <w:r>
+        <w:t xml:space="preserve"> </w:t>
+      </w:r>
+      <w:r>
+        <w:t>The MAC address of the computer responsible for the provenance record</w:t>
+      </w:r>
+      <w:r>
+        <w:t>s</w:t>
+      </w:r>
+      <w:r>
+        <w:t>.</w:t>
       </w:r>
     </w:p>
     <w:p>
@@ -1576,16 +1612,22 @@
         <w:rPr>
           <w:rStyle w:val="InlinedCode"/>
         </w:rPr>
-        <w:t>c</w:t>
-      </w:r>
-      <w:r>
-        <w:rPr>
-          <w:rStyle w:val="InlinedCode"/>
-        </w:rPr>
-        <w:t>pl_session_t creation_session:</w:t>
-      </w:r>
-      <w:r>
-        <w:t xml:space="preserve"> The session ID of the process that created the object (not the latest version of the object).</w:t>
+        <w:t xml:space="preserve">char* </w:t>
+      </w:r>
+      <w:r>
+        <w:rPr>
+          <w:rStyle w:val="InlinedCode"/>
+        </w:rPr>
+        <w:t>user</w:t>
+      </w:r>
+      <w:r>
+        <w:rPr>
+          <w:rStyle w:val="InlinedCode"/>
+        </w:rPr>
+        <w:t>:</w:t>
+      </w:r>
+      <w:r>
+        <w:t xml:space="preserve"> The user name.</w:t>
       </w:r>
     </w:p>
     <w:p>
@@ -1601,16 +1643,16 @@
         <w:rPr>
           <w:rStyle w:val="InlinedCode"/>
         </w:rPr>
-        <w:t>u</w:t>
-      </w:r>
-      <w:r>
-        <w:rPr>
-          <w:rStyle w:val="InlinedCode"/>
-        </w:rPr>
-        <w:t>nsigned long creation_time:</w:t>
-      </w:r>
-      <w:r>
-        <w:t xml:space="preserve"> The object creation time expressed as UNIX time.</w:t>
+        <w:t>int pid</w:t>
+      </w:r>
+      <w:r>
+        <w:rPr>
+          <w:rStyle w:val="InlinedCode"/>
+        </w:rPr>
+        <w:t>:</w:t>
+      </w:r>
+      <w:r>
+        <w:t xml:space="preserve"> The PID of the application that created the provenance records.</w:t>
       </w:r>
     </w:p>
     <w:p>
@@ -1626,25 +1668,22 @@
         <w:rPr>
           <w:rStyle w:val="InlinedCode"/>
         </w:rPr>
-        <w:t>c</w:t>
-      </w:r>
-      <w:r>
-        <w:rPr>
-          <w:rStyle w:val="InlinedCode"/>
-        </w:rPr>
-        <w:t>har* originator:</w:t>
-      </w:r>
-      <w:r>
-        <w:t xml:space="preserve"> </w:t>
-      </w:r>
-      <w:r>
-        <w:t>The string that uniquely ide</w:t>
-      </w:r>
-      <w:r>
-        <w:t xml:space="preserve">ntifies the application that created </w:t>
-      </w:r>
-      <w:r>
-        <w:t>the object.</w:t>
+        <w:t xml:space="preserve">char* </w:t>
+      </w:r>
+      <w:r>
+        <w:rPr>
+          <w:rStyle w:val="InlinedCode"/>
+        </w:rPr>
+        <w:t>program</w:t>
+      </w:r>
+      <w:r>
+        <w:rPr>
+          <w:rStyle w:val="InlinedCode"/>
+        </w:rPr>
+        <w:t>:</w:t>
+      </w:r>
+      <w:r>
+        <w:t xml:space="preserve"> The program name.</w:t>
       </w:r>
     </w:p>
     <w:p>
@@ -1660,16 +1699,69 @@
         <w:rPr>
           <w:rStyle w:val="InlinedCode"/>
         </w:rPr>
-        <w:t>c</w:t>
-      </w:r>
-      <w:r>
-        <w:rPr>
-          <w:rStyle w:val="InlinedCode"/>
-        </w:rPr>
-        <w:t>har* name:</w:t>
-      </w:r>
-      <w:r>
-        <w:t xml:space="preserve"> The object name.</w:t>
+        <w:t xml:space="preserve">unsigned long </w:t>
+      </w:r>
+      <w:r>
+        <w:rPr>
+          <w:rStyle w:val="InlinedCode"/>
+        </w:rPr>
+        <w:t>start</w:t>
+      </w:r>
+      <w:r>
+        <w:rPr>
+          <w:rStyle w:val="InlinedCode"/>
+        </w:rPr>
+        <w:t>_time:</w:t>
+      </w:r>
+      <w:r>
+        <w:t xml:space="preserve"> The session start (initialization) time expressed as UNIX time.</w:t>
+      </w:r>
+    </w:p>
+    <w:p>
+      <w:pPr>
+        <w:spacing w:after="0"/>
+      </w:pPr>
+      <w:r>
+        <w:rPr>
+          <w:rStyle w:val="IntenseCodeChar"/>
+        </w:rPr>
+        <w:t>cpl_</w:t>
+      </w:r>
+      <w:r>
+        <w:rPr>
+          <w:rStyle w:val="IntenseCodeChar"/>
+        </w:rPr>
+        <w:t>object_info_t</w:t>
+      </w:r>
+      <w:r>
+        <w:rPr>
+          <w:rStyle w:val="IntenseCodeChar"/>
+        </w:rPr>
+        <w:t>:</w:t>
+      </w:r>
+      <w:r>
+        <w:t xml:space="preserve"> </w:t>
+      </w:r>
+      <w:r>
+        <w:t xml:space="preserve">A record with information about a provenance object. It is created as a result of </w:t>
+      </w:r>
+      <w:r>
+        <w:rPr>
+          <w:rStyle w:val="InlinedCode"/>
+        </w:rPr>
+        <w:t>cpl_get_object_info()</w:t>
+      </w:r>
+      <w:r>
+        <w:t xml:space="preserve">, and it should be disposed by calling </w:t>
+      </w:r>
+      <w:r>
+        <w:rPr>
+          <w:rStyle w:val="InlinedCode"/>
+        </w:rPr>
+        <w:t>cpl_free_object_info()</w:t>
+      </w:r>
+      <w:r>
+        <w:t>. The record contains the following fields:</w:t>
       </w:r>
     </w:p>
     <w:p>
@@ -1685,16 +1777,10 @@
         <w:rPr>
           <w:rStyle w:val="InlinedCode"/>
         </w:rPr>
-        <w:t>c</w:t>
-      </w:r>
-      <w:r>
-        <w:rPr>
-          <w:rStyle w:val="InlinedCode"/>
-        </w:rPr>
-        <w:t>har* type:</w:t>
-      </w:r>
-      <w:r>
-        <w:t xml:space="preserve"> The object type.</w:t>
+        <w:t xml:space="preserve">cpl_id_t id: </w:t>
+      </w:r>
+      <w:r>
+        <w:t>The object ID.</w:t>
       </w:r>
     </w:p>
     <w:p>
@@ -1710,31 +1796,10 @@
         <w:rPr>
           <w:rStyle w:val="InlinedCode"/>
         </w:rPr>
-        <w:t xml:space="preserve">cpl_id_t </w:t>
-      </w:r>
-      <w:r>
-        <w:rPr>
-          <w:rStyle w:val="InlinedCode"/>
-        </w:rPr>
-        <w:t>container_</w:t>
-      </w:r>
-      <w:r>
-        <w:rPr>
-          <w:rStyle w:val="InlinedCode"/>
-        </w:rPr>
-        <w:t xml:space="preserve">id: </w:t>
-      </w:r>
-      <w:r>
-        <w:t xml:space="preserve">The object ID of the container, or </w:t>
-      </w:r>
-      <w:r>
-        <w:rPr>
-          <w:rStyle w:val="InlinedCode"/>
-        </w:rPr>
-        <w:t>CPL_NONE</w:t>
-      </w:r>
-      <w:r>
-        <w:t xml:space="preserve"> if none.</w:t>
+        <w:t>cpl_version_t version:</w:t>
+      </w:r>
+      <w:r>
+        <w:t xml:space="preserve"> The object version.</w:t>
       </w:r>
     </w:p>
     <w:p>
@@ -1750,102 +1815,10 @@
         <w:rPr>
           <w:rStyle w:val="InlinedCode"/>
         </w:rPr>
-        <w:t xml:space="preserve">cpl_version_t </w:t>
-      </w:r>
-      <w:r>
-        <w:rPr>
-          <w:rStyle w:val="InlinedCode"/>
-        </w:rPr>
-        <w:t>container_</w:t>
-      </w:r>
-      <w:r>
-        <w:rPr>
-          <w:rStyle w:val="InlinedCode"/>
-        </w:rPr>
-        <w:t>version:</w:t>
-      </w:r>
-      <w:r>
-        <w:t xml:space="preserve"> The version number of the container, or </w:t>
-      </w:r>
-      <w:r>
-        <w:rPr>
-          <w:rStyle w:val="InlinedCode"/>
-        </w:rPr>
-        <w:t>CPL_VERSION_NONE</w:t>
-      </w:r>
-      <w:r>
-        <w:t xml:space="preserve"> if none.</w:t>
-      </w:r>
-    </w:p>
-    <w:p>
-      <w:pPr>
-        <w:spacing w:after="0"/>
-      </w:pPr>
-      <w:r>
-        <w:rPr>
-          <w:rStyle w:val="IntenseCodeChar"/>
-        </w:rPr>
-        <w:t>cpl_</w:t>
-      </w:r>
-      <w:r>
-        <w:rPr>
-          <w:rStyle w:val="IntenseCodeChar"/>
-        </w:rPr>
-        <w:t>version_info_t</w:t>
-      </w:r>
-      <w:r>
-        <w:rPr>
-          <w:rStyle w:val="IntenseCodeChar"/>
-        </w:rPr>
-        <w:t>:</w:t>
-      </w:r>
-      <w:r>
-        <w:t xml:space="preserve"> </w:t>
-      </w:r>
-      <w:r>
-        <w:t xml:space="preserve">A record with information about the given version of a provenance object. It is created as a result of </w:t>
-      </w:r>
-      <w:r>
-        <w:rPr>
-          <w:rStyle w:val="InlinedCode"/>
-        </w:rPr>
-        <w:t>cpl_get_</w:t>
-      </w:r>
-      <w:r>
-        <w:rPr>
-          <w:rStyle w:val="InlinedCode"/>
-        </w:rPr>
-        <w:t>version</w:t>
-      </w:r>
-      <w:r>
-        <w:rPr>
-          <w:rStyle w:val="InlinedCode"/>
-        </w:rPr>
-        <w:t>_info()</w:t>
-      </w:r>
-      <w:r>
-        <w:t xml:space="preserve">, and it should be disposed by calling </w:t>
-      </w:r>
-      <w:r>
-        <w:rPr>
-          <w:rStyle w:val="InlinedCode"/>
-        </w:rPr>
-        <w:t>cpl_free_</w:t>
-      </w:r>
-      <w:r>
-        <w:rPr>
-          <w:rStyle w:val="InlinedCode"/>
-        </w:rPr>
-        <w:t>version</w:t>
-      </w:r>
-      <w:r>
-        <w:rPr>
-          <w:rStyle w:val="InlinedCode"/>
-        </w:rPr>
-        <w:t>_info()</w:t>
-      </w:r>
-      <w:r>
-        <w:t>. The record contains the following fields:</w:t>
+        <w:t>cpl_session_t creation_session:</w:t>
+      </w:r>
+      <w:r>
+        <w:t xml:space="preserve"> The session ID of the process that created the object (not the latest version of the object).</w:t>
       </w:r>
     </w:p>
     <w:p>
@@ -1861,10 +1834,10 @@
         <w:rPr>
           <w:rStyle w:val="InlinedCode"/>
         </w:rPr>
-        <w:t xml:space="preserve">cpl_id_t id: </w:t>
-      </w:r>
-      <w:r>
-        <w:t>The object ID.</w:t>
+        <w:t>unsigned long creation_time:</w:t>
+      </w:r>
+      <w:r>
+        <w:t xml:space="preserve"> The object creation time expressed as UNIX time.</w:t>
       </w:r>
     </w:p>
     <w:p>
@@ -1880,10 +1853,19 @@
         <w:rPr>
           <w:rStyle w:val="InlinedCode"/>
         </w:rPr>
-        <w:t>cpl_version_t version:</w:t>
-      </w:r>
-      <w:r>
-        <w:t xml:space="preserve"> The object version.</w:t>
+        <w:t>char* originator:</w:t>
+      </w:r>
+      <w:r>
+        <w:t xml:space="preserve"> </w:t>
+      </w:r>
+      <w:r>
+        <w:t>The string that uniquely ide</w:t>
+      </w:r>
+      <w:r>
+        <w:t xml:space="preserve">ntifies the application that created </w:t>
+      </w:r>
+      <w:r>
+        <w:t>the object.</w:t>
       </w:r>
     </w:p>
     <w:p>
@@ -1899,10 +1881,10 @@
         <w:rPr>
           <w:rStyle w:val="InlinedCode"/>
         </w:rPr>
-        <w:t>cpl_session_t session:</w:t>
-      </w:r>
-      <w:r>
-        <w:t xml:space="preserve"> The session ID of the process that created this version.</w:t>
+        <w:t>char* name:</w:t>
+      </w:r>
+      <w:r>
+        <w:t xml:space="preserve"> The object name.</w:t>
       </w:r>
     </w:p>
     <w:p>
@@ -1918,31 +1900,91 @@
         <w:rPr>
           <w:rStyle w:val="InlinedCode"/>
         </w:rPr>
-        <w:t xml:space="preserve">unsigned long </w:t>
-      </w:r>
-      <w:r>
-        <w:rPr>
-          <w:rStyle w:val="InlinedCode"/>
-        </w:rPr>
-        <w:t>creation_</w:t>
-      </w:r>
-      <w:r>
-        <w:rPr>
-          <w:rStyle w:val="InlinedCode"/>
-        </w:rPr>
-        <w:t>time:</w:t>
-      </w:r>
-      <w:r>
-        <w:t xml:space="preserve"> The version creation time expressed as UNIX time.</w:t>
-      </w:r>
-    </w:p>
-    <w:p>
-      <w:pPr>
-        <w:spacing w:after="0"/>
-        <w:rPr>
-          <w:rStyle w:val="IntenseCodeChar"/>
-        </w:rPr>
-      </w:pPr>
+        <w:t>char* type:</w:t>
+      </w:r>
+      <w:r>
+        <w:t xml:space="preserve"> The object type.</w:t>
+      </w:r>
+    </w:p>
+    <w:p>
+      <w:pPr>
+        <w:pStyle w:val="ListParagraph"/>
+        <w:numPr>
+          <w:ilvl w:val="0"/>
+          <w:numId w:val="4"/>
+        </w:numPr>
+        <w:spacing w:before="0" w:after="0"/>
+      </w:pPr>
+      <w:r>
+        <w:rPr>
+          <w:rStyle w:val="InlinedCode"/>
+        </w:rPr>
+        <w:t xml:space="preserve">cpl_id_t </w:t>
+      </w:r>
+      <w:r>
+        <w:rPr>
+          <w:rStyle w:val="InlinedCode"/>
+        </w:rPr>
+        <w:t>container_</w:t>
+      </w:r>
+      <w:r>
+        <w:rPr>
+          <w:rStyle w:val="InlinedCode"/>
+        </w:rPr>
+        <w:t xml:space="preserve">id: </w:t>
+      </w:r>
+      <w:r>
+        <w:t xml:space="preserve">The object ID of the container, or </w:t>
+      </w:r>
+      <w:r>
+        <w:rPr>
+          <w:rStyle w:val="InlinedCode"/>
+        </w:rPr>
+        <w:t>CPL_NONE</w:t>
+      </w:r>
+      <w:r>
+        <w:t xml:space="preserve"> if none.</w:t>
+      </w:r>
+    </w:p>
+    <w:p>
+      <w:pPr>
+        <w:pStyle w:val="ListParagraph"/>
+        <w:numPr>
+          <w:ilvl w:val="0"/>
+          <w:numId w:val="4"/>
+        </w:numPr>
+        <w:spacing w:before="0" w:after="0"/>
+      </w:pPr>
+      <w:r>
+        <w:rPr>
+          <w:rStyle w:val="InlinedCode"/>
+        </w:rPr>
+        <w:t xml:space="preserve">cpl_version_t </w:t>
+      </w:r>
+      <w:r>
+        <w:rPr>
+          <w:rStyle w:val="InlinedCode"/>
+        </w:rPr>
+        <w:t>container_</w:t>
+      </w:r>
+      <w:r>
+        <w:rPr>
+          <w:rStyle w:val="InlinedCode"/>
+        </w:rPr>
+        <w:t>version:</w:t>
+      </w:r>
+      <w:r>
+        <w:t xml:space="preserve"> The version number of the container, or </w:t>
+      </w:r>
+      <w:r>
+        <w:rPr>
+          <w:rStyle w:val="InlinedCode"/>
+        </w:rPr>
+        <w:t>CPL_VERSION_NONE</w:t>
+      </w:r>
+      <w:r>
+        <w:t xml:space="preserve"> if none.</w:t>
+      </w:r>
     </w:p>
     <w:p>
       <w:pPr>
@@ -1959,7 +2001,7 @@
         <w:rPr>
           <w:rStyle w:val="IntenseCodeChar"/>
         </w:rPr>
-        <w:t>ancestry_iterator_t</w:t>
+        <w:t>version_info_t</w:t>
       </w:r>
       <w:r>
         <w:rPr>
@@ -1971,7 +2013,49 @@
         <w:t xml:space="preserve"> </w:t>
       </w:r>
       <w:r>
-        <w:t>A callback function that is called for each ancestor or descendant of the queried object. It accepts the following arguments:</w:t>
+        <w:t xml:space="preserve">A record with information about the given version of a provenance object. It is created as a result of </w:t>
+      </w:r>
+      <w:r>
+        <w:rPr>
+          <w:rStyle w:val="InlinedCode"/>
+        </w:rPr>
+        <w:t>cpl_get_</w:t>
+      </w:r>
+      <w:r>
+        <w:rPr>
+          <w:rStyle w:val="InlinedCode"/>
+        </w:rPr>
+        <w:t>version</w:t>
+      </w:r>
+      <w:r>
+        <w:rPr>
+          <w:rStyle w:val="InlinedCode"/>
+        </w:rPr>
+        <w:t>_info()</w:t>
+      </w:r>
+      <w:r>
+        <w:t xml:space="preserve">, and it should be disposed by calling </w:t>
+      </w:r>
+      <w:r>
+        <w:rPr>
+          <w:rStyle w:val="InlinedCode"/>
+        </w:rPr>
+        <w:t>cpl_free_</w:t>
+      </w:r>
+      <w:r>
+        <w:rPr>
+          <w:rStyle w:val="InlinedCode"/>
+        </w:rPr>
+        <w:t>version</w:t>
+      </w:r>
+      <w:r>
+        <w:rPr>
+          <w:rStyle w:val="InlinedCode"/>
+        </w:rPr>
+        <w:t>_info()</w:t>
+      </w:r>
+      <w:r>
+        <w:t>. The record contains the following fields:</w:t>
       </w:r>
     </w:p>
     <w:p>
@@ -1987,28 +2071,10 @@
         <w:rPr>
           <w:rStyle w:val="InlinedCode"/>
         </w:rPr>
-        <w:t xml:space="preserve">const </w:t>
-      </w:r>
-      <w:r>
-        <w:rPr>
-          <w:rStyle w:val="InlinedCode"/>
-        </w:rPr>
-        <w:t xml:space="preserve">cpl_id_t </w:t>
-      </w:r>
-      <w:r>
-        <w:rPr>
-          <w:rStyle w:val="InlinedCode"/>
-        </w:rPr>
-        <w:t>query_object_</w:t>
-      </w:r>
-      <w:r>
-        <w:rPr>
-          <w:rStyle w:val="InlinedCode"/>
-        </w:rPr>
-        <w:t xml:space="preserve">id: </w:t>
-      </w:r>
-      <w:r>
-        <w:t>The ID of the object the programmer is querying on.</w:t>
+        <w:t xml:space="preserve">cpl_id_t id: </w:t>
+      </w:r>
+      <w:r>
+        <w:t>The object ID.</w:t>
       </w:r>
     </w:p>
     <w:p>
@@ -2024,25 +2090,7 @@
         <w:rPr>
           <w:rStyle w:val="InlinedCode"/>
         </w:rPr>
-        <w:t xml:space="preserve">const </w:t>
-      </w:r>
-      <w:r>
-        <w:rPr>
-          <w:rStyle w:val="InlinedCode"/>
-        </w:rPr>
-        <w:t xml:space="preserve">cpl_version_t </w:t>
-      </w:r>
-      <w:r>
-        <w:rPr>
-          <w:rStyle w:val="InlinedCode"/>
-        </w:rPr>
-        <w:t>query_object_</w:t>
-      </w:r>
-      <w:r>
-        <w:rPr>
-          <w:rStyle w:val="InlinedCode"/>
-        </w:rPr>
-        <w:t>version:</w:t>
+        <w:t>cpl_version_t version:</w:t>
       </w:r>
       <w:r>
         <w:t xml:space="preserve"> The object version.</w:t>
@@ -2061,28 +2109,10 @@
         <w:rPr>
           <w:rStyle w:val="InlinedCode"/>
         </w:rPr>
-        <w:t xml:space="preserve">const </w:t>
-      </w:r>
-      <w:r>
-        <w:rPr>
-          <w:rStyle w:val="InlinedCode"/>
-        </w:rPr>
-        <w:t xml:space="preserve">cpl_id_t </w:t>
-      </w:r>
-      <w:r>
-        <w:rPr>
-          <w:rStyle w:val="InlinedCode"/>
-        </w:rPr>
-        <w:t>other_object_</w:t>
-      </w:r>
-      <w:r>
-        <w:rPr>
-          <w:rStyle w:val="InlinedCode"/>
-        </w:rPr>
-        <w:t xml:space="preserve">id: </w:t>
-      </w:r>
-      <w:r>
-        <w:t>The ID of the encountered object.</w:t>
+        <w:t>cpl_session_t session:</w:t>
+      </w:r>
+      <w:r>
+        <w:t xml:space="preserve"> The session ID of the process that created this version.</w:t>
       </w:r>
     </w:p>
     <w:p>
@@ -2098,28 +2128,51 @@
         <w:rPr>
           <w:rStyle w:val="InlinedCode"/>
         </w:rPr>
-        <w:t xml:space="preserve">const </w:t>
-      </w:r>
-      <w:r>
-        <w:rPr>
-          <w:rStyle w:val="InlinedCode"/>
-        </w:rPr>
-        <w:t xml:space="preserve">cpl_version_t </w:t>
-      </w:r>
-      <w:r>
-        <w:rPr>
-          <w:rStyle w:val="InlinedCode"/>
-        </w:rPr>
-        <w:t>other_object_</w:t>
-      </w:r>
-      <w:r>
-        <w:rPr>
-          <w:rStyle w:val="InlinedCode"/>
-        </w:rPr>
-        <w:t>version:</w:t>
-      </w:r>
-      <w:r>
-        <w:t xml:space="preserve"> The object version.</w:t>
+        <w:t xml:space="preserve">unsigned long </w:t>
+      </w:r>
+      <w:r>
+        <w:rPr>
+          <w:rStyle w:val="InlinedCode"/>
+        </w:rPr>
+        <w:t>creation_</w:t>
+      </w:r>
+      <w:r>
+        <w:rPr>
+          <w:rStyle w:val="InlinedCode"/>
+        </w:rPr>
+        <w:t>time:</w:t>
+      </w:r>
+      <w:r>
+        <w:t xml:space="preserve"> The version creation time expressed as UNIX time.</w:t>
+      </w:r>
+    </w:p>
+    <w:p>
+      <w:pPr>
+        <w:spacing w:after="0"/>
+      </w:pPr>
+      <w:r>
+        <w:rPr>
+          <w:rStyle w:val="IntenseCodeChar"/>
+        </w:rPr>
+        <w:t>cpl_</w:t>
+      </w:r>
+      <w:r>
+        <w:rPr>
+          <w:rStyle w:val="IntenseCodeChar"/>
+        </w:rPr>
+        <w:t>ancestry_iterator_t</w:t>
+      </w:r>
+      <w:r>
+        <w:rPr>
+          <w:rStyle w:val="IntenseCodeChar"/>
+        </w:rPr>
+        <w:t>:</w:t>
+      </w:r>
+      <w:r>
+        <w:t xml:space="preserve"> </w:t>
+      </w:r>
+      <w:r>
+        <w:t>A callback function that is called for each ancestor or descendant of the queried object. It accepts the following arguments:</w:t>
       </w:r>
     </w:p>
     <w:p>
@@ -2141,34 +2194,22 @@
         <w:rPr>
           <w:rStyle w:val="InlinedCode"/>
         </w:rPr>
-        <w:t>int type</w:t>
-      </w:r>
-      <w:r>
-        <w:rPr>
-          <w:rStyle w:val="InlinedCode"/>
-        </w:rPr>
-        <w:t>:</w:t>
-      </w:r>
-      <w:r>
-        <w:t xml:space="preserve"> The type of the dependency, such as </w:t>
-      </w:r>
-      <w:r>
-        <w:rPr>
-          <w:rStyle w:val="InlinedCode"/>
-        </w:rPr>
-        <w:t>CPL_DATA_INPUT</w:t>
-      </w:r>
-      <w:r>
-        <w:t xml:space="preserve"> or </w:t>
-      </w:r>
-      <w:r>
-        <w:rPr>
-          <w:rStyle w:val="InlinedCode"/>
-        </w:rPr>
-        <w:t>CPL_CONTROL_OP</w:t>
-      </w:r>
-      <w:r>
-        <w:t>.</w:t>
+        <w:t xml:space="preserve">cpl_id_t </w:t>
+      </w:r>
+      <w:r>
+        <w:rPr>
+          <w:rStyle w:val="InlinedCode"/>
+        </w:rPr>
+        <w:t>query_object_</w:t>
+      </w:r>
+      <w:r>
+        <w:rPr>
+          <w:rStyle w:val="InlinedCode"/>
+        </w:rPr>
+        <w:t xml:space="preserve">id: </w:t>
+      </w:r>
+      <w:r>
+        <w:t>The ID of the object the programmer is querying on.</w:t>
       </w:r>
     </w:p>
     <w:p>
@@ -2179,6 +2220,166 @@
           <w:numId w:val="4"/>
         </w:numPr>
         <w:spacing w:before="0" w:after="0"/>
+      </w:pPr>
+      <w:r>
+        <w:rPr>
+          <w:rStyle w:val="InlinedCode"/>
+        </w:rPr>
+        <w:t xml:space="preserve">const </w:t>
+      </w:r>
+      <w:r>
+        <w:rPr>
+          <w:rStyle w:val="InlinedCode"/>
+        </w:rPr>
+        <w:t xml:space="preserve">cpl_version_t </w:t>
+      </w:r>
+      <w:r>
+        <w:rPr>
+          <w:rStyle w:val="InlinedCode"/>
+        </w:rPr>
+        <w:t>query_object_</w:t>
+      </w:r>
+      <w:r>
+        <w:rPr>
+          <w:rStyle w:val="InlinedCode"/>
+        </w:rPr>
+        <w:t>version:</w:t>
+      </w:r>
+      <w:r>
+        <w:t xml:space="preserve"> The object version.</w:t>
+      </w:r>
+    </w:p>
+    <w:p>
+      <w:pPr>
+        <w:pStyle w:val="ListParagraph"/>
+        <w:numPr>
+          <w:ilvl w:val="0"/>
+          <w:numId w:val="4"/>
+        </w:numPr>
+        <w:spacing w:before="0" w:after="0"/>
+      </w:pPr>
+      <w:r>
+        <w:rPr>
+          <w:rStyle w:val="InlinedCode"/>
+        </w:rPr>
+        <w:t xml:space="preserve">const </w:t>
+      </w:r>
+      <w:r>
+        <w:rPr>
+          <w:rStyle w:val="InlinedCode"/>
+        </w:rPr>
+        <w:t xml:space="preserve">cpl_id_t </w:t>
+      </w:r>
+      <w:r>
+        <w:rPr>
+          <w:rStyle w:val="InlinedCode"/>
+        </w:rPr>
+        <w:t>other_object_</w:t>
+      </w:r>
+      <w:r>
+        <w:rPr>
+          <w:rStyle w:val="InlinedCode"/>
+        </w:rPr>
+        <w:t xml:space="preserve">id: </w:t>
+      </w:r>
+      <w:r>
+        <w:t>The ID of the encountered object.</w:t>
+      </w:r>
+    </w:p>
+    <w:p>
+      <w:pPr>
+        <w:pStyle w:val="ListParagraph"/>
+        <w:numPr>
+          <w:ilvl w:val="0"/>
+          <w:numId w:val="4"/>
+        </w:numPr>
+        <w:spacing w:before="0" w:after="0"/>
+      </w:pPr>
+      <w:r>
+        <w:rPr>
+          <w:rStyle w:val="InlinedCode"/>
+        </w:rPr>
+        <w:t xml:space="preserve">const </w:t>
+      </w:r>
+      <w:r>
+        <w:rPr>
+          <w:rStyle w:val="InlinedCode"/>
+        </w:rPr>
+        <w:t xml:space="preserve">cpl_version_t </w:t>
+      </w:r>
+      <w:r>
+        <w:rPr>
+          <w:rStyle w:val="InlinedCode"/>
+        </w:rPr>
+        <w:t>other_object_</w:t>
+      </w:r>
+      <w:r>
+        <w:rPr>
+          <w:rStyle w:val="InlinedCode"/>
+        </w:rPr>
+        <w:t>version:</w:t>
+      </w:r>
+      <w:r>
+        <w:t xml:space="preserve"> The object version.</w:t>
+      </w:r>
+    </w:p>
+    <w:p>
+      <w:pPr>
+        <w:pStyle w:val="ListParagraph"/>
+        <w:numPr>
+          <w:ilvl w:val="0"/>
+          <w:numId w:val="4"/>
+        </w:numPr>
+        <w:spacing w:before="0" w:after="0"/>
+      </w:pPr>
+      <w:r>
+        <w:rPr>
+          <w:rStyle w:val="InlinedCode"/>
+        </w:rPr>
+        <w:t xml:space="preserve">const </w:t>
+      </w:r>
+      <w:r>
+        <w:rPr>
+          <w:rStyle w:val="InlinedCode"/>
+        </w:rPr>
+        <w:t>int type</w:t>
+      </w:r>
+      <w:r>
+        <w:rPr>
+          <w:rStyle w:val="InlinedCode"/>
+        </w:rPr>
+        <w:t>:</w:t>
+      </w:r>
+      <w:r>
+        <w:t xml:space="preserve"> The type of the dependency, such as </w:t>
+      </w:r>
+      <w:r>
+        <w:rPr>
+          <w:rStyle w:val="InlinedCode"/>
+        </w:rPr>
+        <w:t>CPL_DATA_INPUT</w:t>
+      </w:r>
+      <w:r>
+        <w:t xml:space="preserve"> or </w:t>
+      </w:r>
+      <w:r>
+        <w:rPr>
+          <w:rStyle w:val="InlinedCode"/>
+        </w:rPr>
+        <w:t>CPL_CONTROL_OP</w:t>
+      </w:r>
+      <w:r>
+        <w:t>.</w:t>
+      </w:r>
+    </w:p>
+    <w:p>
+      <w:pPr>
+        <w:pStyle w:val="ListParagraph"/>
+        <w:numPr>
+          <w:ilvl w:val="0"/>
+          <w:numId w:val="4"/>
+        </w:numPr>
+        <w:spacing w:before="0" w:after="0"/>
         <w:rPr>
           <w:rStyle w:val="InlinedCode"/>
           <w:noProof w:val="0"/>
@@ -2231,6 +2432,62 @@
       </w:r>
       <w:r>
         <w:t>. If it returns an error, the caller function would terminate with the same error code.</w:t>
+      </w:r>
+    </w:p>
+    <w:p>
+      <w:pPr>
+        <w:spacing w:after="0"/>
+      </w:pPr>
+      <w:r>
+        <w:rPr>
+          <w:rStyle w:val="IntenseCodeChar"/>
+        </w:rPr>
+        <w:t>cpl_</w:t>
+      </w:r>
+      <w:r>
+        <w:rPr>
+          <w:rStyle w:val="IntenseCodeChar"/>
+        </w:rPr>
+        <w:t>ancestry_entry_t</w:t>
+      </w:r>
+      <w:r>
+        <w:rPr>
+          <w:rStyle w:val="IntenseCodeChar"/>
+        </w:rPr>
+        <w:t>:</w:t>
+      </w:r>
+      <w:r>
+        <w:t xml:space="preserve"> </w:t>
+      </w:r>
+      <w:r>
+        <w:t xml:space="preserve">The arguments of </w:t>
+      </w:r>
+      <w:r>
+        <w:rPr>
+          <w:rStyle w:val="InlinedCode"/>
+        </w:rPr>
+        <w:t>cpl_ancestry_iterator_t()</w:t>
+      </w:r>
+      <w:r>
+        <w:t xml:space="preserve"> expressed as a C </w:t>
+      </w:r>
+      <w:r>
+        <w:rPr>
+          <w:rStyle w:val="InlinedCode"/>
+        </w:rPr>
+        <w:t>struct</w:t>
+      </w:r>
+      <w:r>
+        <w:t xml:space="preserve"> (with the exception of the </w:t>
+      </w:r>
+      <w:r>
+        <w:rPr>
+          <w:rStyle w:val="InlinedCode"/>
+        </w:rPr>
+        <w:t>context</w:t>
+      </w:r>
+      <w:r>
+        <w:t>).</w:t>
       </w:r>
     </w:p>
     <w:p>
@@ -2820,6 +3077,7 @@
               <w:rPr>
                 <w:rStyle w:val="InlinedCode"/>
               </w:rPr>
+              <w:lastRenderedPageBreak/>
               <w:t>CPL_E_ALREADY_INITIALIZED</w:t>
             </w:r>
           </w:p>
@@ -3183,7 +3441,6 @@
               <w:rPr>
                 <w:rStyle w:val="InlinedCode"/>
               </w:rPr>
-              <w:lastRenderedPageBreak/>
               <w:t>CPL_E_INTERNAL_ERROR</w:t>
             </w:r>
           </w:p>
@@ -4029,6 +4286,7 @@
         <w:rPr>
           <w:rStyle w:val="IntenseCodeChar"/>
         </w:rPr>
+        <w:lastRenderedPageBreak/>
         <w:t>cpl_</w:t>
       </w:r>
       <w:r>
@@ -4414,6 +4672,747 @@
         <w:rPr>
           <w:rStyle w:val="IntenseCodeChar"/>
         </w:rPr>
+        <w:t>cpl_</w:t>
+      </w:r>
+      <w:r>
+        <w:rPr>
+          <w:rStyle w:val="IntenseCodeChar"/>
+        </w:rPr>
+        <w:t>error_string</w:t>
+      </w:r>
+      <w:r>
+        <w:rPr>
+          <w:rStyle w:val="IntenseCodeChar"/>
+        </w:rPr>
+        <w:t>:</w:t>
+      </w:r>
+      <w:r>
+        <w:t xml:space="preserve"> </w:t>
+      </w:r>
+      <w:r>
+        <w:t>Return a string that concisely describes the given return code.</w:t>
+      </w:r>
+    </w:p>
+    <w:p>
+      <w:pPr>
+        <w:spacing w:before="0" w:after="0"/>
+        <w:ind w:left="360"/>
+      </w:pPr>
+      <w:r>
+        <w:t>Arguments:</w:t>
+      </w:r>
+    </w:p>
+    <w:p>
+      <w:pPr>
+        <w:pStyle w:val="ListParagraph"/>
+        <w:numPr>
+          <w:ilvl w:val="0"/>
+          <w:numId w:val="2"/>
+        </w:numPr>
+        <w:spacing w:before="0" w:after="0"/>
+        <w:ind w:left="1080"/>
+      </w:pPr>
+      <w:r>
+        <w:rPr>
+          <w:rStyle w:val="InlinedCode"/>
+        </w:rPr>
+        <w:t>cpl_</w:t>
+      </w:r>
+      <w:r>
+        <w:rPr>
+          <w:rStyle w:val="InlinedCode"/>
+        </w:rPr>
+        <w:t>return</w:t>
+      </w:r>
+      <w:r>
+        <w:rPr>
+          <w:rStyle w:val="InlinedCode"/>
+        </w:rPr>
+        <w:t xml:space="preserve">_t </w:t>
+      </w:r>
+      <w:r>
+        <w:rPr>
+          <w:rStyle w:val="InlinedCode"/>
+        </w:rPr>
+        <w:t>code</w:t>
+      </w:r>
+      <w:r>
+        <w:rPr>
+          <w:rStyle w:val="InlinedCode"/>
+        </w:rPr>
+        <w:t>:</w:t>
+      </w:r>
+      <w:r>
+        <w:t xml:space="preserve"> </w:t>
+      </w:r>
+      <w:r>
+        <w:t>The given return (error or success) code.</w:t>
+      </w:r>
+    </w:p>
+    <w:p>
+      <w:pPr>
+        <w:spacing w:before="0" w:after="0"/>
+        <w:ind w:left="360"/>
+      </w:pPr>
+      <w:r>
+        <w:t xml:space="preserve">Returns: A </w:t>
+      </w:r>
+      <w:r>
+        <w:rPr>
+          <w:rStyle w:val="InlinedCode"/>
+        </w:rPr>
+        <w:t>const char*</w:t>
+      </w:r>
+      <w:r>
+        <w:t xml:space="preserve"> pointer to the string that concisely explains the given error or success code.</w:t>
+      </w:r>
+    </w:p>
+    <w:p>
+      <w:pPr>
+        <w:spacing w:before="0" w:after="0"/>
+      </w:pPr>
+    </w:p>
+    <w:p>
+      <w:pPr>
+        <w:spacing w:before="0" w:after="0"/>
+      </w:pPr>
+    </w:p>
+    <w:p>
+      <w:pPr>
+        <w:pStyle w:val="Heading2"/>
+      </w:pPr>
+      <w:r>
+        <w:t>Disclosed Provenance API</w:t>
+      </w:r>
+    </w:p>
+    <w:p>
+      <w:pPr>
+        <w:spacing w:after="0"/>
+      </w:pPr>
+      <w:r>
+        <w:t xml:space="preserve">All functions return a value of type </w:t>
+      </w:r>
+      <w:r>
+        <w:rPr>
+          <w:rStyle w:val="InlinedCode"/>
+        </w:rPr>
+        <w:t>cpl_return_t</w:t>
+      </w:r>
+      <w:r>
+        <w:t>.</w:t>
+      </w:r>
+    </w:p>
+    <w:p>
+      <w:pPr>
+        <w:spacing w:after="0"/>
+      </w:pPr>
+      <w:r>
+        <w:rPr>
+          <w:rStyle w:val="IntenseCodeChar"/>
+        </w:rPr>
+        <w:t>cpl_</w:t>
+      </w:r>
+      <w:r>
+        <w:rPr>
+          <w:rStyle w:val="IntenseCodeChar"/>
+        </w:rPr>
+        <w:t>create_object</w:t>
+      </w:r>
+      <w:r>
+        <w:rPr>
+          <w:rStyle w:val="IntenseCodeChar"/>
+        </w:rPr>
+        <w:t>:</w:t>
+      </w:r>
+      <w:r>
+        <w:t xml:space="preserve"> </w:t>
+      </w:r>
+      <w:r>
+        <w:t>Create a new provenance object.</w:t>
+      </w:r>
+    </w:p>
+    <w:p>
+      <w:pPr>
+        <w:spacing w:before="0" w:after="0"/>
+        <w:ind w:left="360"/>
+      </w:pPr>
+      <w:r>
+        <w:t>Arguments:</w:t>
+      </w:r>
+    </w:p>
+    <w:p>
+      <w:pPr>
+        <w:pStyle w:val="ListParagraph"/>
+        <w:numPr>
+          <w:ilvl w:val="0"/>
+          <w:numId w:val="2"/>
+        </w:numPr>
+        <w:spacing w:before="0"/>
+        <w:ind w:left="1080"/>
+      </w:pPr>
+      <w:r>
+        <w:rPr>
+          <w:rStyle w:val="InlinedCode"/>
+        </w:rPr>
+        <w:t>const char* originator:</w:t>
+      </w:r>
+      <w:r>
+        <w:t xml:space="preserve"> </w:t>
+      </w:r>
+      <w:r>
+        <w:t>The string that uniquely identifies the</w:t>
+      </w:r>
+      <w:r>
+        <w:t xml:space="preserve"> application that </w:t>
+      </w:r>
+      <w:r>
+        <w:t>is creating</w:t>
+      </w:r>
+      <w:r>
+        <w:t xml:space="preserve"> the object.</w:t>
+      </w:r>
+    </w:p>
+    <w:p>
+      <w:pPr>
+        <w:pStyle w:val="ListParagraph"/>
+        <w:numPr>
+          <w:ilvl w:val="0"/>
+          <w:numId w:val="2"/>
+        </w:numPr>
+        <w:spacing w:before="0"/>
+        <w:ind w:left="1080"/>
+      </w:pPr>
+      <w:r>
+        <w:rPr>
+          <w:rStyle w:val="InlinedCode"/>
+        </w:rPr>
+        <w:t>const char* name:</w:t>
+      </w:r>
+      <w:r>
+        <w:t xml:space="preserve"> </w:t>
+      </w:r>
+      <w:r>
+        <w:t>The object name.</w:t>
+      </w:r>
+    </w:p>
+    <w:p>
+      <w:pPr>
+        <w:pStyle w:val="ListParagraph"/>
+        <w:numPr>
+          <w:ilvl w:val="0"/>
+          <w:numId w:val="2"/>
+        </w:numPr>
+        <w:spacing w:before="0"/>
+        <w:ind w:left="1080"/>
+      </w:pPr>
+      <w:r>
+        <w:rPr>
+          <w:rStyle w:val="InlinedCode"/>
+        </w:rPr>
+        <w:t>const char* type:</w:t>
+      </w:r>
+      <w:r>
+        <w:t xml:space="preserve"> </w:t>
+      </w:r>
+      <w:r>
+        <w:t>The object type.</w:t>
+      </w:r>
+    </w:p>
+    <w:p>
+      <w:pPr>
+        <w:pStyle w:val="ListParagraph"/>
+        <w:numPr>
+          <w:ilvl w:val="0"/>
+          <w:numId w:val="2"/>
+        </w:numPr>
+        <w:spacing w:before="0" w:after="0"/>
+        <w:ind w:left="1080"/>
+      </w:pPr>
+      <w:r>
+        <w:rPr>
+          <w:rStyle w:val="InlinedCode"/>
+        </w:rPr>
+        <w:t xml:space="preserve">const </w:t>
+      </w:r>
+      <w:r>
+        <w:rPr>
+          <w:rStyle w:val="InlinedCode"/>
+        </w:rPr>
+        <w:t>cpl_id_t container:</w:t>
+      </w:r>
+      <w:r>
+        <w:t xml:space="preserve"> </w:t>
+      </w:r>
+      <w:r>
+        <w:t xml:space="preserve">The object ID of the container to which the object belongs, or </w:t>
+      </w:r>
+      <w:r>
+        <w:rPr>
+          <w:rStyle w:val="InlinedCode"/>
+        </w:rPr>
+        <w:t>CPL_NONE</w:t>
+      </w:r>
+      <w:r>
+        <w:t>.</w:t>
+      </w:r>
+      <w:r>
+        <w:rPr>
+          <w:rStyle w:val="InlinedCode"/>
+        </w:rPr>
+        <w:t xml:space="preserve"> </w:t>
+      </w:r>
+    </w:p>
+    <w:p>
+      <w:pPr>
+        <w:pStyle w:val="ListParagraph"/>
+        <w:numPr>
+          <w:ilvl w:val="0"/>
+          <w:numId w:val="2"/>
+        </w:numPr>
+        <w:spacing w:before="0" w:after="0"/>
+        <w:ind w:left="1080"/>
+      </w:pPr>
+      <w:r>
+        <w:rPr>
+          <w:rStyle w:val="InlinedCode"/>
+        </w:rPr>
+        <w:t>cpl_id_t</w:t>
+      </w:r>
+      <w:r>
+        <w:rPr>
+          <w:rStyle w:val="InlinedCode"/>
+        </w:rPr>
+        <w:t>*</w:t>
+      </w:r>
+      <w:r>
+        <w:rPr>
+          <w:rStyle w:val="InlinedCode"/>
+        </w:rPr>
+        <w:t xml:space="preserve"> </w:t>
+      </w:r>
+      <w:r>
+        <w:rPr>
+          <w:rStyle w:val="InlinedCode"/>
+        </w:rPr>
+        <w:t>out_id</w:t>
+      </w:r>
+      <w:r>
+        <w:rPr>
+          <w:rStyle w:val="InlinedCode"/>
+        </w:rPr>
+        <w:t>:</w:t>
+      </w:r>
+      <w:r>
+        <w:t xml:space="preserve"> </w:t>
+      </w:r>
+      <w:r>
+        <w:t>The pointer to store the ID of the newly created object</w:t>
+      </w:r>
+    </w:p>
+    <w:p>
+      <w:pPr>
+        <w:spacing w:before="0" w:after="0"/>
+      </w:pPr>
+    </w:p>
+    <w:p>
+      <w:pPr>
+        <w:spacing w:before="0" w:after="0"/>
+      </w:pPr>
+      <w:r>
+        <w:rPr>
+          <w:rStyle w:val="IntenseCodeChar"/>
+        </w:rPr>
+        <w:t>cpl_</w:t>
+      </w:r>
+      <w:r>
+        <w:rPr>
+          <w:rStyle w:val="IntenseCodeChar"/>
+        </w:rPr>
+        <w:t>lookup_object</w:t>
+      </w:r>
+      <w:r>
+        <w:rPr>
+          <w:rStyle w:val="IntenseCodeChar"/>
+        </w:rPr>
+        <w:t>:</w:t>
+      </w:r>
+      <w:r>
+        <w:t xml:space="preserve"> </w:t>
+      </w:r>
+      <w:r>
+        <w:t>Lookup an object in the database.</w:t>
+      </w:r>
+    </w:p>
+    <w:p>
+      <w:pPr>
+        <w:spacing w:before="0" w:after="0"/>
+        <w:ind w:left="360"/>
+      </w:pPr>
+      <w:r>
+        <w:t>Arguments:</w:t>
+      </w:r>
+    </w:p>
+    <w:p>
+      <w:pPr>
+        <w:pStyle w:val="ListParagraph"/>
+        <w:numPr>
+          <w:ilvl w:val="0"/>
+          <w:numId w:val="2"/>
+        </w:numPr>
+        <w:spacing w:before="0"/>
+        <w:ind w:left="1080"/>
+      </w:pPr>
+      <w:r>
+        <w:rPr>
+          <w:rStyle w:val="InlinedCode"/>
+        </w:rPr>
+        <w:t>const char* originator:</w:t>
+      </w:r>
+      <w:r>
+        <w:t xml:space="preserve"> </w:t>
+      </w:r>
+      <w:r>
+        <w:t xml:space="preserve">The </w:t>
+      </w:r>
+      <w:r>
+        <w:t>string that uniquely identifies the application that is creating the object.</w:t>
+      </w:r>
+    </w:p>
+    <w:p>
+      <w:pPr>
+        <w:pStyle w:val="ListParagraph"/>
+        <w:numPr>
+          <w:ilvl w:val="0"/>
+          <w:numId w:val="2"/>
+        </w:numPr>
+        <w:spacing w:before="0"/>
+        <w:ind w:left="1080"/>
+      </w:pPr>
+      <w:r>
+        <w:rPr>
+          <w:rStyle w:val="InlinedCode"/>
+        </w:rPr>
+        <w:t>const char* name:</w:t>
+      </w:r>
+      <w:r>
+        <w:t xml:space="preserve"> </w:t>
+      </w:r>
+      <w:r>
+        <w:t>The object name.</w:t>
+      </w:r>
+    </w:p>
+    <w:p>
+      <w:pPr>
+        <w:pStyle w:val="ListParagraph"/>
+        <w:numPr>
+          <w:ilvl w:val="0"/>
+          <w:numId w:val="2"/>
+        </w:numPr>
+        <w:spacing w:before="0" w:after="0"/>
+        <w:ind w:left="1080"/>
+      </w:pPr>
+      <w:r>
+        <w:rPr>
+          <w:rStyle w:val="InlinedCode"/>
+        </w:rPr>
+        <w:t>const char* type:</w:t>
+      </w:r>
+      <w:r>
+        <w:t xml:space="preserve"> </w:t>
+      </w:r>
+      <w:r>
+        <w:t>The object type.</w:t>
+      </w:r>
+    </w:p>
+    <w:p>
+      <w:pPr>
+        <w:pStyle w:val="ListParagraph"/>
+        <w:numPr>
+          <w:ilvl w:val="0"/>
+          <w:numId w:val="2"/>
+        </w:numPr>
+        <w:spacing w:before="0" w:after="0"/>
+        <w:ind w:left="1080"/>
+      </w:pPr>
+      <w:r>
+        <w:rPr>
+          <w:rStyle w:val="InlinedCode"/>
+        </w:rPr>
+        <w:t>cpl_id_t</w:t>
+      </w:r>
+      <w:r>
+        <w:rPr>
+          <w:rStyle w:val="InlinedCode"/>
+        </w:rPr>
+        <w:t>*</w:t>
+      </w:r>
+      <w:r>
+        <w:rPr>
+          <w:rStyle w:val="InlinedCode"/>
+        </w:rPr>
+        <w:t xml:space="preserve"> </w:t>
+      </w:r>
+      <w:r>
+        <w:rPr>
+          <w:rStyle w:val="InlinedCode"/>
+        </w:rPr>
+        <w:t>out_id</w:t>
+      </w:r>
+      <w:r>
+        <w:rPr>
+          <w:rStyle w:val="InlinedCode"/>
+        </w:rPr>
+        <w:t>:</w:t>
+      </w:r>
+      <w:r>
+        <w:t xml:space="preserve"> </w:t>
+      </w:r>
+      <w:r>
+        <w:t>The pointer to store the ID of the object</w:t>
+      </w:r>
+    </w:p>
+    <w:p>
+      <w:pPr>
+        <w:spacing w:before="0" w:after="0"/>
+      </w:pPr>
+    </w:p>
+    <w:p>
+      <w:pPr>
+        <w:spacing w:before="0" w:after="0"/>
+      </w:pPr>
+      <w:r>
+        <w:rPr>
+          <w:rStyle w:val="IntenseCodeChar"/>
+        </w:rPr>
+        <w:t>cpl_</w:t>
+      </w:r>
+      <w:r>
+        <w:rPr>
+          <w:rStyle w:val="IntenseCodeChar"/>
+        </w:rPr>
+        <w:t>data_flow</w:t>
+      </w:r>
+      <w:r>
+        <w:rPr>
+          <w:rStyle w:val="IntenseCodeChar"/>
+        </w:rPr>
+        <w:t>:</w:t>
+      </w:r>
+      <w:r>
+        <w:t xml:space="preserve"> </w:t>
+      </w:r>
+      <w:r>
+        <w:t>Disclose a data flow. CPL translate</w:t>
+      </w:r>
+      <w:r>
+        <w:t>s</w:t>
+      </w:r>
+      <w:r>
+        <w:t xml:space="preserve"> </w:t>
+      </w:r>
+      <w:r>
+        <w:t>it</w:t>
+      </w:r>
+      <w:r>
+        <w:t xml:space="preserve"> into a data dependency</w:t>
+      </w:r>
+      <w:r>
+        <w:t xml:space="preserve"> (t</w:t>
+      </w:r>
+      <w:r>
+        <w:t>he API</w:t>
+      </w:r>
+      <w:r>
+        <w:t xml:space="preserve"> is defined</w:t>
+      </w:r>
+      <w:r>
+        <w:t xml:space="preserve"> in terms of data flow rather than data dependenc</w:t>
+      </w:r>
+      <w:r>
+        <w:t>y</w:t>
+      </w:r>
+      <w:r>
+        <w:t>, because we believe that it would be easier to use by our intended audience</w:t>
+      </w:r>
+      <w:r>
+        <w:t>)</w:t>
+      </w:r>
+    </w:p>
+    <w:p>
+      <w:pPr>
+        <w:spacing w:before="0" w:after="0"/>
+        <w:ind w:left="360"/>
+      </w:pPr>
+      <w:r>
+        <w:t>Arguments:</w:t>
+      </w:r>
+    </w:p>
+    <w:p>
+      <w:pPr>
+        <w:pStyle w:val="ListParagraph"/>
+        <w:numPr>
+          <w:ilvl w:val="0"/>
+          <w:numId w:val="2"/>
+        </w:numPr>
+        <w:spacing w:before="0"/>
+        <w:ind w:left="1080"/>
+      </w:pPr>
+      <w:r>
+        <w:rPr>
+          <w:rStyle w:val="InlinedCode"/>
+        </w:rPr>
+        <w:t xml:space="preserve">const </w:t>
+      </w:r>
+      <w:r>
+        <w:rPr>
+          <w:rStyle w:val="InlinedCode"/>
+        </w:rPr>
+        <w:t>cpl_id_t data_dest</w:t>
+      </w:r>
+      <w:r>
+        <w:rPr>
+          <w:rStyle w:val="InlinedCode"/>
+        </w:rPr>
+        <w:t>:</w:t>
+      </w:r>
+      <w:r>
+        <w:t xml:space="preserve"> </w:t>
+      </w:r>
+      <w:r>
+        <w:t>The ID of the object to which the data is flowing.</w:t>
+      </w:r>
+    </w:p>
+    <w:p>
+      <w:pPr>
+        <w:pStyle w:val="ListParagraph"/>
+        <w:numPr>
+          <w:ilvl w:val="0"/>
+          <w:numId w:val="2"/>
+        </w:numPr>
+        <w:spacing w:before="0"/>
+        <w:ind w:left="1080"/>
+      </w:pPr>
+      <w:r>
+        <w:rPr>
+          <w:rStyle w:val="InlinedCode"/>
+        </w:rPr>
+        <w:t xml:space="preserve">const </w:t>
+      </w:r>
+      <w:r>
+        <w:rPr>
+          <w:rStyle w:val="InlinedCode"/>
+        </w:rPr>
+        <w:t>cpl_id_t data_source</w:t>
+      </w:r>
+      <w:r>
+        <w:rPr>
+          <w:rStyle w:val="InlinedCode"/>
+        </w:rPr>
+        <w:t>:</w:t>
+      </w:r>
+      <w:r>
+        <w:t xml:space="preserve"> </w:t>
+      </w:r>
+      <w:r>
+        <w:t xml:space="preserve">The object ID of </w:t>
+      </w:r>
+      <w:r>
+        <w:t>the</w:t>
+      </w:r>
+      <w:r>
+        <w:t xml:space="preserve"> data source (from which the data is flowing).</w:t>
+      </w:r>
+    </w:p>
+    <w:p>
+      <w:pPr>
+        <w:pStyle w:val="ListParagraph"/>
+        <w:numPr>
+          <w:ilvl w:val="0"/>
+          <w:numId w:val="2"/>
+        </w:numPr>
+        <w:spacing w:before="0" w:after="0"/>
+        <w:ind w:left="1080"/>
+      </w:pPr>
+      <w:r>
+        <w:rPr>
+          <w:rStyle w:val="InlinedCode"/>
+        </w:rPr>
+        <w:t xml:space="preserve">const </w:t>
+      </w:r>
+      <w:r>
+        <w:rPr>
+          <w:rStyle w:val="InlinedCode"/>
+        </w:rPr>
+        <w:t>int</w:t>
+      </w:r>
+      <w:r>
+        <w:rPr>
+          <w:rStyle w:val="InlinedCode"/>
+        </w:rPr>
+        <w:t xml:space="preserve"> type:</w:t>
+      </w:r>
+      <w:r>
+        <w:t xml:space="preserve"> </w:t>
+      </w:r>
+      <w:r>
+        <w:t xml:space="preserve">The type of data flow (dependency), such as </w:t>
+      </w:r>
+      <w:r>
+        <w:rPr>
+          <w:rStyle w:val="InlinedCode"/>
+        </w:rPr>
+        <w:t>CPL_DATA_INPUT</w:t>
+      </w:r>
+      <w:r>
+        <w:t xml:space="preserve">, </w:t>
+      </w:r>
+      <w:r>
+        <w:rPr>
+          <w:rStyle w:val="InlinedCode"/>
+        </w:rPr>
+        <w:t>CPL_DATA_</w:t>
+      </w:r>
+      <w:r>
+        <w:rPr>
+          <w:rStyle w:val="InlinedCode"/>
+        </w:rPr>
+        <w:t>IPC</w:t>
+      </w:r>
+      <w:r>
+        <w:t xml:space="preserve">, </w:t>
+      </w:r>
+      <w:r>
+        <w:rPr>
+          <w:rStyle w:val="InlinedCode"/>
+        </w:rPr>
+        <w:t>CPL_DATA_TRANSLATION</w:t>
+      </w:r>
+      <w:r>
+        <w:t xml:space="preserve">, or </w:t>
+      </w:r>
+      <w:r>
+        <w:rPr>
+          <w:rStyle w:val="InlinedCode"/>
+        </w:rPr>
+        <w:t>CPL_DATA_COPY</w:t>
+      </w:r>
+      <w:r>
+        <w:t>.</w:t>
+      </w:r>
+    </w:p>
+    <w:p>
+      <w:pPr>
+        <w:spacing w:before="0" w:after="0"/>
+      </w:pPr>
+    </w:p>
+    <w:p>
+      <w:pPr>
+        <w:spacing w:before="0" w:after="0"/>
+      </w:pPr>
+      <w:r>
+        <w:rPr>
+          <w:rStyle w:val="IntenseCodeChar"/>
+        </w:rPr>
         <w:lastRenderedPageBreak/>
         <w:t>cpl_</w:t>
       </w:r>
@@ -4421,7 +5420,13 @@
         <w:rPr>
           <w:rStyle w:val="IntenseCodeChar"/>
         </w:rPr>
-        <w:t>error_string</w:t>
+        <w:t>data_flow_</w:t>
+      </w:r>
+      <w:r>
+        <w:rPr>
+          <w:rStyle w:val="IntenseCodeChar"/>
+        </w:rPr>
+        <w:t>ext</w:t>
       </w:r>
       <w:r>
         <w:rPr>
@@ -4433,7 +5438,7 @@
         <w:t xml:space="preserve"> </w:t>
       </w:r>
       <w:r>
-        <w:t>Return a string that concisely describes the given return code.</w:t>
+        <w:t>Disclose a data flow. Specify the version of the data source.</w:t>
       </w:r>
     </w:p>
     <w:p>
@@ -4452,32 +5457,14 @@
           <w:ilvl w:val="0"/>
           <w:numId w:val="2"/>
         </w:numPr>
-        <w:spacing w:before="0" w:after="0"/>
+        <w:spacing w:before="0"/>
         <w:ind w:left="1080"/>
       </w:pPr>
       <w:r>
         <w:rPr>
           <w:rStyle w:val="InlinedCode"/>
         </w:rPr>
-        <w:t>cpl_</w:t>
-      </w:r>
-      <w:r>
-        <w:rPr>
-          <w:rStyle w:val="InlinedCode"/>
-        </w:rPr>
-        <w:t>return</w:t>
-      </w:r>
-      <w:r>
-        <w:rPr>
-          <w:rStyle w:val="InlinedCode"/>
-        </w:rPr>
-        <w:t xml:space="preserve">_t </w:t>
-      </w:r>
-      <w:r>
-        <w:rPr>
-          <w:rStyle w:val="InlinedCode"/>
-        </w:rPr>
-        <w:t>code</w:t>
+        <w:t>const cpl_id_t data_dest</w:t>
       </w:r>
       <w:r>
         <w:rPr>
@@ -4489,98 +5476,7 @@
         <w:t xml:space="preserve"> </w:t>
       </w:r>
       <w:r>
-        <w:t>The given return (error or success) code.</w:t>
-      </w:r>
-    </w:p>
-    <w:p>
-      <w:pPr>
-        <w:spacing w:before="0" w:after="0"/>
-        <w:ind w:left="360"/>
-      </w:pPr>
-      <w:r>
-        <w:t xml:space="preserve">Returns: A </w:t>
-      </w:r>
-      <w:r>
-        <w:rPr>
-          <w:rStyle w:val="InlinedCode"/>
-        </w:rPr>
-        <w:t>const char*</w:t>
-      </w:r>
-      <w:r>
-        <w:t xml:space="preserve"> pointer to the string that concisely explains the given error or success code.</w:t>
-      </w:r>
-    </w:p>
-    <w:p>
-      <w:pPr>
-        <w:spacing w:before="0" w:after="0"/>
-      </w:pPr>
-    </w:p>
-    <w:p>
-      <w:pPr>
-        <w:spacing w:before="0" w:after="0"/>
-      </w:pPr>
-    </w:p>
-    <w:p>
-      <w:pPr>
-        <w:pStyle w:val="Heading2"/>
-      </w:pPr>
-      <w:r>
-        <w:t>Disclosed Provenance API</w:t>
-      </w:r>
-    </w:p>
-    <w:p>
-      <w:pPr>
-        <w:spacing w:after="0"/>
-      </w:pPr>
-      <w:r>
-        <w:t xml:space="preserve">All functions return a value of type </w:t>
-      </w:r>
-      <w:r>
-        <w:rPr>
-          <w:rStyle w:val="InlinedCode"/>
-        </w:rPr>
-        <w:t>cpl_return_t</w:t>
-      </w:r>
-      <w:r>
-        <w:t>.</w:t>
-      </w:r>
-    </w:p>
-    <w:p>
-      <w:pPr>
-        <w:spacing w:after="0"/>
-      </w:pPr>
-      <w:r>
-        <w:rPr>
-          <w:rStyle w:val="IntenseCodeChar"/>
-        </w:rPr>
-        <w:t>cpl_</w:t>
-      </w:r>
-      <w:r>
-        <w:rPr>
-          <w:rStyle w:val="IntenseCodeChar"/>
-        </w:rPr>
-        <w:t>create_object</w:t>
-      </w:r>
-      <w:r>
-        <w:rPr>
-          <w:rStyle w:val="IntenseCodeChar"/>
-        </w:rPr>
-        <w:t>:</w:t>
-      </w:r>
-      <w:r>
-        <w:t xml:space="preserve"> </w:t>
-      </w:r>
-      <w:r>
-        <w:t>Create a new provenance object.</w:t>
-      </w:r>
-    </w:p>
-    <w:p>
-      <w:pPr>
-        <w:spacing w:before="0" w:after="0"/>
-        <w:ind w:left="360"/>
-      </w:pPr>
-      <w:r>
-        <w:t>Arguments:</w:t>
+        <w:t>The ID of the object to which the data is flowing.</w:t>
       </w:r>
     </w:p>
     <w:p>
@@ -4597,22 +5493,19 @@
         <w:rPr>
           <w:rStyle w:val="InlinedCode"/>
         </w:rPr>
-        <w:t>const char* originator:</w:t>
-      </w:r>
-      <w:r>
-        <w:t xml:space="preserve"> </w:t>
-      </w:r>
-      <w:r>
-        <w:t>The string that uniquely identifies the</w:t>
-      </w:r>
-      <w:r>
-        <w:t xml:space="preserve"> application that </w:t>
-      </w:r>
-      <w:r>
-        <w:t>is creating</w:t>
-      </w:r>
-      <w:r>
-        <w:t xml:space="preserve"> the object.</w:t>
+        <w:t>const cpl_id_t data_source</w:t>
+      </w:r>
+      <w:r>
+        <w:rPr>
+          <w:rStyle w:val="InlinedCode"/>
+        </w:rPr>
+        <w:t>:</w:t>
+      </w:r>
+      <w:r>
+        <w:t xml:space="preserve"> </w:t>
+      </w:r>
+      <w:r>
+        <w:t>The object ID of the data source (from which the data is flowing).</w:t>
       </w:r>
     </w:p>
     <w:p>
@@ -4629,13 +5522,34 @@
         <w:rPr>
           <w:rStyle w:val="InlinedCode"/>
         </w:rPr>
-        <w:t>const char* name:</w:t>
-      </w:r>
-      <w:r>
-        <w:t xml:space="preserve"> </w:t>
-      </w:r>
-      <w:r>
-        <w:t>The object name.</w:t>
+        <w:t>const cpl_version_t data_source_ver</w:t>
+      </w:r>
+      <w:r>
+        <w:rPr>
+          <w:rStyle w:val="InlinedCode"/>
+        </w:rPr>
+        <w:t>:</w:t>
+      </w:r>
+      <w:r>
+        <w:t xml:space="preserve"> </w:t>
+      </w:r>
+      <w:r>
+        <w:t>The version of the data source (</w:t>
+      </w:r>
+      <w:r>
+        <w:rPr>
+          <w:rStyle w:val="InlinedCode"/>
+        </w:rPr>
+        <w:t>CPL_VERSION_NONE</w:t>
+      </w:r>
+      <w:r>
+        <w:t xml:space="preserve"> </w:t>
+      </w:r>
+      <w:r>
+        <w:t>=</w:t>
+      </w:r>
+      <w:r>
+        <w:t xml:space="preserve"> current).</w:t>
       </w:r>
     </w:p>
     <w:p>
@@ -4645,6 +5559,78 @@
           <w:ilvl w:val="0"/>
           <w:numId w:val="2"/>
         </w:numPr>
+        <w:spacing w:before="0" w:after="0"/>
+        <w:ind w:left="1080"/>
+      </w:pPr>
+      <w:r>
+        <w:rPr>
+          <w:rStyle w:val="InlinedCode"/>
+        </w:rPr>
+        <w:t>const int</w:t>
+      </w:r>
+      <w:r>
+        <w:rPr>
+          <w:rStyle w:val="InlinedCode"/>
+        </w:rPr>
+        <w:t xml:space="preserve"> type:</w:t>
+      </w:r>
+      <w:r>
+        <w:t xml:space="preserve"> </w:t>
+      </w:r>
+      <w:r>
+        <w:t>The type of data flow (dependency).</w:t>
+      </w:r>
+    </w:p>
+    <w:p>
+      <w:pPr>
+        <w:spacing w:before="0" w:after="0"/>
+      </w:pPr>
+    </w:p>
+    <w:p>
+      <w:pPr>
+        <w:spacing w:before="0" w:after="0"/>
+      </w:pPr>
+      <w:r>
+        <w:rPr>
+          <w:rStyle w:val="IntenseCodeChar"/>
+        </w:rPr>
+        <w:t>cpl_</w:t>
+      </w:r>
+      <w:r>
+        <w:rPr>
+          <w:rStyle w:val="IntenseCodeChar"/>
+        </w:rPr>
+        <w:t>control</w:t>
+      </w:r>
+      <w:r>
+        <w:rPr>
+          <w:rStyle w:val="IntenseCodeChar"/>
+        </w:rPr>
+        <w:t>:</w:t>
+      </w:r>
+      <w:r>
+        <w:t xml:space="preserve"> </w:t>
+      </w:r>
+      <w:r>
+        <w:t>Disclose a control operation. CPL translates it into a control dependency.</w:t>
+      </w:r>
+    </w:p>
+    <w:p>
+      <w:pPr>
+        <w:spacing w:before="0" w:after="0"/>
+        <w:ind w:left="360"/>
+      </w:pPr>
+      <w:r>
+        <w:t>Arguments:</w:t>
+      </w:r>
+    </w:p>
+    <w:p>
+      <w:pPr>
+        <w:pStyle w:val="ListParagraph"/>
+        <w:numPr>
+          <w:ilvl w:val="0"/>
+          <w:numId w:val="2"/>
+        </w:numPr>
         <w:spacing w:before="0"/>
         <w:ind w:left="1080"/>
       </w:pPr>
@@ -4652,13 +5638,25 @@
         <w:rPr>
           <w:rStyle w:val="InlinedCode"/>
         </w:rPr>
-        <w:t>const char* type:</w:t>
-      </w:r>
-      <w:r>
-        <w:t xml:space="preserve"> </w:t>
-      </w:r>
-      <w:r>
-        <w:t>The object type.</w:t>
+        <w:t xml:space="preserve">const </w:t>
+      </w:r>
+      <w:r>
+        <w:rPr>
+          <w:rStyle w:val="InlinedCode"/>
+        </w:rPr>
+        <w:t>cpl_id_t object_id</w:t>
+      </w:r>
+      <w:r>
+        <w:rPr>
+          <w:rStyle w:val="InlinedCode"/>
+        </w:rPr>
+        <w:t>:</w:t>
+      </w:r>
+      <w:r>
+        <w:t xml:space="preserve"> </w:t>
+      </w:r>
+      <w:r>
+        <w:t>The ID of the object that received the control operation.</w:t>
       </w:r>
     </w:p>
     <w:p>
@@ -4668,7 +5666,7 @@
           <w:ilvl w:val="0"/>
           <w:numId w:val="2"/>
         </w:numPr>
-        <w:spacing w:before="0" w:after="0"/>
+        <w:spacing w:before="0"/>
         <w:ind w:left="1080"/>
       </w:pPr>
       <w:r>
@@ -4681,28 +5679,19 @@
         <w:rPr>
           <w:rStyle w:val="InlinedCode"/>
         </w:rPr>
-        <w:t>cpl_id_t container:</w:t>
-      </w:r>
-      <w:r>
-        <w:t xml:space="preserve"> </w:t>
-      </w:r>
-      <w:r>
-        <w:t xml:space="preserve">The object ID of the container to which the object belongs, or </w:t>
-      </w:r>
-      <w:r>
-        <w:rPr>
-          <w:rStyle w:val="InlinedCode"/>
-        </w:rPr>
-        <w:t>CPL_NONE</w:t>
-      </w:r>
-      <w:r>
-        <w:t>.</w:t>
-      </w:r>
-      <w:r>
-        <w:rPr>
-          <w:rStyle w:val="InlinedCode"/>
-        </w:rPr>
-        <w:t xml:space="preserve"> </w:t>
+        <w:t>cpl_id_t controller</w:t>
+      </w:r>
+      <w:r>
+        <w:rPr>
+          <w:rStyle w:val="InlinedCode"/>
+        </w:rPr>
+        <w:t>:</w:t>
+      </w:r>
+      <w:r>
+        <w:t xml:space="preserve"> </w:t>
+      </w:r>
+      <w:r>
+        <w:t>The ID of the object that originated the control operation.</w:t>
       </w:r>
     </w:p>
     <w:p>
@@ -4719,738 +5708,6 @@
         <w:rPr>
           <w:rStyle w:val="InlinedCode"/>
         </w:rPr>
-        <w:t>cpl_id_t</w:t>
-      </w:r>
-      <w:r>
-        <w:rPr>
-          <w:rStyle w:val="InlinedCode"/>
-        </w:rPr>
-        <w:t>*</w:t>
-      </w:r>
-      <w:r>
-        <w:rPr>
-          <w:rStyle w:val="InlinedCode"/>
-        </w:rPr>
-        <w:t xml:space="preserve"> </w:t>
-      </w:r>
-      <w:r>
-        <w:rPr>
-          <w:rStyle w:val="InlinedCode"/>
-        </w:rPr>
-        <w:t>out_id</w:t>
-      </w:r>
-      <w:r>
-        <w:rPr>
-          <w:rStyle w:val="InlinedCode"/>
-        </w:rPr>
-        <w:t>:</w:t>
-      </w:r>
-      <w:r>
-        <w:t xml:space="preserve"> </w:t>
-      </w:r>
-      <w:r>
-        <w:t>The pointer to store the ID of the newly created object</w:t>
-      </w:r>
-    </w:p>
-    <w:p>
-      <w:pPr>
-        <w:spacing w:before="0" w:after="0"/>
-      </w:pPr>
-    </w:p>
-    <w:p>
-      <w:pPr>
-        <w:spacing w:before="0" w:after="0"/>
-      </w:pPr>
-      <w:r>
-        <w:rPr>
-          <w:rStyle w:val="IntenseCodeChar"/>
-        </w:rPr>
-        <w:t>cpl_</w:t>
-      </w:r>
-      <w:r>
-        <w:rPr>
-          <w:rStyle w:val="IntenseCodeChar"/>
-        </w:rPr>
-        <w:t>lookup_object</w:t>
-      </w:r>
-      <w:r>
-        <w:rPr>
-          <w:rStyle w:val="IntenseCodeChar"/>
-        </w:rPr>
-        <w:t>:</w:t>
-      </w:r>
-      <w:r>
-        <w:t xml:space="preserve"> </w:t>
-      </w:r>
-      <w:r>
-        <w:t>Lookup an object in the database.</w:t>
-      </w:r>
-    </w:p>
-    <w:p>
-      <w:pPr>
-        <w:spacing w:before="0" w:after="0"/>
-        <w:ind w:left="360"/>
-      </w:pPr>
-      <w:r>
-        <w:t>Arguments:</w:t>
-      </w:r>
-    </w:p>
-    <w:p>
-      <w:pPr>
-        <w:pStyle w:val="ListParagraph"/>
-        <w:numPr>
-          <w:ilvl w:val="0"/>
-          <w:numId w:val="2"/>
-        </w:numPr>
-        <w:spacing w:before="0"/>
-        <w:ind w:left="1080"/>
-      </w:pPr>
-      <w:r>
-        <w:rPr>
-          <w:rStyle w:val="InlinedCode"/>
-        </w:rPr>
-        <w:t>const char* originator:</w:t>
-      </w:r>
-      <w:r>
-        <w:t xml:space="preserve"> </w:t>
-      </w:r>
-      <w:r>
-        <w:t xml:space="preserve">The </w:t>
-      </w:r>
-      <w:r>
-        <w:t>string that uniquely identifies the application that is creating the object.</w:t>
-      </w:r>
-    </w:p>
-    <w:p>
-      <w:pPr>
-        <w:pStyle w:val="ListParagraph"/>
-        <w:numPr>
-          <w:ilvl w:val="0"/>
-          <w:numId w:val="2"/>
-        </w:numPr>
-        <w:spacing w:before="0"/>
-        <w:ind w:left="1080"/>
-      </w:pPr>
-      <w:r>
-        <w:rPr>
-          <w:rStyle w:val="InlinedCode"/>
-        </w:rPr>
-        <w:t>const char* name:</w:t>
-      </w:r>
-      <w:r>
-        <w:t xml:space="preserve"> </w:t>
-      </w:r>
-      <w:r>
-        <w:t>The object name.</w:t>
-      </w:r>
-    </w:p>
-    <w:p>
-      <w:pPr>
-        <w:pStyle w:val="ListParagraph"/>
-        <w:numPr>
-          <w:ilvl w:val="0"/>
-          <w:numId w:val="2"/>
-        </w:numPr>
-        <w:spacing w:before="0" w:after="0"/>
-        <w:ind w:left="1080"/>
-      </w:pPr>
-      <w:r>
-        <w:rPr>
-          <w:rStyle w:val="InlinedCode"/>
-        </w:rPr>
-        <w:t>const char* type:</w:t>
-      </w:r>
-      <w:r>
-        <w:t xml:space="preserve"> </w:t>
-      </w:r>
-      <w:r>
-        <w:t>The object type.</w:t>
-      </w:r>
-    </w:p>
-    <w:p>
-      <w:pPr>
-        <w:pStyle w:val="ListParagraph"/>
-        <w:numPr>
-          <w:ilvl w:val="0"/>
-          <w:numId w:val="2"/>
-        </w:numPr>
-        <w:spacing w:before="0" w:after="0"/>
-        <w:ind w:left="1080"/>
-      </w:pPr>
-      <w:r>
-        <w:rPr>
-          <w:rStyle w:val="InlinedCode"/>
-        </w:rPr>
-        <w:t>cpl_id_t</w:t>
-      </w:r>
-      <w:r>
-        <w:rPr>
-          <w:rStyle w:val="InlinedCode"/>
-        </w:rPr>
-        <w:t>*</w:t>
-      </w:r>
-      <w:r>
-        <w:rPr>
-          <w:rStyle w:val="InlinedCode"/>
-        </w:rPr>
-        <w:t xml:space="preserve"> </w:t>
-      </w:r>
-      <w:r>
-        <w:rPr>
-          <w:rStyle w:val="InlinedCode"/>
-        </w:rPr>
-        <w:t>out_id</w:t>
-      </w:r>
-      <w:r>
-        <w:rPr>
-          <w:rStyle w:val="InlinedCode"/>
-        </w:rPr>
-        <w:t>:</w:t>
-      </w:r>
-      <w:r>
-        <w:t xml:space="preserve"> </w:t>
-      </w:r>
-      <w:r>
-        <w:t>The pointer to store the ID of the object</w:t>
-      </w:r>
-    </w:p>
-    <w:p>
-      <w:pPr>
-        <w:spacing w:before="0" w:after="0"/>
-      </w:pPr>
-    </w:p>
-    <w:p>
-      <w:pPr>
-        <w:spacing w:before="0" w:after="0"/>
-      </w:pPr>
-      <w:r>
-        <w:rPr>
-          <w:rStyle w:val="IntenseCodeChar"/>
-        </w:rPr>
-        <w:t>cpl_</w:t>
-      </w:r>
-      <w:r>
-        <w:rPr>
-          <w:rStyle w:val="IntenseCodeChar"/>
-        </w:rPr>
-        <w:t>data_flow</w:t>
-      </w:r>
-      <w:r>
-        <w:rPr>
-          <w:rStyle w:val="IntenseCodeChar"/>
-        </w:rPr>
-        <w:t>:</w:t>
-      </w:r>
-      <w:r>
-        <w:t xml:space="preserve"> </w:t>
-      </w:r>
-      <w:r>
-        <w:t>Disclose a data flow. CPL translate</w:t>
-      </w:r>
-      <w:r>
-        <w:t>s</w:t>
-      </w:r>
-      <w:r>
-        <w:t xml:space="preserve"> </w:t>
-      </w:r>
-      <w:r>
-        <w:t>it</w:t>
-      </w:r>
-      <w:r>
-        <w:t xml:space="preserve"> into a data dependency</w:t>
-      </w:r>
-      <w:r>
-        <w:t xml:space="preserve"> (t</w:t>
-      </w:r>
-      <w:r>
-        <w:t>he API</w:t>
-      </w:r>
-      <w:r>
-        <w:t xml:space="preserve"> is defined</w:t>
-      </w:r>
-      <w:r>
-        <w:t xml:space="preserve"> in terms of data flow rather than data dependenc</w:t>
-      </w:r>
-      <w:r>
-        <w:t>y</w:t>
-      </w:r>
-      <w:r>
-        <w:t>, because we believe that it would be easier to use by our intended audience</w:t>
-      </w:r>
-      <w:r>
-        <w:t>)</w:t>
-      </w:r>
-    </w:p>
-    <w:p>
-      <w:pPr>
-        <w:spacing w:before="0" w:after="0"/>
-        <w:ind w:left="360"/>
-      </w:pPr>
-      <w:r>
-        <w:t>Arguments:</w:t>
-      </w:r>
-    </w:p>
-    <w:p>
-      <w:pPr>
-        <w:pStyle w:val="ListParagraph"/>
-        <w:numPr>
-          <w:ilvl w:val="0"/>
-          <w:numId w:val="2"/>
-        </w:numPr>
-        <w:spacing w:before="0"/>
-        <w:ind w:left="1080"/>
-      </w:pPr>
-      <w:r>
-        <w:rPr>
-          <w:rStyle w:val="InlinedCode"/>
-        </w:rPr>
-        <w:t xml:space="preserve">const </w:t>
-      </w:r>
-      <w:r>
-        <w:rPr>
-          <w:rStyle w:val="InlinedCode"/>
-        </w:rPr>
-        <w:t>cpl_id_t data_dest</w:t>
-      </w:r>
-      <w:r>
-        <w:rPr>
-          <w:rStyle w:val="InlinedCode"/>
-        </w:rPr>
-        <w:t>:</w:t>
-      </w:r>
-      <w:r>
-        <w:t xml:space="preserve"> </w:t>
-      </w:r>
-      <w:r>
-        <w:t>The ID of the object to which the data is flowing.</w:t>
-      </w:r>
-    </w:p>
-    <w:p>
-      <w:pPr>
-        <w:pStyle w:val="ListParagraph"/>
-        <w:numPr>
-          <w:ilvl w:val="0"/>
-          <w:numId w:val="2"/>
-        </w:numPr>
-        <w:spacing w:before="0"/>
-        <w:ind w:left="1080"/>
-      </w:pPr>
-      <w:r>
-        <w:rPr>
-          <w:rStyle w:val="InlinedCode"/>
-        </w:rPr>
-        <w:t xml:space="preserve">const </w:t>
-      </w:r>
-      <w:r>
-        <w:rPr>
-          <w:rStyle w:val="InlinedCode"/>
-        </w:rPr>
-        <w:t>cpl_id_t data_source</w:t>
-      </w:r>
-      <w:r>
-        <w:rPr>
-          <w:rStyle w:val="InlinedCode"/>
-        </w:rPr>
-        <w:t>:</w:t>
-      </w:r>
-      <w:r>
-        <w:t xml:space="preserve"> </w:t>
-      </w:r>
-      <w:r>
-        <w:t xml:space="preserve">The object ID of </w:t>
-      </w:r>
-      <w:r>
-        <w:t>the</w:t>
-      </w:r>
-      <w:r>
-        <w:t xml:space="preserve"> data source (from which the data is flowing).</w:t>
-      </w:r>
-    </w:p>
-    <w:p>
-      <w:pPr>
-        <w:pStyle w:val="ListParagraph"/>
-        <w:numPr>
-          <w:ilvl w:val="0"/>
-          <w:numId w:val="2"/>
-        </w:numPr>
-        <w:spacing w:before="0" w:after="0"/>
-        <w:ind w:left="1080"/>
-      </w:pPr>
-      <w:r>
-        <w:rPr>
-          <w:rStyle w:val="InlinedCode"/>
-        </w:rPr>
-        <w:t xml:space="preserve">const </w:t>
-      </w:r>
-      <w:r>
-        <w:rPr>
-          <w:rStyle w:val="InlinedCode"/>
-        </w:rPr>
-        <w:t>int</w:t>
-      </w:r>
-      <w:r>
-        <w:rPr>
-          <w:rStyle w:val="InlinedCode"/>
-        </w:rPr>
-        <w:t xml:space="preserve"> type:</w:t>
-      </w:r>
-      <w:r>
-        <w:t xml:space="preserve"> </w:t>
-      </w:r>
-      <w:r>
-        <w:t xml:space="preserve">The type of data flow (dependency), such as </w:t>
-      </w:r>
-      <w:r>
-        <w:rPr>
-          <w:rStyle w:val="InlinedCode"/>
-        </w:rPr>
-        <w:t>CPL_DATA_INPUT</w:t>
-      </w:r>
-      <w:r>
-        <w:t xml:space="preserve">, </w:t>
-      </w:r>
-      <w:r>
-        <w:rPr>
-          <w:rStyle w:val="InlinedCode"/>
-        </w:rPr>
-        <w:t>CPL_DATA_</w:t>
-      </w:r>
-      <w:r>
-        <w:rPr>
-          <w:rStyle w:val="InlinedCode"/>
-        </w:rPr>
-        <w:t>IPC</w:t>
-      </w:r>
-      <w:r>
-        <w:t xml:space="preserve">, </w:t>
-      </w:r>
-      <w:r>
-        <w:rPr>
-          <w:rStyle w:val="InlinedCode"/>
-        </w:rPr>
-        <w:t>CPL_DATA_TRANSLATION</w:t>
-      </w:r>
-      <w:r>
-        <w:t xml:space="preserve">, or </w:t>
-      </w:r>
-      <w:r>
-        <w:rPr>
-          <w:rStyle w:val="InlinedCode"/>
-        </w:rPr>
-        <w:t>CPL_DATA_COPY</w:t>
-      </w:r>
-      <w:r>
-        <w:t>.</w:t>
-      </w:r>
-    </w:p>
-    <w:p>
-      <w:pPr>
-        <w:spacing w:before="0" w:after="0"/>
-      </w:pPr>
-    </w:p>
-    <w:p>
-      <w:pPr>
-        <w:spacing w:before="0" w:after="0"/>
-      </w:pPr>
-      <w:r>
-        <w:rPr>
-          <w:rStyle w:val="IntenseCodeChar"/>
-        </w:rPr>
-        <w:t>cpl_</w:t>
-      </w:r>
-      <w:r>
-        <w:rPr>
-          <w:rStyle w:val="IntenseCodeChar"/>
-        </w:rPr>
-        <w:t>data_flow_</w:t>
-      </w:r>
-      <w:r>
-        <w:rPr>
-          <w:rStyle w:val="IntenseCodeChar"/>
-        </w:rPr>
-        <w:t>ext</w:t>
-      </w:r>
-      <w:r>
-        <w:rPr>
-          <w:rStyle w:val="IntenseCodeChar"/>
-        </w:rPr>
-        <w:t>:</w:t>
-      </w:r>
-      <w:r>
-        <w:t xml:space="preserve"> </w:t>
-      </w:r>
-      <w:r>
-        <w:t>Disclose a data flow. Specify the version of the data source.</w:t>
-      </w:r>
-    </w:p>
-    <w:p>
-      <w:pPr>
-        <w:spacing w:before="0" w:after="0"/>
-        <w:ind w:left="360"/>
-      </w:pPr>
-      <w:r>
-        <w:t>Arguments:</w:t>
-      </w:r>
-    </w:p>
-    <w:p>
-      <w:pPr>
-        <w:pStyle w:val="ListParagraph"/>
-        <w:numPr>
-          <w:ilvl w:val="0"/>
-          <w:numId w:val="2"/>
-        </w:numPr>
-        <w:spacing w:before="0"/>
-        <w:ind w:left="1080"/>
-      </w:pPr>
-      <w:r>
-        <w:rPr>
-          <w:rStyle w:val="InlinedCode"/>
-        </w:rPr>
-        <w:t>const cpl_id_t data_dest</w:t>
-      </w:r>
-      <w:r>
-        <w:rPr>
-          <w:rStyle w:val="InlinedCode"/>
-        </w:rPr>
-        <w:t>:</w:t>
-      </w:r>
-      <w:r>
-        <w:t xml:space="preserve"> </w:t>
-      </w:r>
-      <w:r>
-        <w:t>The ID of the object to which the data is flowing.</w:t>
-      </w:r>
-    </w:p>
-    <w:p>
-      <w:pPr>
-        <w:pStyle w:val="ListParagraph"/>
-        <w:numPr>
-          <w:ilvl w:val="0"/>
-          <w:numId w:val="2"/>
-        </w:numPr>
-        <w:spacing w:before="0"/>
-        <w:ind w:left="1080"/>
-      </w:pPr>
-      <w:r>
-        <w:rPr>
-          <w:rStyle w:val="InlinedCode"/>
-        </w:rPr>
-        <w:t>const cpl_id_t data_source</w:t>
-      </w:r>
-      <w:r>
-        <w:rPr>
-          <w:rStyle w:val="InlinedCode"/>
-        </w:rPr>
-        <w:t>:</w:t>
-      </w:r>
-      <w:r>
-        <w:t xml:space="preserve"> </w:t>
-      </w:r>
-      <w:r>
-        <w:t>The object ID of the data source (from which the data is flowing).</w:t>
-      </w:r>
-    </w:p>
-    <w:p>
-      <w:pPr>
-        <w:pStyle w:val="ListParagraph"/>
-        <w:numPr>
-          <w:ilvl w:val="0"/>
-          <w:numId w:val="2"/>
-        </w:numPr>
-        <w:spacing w:before="0"/>
-        <w:ind w:left="1080"/>
-      </w:pPr>
-      <w:r>
-        <w:rPr>
-          <w:rStyle w:val="InlinedCode"/>
-        </w:rPr>
-        <w:t>const cpl_version_t data_source_ver</w:t>
-      </w:r>
-      <w:r>
-        <w:rPr>
-          <w:rStyle w:val="InlinedCode"/>
-        </w:rPr>
-        <w:t>:</w:t>
-      </w:r>
-      <w:r>
-        <w:t xml:space="preserve"> </w:t>
-      </w:r>
-      <w:r>
-        <w:t>The version of the data source (</w:t>
-      </w:r>
-      <w:r>
-        <w:rPr>
-          <w:rStyle w:val="InlinedCode"/>
-        </w:rPr>
-        <w:t>CPL_VERSION_NONE</w:t>
-      </w:r>
-      <w:r>
-        <w:t xml:space="preserve"> </w:t>
-      </w:r>
-      <w:r>
-        <w:t>=</w:t>
-      </w:r>
-      <w:r>
-        <w:t xml:space="preserve"> current).</w:t>
-      </w:r>
-    </w:p>
-    <w:p>
-      <w:pPr>
-        <w:pStyle w:val="ListParagraph"/>
-        <w:numPr>
-          <w:ilvl w:val="0"/>
-          <w:numId w:val="2"/>
-        </w:numPr>
-        <w:spacing w:before="0" w:after="0"/>
-        <w:ind w:left="1080"/>
-      </w:pPr>
-      <w:r>
-        <w:rPr>
-          <w:rStyle w:val="InlinedCode"/>
-        </w:rPr>
-        <w:t>const int</w:t>
-      </w:r>
-      <w:r>
-        <w:rPr>
-          <w:rStyle w:val="InlinedCode"/>
-        </w:rPr>
-        <w:t xml:space="preserve"> type:</w:t>
-      </w:r>
-      <w:r>
-        <w:t xml:space="preserve"> </w:t>
-      </w:r>
-      <w:r>
-        <w:t>The type of data flow (dependency).</w:t>
-      </w:r>
-    </w:p>
-    <w:p>
-      <w:pPr>
-        <w:spacing w:before="0" w:after="0"/>
-      </w:pPr>
-    </w:p>
-    <w:p>
-      <w:pPr>
-        <w:spacing w:before="0" w:after="0"/>
-      </w:pPr>
-      <w:r>
-        <w:rPr>
-          <w:rStyle w:val="IntenseCodeChar"/>
-        </w:rPr>
-        <w:t>cpl_</w:t>
-      </w:r>
-      <w:r>
-        <w:rPr>
-          <w:rStyle w:val="IntenseCodeChar"/>
-        </w:rPr>
-        <w:t>control</w:t>
-      </w:r>
-      <w:r>
-        <w:rPr>
-          <w:rStyle w:val="IntenseCodeChar"/>
-        </w:rPr>
-        <w:t>:</w:t>
-      </w:r>
-      <w:r>
-        <w:t xml:space="preserve"> </w:t>
-      </w:r>
-      <w:r>
-        <w:t>Disclose a control operation. CPL translates it into a control dependency.</w:t>
-      </w:r>
-    </w:p>
-    <w:p>
-      <w:pPr>
-        <w:spacing w:before="0" w:after="0"/>
-        <w:ind w:left="360"/>
-      </w:pPr>
-      <w:r>
-        <w:t>Arguments:</w:t>
-      </w:r>
-    </w:p>
-    <w:p>
-      <w:pPr>
-        <w:pStyle w:val="ListParagraph"/>
-        <w:numPr>
-          <w:ilvl w:val="0"/>
-          <w:numId w:val="2"/>
-        </w:numPr>
-        <w:spacing w:before="0"/>
-        <w:ind w:left="1080"/>
-      </w:pPr>
-      <w:r>
-        <w:rPr>
-          <w:rStyle w:val="InlinedCode"/>
-        </w:rPr>
-        <w:t xml:space="preserve">const </w:t>
-      </w:r>
-      <w:r>
-        <w:rPr>
-          <w:rStyle w:val="InlinedCode"/>
-        </w:rPr>
-        <w:t>cpl_id_t object_id</w:t>
-      </w:r>
-      <w:r>
-        <w:rPr>
-          <w:rStyle w:val="InlinedCode"/>
-        </w:rPr>
-        <w:t>:</w:t>
-      </w:r>
-      <w:r>
-        <w:t xml:space="preserve"> </w:t>
-      </w:r>
-      <w:r>
-        <w:t>The ID of the object that received the control operation.</w:t>
-      </w:r>
-    </w:p>
-    <w:p>
-      <w:pPr>
-        <w:pStyle w:val="ListParagraph"/>
-        <w:numPr>
-          <w:ilvl w:val="0"/>
-          <w:numId w:val="2"/>
-        </w:numPr>
-        <w:spacing w:before="0"/>
-        <w:ind w:left="1080"/>
-      </w:pPr>
-      <w:r>
-        <w:rPr>
-          <w:rStyle w:val="InlinedCode"/>
-        </w:rPr>
-        <w:t xml:space="preserve">const </w:t>
-      </w:r>
-      <w:r>
-        <w:rPr>
-          <w:rStyle w:val="InlinedCode"/>
-        </w:rPr>
-        <w:t>cpl_id_t controller</w:t>
-      </w:r>
-      <w:r>
-        <w:rPr>
-          <w:rStyle w:val="InlinedCode"/>
-        </w:rPr>
-        <w:t>:</w:t>
-      </w:r>
-      <w:r>
-        <w:t xml:space="preserve"> </w:t>
-      </w:r>
-      <w:r>
-        <w:t>The ID of the object that originated the control operation.</w:t>
-      </w:r>
-    </w:p>
-    <w:p>
-      <w:pPr>
-        <w:pStyle w:val="ListParagraph"/>
-        <w:numPr>
-          <w:ilvl w:val="0"/>
-          <w:numId w:val="2"/>
-        </w:numPr>
-        <w:spacing w:before="0" w:after="0"/>
-        <w:ind w:left="1080"/>
-      </w:pPr>
-      <w:r>
-        <w:rPr>
-          <w:rStyle w:val="InlinedCode"/>
-        </w:rPr>
-        <w:lastRenderedPageBreak/>
         <w:t xml:space="preserve">const </w:t>
       </w:r>
       <w:r>
@@ -5924,7 +6181,7 @@
         <w:rPr>
           <w:rStyle w:val="IntenseCodeChar"/>
         </w:rPr>
-        <w:t>get_object_info</w:t>
+        <w:t>get_session_info</w:t>
       </w:r>
       <w:r>
         <w:rPr>
@@ -5936,7 +6193,7 @@
         <w:t xml:space="preserve"> </w:t>
       </w:r>
       <w:r>
-        <w:t>Get the information about the given object.</w:t>
+        <w:t>Get the information about the given provenance session.</w:t>
       </w:r>
     </w:p>
     <w:p>
@@ -5962,7 +6219,7 @@
         <w:rPr>
           <w:rStyle w:val="InlinedCode"/>
         </w:rPr>
-        <w:t>const cpl_id_t id</w:t>
+        <w:t>const cpl_session_t id</w:t>
       </w:r>
       <w:r>
         <w:rPr>
@@ -5974,7 +6231,7 @@
         <w:t xml:space="preserve"> </w:t>
       </w:r>
       <w:r>
-        <w:t>The object ID.</w:t>
+        <w:t>The session ID.</w:t>
       </w:r>
     </w:p>
     <w:p>
@@ -5991,13 +6248,10 @@
         <w:rPr>
           <w:rStyle w:val="InlinedCode"/>
         </w:rPr>
-        <w:t xml:space="preserve">cpl_object_info_t** out_info: </w:t>
-      </w:r>
-      <w:r>
-        <w:t>The pointer to store the object info structure</w:t>
-      </w:r>
-      <w:r>
-        <w:t>.</w:t>
+        <w:t xml:space="preserve">cpl_session_info_t** out_info: </w:t>
+      </w:r>
+      <w:r>
+        <w:t>The pointer to store the session info structure.</w:t>
       </w:r>
     </w:p>
     <w:p>
@@ -6014,7 +6268,7 @@
         <w:rPr>
           <w:rStyle w:val="IntenseCodeChar"/>
         </w:rPr>
-        <w:t>free_object_info</w:t>
+        <w:t>free_session_info</w:t>
       </w:r>
       <w:r>
         <w:rPr>
@@ -6032,7 +6286,19 @@
         <w:rPr>
           <w:rStyle w:val="InlinedCode"/>
         </w:rPr>
-        <w:t>cpl_object_info_t</w:t>
+        <w:t>cpl_</w:t>
+      </w:r>
+      <w:r>
+        <w:rPr>
+          <w:rStyle w:val="InlinedCode"/>
+        </w:rPr>
+        <w:t>session</w:t>
+      </w:r>
+      <w:r>
+        <w:rPr>
+          <w:rStyle w:val="InlinedCode"/>
+        </w:rPr>
+        <w:t>_info_t</w:t>
       </w:r>
       <w:r>
         <w:t>.</w:t>
@@ -6061,13 +6327,10 @@
         <w:rPr>
           <w:rStyle w:val="InlinedCode"/>
         </w:rPr>
-        <w:t xml:space="preserve">cpl_object_info_t* info: </w:t>
-      </w:r>
-      <w:r>
-        <w:t>The pointer to the object info structure</w:t>
-      </w:r>
-      <w:r>
-        <w:t>.</w:t>
+        <w:t xml:space="preserve">cpl_session_info_t* info: </w:t>
+      </w:r>
+      <w:r>
+        <w:t>The pointer to the session info structure.</w:t>
       </w:r>
     </w:p>
     <w:p>
@@ -6084,7 +6347,7 @@
         <w:rPr>
           <w:rStyle w:val="IntenseCodeChar"/>
         </w:rPr>
-        <w:t>get_version_info</w:t>
+        <w:t>get_object_info</w:t>
       </w:r>
       <w:r>
         <w:rPr>
@@ -6096,7 +6359,7 @@
         <w:t xml:space="preserve"> </w:t>
       </w:r>
       <w:r>
-        <w:t>Get the information about a specific version of the given object.</w:t>
+        <w:t>Get the information about the given object.</w:t>
       </w:r>
     </w:p>
     <w:p>
@@ -6151,11 +6414,32 @@
         <w:rPr>
           <w:rStyle w:val="InlinedCode"/>
         </w:rPr>
-        <w:t>const cpl_version_t version</w:t>
-      </w:r>
-      <w:r>
-        <w:rPr>
-          <w:rStyle w:val="InlinedCode"/>
+        <w:lastRenderedPageBreak/>
+        <w:t xml:space="preserve">cpl_object_info_t** out_info: </w:t>
+      </w:r>
+      <w:r>
+        <w:t>The pointer to store the object info structure.</w:t>
+      </w:r>
+    </w:p>
+    <w:p>
+      <w:pPr>
+        <w:spacing w:after="0"/>
+      </w:pPr>
+      <w:r>
+        <w:rPr>
+          <w:rStyle w:val="IntenseCodeChar"/>
+        </w:rPr>
+        <w:t>cpl_</w:t>
+      </w:r>
+      <w:r>
+        <w:rPr>
+          <w:rStyle w:val="IntenseCodeChar"/>
+        </w:rPr>
+        <w:t>free_object_info</w:t>
+      </w:r>
+      <w:r>
+        <w:rPr>
+          <w:rStyle w:val="IntenseCodeChar"/>
         </w:rPr>
         <w:t>:</w:t>
       </w:r>
@@ -6163,7 +6447,25 @@
         <w:t xml:space="preserve"> </w:t>
       </w:r>
       <w:r>
-        <w:t>The version of the given object.</w:t>
+        <w:t xml:space="preserve">Free </w:t>
+      </w:r>
+      <w:r>
+        <w:rPr>
+          <w:rStyle w:val="InlinedCode"/>
+        </w:rPr>
+        <w:t>cpl_object_info_t</w:t>
+      </w:r>
+      <w:r>
+        <w:t>.</w:t>
+      </w:r>
+    </w:p>
+    <w:p>
+      <w:pPr>
+        <w:spacing w:before="0" w:after="0"/>
+        <w:ind w:left="360"/>
+      </w:pPr>
+      <w:r>
+        <w:t>Arguments:</w:t>
       </w:r>
     </w:p>
     <w:p>
@@ -6180,13 +6482,10 @@
         <w:rPr>
           <w:rStyle w:val="InlinedCode"/>
         </w:rPr>
-        <w:t xml:space="preserve">cpl_version_info_t** out_info: </w:t>
-      </w:r>
-      <w:r>
-        <w:t>The pointer to store the version info structure</w:t>
-      </w:r>
-      <w:r>
-        <w:t>.</w:t>
+        <w:t xml:space="preserve">cpl_object_info_t* info: </w:t>
+      </w:r>
+      <w:r>
+        <w:t>The pointer to the object info structure.</w:t>
       </w:r>
     </w:p>
     <w:p>
@@ -6203,7 +6502,7 @@
         <w:rPr>
           <w:rStyle w:val="IntenseCodeChar"/>
         </w:rPr>
-        <w:t>free_version_info</w:t>
+        <w:t>get_version_info</w:t>
       </w:r>
       <w:r>
         <w:rPr>
@@ -6215,40 +6514,7 @@
         <w:t xml:space="preserve"> </w:t>
       </w:r>
       <w:r>
-        <w:t xml:space="preserve">Free </w:t>
-      </w:r>
-      <w:r>
-        <w:rPr>
-          <w:rStyle w:val="InlinedCode"/>
-        </w:rPr>
-        <w:t>cpl_</w:t>
-      </w:r>
-      <w:r>
-        <w:rPr>
-          <w:rStyle w:val="InlinedCode"/>
-        </w:rPr>
-        <w:t>version</w:t>
-      </w:r>
-      <w:r>
-        <w:rPr>
-          <w:rStyle w:val="InlinedCode"/>
-        </w:rPr>
-        <w:t>_</w:t>
-      </w:r>
-      <w:r>
-        <w:rPr>
-          <w:rStyle w:val="InlinedCode"/>
-        </w:rPr>
-        <w:t>info</w:t>
-      </w:r>
-      <w:r>
-        <w:rPr>
-          <w:rStyle w:val="InlinedCode"/>
-        </w:rPr>
-        <w:t>_t</w:t>
-      </w:r>
-      <w:r>
-        <w:t>.</w:t>
+        <w:t>Get the information about a specific version of the given object.</w:t>
       </w:r>
     </w:p>
     <w:p>
@@ -6274,34 +6540,11 @@
         <w:rPr>
           <w:rStyle w:val="InlinedCode"/>
         </w:rPr>
-        <w:t xml:space="preserve">cpl_version_info_t* info: </w:t>
-      </w:r>
-      <w:r>
-        <w:t>The pointer to the version info structure</w:t>
-      </w:r>
-      <w:r>
-        <w:t>.</w:t>
-      </w:r>
-    </w:p>
-    <w:p>
-      <w:pPr>
-        <w:spacing w:after="0"/>
-      </w:pPr>
-      <w:r>
-        <w:rPr>
-          <w:rStyle w:val="IntenseCodeChar"/>
-        </w:rPr>
-        <w:t>cpl_</w:t>
-      </w:r>
-      <w:r>
-        <w:rPr>
-          <w:rStyle w:val="IntenseCodeChar"/>
-        </w:rPr>
-        <w:t>get_object_ancestry</w:t>
-      </w:r>
-      <w:r>
-        <w:rPr>
-          <w:rStyle w:val="IntenseCodeChar"/>
+        <w:t>const cpl_id_t id</w:t>
+      </w:r>
+      <w:r>
+        <w:rPr>
+          <w:rStyle w:val="InlinedCode"/>
         </w:rPr>
         <w:t>:</w:t>
       </w:r>
@@ -6309,25 +6552,7 @@
         <w:t xml:space="preserve"> </w:t>
       </w:r>
       <w:r>
-        <w:t xml:space="preserve">Iterate over all ancestors </w:t>
-      </w:r>
-      <w:r>
-        <w:t xml:space="preserve">or descendants </w:t>
-      </w:r>
-      <w:r>
-        <w:t>of the specific version of the given object</w:t>
-      </w:r>
-      <w:r>
-        <w:t>.</w:t>
-      </w:r>
-    </w:p>
-    <w:p>
-      <w:pPr>
-        <w:spacing w:before="0" w:after="0"/>
-        <w:ind w:left="360"/>
-      </w:pPr>
-      <w:r>
-        <w:t>Arguments:</w:t>
+        <w:t>The object ID.</w:t>
       </w:r>
     </w:p>
     <w:p>
@@ -6344,7 +6569,7 @@
         <w:rPr>
           <w:rStyle w:val="InlinedCode"/>
         </w:rPr>
-        <w:t>const cpl_id_t id</w:t>
+        <w:t>const cpl_version_t version</w:t>
       </w:r>
       <w:r>
         <w:rPr>
@@ -6356,7 +6581,7 @@
         <w:t xml:space="preserve"> </w:t>
       </w:r>
       <w:r>
-        <w:t>The object ID.</w:t>
+        <w:t>The version of the given object.</w:t>
       </w:r>
     </w:p>
     <w:p>
@@ -6373,11 +6598,34 @@
         <w:rPr>
           <w:rStyle w:val="InlinedCode"/>
         </w:rPr>
-        <w:t>const cpl_version_t version</w:t>
-      </w:r>
-      <w:r>
-        <w:rPr>
-          <w:rStyle w:val="InlinedCode"/>
+        <w:t xml:space="preserve">cpl_version_info_t** out_info: </w:t>
+      </w:r>
+      <w:r>
+        <w:t>The pointer to store the version info structure</w:t>
+      </w:r>
+      <w:r>
+        <w:t>.</w:t>
+      </w:r>
+    </w:p>
+    <w:p>
+      <w:pPr>
+        <w:spacing w:after="0"/>
+      </w:pPr>
+      <w:r>
+        <w:rPr>
+          <w:rStyle w:val="IntenseCodeChar"/>
+        </w:rPr>
+        <w:t>cpl_</w:t>
+      </w:r>
+      <w:r>
+        <w:rPr>
+          <w:rStyle w:val="IntenseCodeChar"/>
+        </w:rPr>
+        <w:t>free_version_info</w:t>
+      </w:r>
+      <w:r>
+        <w:rPr>
+          <w:rStyle w:val="IntenseCodeChar"/>
         </w:rPr>
         <w:t>:</w:t>
       </w:r>
@@ -6385,28 +6633,49 @@
         <w:t xml:space="preserve"> </w:t>
       </w:r>
       <w:r>
-        <w:t>The version of the given object</w:t>
-      </w:r>
-      <w:r>
-        <w:t xml:space="preserve"> (</w:t>
-      </w:r>
-      <w:r>
-        <w:rPr>
-          <w:rStyle w:val="InlinedCode"/>
-        </w:rPr>
-        <w:t>CPL_VERSION_NONE</w:t>
-      </w:r>
-      <w:r>
-        <w:t xml:space="preserve"> = </w:t>
-      </w:r>
-      <w:r>
-        <w:t>all versions</w:t>
-      </w:r>
-      <w:r>
-        <w:t>)</w:t>
+        <w:t xml:space="preserve">Free </w:t>
+      </w:r>
+      <w:r>
+        <w:rPr>
+          <w:rStyle w:val="InlinedCode"/>
+        </w:rPr>
+        <w:t>cpl_</w:t>
+      </w:r>
+      <w:r>
+        <w:rPr>
+          <w:rStyle w:val="InlinedCode"/>
+        </w:rPr>
+        <w:t>version</w:t>
+      </w:r>
+      <w:r>
+        <w:rPr>
+          <w:rStyle w:val="InlinedCode"/>
+        </w:rPr>
+        <w:t>_</w:t>
+      </w:r>
+      <w:r>
+        <w:rPr>
+          <w:rStyle w:val="InlinedCode"/>
+        </w:rPr>
+        <w:t>info</w:t>
+      </w:r>
+      <w:r>
+        <w:rPr>
+          <w:rStyle w:val="InlinedCode"/>
+        </w:rPr>
+        <w:t>_t</w:t>
       </w:r>
       <w:r>
         <w:t>.</w:t>
+      </w:r>
+    </w:p>
+    <w:p>
+      <w:pPr>
+        <w:spacing w:before="0" w:after="0"/>
+        <w:ind w:left="360"/>
+      </w:pPr>
+      <w:r>
+        <w:t>Arguments:</w:t>
       </w:r>
     </w:p>
     <w:p>
@@ -6423,7 +6692,155 @@
         <w:rPr>
           <w:rStyle w:val="InlinedCode"/>
         </w:rPr>
-        <w:lastRenderedPageBreak/>
+        <w:t xml:space="preserve">cpl_version_info_t* info: </w:t>
+      </w:r>
+      <w:r>
+        <w:t>The pointer to the version info structure</w:t>
+      </w:r>
+      <w:r>
+        <w:t>.</w:t>
+      </w:r>
+    </w:p>
+    <w:p>
+      <w:pPr>
+        <w:spacing w:after="0"/>
+      </w:pPr>
+      <w:r>
+        <w:rPr>
+          <w:rStyle w:val="IntenseCodeChar"/>
+        </w:rPr>
+        <w:t>cpl_</w:t>
+      </w:r>
+      <w:r>
+        <w:rPr>
+          <w:rStyle w:val="IntenseCodeChar"/>
+        </w:rPr>
+        <w:t>get_object_ancestry</w:t>
+      </w:r>
+      <w:r>
+        <w:rPr>
+          <w:rStyle w:val="IntenseCodeChar"/>
+        </w:rPr>
+        <w:t>:</w:t>
+      </w:r>
+      <w:r>
+        <w:t xml:space="preserve"> </w:t>
+      </w:r>
+      <w:r>
+        <w:t xml:space="preserve">Iterate over all ancestors </w:t>
+      </w:r>
+      <w:r>
+        <w:t xml:space="preserve">or descendants </w:t>
+      </w:r>
+      <w:r>
+        <w:t>of the specific version of the given object</w:t>
+      </w:r>
+      <w:r>
+        <w:t>.</w:t>
+      </w:r>
+    </w:p>
+    <w:p>
+      <w:pPr>
+        <w:spacing w:before="0" w:after="0"/>
+        <w:ind w:left="360"/>
+      </w:pPr>
+      <w:r>
+        <w:t>Arguments:</w:t>
+      </w:r>
+    </w:p>
+    <w:p>
+      <w:pPr>
+        <w:pStyle w:val="ListParagraph"/>
+        <w:numPr>
+          <w:ilvl w:val="0"/>
+          <w:numId w:val="2"/>
+        </w:numPr>
+        <w:spacing w:before="0" w:after="0"/>
+        <w:ind w:left="1080"/>
+      </w:pPr>
+      <w:r>
+        <w:rPr>
+          <w:rStyle w:val="InlinedCode"/>
+        </w:rPr>
+        <w:t>const cpl_id_t id</w:t>
+      </w:r>
+      <w:r>
+        <w:rPr>
+          <w:rStyle w:val="InlinedCode"/>
+        </w:rPr>
+        <w:t>:</w:t>
+      </w:r>
+      <w:r>
+        <w:t xml:space="preserve"> </w:t>
+      </w:r>
+      <w:r>
+        <w:t>The object ID.</w:t>
+      </w:r>
+    </w:p>
+    <w:p>
+      <w:pPr>
+        <w:pStyle w:val="ListParagraph"/>
+        <w:numPr>
+          <w:ilvl w:val="0"/>
+          <w:numId w:val="2"/>
+        </w:numPr>
+        <w:spacing w:before="0" w:after="0"/>
+        <w:ind w:left="1080"/>
+      </w:pPr>
+      <w:r>
+        <w:rPr>
+          <w:rStyle w:val="InlinedCode"/>
+        </w:rPr>
+        <w:t>const cpl_version_t version</w:t>
+      </w:r>
+      <w:r>
+        <w:rPr>
+          <w:rStyle w:val="InlinedCode"/>
+        </w:rPr>
+        <w:t>:</w:t>
+      </w:r>
+      <w:r>
+        <w:t xml:space="preserve"> </w:t>
+      </w:r>
+      <w:r>
+        <w:t>The version of the given object</w:t>
+      </w:r>
+      <w:r>
+        <w:t xml:space="preserve"> (</w:t>
+      </w:r>
+      <w:r>
+        <w:rPr>
+          <w:rStyle w:val="InlinedCode"/>
+        </w:rPr>
+        <w:t>CPL_VERSION_NONE</w:t>
+      </w:r>
+      <w:r>
+        <w:t xml:space="preserve"> = </w:t>
+      </w:r>
+      <w:r>
+        <w:t>all versions</w:t>
+      </w:r>
+      <w:r>
+        <w:t>)</w:t>
+      </w:r>
+      <w:r>
+        <w:t>.</w:t>
+      </w:r>
+    </w:p>
+    <w:p>
+      <w:pPr>
+        <w:pStyle w:val="ListParagraph"/>
+        <w:numPr>
+          <w:ilvl w:val="0"/>
+          <w:numId w:val="2"/>
+        </w:numPr>
+        <w:spacing w:before="0" w:after="0"/>
+        <w:ind w:left="1080"/>
+      </w:pPr>
+      <w:r>
+        <w:rPr>
+          <w:rStyle w:val="InlinedCode"/>
+        </w:rPr>
         <w:t>const int direction:</w:t>
       </w:r>
       <w:r>
@@ -9000,7 +9417,7 @@
         <w:rPr>
           <w:rStyle w:val="IntenseCodeChar"/>
         </w:rPr>
-        <w:t>db_get_object_info</w:t>
+        <w:t>db_get_session_info</w:t>
       </w:r>
       <w:r>
         <w:rPr>
@@ -9012,7 +9429,7 @@
         <w:t xml:space="preserve"> </w:t>
       </w:r>
       <w:r>
-        <w:t>Get the information about the given object.</w:t>
+        <w:t>Get the information about the given provenance session.</w:t>
       </w:r>
     </w:p>
     <w:p>
@@ -9038,7 +9455,7 @@
         <w:rPr>
           <w:rStyle w:val="InlinedCode"/>
         </w:rPr>
-        <w:t>const cpl_id_t id</w:t>
+        <w:t>const cpl_session_t id</w:t>
       </w:r>
       <w:r>
         <w:rPr>
@@ -9050,7 +9467,7 @@
         <w:t xml:space="preserve"> </w:t>
       </w:r>
       <w:r>
-        <w:t>The object ID.</w:t>
+        <w:t>The session ID.</w:t>
       </w:r>
     </w:p>
     <w:p>
@@ -9067,11 +9484,31 @@
         <w:rPr>
           <w:rStyle w:val="InlinedCode"/>
         </w:rPr>
-        <w:t>const cpl_version_t version_hint</w:t>
-      </w:r>
-      <w:r>
-        <w:rPr>
-          <w:rStyle w:val="InlinedCode"/>
+        <w:t xml:space="preserve">cpl_session_info_t** out_info: </w:t>
+      </w:r>
+      <w:r>
+        <w:t>The pointer to store the session info structure.</w:t>
+      </w:r>
+    </w:p>
+    <w:p>
+      <w:pPr>
+        <w:spacing w:after="0"/>
+      </w:pPr>
+      <w:r>
+        <w:rPr>
+          <w:rStyle w:val="IntenseCodeChar"/>
+        </w:rPr>
+        <w:t>cpl_</w:t>
+      </w:r>
+      <w:r>
+        <w:rPr>
+          <w:rStyle w:val="IntenseCodeChar"/>
+        </w:rPr>
+        <w:t>db_get_object_info</w:t>
+      </w:r>
+      <w:r>
+        <w:rPr>
+          <w:rStyle w:val="IntenseCodeChar"/>
         </w:rPr>
         <w:t>:</w:t>
       </w:r>
@@ -9079,16 +9516,16 @@
         <w:t xml:space="preserve"> </w:t>
       </w:r>
       <w:r>
-        <w:t xml:space="preserve">The version of the object if known, else </w:t>
-      </w:r>
-      <w:r>
-        <w:rPr>
-          <w:rStyle w:val="InlinedCode"/>
-        </w:rPr>
-        <w:t>CPL_VERSION_NONE</w:t>
-      </w:r>
-      <w:r>
-        <w:t>.</w:t>
+        <w:t>Get the information about the given object.</w:t>
+      </w:r>
+    </w:p>
+    <w:p>
+      <w:pPr>
+        <w:spacing w:before="0" w:after="0"/>
+        <w:ind w:left="360"/>
+      </w:pPr>
+      <w:r>
+        <w:t>Arguments:</w:t>
       </w:r>
     </w:p>
     <w:p>
@@ -9105,31 +9542,11 @@
         <w:rPr>
           <w:rStyle w:val="InlinedCode"/>
         </w:rPr>
-        <w:t xml:space="preserve">cpl_object_info_t** out_info: </w:t>
-      </w:r>
-      <w:r>
-        <w:t>The pointer to store the object info structure.</w:t>
-      </w:r>
-    </w:p>
-    <w:p>
-      <w:pPr>
-        <w:spacing w:after="0"/>
-      </w:pPr>
-      <w:r>
-        <w:rPr>
-          <w:rStyle w:val="IntenseCodeChar"/>
-        </w:rPr>
-        <w:t>cpl_</w:t>
-      </w:r>
-      <w:r>
-        <w:rPr>
-          <w:rStyle w:val="IntenseCodeChar"/>
-        </w:rPr>
-        <w:t>db_get_version_info</w:t>
-      </w:r>
-      <w:r>
-        <w:rPr>
-          <w:rStyle w:val="IntenseCodeChar"/>
+        <w:t>const cpl_id_t id</w:t>
+      </w:r>
+      <w:r>
+        <w:rPr>
+          <w:rStyle w:val="InlinedCode"/>
         </w:rPr>
         <w:t>:</w:t>
       </w:r>
@@ -9137,16 +9554,7 @@
         <w:t xml:space="preserve"> </w:t>
       </w:r>
       <w:r>
-        <w:t>Get the information about a specific version of the given object.</w:t>
-      </w:r>
-    </w:p>
-    <w:p>
-      <w:pPr>
-        <w:spacing w:before="0" w:after="0"/>
-        <w:ind w:left="360"/>
-      </w:pPr>
-      <w:r>
-        <w:t>Arguments:</w:t>
+        <w:t>The object ID.</w:t>
       </w:r>
     </w:p>
     <w:p>
@@ -9163,7 +9571,7 @@
         <w:rPr>
           <w:rStyle w:val="InlinedCode"/>
         </w:rPr>
-        <w:t>const cpl_id_t id</w:t>
+        <w:t>const cpl_version_t version_hint</w:t>
       </w:r>
       <w:r>
         <w:rPr>
@@ -9175,7 +9583,16 @@
         <w:t xml:space="preserve"> </w:t>
       </w:r>
       <w:r>
-        <w:t>The object ID.</w:t>
+        <w:t xml:space="preserve">The version of the object if known, else </w:t>
+      </w:r>
+      <w:r>
+        <w:rPr>
+          <w:rStyle w:val="InlinedCode"/>
+        </w:rPr>
+        <w:t>CPL_VERSION_NONE</w:t>
+      </w:r>
+      <w:r>
+        <w:t>.</w:t>
       </w:r>
     </w:p>
     <w:p>
@@ -9193,6 +9610,93 @@
           <w:rStyle w:val="InlinedCode"/>
         </w:rPr>
         <w:lastRenderedPageBreak/>
+        <w:t xml:space="preserve">cpl_object_info_t** out_info: </w:t>
+      </w:r>
+      <w:r>
+        <w:t>The pointer to store the object info structure.</w:t>
+      </w:r>
+    </w:p>
+    <w:p>
+      <w:pPr>
+        <w:spacing w:after="0"/>
+      </w:pPr>
+      <w:r>
+        <w:rPr>
+          <w:rStyle w:val="IntenseCodeChar"/>
+        </w:rPr>
+        <w:t>cpl_</w:t>
+      </w:r>
+      <w:r>
+        <w:rPr>
+          <w:rStyle w:val="IntenseCodeChar"/>
+        </w:rPr>
+        <w:t>db_get_version_info</w:t>
+      </w:r>
+      <w:r>
+        <w:rPr>
+          <w:rStyle w:val="IntenseCodeChar"/>
+        </w:rPr>
+        <w:t>:</w:t>
+      </w:r>
+      <w:r>
+        <w:t xml:space="preserve"> </w:t>
+      </w:r>
+      <w:r>
+        <w:t>Get the information about a specific version of the given object.</w:t>
+      </w:r>
+    </w:p>
+    <w:p>
+      <w:pPr>
+        <w:spacing w:before="0" w:after="0"/>
+        <w:ind w:left="360"/>
+      </w:pPr>
+      <w:r>
+        <w:t>Arguments:</w:t>
+      </w:r>
+    </w:p>
+    <w:p>
+      <w:pPr>
+        <w:pStyle w:val="ListParagraph"/>
+        <w:numPr>
+          <w:ilvl w:val="0"/>
+          <w:numId w:val="2"/>
+        </w:numPr>
+        <w:spacing w:before="0" w:after="0"/>
+        <w:ind w:left="1080"/>
+      </w:pPr>
+      <w:r>
+        <w:rPr>
+          <w:rStyle w:val="InlinedCode"/>
+        </w:rPr>
+        <w:t>const cpl_id_t id</w:t>
+      </w:r>
+      <w:r>
+        <w:rPr>
+          <w:rStyle w:val="InlinedCode"/>
+        </w:rPr>
+        <w:t>:</w:t>
+      </w:r>
+      <w:r>
+        <w:t xml:space="preserve"> </w:t>
+      </w:r>
+      <w:r>
+        <w:t>The object ID.</w:t>
+      </w:r>
+    </w:p>
+    <w:p>
+      <w:pPr>
+        <w:pStyle w:val="ListParagraph"/>
+        <w:numPr>
+          <w:ilvl w:val="0"/>
+          <w:numId w:val="2"/>
+        </w:numPr>
+        <w:spacing w:before="0" w:after="0"/>
+        <w:ind w:left="1080"/>
+      </w:pPr>
+      <w:r>
+        <w:rPr>
+          <w:rStyle w:val="InlinedCode"/>
+        </w:rPr>
         <w:t>const cpl_version_t version</w:t>
       </w:r>
       <w:r>
@@ -9965,26 +10469,6 @@
       <w:r>
         <w:t xml:space="preserve"> query using a single SPARQL query (SPARQL does not support transitive closure).</w:t>
       </w:r>
-    </w:p>
-    <w:p>
-      <w:pPr>
-        <w:rPr>
-          <w:caps/>
-          <w:spacing w:val="15"/>
-          <w:sz w:val="22"/>
-          <w:szCs w:val="22"/>
-        </w:rPr>
-      </w:pPr>
-    </w:p>
-    <w:p>
-      <w:pPr>
-        <w:rPr>
-          <w:caps/>
-          <w:spacing w:val="15"/>
-          <w:sz w:val="22"/>
-          <w:szCs w:val="22"/>
-        </w:rPr>
-      </w:pPr>
     </w:p>
     <w:p>
       <w:pPr>
@@ -12447,7 +12931,7 @@
 </file>
 
 <file path=customXml/itemProps1.xml><?xml version="1.0" encoding="utf-8"?>
-<ds:datastoreItem xmlns:ds="http://schemas.openxmlformats.org/officeDocument/2006/customXml" ds:itemID="{1A0AE5F5-DD18-443C-8FF7-D9C363723F51}">
+<ds:datastoreItem xmlns:ds="http://schemas.openxmlformats.org/officeDocument/2006/customXml" ds:itemID="{0EBDEC4D-8859-44F4-92BF-9EA3CBCDD7C2}">
   <ds:schemaRefs>
     <ds:schemaRef ds:uri="http://schemas.openxmlformats.org/officeDocument/2006/bibliography"/>
   </ds:schemaRefs>

</xml_diff>

<commit_message>
standalone-test can pause before exit. Updated the design doc.
</commit_message>
<xml_diff>
--- a/doc/Design.docx
+++ b/doc/Design.docx
@@ -1699,6 +1699,37 @@
         <w:rPr>
           <w:rStyle w:val="InlinedCode"/>
         </w:rPr>
+        <w:t xml:space="preserve">char* </w:t>
+      </w:r>
+      <w:r>
+        <w:rPr>
+          <w:rStyle w:val="InlinedCode"/>
+        </w:rPr>
+        <w:t>cmdname</w:t>
+      </w:r>
+      <w:r>
+        <w:rPr>
+          <w:rStyle w:val="InlinedCode"/>
+        </w:rPr>
+        <w:t>:</w:t>
+      </w:r>
+      <w:r>
+        <w:t xml:space="preserve"> The program’s command line.</w:t>
+      </w:r>
+    </w:p>
+    <w:p>
+      <w:pPr>
+        <w:pStyle w:val="ListParagraph"/>
+        <w:numPr>
+          <w:ilvl w:val="0"/>
+          <w:numId w:val="4"/>
+        </w:numPr>
+        <w:spacing w:before="0" w:after="0"/>
+      </w:pPr>
+      <w:r>
+        <w:rPr>
+          <w:rStyle w:val="InlinedCode"/>
+        </w:rPr>
         <w:t xml:space="preserve">unsigned long </w:t>
       </w:r>
       <w:r>
@@ -1959,6 +1990,7 @@
         <w:rPr>
           <w:rStyle w:val="InlinedCode"/>
         </w:rPr>
+        <w:lastRenderedPageBreak/>
         <w:t xml:space="preserve">cpl_version_t </w:t>
       </w:r>
       <w:r>
@@ -1994,7 +2026,6 @@
         <w:rPr>
           <w:rStyle w:val="IntenseCodeChar"/>
         </w:rPr>
-        <w:lastRenderedPageBreak/>
         <w:t>cpl_</w:t>
       </w:r>
       <w:r>
@@ -2931,6 +2962,53 @@
           </w:p>
         </w:tc>
       </w:tr>
+      <w:tr>
+        <w:tc>
+          <w:tcPr>
+            <w:tcW w:w="3510" w:type="dxa"/>
+          </w:tcPr>
+          <w:p>
+            <w:pPr>
+              <w:rPr>
+                <w:rStyle w:val="InlinedCode"/>
+              </w:rPr>
+            </w:pPr>
+            <w:r>
+              <w:rPr>
+                <w:rStyle w:val="InlinedCode"/>
+              </w:rPr>
+              <w:t>CPL_S_OBJECT_CREATED</w:t>
+            </w:r>
+          </w:p>
+        </w:tc>
+        <w:tc>
+          <w:tcPr>
+            <w:tcW w:w="5850" w:type="dxa"/>
+          </w:tcPr>
+          <w:p>
+            <w:pPr>
+              <w:pStyle w:val="Quote"/>
+              <w:rPr>
+                <w:rStyle w:val="IntenseCodeChar"/>
+                <w:b w:val="0"/>
+                <w:i w:val="0"/>
+                <w:noProof w:val="0"/>
+                <w:color w:val="auto"/>
+              </w:rPr>
+            </w:pPr>
+            <w:r>
+              <w:rPr>
+                <w:rStyle w:val="IntenseCodeChar"/>
+                <w:b w:val="0"/>
+                <w:i w:val="0"/>
+                <w:noProof w:val="0"/>
+                <w:color w:val="auto"/>
+              </w:rPr>
+              <w:t>The function call succeeded, but the referenced object was not found, so it was automatically created</w:t>
+            </w:r>
+          </w:p>
+        </w:tc>
+      </w:tr>
     </w:tbl>
     <w:p>
       <w:pPr>
@@ -2942,6 +3020,7 @@
         <w:pStyle w:val="Heading3"/>
       </w:pPr>
       <w:r>
+        <w:lastRenderedPageBreak/>
         <w:t>Error</w:t>
       </w:r>
       <w:r>
@@ -3077,7 +3156,6 @@
               <w:rPr>
                 <w:rStyle w:val="InlinedCode"/>
               </w:rPr>
-              <w:lastRenderedPageBreak/>
               <w:t>CPL_E_ALREADY_INITIALIZED</w:t>
             </w:r>
           </w:p>
@@ -4151,6 +4229,7 @@
         <w:ind w:left="360"/>
       </w:pPr>
       <w:r>
+        <w:lastRenderedPageBreak/>
         <w:t>Arguments:</w:t>
       </w:r>
     </w:p>
@@ -4286,7 +4365,6 @@
         <w:rPr>
           <w:rStyle w:val="IntenseCodeChar"/>
         </w:rPr>
-        <w:lastRenderedPageBreak/>
         <w:t>cpl_</w:t>
       </w:r>
       <w:r>
@@ -5173,12 +5251,7 @@
     </w:p>
     <w:p>
       <w:pPr>
-        <w:spacing w:before="0" w:after="0"/>
-      </w:pPr>
-    </w:p>
-    <w:p>
-      <w:pPr>
-        <w:spacing w:before="0" w:after="0"/>
+        <w:spacing w:after="0"/>
       </w:pPr>
       <w:r>
         <w:rPr>
@@ -5190,7 +5263,7 @@
         <w:rPr>
           <w:rStyle w:val="IntenseCodeChar"/>
         </w:rPr>
-        <w:t>data_flow</w:t>
+        <w:t>lookup_or_create_object</w:t>
       </w:r>
       <w:r>
         <w:rPr>
@@ -5202,40 +5275,31 @@
         <w:t xml:space="preserve"> </w:t>
       </w:r>
       <w:r>
-        <w:t>Disclose a data flow. CPL translate</w:t>
-      </w:r>
-      <w:r>
-        <w:t>s</w:t>
-      </w:r>
-      <w:r>
-        <w:t xml:space="preserve"> </w:t>
-      </w:r>
-      <w:r>
-        <w:t>it</w:t>
-      </w:r>
-      <w:r>
-        <w:t xml:space="preserve"> into a data dependency</w:t>
-      </w:r>
-      <w:r>
-        <w:t xml:space="preserve"> (t</w:t>
-      </w:r>
-      <w:r>
-        <w:t>he API</w:t>
-      </w:r>
-      <w:r>
-        <w:t xml:space="preserve"> is defined</w:t>
-      </w:r>
-      <w:r>
-        <w:t xml:space="preserve"> in terms of data flow rather than data dependenc</w:t>
-      </w:r>
-      <w:r>
-        <w:t>y</w:t>
-      </w:r>
-      <w:r>
-        <w:t>, because we believe that it would be easier to use by our intended audience</w:t>
-      </w:r>
-      <w:r>
-        <w:t>)</w:t>
+        <w:t xml:space="preserve">Lookup a provenance object, or create it if it does not already exist. If the function call creates the object, it returns </w:t>
+      </w:r>
+      <w:r>
+        <w:rPr>
+          <w:rStyle w:val="InlinedCode"/>
+        </w:rPr>
+        <w:t>CPL_S_OBJECT_CREATED</w:t>
+      </w:r>
+      <w:r>
+        <w:t xml:space="preserve">. The lookup and the potential subsequent create are guaranteed to be atomic with respect to other calls to </w:t>
+      </w:r>
+      <w:r>
+        <w:rPr>
+          <w:rStyle w:val="InlinedCode"/>
+        </w:rPr>
+        <w:t>cpl_lookup_or_create_objec</w:t>
+      </w:r>
+      <w:r>
+        <w:rPr>
+          <w:rStyle w:val="InlinedCode"/>
+        </w:rPr>
+        <w:t>t()</w:t>
+      </w:r>
+      <w:r>
+        <w:t>.</w:t>
       </w:r>
     </w:p>
     <w:p>
@@ -5261,25 +5325,13 @@
         <w:rPr>
           <w:rStyle w:val="InlinedCode"/>
         </w:rPr>
-        <w:t xml:space="preserve">const </w:t>
-      </w:r>
-      <w:r>
-        <w:rPr>
-          <w:rStyle w:val="InlinedCode"/>
-        </w:rPr>
-        <w:t>cpl_id_t data_dest</w:t>
-      </w:r>
-      <w:r>
-        <w:rPr>
-          <w:rStyle w:val="InlinedCode"/>
-        </w:rPr>
-        <w:t>:</w:t>
-      </w:r>
-      <w:r>
-        <w:t xml:space="preserve"> </w:t>
-      </w:r>
-      <w:r>
-        <w:t>The ID of the object to which the data is flowing.</w:t>
+        <w:t>const char* originator:</w:t>
+      </w:r>
+      <w:r>
+        <w:t xml:space="preserve"> </w:t>
+      </w:r>
+      <w:r>
+        <w:t>The string that uniquely identifies the application that is creating the object.</w:t>
       </w:r>
     </w:p>
     <w:p>
@@ -5296,12 +5348,264 @@
         <w:rPr>
           <w:rStyle w:val="InlinedCode"/>
         </w:rPr>
+        <w:lastRenderedPageBreak/>
+        <w:t>const char* name:</w:t>
+      </w:r>
+      <w:r>
+        <w:t xml:space="preserve"> </w:t>
+      </w:r>
+      <w:r>
+        <w:t>The object name.</w:t>
+      </w:r>
+    </w:p>
+    <w:p>
+      <w:pPr>
+        <w:pStyle w:val="ListParagraph"/>
+        <w:numPr>
+          <w:ilvl w:val="0"/>
+          <w:numId w:val="2"/>
+        </w:numPr>
+        <w:spacing w:before="0"/>
+        <w:ind w:left="1080"/>
+      </w:pPr>
+      <w:r>
+        <w:rPr>
+          <w:rStyle w:val="InlinedCode"/>
+        </w:rPr>
+        <w:t>const char* type:</w:t>
+      </w:r>
+      <w:r>
+        <w:t xml:space="preserve"> </w:t>
+      </w:r>
+      <w:r>
+        <w:t>The object type.</w:t>
+      </w:r>
+    </w:p>
+    <w:p>
+      <w:pPr>
+        <w:pStyle w:val="ListParagraph"/>
+        <w:numPr>
+          <w:ilvl w:val="0"/>
+          <w:numId w:val="2"/>
+        </w:numPr>
+        <w:spacing w:before="0" w:after="0"/>
+        <w:ind w:left="1080"/>
+      </w:pPr>
+      <w:r>
+        <w:rPr>
+          <w:rStyle w:val="InlinedCode"/>
+        </w:rPr>
         <w:t xml:space="preserve">const </w:t>
       </w:r>
       <w:r>
         <w:rPr>
           <w:rStyle w:val="InlinedCode"/>
         </w:rPr>
+        <w:t>cpl_id_t container:</w:t>
+      </w:r>
+      <w:r>
+        <w:t xml:space="preserve"> </w:t>
+      </w:r>
+      <w:r>
+        <w:t xml:space="preserve">The object ID of the container to which the object would belong if it gets created, or </w:t>
+      </w:r>
+      <w:r>
+        <w:rPr>
+          <w:rStyle w:val="InlinedCode"/>
+        </w:rPr>
+        <w:t>CPL_NONE</w:t>
+      </w:r>
+      <w:r>
+        <w:t>.</w:t>
+      </w:r>
+      <w:r>
+        <w:rPr>
+          <w:rStyle w:val="InlinedCode"/>
+        </w:rPr>
+        <w:t xml:space="preserve"> </w:t>
+      </w:r>
+    </w:p>
+    <w:p>
+      <w:pPr>
+        <w:pStyle w:val="ListParagraph"/>
+        <w:numPr>
+          <w:ilvl w:val="0"/>
+          <w:numId w:val="2"/>
+        </w:numPr>
+        <w:spacing w:before="0" w:after="0"/>
+        <w:ind w:left="1080"/>
+      </w:pPr>
+      <w:r>
+        <w:rPr>
+          <w:rStyle w:val="InlinedCode"/>
+        </w:rPr>
+        <w:t>cpl_id_t</w:t>
+      </w:r>
+      <w:r>
+        <w:rPr>
+          <w:rStyle w:val="InlinedCode"/>
+        </w:rPr>
+        <w:t>*</w:t>
+      </w:r>
+      <w:r>
+        <w:rPr>
+          <w:rStyle w:val="InlinedCode"/>
+        </w:rPr>
+        <w:t xml:space="preserve"> </w:t>
+      </w:r>
+      <w:r>
+        <w:rPr>
+          <w:rStyle w:val="InlinedCode"/>
+        </w:rPr>
+        <w:t>out_id</w:t>
+      </w:r>
+      <w:r>
+        <w:rPr>
+          <w:rStyle w:val="InlinedCode"/>
+        </w:rPr>
+        <w:t>:</w:t>
+      </w:r>
+      <w:r>
+        <w:t xml:space="preserve"> </w:t>
+      </w:r>
+      <w:r>
+        <w:t>The pointer to store the ID of the newly created object</w:t>
+      </w:r>
+    </w:p>
+    <w:p>
+      <w:pPr>
+        <w:spacing w:before="0" w:after="0"/>
+        <w:rPr>
+          <w:rStyle w:val="IntenseCodeChar"/>
+        </w:rPr>
+      </w:pPr>
+    </w:p>
+    <w:p>
+      <w:pPr>
+        <w:spacing w:before="0" w:after="0"/>
+      </w:pPr>
+      <w:r>
+        <w:rPr>
+          <w:rStyle w:val="IntenseCodeChar"/>
+        </w:rPr>
+        <w:t>cpl_</w:t>
+      </w:r>
+      <w:r>
+        <w:rPr>
+          <w:rStyle w:val="IntenseCodeChar"/>
+        </w:rPr>
+        <w:t>data_flow</w:t>
+      </w:r>
+      <w:r>
+        <w:rPr>
+          <w:rStyle w:val="IntenseCodeChar"/>
+        </w:rPr>
+        <w:t>:</w:t>
+      </w:r>
+      <w:r>
+        <w:t xml:space="preserve"> </w:t>
+      </w:r>
+      <w:r>
+        <w:t>Disclose a data flow. CPL translate</w:t>
+      </w:r>
+      <w:r>
+        <w:t>s</w:t>
+      </w:r>
+      <w:r>
+        <w:t xml:space="preserve"> </w:t>
+      </w:r>
+      <w:r>
+        <w:t>it</w:t>
+      </w:r>
+      <w:r>
+        <w:t xml:space="preserve"> into a data dependency</w:t>
+      </w:r>
+      <w:r>
+        <w:t xml:space="preserve"> (t</w:t>
+      </w:r>
+      <w:r>
+        <w:t>he API</w:t>
+      </w:r>
+      <w:r>
+        <w:t xml:space="preserve"> is defined</w:t>
+      </w:r>
+      <w:r>
+        <w:t xml:space="preserve"> in terms of data flow rather than data dependenc</w:t>
+      </w:r>
+      <w:r>
+        <w:t>y</w:t>
+      </w:r>
+      <w:r>
+        <w:t>, because we believe that it would be easier to use by our intended audience</w:t>
+      </w:r>
+      <w:r>
+        <w:t>)</w:t>
+      </w:r>
+    </w:p>
+    <w:p>
+      <w:pPr>
+        <w:spacing w:before="0" w:after="0"/>
+        <w:ind w:left="360"/>
+      </w:pPr>
+      <w:r>
+        <w:t>Arguments:</w:t>
+      </w:r>
+    </w:p>
+    <w:p>
+      <w:pPr>
+        <w:pStyle w:val="ListParagraph"/>
+        <w:numPr>
+          <w:ilvl w:val="0"/>
+          <w:numId w:val="2"/>
+        </w:numPr>
+        <w:spacing w:before="0"/>
+        <w:ind w:left="1080"/>
+      </w:pPr>
+      <w:r>
+        <w:rPr>
+          <w:rStyle w:val="InlinedCode"/>
+        </w:rPr>
+        <w:t xml:space="preserve">const </w:t>
+      </w:r>
+      <w:r>
+        <w:rPr>
+          <w:rStyle w:val="InlinedCode"/>
+        </w:rPr>
+        <w:t>cpl_id_t data_dest</w:t>
+      </w:r>
+      <w:r>
+        <w:rPr>
+          <w:rStyle w:val="InlinedCode"/>
+        </w:rPr>
+        <w:t>:</w:t>
+      </w:r>
+      <w:r>
+        <w:t xml:space="preserve"> </w:t>
+      </w:r>
+      <w:r>
+        <w:t>The ID of the object to which the data is flowing.</w:t>
+      </w:r>
+    </w:p>
+    <w:p>
+      <w:pPr>
+        <w:pStyle w:val="ListParagraph"/>
+        <w:numPr>
+          <w:ilvl w:val="0"/>
+          <w:numId w:val="2"/>
+        </w:numPr>
+        <w:spacing w:before="0"/>
+        <w:ind w:left="1080"/>
+      </w:pPr>
+      <w:r>
+        <w:rPr>
+          <w:rStyle w:val="InlinedCode"/>
+        </w:rPr>
+        <w:t xml:space="preserve">const </w:t>
+      </w:r>
+      <w:r>
+        <w:rPr>
+          <w:rStyle w:val="InlinedCode"/>
+        </w:rPr>
         <w:t>cpl_id_t data_source</w:t>
       </w:r>
       <w:r>
@@ -5413,7 +5717,6 @@
         <w:rPr>
           <w:rStyle w:val="IntenseCodeChar"/>
         </w:rPr>
-        <w:lastRenderedPageBreak/>
         <w:t>cpl_</w:t>
       </w:r>
       <w:r>
@@ -6144,6 +6447,7 @@
         <w:ind w:left="360"/>
       </w:pPr>
       <w:r>
+        <w:lastRenderedPageBreak/>
         <w:t>Arguments:</w:t>
       </w:r>
     </w:p>
@@ -6414,7 +6718,6 @@
         <w:rPr>
           <w:rStyle w:val="InlinedCode"/>
         </w:rPr>
-        <w:lastRenderedPageBreak/>
         <w:t xml:space="preserve">cpl_object_info_t** out_info: </w:t>
       </w:r>
       <w:r>
@@ -7935,13 +8238,7 @@
         <w:rPr>
           <w:rStyle w:val="InlinedCode"/>
         </w:rPr>
-        <w:t xml:space="preserve">const </w:t>
-      </w:r>
-      <w:r>
-        <w:rPr>
-          <w:rStyle w:val="InlinedCode"/>
-        </w:rPr>
-        <w:t>char* program</w:t>
+        <w:t>const char* program</w:t>
       </w:r>
       <w:r>
         <w:rPr>
@@ -7953,13 +8250,42 @@
         <w:t xml:space="preserve"> </w:t>
       </w:r>
       <w:r>
-        <w:t>The name of the program executable, including the full path.</w:t>
-      </w:r>
-      <w:r>
-        <w:rPr>
-          <w:rStyle w:val="InlinedCode"/>
-        </w:rPr>
-        <w:t xml:space="preserve"> </w:t>
+        <w:t>The name of the program executable, including the full path, if available.</w:t>
+      </w:r>
+    </w:p>
+    <w:p>
+      <w:pPr>
+        <w:pStyle w:val="ListParagraph"/>
+        <w:numPr>
+          <w:ilvl w:val="0"/>
+          <w:numId w:val="2"/>
+        </w:numPr>
+        <w:spacing w:before="0" w:after="0"/>
+        <w:ind w:left="1080"/>
+      </w:pPr>
+      <w:r>
+        <w:rPr>
+          <w:rStyle w:val="InlinedCode"/>
+        </w:rPr>
+        <w:t>const char* cmdline</w:t>
+      </w:r>
+      <w:r>
+        <w:rPr>
+          <w:rStyle w:val="InlinedCode"/>
+        </w:rPr>
+        <w:t>:</w:t>
+      </w:r>
+      <w:r>
+        <w:t xml:space="preserve"> </w:t>
+      </w:r>
+      <w:r>
+        <w:t xml:space="preserve">The command line of the </w:t>
+      </w:r>
+      <w:r>
+        <w:t>process</w:t>
+      </w:r>
+      <w:r>
+        <w:t>.</w:t>
       </w:r>
     </w:p>
     <w:p>
@@ -8326,6 +8652,7 @@
         <w:rPr>
           <w:rStyle w:val="InlinedCode"/>
         </w:rPr>
+        <w:lastRenderedPageBreak/>
         <w:t>const char* originator:</w:t>
       </w:r>
       <w:r>
@@ -8349,7 +8676,6 @@
         <w:rPr>
           <w:rStyle w:val="InlinedCode"/>
         </w:rPr>
-        <w:lastRenderedPageBreak/>
         <w:t>const char* name:</w:t>
       </w:r>
       <w:r>
@@ -9571,6 +9897,7 @@
         <w:rPr>
           <w:rStyle w:val="InlinedCode"/>
         </w:rPr>
+        <w:lastRenderedPageBreak/>
         <w:t>const cpl_version_t version_hint</w:t>
       </w:r>
       <w:r>
@@ -9609,7 +9936,6 @@
         <w:rPr>
           <w:rStyle w:val="InlinedCode"/>
         </w:rPr>
-        <w:lastRenderedPageBreak/>
         <w:t xml:space="preserve">cpl_object_info_t** out_info: </w:t>
       </w:r>
       <w:r>
@@ -10213,7 +10539,7 @@
               </v:handles>
               <o:lock v:ext="edit" shapetype="t"/>
             </v:shapetype>
-            <v:shape id="_x0000_s1124" type="#_x0000_t39" style="position:absolute;left:7500;top:4080;width:914;height:160;flip:x" o:connectortype="curved" adj="-6551,58985,155822">
+            <v:shape id="_x0000_s1124" type="#_x0000_t39" style="position:absolute;left:7500;top:4080;width:914;height:160;flip:x" o:connectortype="curved" adj="-6551,58985,155804">
               <v:stroke endarrow="block"/>
             </v:shape>
             <v:shape id="_x0000_s1125" type="#_x0000_t202" style="position:absolute;left:7565;top:2813;width:850;height:999;v-text-anchor:middle" filled="f" stroked="f">
@@ -10287,7 +10613,7 @@
                 </w:txbxContent>
               </v:textbox>
             </v:roundrect>
-            <v:shape id="_x0000_s1257" type="#_x0000_t202" style="position:absolute;left:3272;top:2162;width:1140;height:415;v-text-anchor:middle" stroked="f">
+            <v:shape id="_x0000_s1257" type="#_x0000_t202" style="position:absolute;left:3272;top:1954;width:1140;height:415;v-text-anchor:middle" stroked="f">
               <v:textbox style="mso-next-textbox:#_x0000_s1257" inset="3.6pt,7.2pt,3.6pt,7.2pt">
                 <w:txbxContent>
                   <w:p>
@@ -10303,7 +10629,7 @@
                 </w:txbxContent>
               </v:textbox>
             </v:shape>
-            <v:shape id="_x0000_s1258" type="#_x0000_t202" style="position:absolute;left:3192;top:2607;width:1220;height:413;v-text-anchor:middle" stroked="f">
+            <v:shape id="_x0000_s1258" type="#_x0000_t202" style="position:absolute;left:3192;top:2399;width:1220;height:413;v-text-anchor:middle" stroked="f">
               <v:textbox style="mso-next-textbox:#_x0000_s1258" inset="3.6pt,7.2pt,3.6pt,7.2pt">
                 <w:txbxContent>
                   <w:p>
@@ -10319,7 +10645,7 @@
                 </w:txbxContent>
               </v:textbox>
             </v:shape>
-            <v:shape id="_x0000_s1259" type="#_x0000_t202" style="position:absolute;left:3562;top:3047;width:850;height:415;v-text-anchor:middle" stroked="f">
+            <v:shape id="_x0000_s1259" type="#_x0000_t202" style="position:absolute;left:3562;top:2839;width:850;height:416;v-text-anchor:middle" stroked="f">
               <v:textbox style="mso-next-textbox:#_x0000_s1259" inset="3.6pt,7.2pt,3.6pt,7.2pt">
                 <w:txbxContent>
                   <w:p>
@@ -10334,7 +10660,7 @@
                 </w:txbxContent>
               </v:textbox>
             </v:shape>
-            <v:shape id="_x0000_s1260" type="#_x0000_t202" style="position:absolute;left:3562;top:3490;width:850;height:412;v-text-anchor:middle" stroked="f">
+            <v:shape id="_x0000_s1260" type="#_x0000_t202" style="position:absolute;left:3562;top:3282;width:850;height:413;v-text-anchor:middle" stroked="f">
               <v:textbox style="mso-next-textbox:#_x0000_s1260" inset="3.6pt,7.2pt,3.6pt,7.2pt">
                 <w:txbxContent>
                   <w:p>
@@ -10349,7 +10675,7 @@
                 </w:txbxContent>
               </v:textbox>
             </v:shape>
-            <v:shape id="_x0000_s1261" type="#_x0000_t202" style="position:absolute;left:3119;top:3930;width:1293;height:412;v-text-anchor:middle" stroked="f">
+            <v:shape id="_x0000_s1261" type="#_x0000_t202" style="position:absolute;left:3119;top:4090;width:1293;height:412;v-text-anchor:middle" stroked="f">
               <v:textbox style="mso-next-textbox:#_x0000_s1261" inset="3.6pt,7.2pt,3.6pt,7.2pt">
                 <w:txbxContent>
                   <w:p>
@@ -10364,19 +10690,19 @@
                 </w:txbxContent>
               </v:textbox>
             </v:shape>
-            <v:shape id="_x0000_s1262" type="#_x0000_t32" style="position:absolute;left:4412;top:2369;width:696;height:886;flip:x y" o:connectortype="straight">
+            <v:shape id="_x0000_s1262" type="#_x0000_t32" style="position:absolute;left:4412;top:2162;width:696;height:1093;flip:x y" o:connectortype="straight">
               <v:stroke endarrow="block"/>
             </v:shape>
-            <v:shape id="_x0000_s1263" type="#_x0000_t32" style="position:absolute;left:4412;top:2814;width:696;height:441;flip:x y" o:connectortype="straight">
+            <v:shape id="_x0000_s1263" type="#_x0000_t32" style="position:absolute;left:4412;top:2606;width:696;height:649;flip:x y" o:connectortype="straight">
               <v:stroke endarrow="block"/>
             </v:shape>
-            <v:shape id="_x0000_s1264" type="#_x0000_t32" style="position:absolute;left:4412;top:3255;width:696;height:1;flip:x" o:connectortype="straight">
+            <v:shape id="_x0000_s1264" type="#_x0000_t32" style="position:absolute;left:4412;top:3047;width:696;height:208;flip:x y" o:connectortype="straight">
               <v:stroke endarrow="block"/>
             </v:shape>
-            <v:shape id="_x0000_s1265" type="#_x0000_t32" style="position:absolute;left:4412;top:3255;width:696;height:441;flip:x" o:connectortype="straight">
+            <v:shape id="_x0000_s1265" type="#_x0000_t32" style="position:absolute;left:4412;top:3255;width:696;height:234;flip:x" o:connectortype="straight">
               <v:stroke endarrow="block"/>
             </v:shape>
-            <v:shape id="_x0000_s1266" type="#_x0000_t32" style="position:absolute;left:4412;top:3255;width:696;height:881;flip:x" o:connectortype="straight">
+            <v:shape id="_x0000_s1266" type="#_x0000_t32" style="position:absolute;left:4412;top:3255;width:696;height:1041;flip:x" o:connectortype="straight">
               <v:stroke endarrow="block"/>
             </v:shape>
             <v:shape id="_x0000_s1268" type="#_x0000_t202" style="position:absolute;left:6163;top:3432;width:850;height:488;v-text-anchor:middle" filled="f" stroked="f">
@@ -10394,6 +10720,24 @@
                 </w:txbxContent>
               </v:textbox>
             </v:shape>
+            <v:shape id="_x0000_s1307" type="#_x0000_t202" style="position:absolute;left:3562;top:3712;width:850;height:413;v-text-anchor:middle" stroked="f">
+              <v:textbox style="mso-next-textbox:#_x0000_s1307" inset="3.6pt,7.2pt,3.6pt,7.2pt">
+                <w:txbxContent>
+                  <w:p>
+                    <w:pPr>
+                      <w:pStyle w:val="DatabaseField"/>
+                      <w:jc w:val="right"/>
+                    </w:pPr>
+                    <w:r>
+                      <w:t>cmdline</w:t>
+                    </w:r>
+                  </w:p>
+                </w:txbxContent>
+              </v:textbox>
+            </v:shape>
+            <v:shape id="_x0000_s1308" type="#_x0000_t32" style="position:absolute;left:4412;top:3255;width:696;height:664;flip:x" o:connectortype="straight">
+              <v:stroke endarrow="block"/>
+            </v:shape>
             <w10:wrap type="none"/>
             <w10:anchorlock/>
           </v:group>
@@ -10485,7 +10829,6 @@
         <w:pStyle w:val="Heading2"/>
       </w:pPr>
       <w:r>
-        <w:lastRenderedPageBreak/>
         <w:t>Relational Database</w:t>
       </w:r>
       <w:r>
@@ -10515,9 +10858,9 @@
       </w:pPr>
       <w:r>
         <w:pict>
-          <v:group id="_x0000_s1128" editas="canvas" style="width:413.45pt;height:199.2pt;mso-position-horizontal-relative:char;mso-position-vertical-relative:line" coordorigin="2780,6368" coordsize="6360,3065">
+          <v:group id="_x0000_s1128" editas="canvas" style="width:413.45pt;height:211.4pt;mso-position-horizontal-relative:char;mso-position-vertical-relative:line" coordorigin="2780,6368" coordsize="6360,3253">
             <o:lock v:ext="edit" aspectratio="t"/>
-            <v:shape id="_x0000_s1127" type="#_x0000_t75" style="position:absolute;left:2780;top:6368;width:6360;height:3065" o:preferrelative="f">
+            <v:shape id="_x0000_s1127" type="#_x0000_t75" style="position:absolute;left:2780;top:6368;width:6360;height:3253" o:preferrelative="f">
               <v:fill o:detectmouseclick="t"/>
               <v:path o:extrusionok="t" o:connecttype="none"/>
               <o:lock v:ext="edit" text="t"/>
@@ -10581,7 +10924,7 @@
               <v:shape id="_x0000_s1246" type="#_x0000_t13" style="position:absolute;left:4544;top:9512;width:74;height:259"/>
             </v:group>
             <v:shape id="_x0000_s1247" type="#_x0000_t32" style="position:absolute;left:4353;top:7230;width:822;height:767;flip:y" o:connectortype="straight"/>
-            <v:shape id="_x0000_s1248" type="#_x0000_t32" style="position:absolute;left:4353;top:7034;width:822;height:766;flip:y" o:connectortype="straight"/>
+            <v:shape id="_x0000_s1248" type="#_x0000_t32" style="position:absolute;left:4353;top:7034;width:822;height:767;flip:y" o:connectortype="straight"/>
             <v:group id="_x0000_s1207" style="position:absolute;left:2786;top:6374;width:1567;height:1754" coordorigin="2786,6374" coordsize="1567,1754">
               <v:shape id="_x0000_s1129" type="#_x0000_t202" style="position:absolute;left:2786;top:6374;width:1567;height:317;v-text-anchor:middle" o:regroupid="9" fillcolor="#a61d31 [3215]">
                 <v:textbox style="mso-next-textbox:#_x0000_s1129">
@@ -11095,7 +11438,7 @@
                 </v:textbox>
               </v:shape>
             </v:group>
-            <v:group id="_x0000_s1208" style="position:absolute;left:7565;top:7867;width:1569;height:1566" coordorigin="4917,6374" coordsize="1568,1568">
+            <v:group id="_x0000_s1208" style="position:absolute;left:7565;top:7867;width:1569;height:1754" coordorigin="4917,6374" coordsize="1568,1756">
               <v:shape id="_x0000_s1209" type="#_x0000_t202" style="position:absolute;left:4917;top:6374;width:1568;height:317;v-text-anchor:middle" fillcolor="#a61d31 [3215]">
                 <v:textbox style="mso-next-textbox:#_x0000_s1209">
                   <w:txbxContent>
@@ -11129,7 +11472,7 @@
                   </w:txbxContent>
                 </v:textbox>
               </v:shape>
-              <v:shape id="_x0000_s1210" type="#_x0000_t202" style="position:absolute;left:4917;top:6691;width:1568;height:1251">
+              <v:shape id="_x0000_s1210" type="#_x0000_t202" style="position:absolute;left:4917;top:6691;width:1568;height:1439">
                 <v:textbox style="mso-next-textbox:#_x0000_s1210;mso-fit-shape-to-text:t">
                   <w:txbxContent>
                     <w:p>
@@ -11238,6 +11581,25 @@
                           <w:color w:val="auto"/>
                         </w:rPr>
                         <w:t>program</w:t>
+                      </w:r>
+                    </w:p>
+                    <w:p>
+                      <w:pPr>
+                        <w:pStyle w:val="NoSpacing"/>
+                        <w:tabs>
+                          <w:tab w:val="left" w:pos="1440"/>
+                        </w:tabs>
+                        <w:rPr>
+                          <w:rStyle w:val="InlinedCode"/>
+                          <w:color w:val="auto"/>
+                        </w:rPr>
+                      </w:pPr>
+                      <w:r>
+                        <w:rPr>
+                          <w:rStyle w:val="InlinedCode"/>
+                          <w:color w:val="auto"/>
+                        </w:rPr>
+                        <w:t>cmdline</w:t>
                       </w:r>
                     </w:p>
                     <w:p>
@@ -12931,7 +13293,7 @@
 </file>
 
 <file path=customXml/itemProps1.xml><?xml version="1.0" encoding="utf-8"?>
-<ds:datastoreItem xmlns:ds="http://schemas.openxmlformats.org/officeDocument/2006/customXml" ds:itemID="{0EBDEC4D-8859-44F4-92BF-9EA3CBCDD7C2}">
+<ds:datastoreItem xmlns:ds="http://schemas.openxmlformats.org/officeDocument/2006/customXml" ds:itemID="{C01418F2-5882-412E-9081-EA3BCACA91C8}">
   <ds:schemaRefs>
     <ds:schemaRef ds:uri="http://schemas.openxmlformats.org/officeDocument/2006/bibliography"/>
   </ds:schemaRefs>

</xml_diff>

<commit_message>
Works on Windows. Updated the design document.
</commit_message>
<xml_diff>
--- a/doc/Design.docx
+++ b/doc/Design.docx
@@ -1064,28 +1064,36 @@
         <w:rPr>
           <w:rStyle w:val="IntenseEmphasis"/>
         </w:rPr>
-        <w:t>Container</w:t>
-      </w:r>
+        <w:t>Property:</w:t>
+      </w:r>
+      <w:r>
+        <w:t xml:space="preserve"> </w:t>
+      </w:r>
+      <w:r>
+        <w:t>An arbitrary key-value pair</w:t>
+      </w:r>
+      <w:r>
+        <w:t>. In CPL, properties are always</w:t>
+      </w:r>
+      <w:r>
+        <w:t xml:space="preserve"> associated with a specific version of a provenance object</w:t>
+      </w:r>
+      <w:r>
+        <w:t>.</w:t>
+      </w:r>
+    </w:p>
+    <w:p>
       <w:r>
         <w:rPr>
           <w:rStyle w:val="IntenseEmphasis"/>
         </w:rPr>
-        <w:t>:</w:t>
-      </w:r>
-      <w:r>
-        <w:t xml:space="preserve"> </w:t>
-      </w:r>
-      <w:r>
-        <w:t>A provenance object that is composed from multiple smaller objects. For example, a database is a container composed of one or more database tables.</w:t>
-      </w:r>
-      <w:r>
-        <w:t xml:space="preserve"> Containers in CPL are just object attributes, and they do not participate in data flow, control flow, or cycle detection. </w:t>
-      </w:r>
-      <w:r>
-        <w:t>Containers in provenance are stil</w:t>
-      </w:r>
-      <w:r>
-        <w:t>l an active research topic. Full support of containers in CPL is thus a subject to future work.</w:t>
+        <w:t>Container:</w:t>
+      </w:r>
+      <w:r>
+        <w:t xml:space="preserve"> </w:t>
+      </w:r>
+      <w:r>
+        <w:t>A provenance object that is composed from multiple smaller objects. For example, a database is a container composed of one or more database tables. Containers in CPL are just object attributes, and they do not participate in data flow, control flow, or cycle detection. Containers in provenance are still an active research topic. Full support of containers in CPL is thus a subject to future work.</w:t>
       </w:r>
     </w:p>
     <w:p>
@@ -1471,6 +1479,106 @@
         <w:rPr>
           <w:rStyle w:val="IntenseCodeChar"/>
         </w:rPr>
+        <w:t>id_version_t</w:t>
+      </w:r>
+      <w:r>
+        <w:rPr>
+          <w:rStyle w:val="IntenseCodeChar"/>
+        </w:rPr>
+        <w:t>:</w:t>
+      </w:r>
+      <w:r>
+        <w:t xml:space="preserve"> </w:t>
+      </w:r>
+      <w:r>
+        <w:t>A combination of the object ID and a version number:</w:t>
+      </w:r>
+    </w:p>
+    <w:p>
+      <w:pPr>
+        <w:pStyle w:val="ListParagraph"/>
+        <w:numPr>
+          <w:ilvl w:val="0"/>
+          <w:numId w:val="4"/>
+        </w:numPr>
+        <w:spacing w:before="0" w:after="0"/>
+      </w:pPr>
+      <w:r>
+        <w:rPr>
+          <w:rStyle w:val="InlinedCode"/>
+        </w:rPr>
+        <w:t>cpl_</w:t>
+      </w:r>
+      <w:r>
+        <w:rPr>
+          <w:rStyle w:val="InlinedCode"/>
+        </w:rPr>
+        <w:t>id</w:t>
+      </w:r>
+      <w:r>
+        <w:rPr>
+          <w:rStyle w:val="InlinedCode"/>
+        </w:rPr>
+        <w:t xml:space="preserve">_t id: </w:t>
+      </w:r>
+      <w:r>
+        <w:t>The object ID.</w:t>
+      </w:r>
+    </w:p>
+    <w:p>
+      <w:pPr>
+        <w:pStyle w:val="ListParagraph"/>
+        <w:numPr>
+          <w:ilvl w:val="0"/>
+          <w:numId w:val="4"/>
+        </w:numPr>
+        <w:spacing w:before="0" w:after="0"/>
+      </w:pPr>
+      <w:r>
+        <w:rPr>
+          <w:rStyle w:val="InlinedCode"/>
+        </w:rPr>
+        <w:t>cpl_version_t</w:t>
+      </w:r>
+      <w:r>
+        <w:rPr>
+          <w:rStyle w:val="InlinedCode"/>
+        </w:rPr>
+        <w:t xml:space="preserve"> version</w:t>
+      </w:r>
+      <w:r>
+        <w:rPr>
+          <w:rStyle w:val="InlinedCode"/>
+        </w:rPr>
+        <w:t>:</w:t>
+      </w:r>
+      <w:r>
+        <w:t xml:space="preserve"> </w:t>
+      </w:r>
+      <w:r>
+        <w:t xml:space="preserve">The </w:t>
+      </w:r>
+      <w:r>
+        <w:t>version number</w:t>
+      </w:r>
+      <w:r>
+        <w:t>.</w:t>
+      </w:r>
+    </w:p>
+    <w:p>
+      <w:pPr>
+        <w:spacing w:after="0"/>
+      </w:pPr>
+      <w:r>
+        <w:rPr>
+          <w:rStyle w:val="IntenseCodeChar"/>
+        </w:rPr>
+        <w:t>cpl_</w:t>
+      </w:r>
+      <w:r>
+        <w:rPr>
+          <w:rStyle w:val="IntenseCodeChar"/>
+        </w:rPr>
         <w:t>session_info_t</w:t>
       </w:r>
       <w:r>
@@ -1912,6 +2020,7 @@
         <w:rPr>
           <w:rStyle w:val="InlinedCode"/>
         </w:rPr>
+        <w:lastRenderedPageBreak/>
         <w:t>char* name:</w:t>
       </w:r>
       <w:r>
@@ -1990,7 +2099,6 @@
         <w:rPr>
           <w:rStyle w:val="InlinedCode"/>
         </w:rPr>
-        <w:lastRenderedPageBreak/>
         <w:t xml:space="preserve">cpl_version_t </w:t>
       </w:r>
       <w:r>
@@ -2509,7 +2617,7 @@
         <w:t>struct</w:t>
       </w:r>
       <w:r>
-        <w:t xml:space="preserve"> (with the exception of the </w:t>
+        <w:t xml:space="preserve"> (with the exception of </w:t>
       </w:r>
       <w:r>
         <w:rPr>
@@ -2523,6 +2631,191 @@
     </w:p>
     <w:p>
       <w:pPr>
+        <w:spacing w:after="0"/>
+      </w:pPr>
+      <w:r>
+        <w:rPr>
+          <w:rStyle w:val="IntenseCodeChar"/>
+        </w:rPr>
+        <w:t>cpl_</w:t>
+      </w:r>
+      <w:r>
+        <w:rPr>
+          <w:rStyle w:val="IntenseCodeChar"/>
+        </w:rPr>
+        <w:t>property_iterator_t</w:t>
+      </w:r>
+      <w:r>
+        <w:rPr>
+          <w:rStyle w:val="IntenseCodeChar"/>
+        </w:rPr>
+        <w:t>:</w:t>
+      </w:r>
+      <w:r>
+        <w:t xml:space="preserve"> </w:t>
+      </w:r>
+      <w:r>
+        <w:t>A callback function that is called for each retrieved property. It accepts the following arguments:</w:t>
+      </w:r>
+    </w:p>
+    <w:p>
+      <w:pPr>
+        <w:pStyle w:val="ListParagraph"/>
+        <w:numPr>
+          <w:ilvl w:val="0"/>
+          <w:numId w:val="4"/>
+        </w:numPr>
+        <w:spacing w:before="0" w:after="0"/>
+      </w:pPr>
+      <w:r>
+        <w:rPr>
+          <w:rStyle w:val="InlinedCode"/>
+        </w:rPr>
+        <w:t xml:space="preserve">const </w:t>
+      </w:r>
+      <w:r>
+        <w:rPr>
+          <w:rStyle w:val="InlinedCode"/>
+        </w:rPr>
+        <w:t xml:space="preserve">cpl_id_t id: </w:t>
+      </w:r>
+      <w:r>
+        <w:t>The object ID.</w:t>
+      </w:r>
+    </w:p>
+    <w:p>
+      <w:pPr>
+        <w:pStyle w:val="ListParagraph"/>
+        <w:numPr>
+          <w:ilvl w:val="0"/>
+          <w:numId w:val="4"/>
+        </w:numPr>
+        <w:spacing w:before="0" w:after="0"/>
+      </w:pPr>
+      <w:r>
+        <w:rPr>
+          <w:rStyle w:val="InlinedCode"/>
+        </w:rPr>
+        <w:t xml:space="preserve">const </w:t>
+      </w:r>
+      <w:r>
+        <w:rPr>
+          <w:rStyle w:val="InlinedCode"/>
+        </w:rPr>
+        <w:t>cpl_version_t version:</w:t>
+      </w:r>
+      <w:r>
+        <w:t xml:space="preserve"> The object version.</w:t>
+      </w:r>
+    </w:p>
+    <w:p>
+      <w:pPr>
+        <w:pStyle w:val="ListParagraph"/>
+        <w:numPr>
+          <w:ilvl w:val="0"/>
+          <w:numId w:val="4"/>
+        </w:numPr>
+        <w:spacing w:before="0" w:after="0"/>
+      </w:pPr>
+      <w:r>
+        <w:rPr>
+          <w:rStyle w:val="InlinedCode"/>
+        </w:rPr>
+        <w:t>const char* key</w:t>
+      </w:r>
+      <w:r>
+        <w:rPr>
+          <w:rStyle w:val="InlinedCode"/>
+        </w:rPr>
+        <w:t xml:space="preserve">: </w:t>
+      </w:r>
+      <w:r>
+        <w:t>The property name (key).</w:t>
+      </w:r>
+    </w:p>
+    <w:p>
+      <w:pPr>
+        <w:pStyle w:val="ListParagraph"/>
+        <w:numPr>
+          <w:ilvl w:val="0"/>
+          <w:numId w:val="4"/>
+        </w:numPr>
+        <w:spacing w:before="0" w:after="0"/>
+      </w:pPr>
+      <w:r>
+        <w:rPr>
+          <w:rStyle w:val="InlinedCode"/>
+        </w:rPr>
+        <w:t>const char* value</w:t>
+      </w:r>
+      <w:r>
+        <w:rPr>
+          <w:rStyle w:val="InlinedCode"/>
+        </w:rPr>
+        <w:t>:</w:t>
+      </w:r>
+      <w:r>
+        <w:t xml:space="preserve"> The property value.</w:t>
+      </w:r>
+    </w:p>
+    <w:p>
+      <w:pPr>
+        <w:pStyle w:val="ListParagraph"/>
+        <w:numPr>
+          <w:ilvl w:val="0"/>
+          <w:numId w:val="4"/>
+        </w:numPr>
+        <w:spacing w:before="0" w:after="0"/>
+        <w:rPr>
+          <w:rStyle w:val="InlinedCode"/>
+          <w:noProof w:val="0"/>
+          <w:color w:val="auto"/>
+        </w:rPr>
+      </w:pPr>
+      <w:r>
+        <w:rPr>
+          <w:rStyle w:val="InlinedCode"/>
+        </w:rPr>
+        <w:t>void* context</w:t>
+      </w:r>
+      <w:r>
+        <w:rPr>
+          <w:rStyle w:val="InlinedCode"/>
+        </w:rPr>
+        <w:t xml:space="preserve">: </w:t>
+      </w:r>
+      <w:r>
+        <w:t>The application programmed-provided context.</w:t>
+      </w:r>
+    </w:p>
+    <w:p>
+      <w:pPr>
+        <w:spacing w:before="0" w:after="0"/>
+      </w:pPr>
+      <w:r>
+        <w:t xml:space="preserve">The iterator function returns a value of type </w:t>
+      </w:r>
+      <w:r>
+        <w:rPr>
+          <w:rStyle w:val="InlinedCode"/>
+        </w:rPr>
+        <w:t>cpl_return_t</w:t>
+      </w:r>
+      <w:r>
+        <w:t xml:space="preserve">: </w:t>
+      </w:r>
+      <w:r>
+        <w:rPr>
+          <w:rStyle w:val="InlinedCode"/>
+        </w:rPr>
+        <w:t>CPL_OK</w:t>
+      </w:r>
+      <w:r>
+        <w:t xml:space="preserve"> on success or an error code (described below). If it returns an error, the caller function would terminate with the same error code.</w:t>
+      </w:r>
+    </w:p>
+    <w:p>
+      <w:pPr>
         <w:spacing w:before="0" w:after="0"/>
       </w:pPr>
     </w:p>
@@ -2711,6 +3004,7 @@
         <w:pStyle w:val="Heading3"/>
       </w:pPr>
       <w:r>
+        <w:lastRenderedPageBreak/>
         <w:t>Success Codes</w:t>
       </w:r>
     </w:p>
@@ -3020,7 +3314,6 @@
         <w:pStyle w:val="Heading3"/>
       </w:pPr>
       <w:r>
-        <w:lastRenderedPageBreak/>
         <w:t>Error</w:t>
       </w:r>
       <w:r>
@@ -4005,10 +4298,16 @@
     </w:tbl>
     <w:p/>
     <w:p>
+      <w:r>
+        <w:br w:type="page"/>
+      </w:r>
+    </w:p>
+    <w:p>
       <w:pPr>
         <w:pStyle w:val="Heading2"/>
       </w:pPr>
       <w:r>
+        <w:lastRenderedPageBreak/>
         <w:t>Attach/Detach</w:t>
       </w:r>
     </w:p>
@@ -4229,7 +4528,6 @@
         <w:ind w:left="360"/>
       </w:pPr>
       <w:r>
-        <w:lastRenderedPageBreak/>
         <w:t>Arguments:</w:t>
       </w:r>
     </w:p>
@@ -5054,6 +5352,7 @@
         <w:rPr>
           <w:rStyle w:val="InlinedCode"/>
         </w:rPr>
+        <w:lastRenderedPageBreak/>
         <w:t>cpl_id_t</w:t>
       </w:r>
       <w:r>
@@ -5085,6 +5384,9 @@
       </w:r>
       <w:r>
         <w:t>The pointer to store the ID of the newly created object</w:t>
+      </w:r>
+      <w:r>
+        <w:t>.</w:t>
       </w:r>
     </w:p>
     <w:p>
@@ -5248,6 +5550,9 @@
       <w:r>
         <w:t>The pointer to store the ID of the object</w:t>
       </w:r>
+      <w:r>
+        <w:t>.</w:t>
+      </w:r>
     </w:p>
     <w:p>
       <w:pPr>
@@ -5348,7 +5653,6 @@
         <w:rPr>
           <w:rStyle w:val="InlinedCode"/>
         </w:rPr>
-        <w:lastRenderedPageBreak/>
         <w:t>const char* name:</w:t>
       </w:r>
       <w:r>
@@ -5470,6 +5774,9 @@
       </w:r>
       <w:r>
         <w:t>The pointer to store the ID of the newly created object</w:t>
+      </w:r>
+      <w:r>
+        <w:t>.</w:t>
       </w:r>
     </w:p>
     <w:p>
@@ -6107,19 +6414,7 @@
         <w:rPr>
           <w:rStyle w:val="IntenseCodeChar"/>
         </w:rPr>
-        <w:t>control</w:t>
-      </w:r>
-      <w:r>
-        <w:rPr>
-          <w:rStyle w:val="IntenseCodeChar"/>
-        </w:rPr>
-        <w:t>_</w:t>
-      </w:r>
-      <w:r>
-        <w:rPr>
-          <w:rStyle w:val="IntenseCodeChar"/>
-        </w:rPr>
-        <w:t>ext</w:t>
+        <w:t>control_ext</w:t>
       </w:r>
       <w:r>
         <w:rPr>
@@ -6131,10 +6426,7 @@
         <w:t xml:space="preserve"> </w:t>
       </w:r>
       <w:r>
-        <w:t xml:space="preserve">Disclose a control operation. </w:t>
-      </w:r>
-      <w:r>
-        <w:t>Specify the version of the controller.</w:t>
+        <w:t>Disclose a control operation. Specify the version of the controller.</w:t>
       </w:r>
     </w:p>
     <w:p>
@@ -6160,13 +6452,7 @@
         <w:rPr>
           <w:rStyle w:val="InlinedCode"/>
         </w:rPr>
-        <w:t xml:space="preserve">const </w:t>
-      </w:r>
-      <w:r>
-        <w:rPr>
-          <w:rStyle w:val="InlinedCode"/>
-        </w:rPr>
-        <w:t>cpl_id_t object_id</w:t>
+        <w:t>const cpl_id_t object_id</w:t>
       </w:r>
       <w:r>
         <w:rPr>
@@ -6195,13 +6481,8 @@
         <w:rPr>
           <w:rStyle w:val="InlinedCode"/>
         </w:rPr>
-        <w:t xml:space="preserve">const </w:t>
-      </w:r>
-      <w:r>
-        <w:rPr>
-          <w:rStyle w:val="InlinedCode"/>
-        </w:rPr>
-        <w:t>cpl_id_t controller</w:t>
+        <w:lastRenderedPageBreak/>
+        <w:t>const cpl_id_t controller</w:t>
       </w:r>
       <w:r>
         <w:rPr>
@@ -6268,13 +6549,7 @@
         <w:rPr>
           <w:rStyle w:val="InlinedCode"/>
         </w:rPr>
-        <w:t xml:space="preserve">const </w:t>
-      </w:r>
-      <w:r>
-        <w:rPr>
-          <w:rStyle w:val="InlinedCode"/>
-        </w:rPr>
-        <w:t>int</w:t>
+        <w:t>const int</w:t>
       </w:r>
       <w:r>
         <w:rPr>
@@ -6292,6 +6567,150 @@
     <w:p>
       <w:pPr>
         <w:spacing w:before="0" w:after="0"/>
+        <w:rPr>
+          <w:rStyle w:val="IntenseCodeChar"/>
+        </w:rPr>
+      </w:pPr>
+    </w:p>
+    <w:p>
+      <w:pPr>
+        <w:spacing w:before="0" w:after="0"/>
+        <w:rPr>
+          <w:b/>
+          <w:noProof/>
+          <w:color w:val="7C1524" w:themeColor="text2" w:themeShade="BF"/>
+        </w:rPr>
+      </w:pPr>
+      <w:r>
+        <w:rPr>
+          <w:rStyle w:val="IntenseCodeChar"/>
+        </w:rPr>
+        <w:t>c</w:t>
+      </w:r>
+      <w:r>
+        <w:rPr>
+          <w:rStyle w:val="IntenseCodeChar"/>
+        </w:rPr>
+        <w:t>pl_</w:t>
+      </w:r>
+      <w:r>
+        <w:rPr>
+          <w:rStyle w:val="IntenseCodeChar"/>
+        </w:rPr>
+        <w:t>add_property</w:t>
+      </w:r>
+      <w:r>
+        <w:rPr>
+          <w:rStyle w:val="IntenseCodeChar"/>
+        </w:rPr>
+        <w:t>:</w:t>
+      </w:r>
+      <w:r>
+        <w:t xml:space="preserve"> </w:t>
+      </w:r>
+      <w:r>
+        <w:t>Add a property to the current version of the given object.</w:t>
+      </w:r>
+    </w:p>
+    <w:p>
+      <w:pPr>
+        <w:spacing w:before="0" w:after="0"/>
+        <w:ind w:left="360"/>
+      </w:pPr>
+      <w:r>
+        <w:t>Arguments:</w:t>
+      </w:r>
+    </w:p>
+    <w:p>
+      <w:pPr>
+        <w:pStyle w:val="ListParagraph"/>
+        <w:numPr>
+          <w:ilvl w:val="0"/>
+          <w:numId w:val="2"/>
+        </w:numPr>
+        <w:spacing w:before="0"/>
+        <w:ind w:left="1080"/>
+      </w:pPr>
+      <w:r>
+        <w:rPr>
+          <w:rStyle w:val="InlinedCode"/>
+        </w:rPr>
+        <w:t>const cpl_id_t id</w:t>
+      </w:r>
+      <w:r>
+        <w:rPr>
+          <w:rStyle w:val="InlinedCode"/>
+        </w:rPr>
+        <w:t>:</w:t>
+      </w:r>
+      <w:r>
+        <w:t xml:space="preserve"> </w:t>
+      </w:r>
+      <w:r>
+        <w:t>The object ID.</w:t>
+      </w:r>
+    </w:p>
+    <w:p>
+      <w:pPr>
+        <w:pStyle w:val="ListParagraph"/>
+        <w:numPr>
+          <w:ilvl w:val="0"/>
+          <w:numId w:val="2"/>
+        </w:numPr>
+        <w:spacing w:before="0"/>
+        <w:ind w:left="1080"/>
+      </w:pPr>
+      <w:r>
+        <w:rPr>
+          <w:rStyle w:val="InlinedCode"/>
+        </w:rPr>
+        <w:t>const char* key</w:t>
+      </w:r>
+      <w:r>
+        <w:rPr>
+          <w:rStyle w:val="InlinedCode"/>
+        </w:rPr>
+        <w:t>:</w:t>
+      </w:r>
+      <w:r>
+        <w:t xml:space="preserve"> </w:t>
+      </w:r>
+      <w:r>
+        <w:t>The property name (key).</w:t>
+      </w:r>
+    </w:p>
+    <w:p>
+      <w:pPr>
+        <w:pStyle w:val="ListParagraph"/>
+        <w:numPr>
+          <w:ilvl w:val="0"/>
+          <w:numId w:val="2"/>
+        </w:numPr>
+        <w:spacing w:before="0"/>
+        <w:ind w:left="1080"/>
+      </w:pPr>
+      <w:r>
+        <w:rPr>
+          <w:rStyle w:val="InlinedCode"/>
+        </w:rPr>
+        <w:t>const char* value</w:t>
+      </w:r>
+      <w:r>
+        <w:rPr>
+          <w:rStyle w:val="InlinedCode"/>
+        </w:rPr>
+        <w:t>:</w:t>
+      </w:r>
+      <w:r>
+        <w:t xml:space="preserve"> </w:t>
+      </w:r>
+      <w:r>
+        <w:t>The property value.</w:t>
+      </w:r>
+    </w:p>
+    <w:p>
+      <w:pPr>
+        <w:spacing w:before="0"/>
       </w:pPr>
     </w:p>
     <w:p>
@@ -6447,7 +6866,537 @@
         <w:ind w:left="360"/>
       </w:pPr>
       <w:r>
+        <w:t>Arguments:</w:t>
+      </w:r>
+    </w:p>
+    <w:p>
+      <w:pPr>
+        <w:pStyle w:val="ListParagraph"/>
+        <w:numPr>
+          <w:ilvl w:val="0"/>
+          <w:numId w:val="2"/>
+        </w:numPr>
+        <w:spacing w:before="0" w:after="0"/>
+        <w:ind w:left="1080"/>
+      </w:pPr>
+      <w:r>
+        <w:rPr>
+          <w:rStyle w:val="InlinedCode"/>
+        </w:rPr>
+        <w:t xml:space="preserve">cpl_session_t* out_session: </w:t>
+      </w:r>
+      <w:r>
+        <w:t>The pointer to store the ID of the current session.</w:t>
+      </w:r>
+    </w:p>
+    <w:p>
+      <w:pPr>
+        <w:spacing w:after="0"/>
+      </w:pPr>
+      <w:r>
+        <w:rPr>
+          <w:rStyle w:val="IntenseCodeChar"/>
+        </w:rPr>
+        <w:t>cpl_</w:t>
+      </w:r>
+      <w:r>
+        <w:rPr>
+          <w:rStyle w:val="IntenseCodeChar"/>
+        </w:rPr>
+        <w:t>get_session_info</w:t>
+      </w:r>
+      <w:r>
+        <w:rPr>
+          <w:rStyle w:val="IntenseCodeChar"/>
+        </w:rPr>
+        <w:t>:</w:t>
+      </w:r>
+      <w:r>
+        <w:t xml:space="preserve"> </w:t>
+      </w:r>
+      <w:r>
+        <w:t>Get the information about the given provenance session.</w:t>
+      </w:r>
+    </w:p>
+    <w:p>
+      <w:pPr>
+        <w:spacing w:before="0" w:after="0"/>
+        <w:ind w:left="360"/>
+      </w:pPr>
+      <w:r>
+        <w:t>Arguments:</w:t>
+      </w:r>
+    </w:p>
+    <w:p>
+      <w:pPr>
+        <w:pStyle w:val="ListParagraph"/>
+        <w:numPr>
+          <w:ilvl w:val="0"/>
+          <w:numId w:val="2"/>
+        </w:numPr>
+        <w:spacing w:before="0" w:after="0"/>
+        <w:ind w:left="1080"/>
+      </w:pPr>
+      <w:r>
+        <w:rPr>
+          <w:rStyle w:val="InlinedCode"/>
+        </w:rPr>
+        <w:t>const cpl_session_t id</w:t>
+      </w:r>
+      <w:r>
+        <w:rPr>
+          <w:rStyle w:val="InlinedCode"/>
+        </w:rPr>
+        <w:t>:</w:t>
+      </w:r>
+      <w:r>
+        <w:t xml:space="preserve"> </w:t>
+      </w:r>
+      <w:r>
+        <w:t>The session ID.</w:t>
+      </w:r>
+    </w:p>
+    <w:p>
+      <w:pPr>
+        <w:pStyle w:val="ListParagraph"/>
+        <w:numPr>
+          <w:ilvl w:val="0"/>
+          <w:numId w:val="2"/>
+        </w:numPr>
+        <w:spacing w:before="0" w:after="0"/>
+        <w:ind w:left="1080"/>
+      </w:pPr>
+      <w:r>
+        <w:rPr>
+          <w:rStyle w:val="InlinedCode"/>
+        </w:rPr>
+        <w:t xml:space="preserve">cpl_session_info_t** out_info: </w:t>
+      </w:r>
+      <w:r>
+        <w:t>The pointer to store the session info structure.</w:t>
+      </w:r>
+    </w:p>
+    <w:p>
+      <w:pPr>
+        <w:spacing w:after="0"/>
+      </w:pPr>
+      <w:r>
+        <w:rPr>
+          <w:rStyle w:val="IntenseCodeChar"/>
+        </w:rPr>
+        <w:t>cpl_</w:t>
+      </w:r>
+      <w:r>
+        <w:rPr>
+          <w:rStyle w:val="IntenseCodeChar"/>
+        </w:rPr>
+        <w:t>free_session_info</w:t>
+      </w:r>
+      <w:r>
+        <w:rPr>
+          <w:rStyle w:val="IntenseCodeChar"/>
+        </w:rPr>
+        <w:t>:</w:t>
+      </w:r>
+      <w:r>
+        <w:t xml:space="preserve"> </w:t>
+      </w:r>
+      <w:r>
+        <w:t xml:space="preserve">Free </w:t>
+      </w:r>
+      <w:r>
+        <w:rPr>
+          <w:rStyle w:val="InlinedCode"/>
+        </w:rPr>
+        <w:t>cpl_</w:t>
+      </w:r>
+      <w:r>
+        <w:rPr>
+          <w:rStyle w:val="InlinedCode"/>
+        </w:rPr>
+        <w:t>session</w:t>
+      </w:r>
+      <w:r>
+        <w:rPr>
+          <w:rStyle w:val="InlinedCode"/>
+        </w:rPr>
+        <w:t>_info_t</w:t>
+      </w:r>
+      <w:r>
+        <w:t>.</w:t>
+      </w:r>
+    </w:p>
+    <w:p>
+      <w:pPr>
+        <w:spacing w:before="0" w:after="0"/>
+        <w:ind w:left="360"/>
+      </w:pPr>
+      <w:r>
+        <w:t>Arguments:</w:t>
+      </w:r>
+    </w:p>
+    <w:p>
+      <w:pPr>
+        <w:pStyle w:val="ListParagraph"/>
+        <w:numPr>
+          <w:ilvl w:val="0"/>
+          <w:numId w:val="2"/>
+        </w:numPr>
+        <w:spacing w:before="0" w:after="0"/>
+        <w:ind w:left="1080"/>
+      </w:pPr>
+      <w:r>
+        <w:rPr>
+          <w:rStyle w:val="InlinedCode"/>
+        </w:rPr>
+        <w:t xml:space="preserve">cpl_session_info_t* info: </w:t>
+      </w:r>
+      <w:r>
+        <w:t>The pointer to the session info structure.</w:t>
+      </w:r>
+    </w:p>
+    <w:p>
+      <w:pPr>
+        <w:spacing w:after="0"/>
+      </w:pPr>
+      <w:r>
+        <w:rPr>
+          <w:rStyle w:val="IntenseCodeChar"/>
+        </w:rPr>
+        <w:t>cpl_</w:t>
+      </w:r>
+      <w:r>
+        <w:rPr>
+          <w:rStyle w:val="IntenseCodeChar"/>
+        </w:rPr>
+        <w:t>get_object_info</w:t>
+      </w:r>
+      <w:r>
+        <w:rPr>
+          <w:rStyle w:val="IntenseCodeChar"/>
+        </w:rPr>
+        <w:t>:</w:t>
+      </w:r>
+      <w:r>
+        <w:t xml:space="preserve"> </w:t>
+      </w:r>
+      <w:r>
+        <w:t>Get the information about the given object.</w:t>
+      </w:r>
+    </w:p>
+    <w:p>
+      <w:pPr>
+        <w:spacing w:before="0" w:after="0"/>
+        <w:ind w:left="360"/>
+      </w:pPr>
+      <w:r>
+        <w:t>Arguments:</w:t>
+      </w:r>
+    </w:p>
+    <w:p>
+      <w:pPr>
+        <w:pStyle w:val="ListParagraph"/>
+        <w:numPr>
+          <w:ilvl w:val="0"/>
+          <w:numId w:val="2"/>
+        </w:numPr>
+        <w:spacing w:before="0" w:after="0"/>
+        <w:ind w:left="1080"/>
+      </w:pPr>
+      <w:r>
+        <w:rPr>
+          <w:rStyle w:val="InlinedCode"/>
+        </w:rPr>
+        <w:t>const cpl_id_t id</w:t>
+      </w:r>
+      <w:r>
+        <w:rPr>
+          <w:rStyle w:val="InlinedCode"/>
+        </w:rPr>
+        <w:t>:</w:t>
+      </w:r>
+      <w:r>
+        <w:t xml:space="preserve"> </w:t>
+      </w:r>
+      <w:r>
+        <w:t>The object ID.</w:t>
+      </w:r>
+    </w:p>
+    <w:p>
+      <w:pPr>
+        <w:pStyle w:val="ListParagraph"/>
+        <w:numPr>
+          <w:ilvl w:val="0"/>
+          <w:numId w:val="2"/>
+        </w:numPr>
+        <w:spacing w:before="0" w:after="0"/>
+        <w:ind w:left="1080"/>
+      </w:pPr>
+      <w:r>
+        <w:rPr>
+          <w:rStyle w:val="InlinedCode"/>
+        </w:rPr>
+        <w:t xml:space="preserve">cpl_object_info_t** out_info: </w:t>
+      </w:r>
+      <w:r>
+        <w:t>The pointer to store the object info structure.</w:t>
+      </w:r>
+    </w:p>
+    <w:p>
+      <w:pPr>
+        <w:spacing w:after="0"/>
+      </w:pPr>
+      <w:r>
+        <w:rPr>
+          <w:rStyle w:val="IntenseCodeChar"/>
+        </w:rPr>
+        <w:t>cpl_</w:t>
+      </w:r>
+      <w:r>
+        <w:rPr>
+          <w:rStyle w:val="IntenseCodeChar"/>
+        </w:rPr>
+        <w:t>free_object_info</w:t>
+      </w:r>
+      <w:r>
+        <w:rPr>
+          <w:rStyle w:val="IntenseCodeChar"/>
+        </w:rPr>
+        <w:t>:</w:t>
+      </w:r>
+      <w:r>
+        <w:t xml:space="preserve"> </w:t>
+      </w:r>
+      <w:r>
+        <w:t xml:space="preserve">Free </w:t>
+      </w:r>
+      <w:r>
+        <w:rPr>
+          <w:rStyle w:val="InlinedCode"/>
+        </w:rPr>
+        <w:t>cpl_object_info_t</w:t>
+      </w:r>
+      <w:r>
+        <w:t>.</w:t>
+      </w:r>
+    </w:p>
+    <w:p>
+      <w:pPr>
+        <w:spacing w:before="0" w:after="0"/>
+        <w:ind w:left="360"/>
+      </w:pPr>
+      <w:r>
+        <w:t>Arguments:</w:t>
+      </w:r>
+    </w:p>
+    <w:p>
+      <w:pPr>
+        <w:pStyle w:val="ListParagraph"/>
+        <w:numPr>
+          <w:ilvl w:val="0"/>
+          <w:numId w:val="2"/>
+        </w:numPr>
+        <w:spacing w:before="0" w:after="0"/>
+        <w:ind w:left="1080"/>
+      </w:pPr>
+      <w:r>
+        <w:rPr>
+          <w:rStyle w:val="InlinedCode"/>
+        </w:rPr>
+        <w:t xml:space="preserve">cpl_object_info_t* info: </w:t>
+      </w:r>
+      <w:r>
+        <w:t>The pointer to the object info structure.</w:t>
+      </w:r>
+    </w:p>
+    <w:p>
+      <w:pPr>
+        <w:spacing w:after="0"/>
+      </w:pPr>
+      <w:r>
+        <w:rPr>
+          <w:rStyle w:val="IntenseCodeChar"/>
+        </w:rPr>
+        <w:t>cpl_</w:t>
+      </w:r>
+      <w:r>
+        <w:rPr>
+          <w:rStyle w:val="IntenseCodeChar"/>
+        </w:rPr>
+        <w:t>get_version_info</w:t>
+      </w:r>
+      <w:r>
+        <w:rPr>
+          <w:rStyle w:val="IntenseCodeChar"/>
+        </w:rPr>
+        <w:t>:</w:t>
+      </w:r>
+      <w:r>
+        <w:t xml:space="preserve"> </w:t>
+      </w:r>
+      <w:r>
+        <w:t>Get the information about a specific version of the given object.</w:t>
+      </w:r>
+    </w:p>
+    <w:p>
+      <w:pPr>
+        <w:spacing w:before="0" w:after="0"/>
+        <w:ind w:left="360"/>
+      </w:pPr>
+      <w:r>
+        <w:t>Arguments:</w:t>
+      </w:r>
+    </w:p>
+    <w:p>
+      <w:pPr>
+        <w:pStyle w:val="ListParagraph"/>
+        <w:numPr>
+          <w:ilvl w:val="0"/>
+          <w:numId w:val="2"/>
+        </w:numPr>
+        <w:spacing w:before="0" w:after="0"/>
+        <w:ind w:left="1080"/>
+      </w:pPr>
+      <w:r>
+        <w:rPr>
+          <w:rStyle w:val="InlinedCode"/>
+        </w:rPr>
+        <w:t>const cpl_id_t id</w:t>
+      </w:r>
+      <w:r>
+        <w:rPr>
+          <w:rStyle w:val="InlinedCode"/>
+        </w:rPr>
+        <w:t>:</w:t>
+      </w:r>
+      <w:r>
+        <w:t xml:space="preserve"> </w:t>
+      </w:r>
+      <w:r>
+        <w:t>The object ID.</w:t>
+      </w:r>
+    </w:p>
+    <w:p>
+      <w:pPr>
+        <w:pStyle w:val="ListParagraph"/>
+        <w:numPr>
+          <w:ilvl w:val="0"/>
+          <w:numId w:val="2"/>
+        </w:numPr>
+        <w:spacing w:before="0" w:after="0"/>
+        <w:ind w:left="1080"/>
+      </w:pPr>
+      <w:r>
+        <w:rPr>
+          <w:rStyle w:val="InlinedCode"/>
+        </w:rPr>
+        <w:t>const cpl_version_t version</w:t>
+      </w:r>
+      <w:r>
+        <w:rPr>
+          <w:rStyle w:val="InlinedCode"/>
+        </w:rPr>
+        <w:t>:</w:t>
+      </w:r>
+      <w:r>
+        <w:t xml:space="preserve"> </w:t>
+      </w:r>
+      <w:r>
+        <w:t>The version of the given object.</w:t>
+      </w:r>
+    </w:p>
+    <w:p>
+      <w:pPr>
+        <w:pStyle w:val="ListParagraph"/>
+        <w:numPr>
+          <w:ilvl w:val="0"/>
+          <w:numId w:val="2"/>
+        </w:numPr>
+        <w:spacing w:before="0" w:after="0"/>
+        <w:ind w:left="1080"/>
+      </w:pPr>
+      <w:r>
+        <w:rPr>
+          <w:rStyle w:val="InlinedCode"/>
+        </w:rPr>
         <w:lastRenderedPageBreak/>
+        <w:t xml:space="preserve">cpl_version_info_t** out_info: </w:t>
+      </w:r>
+      <w:r>
+        <w:t>The pointer to store the version info structure</w:t>
+      </w:r>
+      <w:r>
+        <w:t>.</w:t>
+      </w:r>
+    </w:p>
+    <w:p>
+      <w:pPr>
+        <w:spacing w:after="0"/>
+      </w:pPr>
+      <w:r>
+        <w:rPr>
+          <w:rStyle w:val="IntenseCodeChar"/>
+        </w:rPr>
+        <w:t>cpl_</w:t>
+      </w:r>
+      <w:r>
+        <w:rPr>
+          <w:rStyle w:val="IntenseCodeChar"/>
+        </w:rPr>
+        <w:t>free_version_info</w:t>
+      </w:r>
+      <w:r>
+        <w:rPr>
+          <w:rStyle w:val="IntenseCodeChar"/>
+        </w:rPr>
+        <w:t>:</w:t>
+      </w:r>
+      <w:r>
+        <w:t xml:space="preserve"> </w:t>
+      </w:r>
+      <w:r>
+        <w:t xml:space="preserve">Free </w:t>
+      </w:r>
+      <w:r>
+        <w:rPr>
+          <w:rStyle w:val="InlinedCode"/>
+        </w:rPr>
+        <w:t>cpl_</w:t>
+      </w:r>
+      <w:r>
+        <w:rPr>
+          <w:rStyle w:val="InlinedCode"/>
+        </w:rPr>
+        <w:t>version</w:t>
+      </w:r>
+      <w:r>
+        <w:rPr>
+          <w:rStyle w:val="InlinedCode"/>
+        </w:rPr>
+        <w:t>_</w:t>
+      </w:r>
+      <w:r>
+        <w:rPr>
+          <w:rStyle w:val="InlinedCode"/>
+        </w:rPr>
+        <w:t>info</w:t>
+      </w:r>
+      <w:r>
+        <w:rPr>
+          <w:rStyle w:val="InlinedCode"/>
+        </w:rPr>
+        <w:t>_t</w:t>
+      </w:r>
+      <w:r>
+        <w:t>.</w:t>
+      </w:r>
+    </w:p>
+    <w:p>
+      <w:pPr>
+        <w:spacing w:before="0" w:after="0"/>
+        <w:ind w:left="360"/>
+      </w:pPr>
+      <w:r>
         <w:t>Arguments:</w:t>
       </w:r>
     </w:p>
@@ -6465,10 +7414,13 @@
         <w:rPr>
           <w:rStyle w:val="InlinedCode"/>
         </w:rPr>
-        <w:t xml:space="preserve">cpl_session_t* out_session: </w:t>
-      </w:r>
-      <w:r>
-        <w:t>The pointer to store the ID of the current session.</w:t>
+        <w:t xml:space="preserve">cpl_version_info_t* info: </w:t>
+      </w:r>
+      <w:r>
+        <w:t>The pointer to the version info structure</w:t>
+      </w:r>
+      <w:r>
+        <w:t>.</w:t>
       </w:r>
     </w:p>
     <w:p>
@@ -6485,7 +7437,7 @@
         <w:rPr>
           <w:rStyle w:val="IntenseCodeChar"/>
         </w:rPr>
-        <w:t>get_session_info</w:t>
+        <w:t>get_object_ancestry</w:t>
       </w:r>
       <w:r>
         <w:rPr>
@@ -6497,7 +7449,7 @@
         <w:t xml:space="preserve"> </w:t>
       </w:r>
       <w:r>
-        <w:t>Get the information about the given provenance session.</w:t>
+        <w:t>Iterate over all ancestors or descendants of the specific version of the given object.</w:t>
       </w:r>
     </w:p>
     <w:p>
@@ -6523,7 +7475,7 @@
         <w:rPr>
           <w:rStyle w:val="InlinedCode"/>
         </w:rPr>
-        <w:t>const cpl_session_t id</w:t>
+        <w:t>const cpl_id_t id</w:t>
       </w:r>
       <w:r>
         <w:rPr>
@@ -6535,7 +7487,7 @@
         <w:t xml:space="preserve"> </w:t>
       </w:r>
       <w:r>
-        <w:t>The session ID.</w:t>
+        <w:t>The object ID.</w:t>
       </w:r>
     </w:p>
     <w:p>
@@ -6552,31 +7504,11 @@
         <w:rPr>
           <w:rStyle w:val="InlinedCode"/>
         </w:rPr>
-        <w:t xml:space="preserve">cpl_session_info_t** out_info: </w:t>
-      </w:r>
-      <w:r>
-        <w:t>The pointer to store the session info structure.</w:t>
-      </w:r>
-    </w:p>
-    <w:p>
-      <w:pPr>
-        <w:spacing w:after="0"/>
-      </w:pPr>
-      <w:r>
-        <w:rPr>
-          <w:rStyle w:val="IntenseCodeChar"/>
-        </w:rPr>
-        <w:t>cpl_</w:t>
-      </w:r>
-      <w:r>
-        <w:rPr>
-          <w:rStyle w:val="IntenseCodeChar"/>
-        </w:rPr>
-        <w:t>free_session_info</w:t>
-      </w:r>
-      <w:r>
-        <w:rPr>
-          <w:rStyle w:val="IntenseCodeChar"/>
+        <w:t>const cpl_version_t version</w:t>
+      </w:r>
+      <w:r>
+        <w:rPr>
+          <w:rStyle w:val="InlinedCode"/>
         </w:rPr>
         <w:t>:</w:t>
       </w:r>
@@ -6584,25 +7516,54 @@
         <w:t xml:space="preserve"> </w:t>
       </w:r>
       <w:r>
-        <w:t xml:space="preserve">Free </w:t>
-      </w:r>
-      <w:r>
-        <w:rPr>
-          <w:rStyle w:val="InlinedCode"/>
-        </w:rPr>
-        <w:t>cpl_</w:t>
-      </w:r>
-      <w:r>
-        <w:rPr>
-          <w:rStyle w:val="InlinedCode"/>
-        </w:rPr>
-        <w:t>session</w:t>
-      </w:r>
-      <w:r>
-        <w:rPr>
-          <w:rStyle w:val="InlinedCode"/>
-        </w:rPr>
-        <w:t>_info_t</w:t>
+        <w:t>The version of the given object (</w:t>
+      </w:r>
+      <w:r>
+        <w:rPr>
+          <w:rStyle w:val="InlinedCode"/>
+        </w:rPr>
+        <w:t>CPL_VERSION_NONE</w:t>
+      </w:r>
+      <w:r>
+        <w:t xml:space="preserve"> = all versions).</w:t>
+      </w:r>
+    </w:p>
+    <w:p>
+      <w:pPr>
+        <w:pStyle w:val="ListParagraph"/>
+        <w:numPr>
+          <w:ilvl w:val="0"/>
+          <w:numId w:val="2"/>
+        </w:numPr>
+        <w:spacing w:before="0" w:after="0"/>
+        <w:ind w:left="1080"/>
+      </w:pPr>
+      <w:r>
+        <w:rPr>
+          <w:rStyle w:val="InlinedCode"/>
+        </w:rPr>
+        <w:t>const int direction:</w:t>
+      </w:r>
+      <w:r>
+        <w:t xml:space="preserve"> </w:t>
+      </w:r>
+      <w:r>
+        <w:t xml:space="preserve">The direction of the traversal: </w:t>
+      </w:r>
+      <w:r>
+        <w:rPr>
+          <w:rStyle w:val="InlinedCode"/>
+        </w:rPr>
+        <w:t xml:space="preserve">CPL_D_ANCESTORS </w:t>
+      </w:r>
+      <w:r>
+        <w:t xml:space="preserve">or </w:t>
+      </w:r>
+      <w:r>
+        <w:rPr>
+          <w:rStyle w:val="InlinedCode"/>
+        </w:rPr>
+        <w:t>CPL_D_DESCENDANTS</w:t>
       </w:r>
       <w:r>
         <w:t>.</w:t>
@@ -6610,15 +7571,6 @@
     </w:p>
     <w:p>
       <w:pPr>
-        <w:spacing w:before="0" w:after="0"/>
-        <w:ind w:left="360"/>
-      </w:pPr>
-      <w:r>
-        <w:t>Arguments:</w:t>
-      </w:r>
-    </w:p>
-    <w:p>
-      <w:pPr>
         <w:pStyle w:val="ListParagraph"/>
         <w:numPr>
           <w:ilvl w:val="0"/>
@@ -6631,582 +7583,10 @@
         <w:rPr>
           <w:rStyle w:val="InlinedCode"/>
         </w:rPr>
-        <w:t xml:space="preserve">cpl_session_info_t* info: </w:t>
-      </w:r>
-      <w:r>
-        <w:t>The pointer to the session info structure.</w:t>
-      </w:r>
-    </w:p>
-    <w:p>
-      <w:pPr>
-        <w:spacing w:after="0"/>
-      </w:pPr>
-      <w:r>
-        <w:rPr>
-          <w:rStyle w:val="IntenseCodeChar"/>
-        </w:rPr>
-        <w:t>cpl_</w:t>
-      </w:r>
-      <w:r>
-        <w:rPr>
-          <w:rStyle w:val="IntenseCodeChar"/>
-        </w:rPr>
-        <w:t>get_object_info</w:t>
-      </w:r>
-      <w:r>
-        <w:rPr>
-          <w:rStyle w:val="IntenseCodeChar"/>
-        </w:rPr>
-        <w:t>:</w:t>
-      </w:r>
-      <w:r>
-        <w:t xml:space="preserve"> </w:t>
-      </w:r>
-      <w:r>
-        <w:t>Get the information about the given object.</w:t>
-      </w:r>
-    </w:p>
-    <w:p>
-      <w:pPr>
-        <w:spacing w:before="0" w:after="0"/>
-        <w:ind w:left="360"/>
-      </w:pPr>
-      <w:r>
-        <w:t>Arguments:</w:t>
-      </w:r>
-    </w:p>
-    <w:p>
-      <w:pPr>
-        <w:pStyle w:val="ListParagraph"/>
-        <w:numPr>
-          <w:ilvl w:val="0"/>
-          <w:numId w:val="2"/>
-        </w:numPr>
-        <w:spacing w:before="0" w:after="0"/>
-        <w:ind w:left="1080"/>
-      </w:pPr>
-      <w:r>
-        <w:rPr>
-          <w:rStyle w:val="InlinedCode"/>
-        </w:rPr>
-        <w:t>const cpl_id_t id</w:t>
-      </w:r>
-      <w:r>
-        <w:rPr>
-          <w:rStyle w:val="InlinedCode"/>
-        </w:rPr>
-        <w:t>:</w:t>
-      </w:r>
-      <w:r>
-        <w:t xml:space="preserve"> </w:t>
-      </w:r>
-      <w:r>
-        <w:t>The object ID.</w:t>
-      </w:r>
-    </w:p>
-    <w:p>
-      <w:pPr>
-        <w:pStyle w:val="ListParagraph"/>
-        <w:numPr>
-          <w:ilvl w:val="0"/>
-          <w:numId w:val="2"/>
-        </w:numPr>
-        <w:spacing w:before="0" w:after="0"/>
-        <w:ind w:left="1080"/>
-      </w:pPr>
-      <w:r>
-        <w:rPr>
-          <w:rStyle w:val="InlinedCode"/>
-        </w:rPr>
-        <w:t xml:space="preserve">cpl_object_info_t** out_info: </w:t>
-      </w:r>
-      <w:r>
-        <w:t>The pointer to store the object info structure.</w:t>
-      </w:r>
-    </w:p>
-    <w:p>
-      <w:pPr>
-        <w:spacing w:after="0"/>
-      </w:pPr>
-      <w:r>
-        <w:rPr>
-          <w:rStyle w:val="IntenseCodeChar"/>
-        </w:rPr>
-        <w:t>cpl_</w:t>
-      </w:r>
-      <w:r>
-        <w:rPr>
-          <w:rStyle w:val="IntenseCodeChar"/>
-        </w:rPr>
-        <w:t>free_object_info</w:t>
-      </w:r>
-      <w:r>
-        <w:rPr>
-          <w:rStyle w:val="IntenseCodeChar"/>
-        </w:rPr>
-        <w:t>:</w:t>
-      </w:r>
-      <w:r>
-        <w:t xml:space="preserve"> </w:t>
-      </w:r>
-      <w:r>
-        <w:t xml:space="preserve">Free </w:t>
-      </w:r>
-      <w:r>
-        <w:rPr>
-          <w:rStyle w:val="InlinedCode"/>
-        </w:rPr>
-        <w:t>cpl_object_info_t</w:t>
-      </w:r>
-      <w:r>
-        <w:t>.</w:t>
-      </w:r>
-    </w:p>
-    <w:p>
-      <w:pPr>
-        <w:spacing w:before="0" w:after="0"/>
-        <w:ind w:left="360"/>
-      </w:pPr>
-      <w:r>
-        <w:t>Arguments:</w:t>
-      </w:r>
-    </w:p>
-    <w:p>
-      <w:pPr>
-        <w:pStyle w:val="ListParagraph"/>
-        <w:numPr>
-          <w:ilvl w:val="0"/>
-          <w:numId w:val="2"/>
-        </w:numPr>
-        <w:spacing w:before="0" w:after="0"/>
-        <w:ind w:left="1080"/>
-      </w:pPr>
-      <w:r>
-        <w:rPr>
-          <w:rStyle w:val="InlinedCode"/>
-        </w:rPr>
-        <w:t xml:space="preserve">cpl_object_info_t* info: </w:t>
-      </w:r>
-      <w:r>
-        <w:t>The pointer to the object info structure.</w:t>
-      </w:r>
-    </w:p>
-    <w:p>
-      <w:pPr>
-        <w:spacing w:after="0"/>
-      </w:pPr>
-      <w:r>
-        <w:rPr>
-          <w:rStyle w:val="IntenseCodeChar"/>
-        </w:rPr>
-        <w:t>cpl_</w:t>
-      </w:r>
-      <w:r>
-        <w:rPr>
-          <w:rStyle w:val="IntenseCodeChar"/>
-        </w:rPr>
-        <w:t>get_version_info</w:t>
-      </w:r>
-      <w:r>
-        <w:rPr>
-          <w:rStyle w:val="IntenseCodeChar"/>
-        </w:rPr>
-        <w:t>:</w:t>
-      </w:r>
-      <w:r>
-        <w:t xml:space="preserve"> </w:t>
-      </w:r>
-      <w:r>
-        <w:t>Get the information about a specific version of the given object.</w:t>
-      </w:r>
-    </w:p>
-    <w:p>
-      <w:pPr>
-        <w:spacing w:before="0" w:after="0"/>
-        <w:ind w:left="360"/>
-      </w:pPr>
-      <w:r>
-        <w:t>Arguments:</w:t>
-      </w:r>
-    </w:p>
-    <w:p>
-      <w:pPr>
-        <w:pStyle w:val="ListParagraph"/>
-        <w:numPr>
-          <w:ilvl w:val="0"/>
-          <w:numId w:val="2"/>
-        </w:numPr>
-        <w:spacing w:before="0" w:after="0"/>
-        <w:ind w:left="1080"/>
-      </w:pPr>
-      <w:r>
-        <w:rPr>
-          <w:rStyle w:val="InlinedCode"/>
-        </w:rPr>
-        <w:t>const cpl_id_t id</w:t>
-      </w:r>
-      <w:r>
-        <w:rPr>
-          <w:rStyle w:val="InlinedCode"/>
-        </w:rPr>
-        <w:t>:</w:t>
-      </w:r>
-      <w:r>
-        <w:t xml:space="preserve"> </w:t>
-      </w:r>
-      <w:r>
-        <w:t>The object ID.</w:t>
-      </w:r>
-    </w:p>
-    <w:p>
-      <w:pPr>
-        <w:pStyle w:val="ListParagraph"/>
-        <w:numPr>
-          <w:ilvl w:val="0"/>
-          <w:numId w:val="2"/>
-        </w:numPr>
-        <w:spacing w:before="0" w:after="0"/>
-        <w:ind w:left="1080"/>
-      </w:pPr>
-      <w:r>
-        <w:rPr>
-          <w:rStyle w:val="InlinedCode"/>
-        </w:rPr>
-        <w:t>const cpl_version_t version</w:t>
-      </w:r>
-      <w:r>
-        <w:rPr>
-          <w:rStyle w:val="InlinedCode"/>
-        </w:rPr>
-        <w:t>:</w:t>
-      </w:r>
-      <w:r>
-        <w:t xml:space="preserve"> </w:t>
-      </w:r>
-      <w:r>
-        <w:t>The version of the given object.</w:t>
-      </w:r>
-    </w:p>
-    <w:p>
-      <w:pPr>
-        <w:pStyle w:val="ListParagraph"/>
-        <w:numPr>
-          <w:ilvl w:val="0"/>
-          <w:numId w:val="2"/>
-        </w:numPr>
-        <w:spacing w:before="0" w:after="0"/>
-        <w:ind w:left="1080"/>
-      </w:pPr>
-      <w:r>
-        <w:rPr>
-          <w:rStyle w:val="InlinedCode"/>
-        </w:rPr>
-        <w:t xml:space="preserve">cpl_version_info_t** out_info: </w:t>
-      </w:r>
-      <w:r>
-        <w:t>The pointer to store the version info structure</w:t>
-      </w:r>
-      <w:r>
-        <w:t>.</w:t>
-      </w:r>
-    </w:p>
-    <w:p>
-      <w:pPr>
-        <w:spacing w:after="0"/>
-      </w:pPr>
-      <w:r>
-        <w:rPr>
-          <w:rStyle w:val="IntenseCodeChar"/>
-        </w:rPr>
-        <w:t>cpl_</w:t>
-      </w:r>
-      <w:r>
-        <w:rPr>
-          <w:rStyle w:val="IntenseCodeChar"/>
-        </w:rPr>
-        <w:t>free_version_info</w:t>
-      </w:r>
-      <w:r>
-        <w:rPr>
-          <w:rStyle w:val="IntenseCodeChar"/>
-        </w:rPr>
-        <w:t>:</w:t>
-      </w:r>
-      <w:r>
-        <w:t xml:space="preserve"> </w:t>
-      </w:r>
-      <w:r>
-        <w:t xml:space="preserve">Free </w:t>
-      </w:r>
-      <w:r>
-        <w:rPr>
-          <w:rStyle w:val="InlinedCode"/>
-        </w:rPr>
-        <w:t>cpl_</w:t>
-      </w:r>
-      <w:r>
-        <w:rPr>
-          <w:rStyle w:val="InlinedCode"/>
-        </w:rPr>
-        <w:t>version</w:t>
-      </w:r>
-      <w:r>
-        <w:rPr>
-          <w:rStyle w:val="InlinedCode"/>
-        </w:rPr>
-        <w:t>_</w:t>
-      </w:r>
-      <w:r>
-        <w:rPr>
-          <w:rStyle w:val="InlinedCode"/>
-        </w:rPr>
-        <w:t>info</w:t>
-      </w:r>
-      <w:r>
-        <w:rPr>
-          <w:rStyle w:val="InlinedCode"/>
-        </w:rPr>
-        <w:t>_t</w:t>
-      </w:r>
-      <w:r>
-        <w:t>.</w:t>
-      </w:r>
-    </w:p>
-    <w:p>
-      <w:pPr>
-        <w:spacing w:before="0" w:after="0"/>
-        <w:ind w:left="360"/>
-      </w:pPr>
-      <w:r>
-        <w:t>Arguments:</w:t>
-      </w:r>
-    </w:p>
-    <w:p>
-      <w:pPr>
-        <w:pStyle w:val="ListParagraph"/>
-        <w:numPr>
-          <w:ilvl w:val="0"/>
-          <w:numId w:val="2"/>
-        </w:numPr>
-        <w:spacing w:before="0" w:after="0"/>
-        <w:ind w:left="1080"/>
-      </w:pPr>
-      <w:r>
-        <w:rPr>
-          <w:rStyle w:val="InlinedCode"/>
-        </w:rPr>
-        <w:t xml:space="preserve">cpl_version_info_t* info: </w:t>
-      </w:r>
-      <w:r>
-        <w:t>The pointer to the version info structure</w:t>
-      </w:r>
-      <w:r>
-        <w:t>.</w:t>
-      </w:r>
-    </w:p>
-    <w:p>
-      <w:pPr>
-        <w:spacing w:after="0"/>
-      </w:pPr>
-      <w:r>
-        <w:rPr>
-          <w:rStyle w:val="IntenseCodeChar"/>
-        </w:rPr>
-        <w:t>cpl_</w:t>
-      </w:r>
-      <w:r>
-        <w:rPr>
-          <w:rStyle w:val="IntenseCodeChar"/>
-        </w:rPr>
-        <w:t>get_object_ancestry</w:t>
-      </w:r>
-      <w:r>
-        <w:rPr>
-          <w:rStyle w:val="IntenseCodeChar"/>
-        </w:rPr>
-        <w:t>:</w:t>
-      </w:r>
-      <w:r>
-        <w:t xml:space="preserve"> </w:t>
-      </w:r>
-      <w:r>
-        <w:t xml:space="preserve">Iterate over all ancestors </w:t>
-      </w:r>
-      <w:r>
-        <w:t xml:space="preserve">or descendants </w:t>
-      </w:r>
-      <w:r>
-        <w:t>of the specific version of the given object</w:t>
-      </w:r>
-      <w:r>
-        <w:t>.</w:t>
-      </w:r>
-    </w:p>
-    <w:p>
-      <w:pPr>
-        <w:spacing w:before="0" w:after="0"/>
-        <w:ind w:left="360"/>
-      </w:pPr>
-      <w:r>
-        <w:t>Arguments:</w:t>
-      </w:r>
-    </w:p>
-    <w:p>
-      <w:pPr>
-        <w:pStyle w:val="ListParagraph"/>
-        <w:numPr>
-          <w:ilvl w:val="0"/>
-          <w:numId w:val="2"/>
-        </w:numPr>
-        <w:spacing w:before="0" w:after="0"/>
-        <w:ind w:left="1080"/>
-      </w:pPr>
-      <w:r>
-        <w:rPr>
-          <w:rStyle w:val="InlinedCode"/>
-        </w:rPr>
-        <w:t>const cpl_id_t id</w:t>
-      </w:r>
-      <w:r>
-        <w:rPr>
-          <w:rStyle w:val="InlinedCode"/>
-        </w:rPr>
-        <w:t>:</w:t>
-      </w:r>
-      <w:r>
-        <w:t xml:space="preserve"> </w:t>
-      </w:r>
-      <w:r>
-        <w:t>The object ID.</w:t>
-      </w:r>
-    </w:p>
-    <w:p>
-      <w:pPr>
-        <w:pStyle w:val="ListParagraph"/>
-        <w:numPr>
-          <w:ilvl w:val="0"/>
-          <w:numId w:val="2"/>
-        </w:numPr>
-        <w:spacing w:before="0" w:after="0"/>
-        <w:ind w:left="1080"/>
-      </w:pPr>
-      <w:r>
-        <w:rPr>
-          <w:rStyle w:val="InlinedCode"/>
-        </w:rPr>
-        <w:t>const cpl_version_t version</w:t>
-      </w:r>
-      <w:r>
-        <w:rPr>
-          <w:rStyle w:val="InlinedCode"/>
-        </w:rPr>
-        <w:t>:</w:t>
-      </w:r>
-      <w:r>
-        <w:t xml:space="preserve"> </w:t>
-      </w:r>
-      <w:r>
-        <w:t>The version of the given object</w:t>
-      </w:r>
-      <w:r>
-        <w:t xml:space="preserve"> (</w:t>
-      </w:r>
-      <w:r>
-        <w:rPr>
-          <w:rStyle w:val="InlinedCode"/>
-        </w:rPr>
-        <w:t>CPL_VERSION_NONE</w:t>
-      </w:r>
-      <w:r>
-        <w:t xml:space="preserve"> = </w:t>
-      </w:r>
-      <w:r>
-        <w:t>all versions</w:t>
-      </w:r>
-      <w:r>
-        <w:t>)</w:t>
-      </w:r>
-      <w:r>
-        <w:t>.</w:t>
-      </w:r>
-    </w:p>
-    <w:p>
-      <w:pPr>
-        <w:pStyle w:val="ListParagraph"/>
-        <w:numPr>
-          <w:ilvl w:val="0"/>
-          <w:numId w:val="2"/>
-        </w:numPr>
-        <w:spacing w:before="0" w:after="0"/>
-        <w:ind w:left="1080"/>
-      </w:pPr>
-      <w:r>
-        <w:rPr>
-          <w:rStyle w:val="InlinedCode"/>
-        </w:rPr>
-        <w:t>const int direction:</w:t>
-      </w:r>
-      <w:r>
-        <w:t xml:space="preserve"> </w:t>
-      </w:r>
-      <w:r>
-        <w:t xml:space="preserve">The direction of the traversal: </w:t>
-      </w:r>
-      <w:r>
-        <w:rPr>
-          <w:rStyle w:val="InlinedCode"/>
-        </w:rPr>
-        <w:t xml:space="preserve">CPL_D_ANCESTORS </w:t>
-      </w:r>
-      <w:r>
-        <w:t xml:space="preserve">or </w:t>
-      </w:r>
-      <w:r>
-        <w:rPr>
-          <w:rStyle w:val="InlinedCode"/>
-        </w:rPr>
-        <w:t>CPL_D_DESCENDANTS</w:t>
-      </w:r>
-      <w:r>
-        <w:t>.</w:t>
-      </w:r>
-    </w:p>
-    <w:p>
-      <w:pPr>
-        <w:pStyle w:val="ListParagraph"/>
-        <w:numPr>
-          <w:ilvl w:val="0"/>
-          <w:numId w:val="2"/>
-        </w:numPr>
-        <w:spacing w:before="0" w:after="0"/>
-        <w:ind w:left="1080"/>
-      </w:pPr>
-      <w:r>
-        <w:rPr>
-          <w:rStyle w:val="InlinedCode"/>
-        </w:rPr>
-        <w:t xml:space="preserve">const int </w:t>
-      </w:r>
-      <w:r>
-        <w:rPr>
-          <w:rStyle w:val="InlinedCode"/>
-        </w:rPr>
-        <w:t>flags</w:t>
-      </w:r>
-      <w:r>
-        <w:rPr>
-          <w:rStyle w:val="InlinedCode"/>
-        </w:rPr>
-        <w:t xml:space="preserve">: </w:t>
-      </w:r>
-      <w:r>
-        <w:t>0</w:t>
-      </w:r>
-      <w:r>
-        <w:t xml:space="preserve"> </w:t>
-      </w:r>
-      <w:r>
-        <w:t xml:space="preserve">for default settings, or a logical (via the </w:t>
+        <w:t xml:space="preserve">const int flags: </w:t>
+      </w:r>
+      <w:r>
+        <w:t xml:space="preserve">0 for default settings, or a logical (via the </w:t>
       </w:r>
       <w:r>
         <w:rPr>
@@ -7215,13 +7595,7 @@
         <w:t>|</w:t>
       </w:r>
       <w:r>
-        <w:t xml:space="preserve"> operator) </w:t>
-      </w:r>
-      <w:r>
-        <w:t>comb</w:t>
-      </w:r>
-      <w:r>
-        <w:t>ination of the following flags:</w:t>
+        <w:t xml:space="preserve"> operator) combination of the following flags:</w:t>
       </w:r>
     </w:p>
     <w:p>
@@ -7237,19 +7611,10 @@
         <w:rPr>
           <w:rStyle w:val="InlinedCode"/>
         </w:rPr>
-        <w:t>CPL_A_NO_DATA_DEPENDENCIES</w:t>
-      </w:r>
-      <w:r>
-        <w:rPr>
-          <w:rStyle w:val="InlinedCode"/>
-        </w:rPr>
-        <w:t>:</w:t>
-      </w:r>
-      <w:r>
-        <w:t xml:space="preserve"> </w:t>
-      </w:r>
-      <w:r>
-        <w:t>Ignore data dependencies.</w:t>
+        <w:t>CPL_A_NO_DATA_DEPENDENCIES:</w:t>
+      </w:r>
+      <w:r>
+        <w:t xml:space="preserve"> Ignore data dependencies.</w:t>
       </w:r>
     </w:p>
     <w:p>
@@ -7309,6 +7674,620 @@
       </w:r>
       <w:r>
         <w:t xml:space="preserve"> The context for the callback function.</w:t>
+      </w:r>
+    </w:p>
+    <w:p>
+      <w:pPr>
+        <w:spacing w:after="0"/>
+      </w:pPr>
+      <w:r>
+        <w:rPr>
+          <w:rStyle w:val="IntenseCodeChar"/>
+        </w:rPr>
+        <w:t>cpl_</w:t>
+      </w:r>
+      <w:r>
+        <w:rPr>
+          <w:rStyle w:val="IntenseCodeChar"/>
+        </w:rPr>
+        <w:t>get_properties</w:t>
+      </w:r>
+      <w:r>
+        <w:rPr>
+          <w:rStyle w:val="IntenseCodeChar"/>
+        </w:rPr>
+        <w:t>:</w:t>
+      </w:r>
+      <w:r>
+        <w:t xml:space="preserve"> </w:t>
+      </w:r>
+      <w:r>
+        <w:t>Iterate over matching properties of the given object.</w:t>
+      </w:r>
+    </w:p>
+    <w:p>
+      <w:pPr>
+        <w:spacing w:before="0" w:after="0"/>
+        <w:ind w:left="360"/>
+      </w:pPr>
+      <w:r>
+        <w:t>Arguments:</w:t>
+      </w:r>
+    </w:p>
+    <w:p>
+      <w:pPr>
+        <w:pStyle w:val="ListParagraph"/>
+        <w:numPr>
+          <w:ilvl w:val="0"/>
+          <w:numId w:val="2"/>
+        </w:numPr>
+        <w:spacing w:before="0" w:after="0"/>
+        <w:ind w:left="1080"/>
+      </w:pPr>
+      <w:r>
+        <w:rPr>
+          <w:rStyle w:val="InlinedCode"/>
+        </w:rPr>
+        <w:t>const cpl_id_t id</w:t>
+      </w:r>
+      <w:r>
+        <w:rPr>
+          <w:rStyle w:val="InlinedCode"/>
+        </w:rPr>
+        <w:t>:</w:t>
+      </w:r>
+      <w:r>
+        <w:t xml:space="preserve"> </w:t>
+      </w:r>
+      <w:r>
+        <w:t>The object ID.</w:t>
+      </w:r>
+    </w:p>
+    <w:p>
+      <w:pPr>
+        <w:pStyle w:val="ListParagraph"/>
+        <w:numPr>
+          <w:ilvl w:val="0"/>
+          <w:numId w:val="2"/>
+        </w:numPr>
+        <w:spacing w:before="0" w:after="0"/>
+        <w:ind w:left="1080"/>
+      </w:pPr>
+      <w:r>
+        <w:rPr>
+          <w:rStyle w:val="InlinedCode"/>
+        </w:rPr>
+        <w:t>const cpl_version_t version</w:t>
+      </w:r>
+      <w:r>
+        <w:rPr>
+          <w:rStyle w:val="InlinedCode"/>
+        </w:rPr>
+        <w:t>:</w:t>
+      </w:r>
+      <w:r>
+        <w:t xml:space="preserve"> </w:t>
+      </w:r>
+      <w:r>
+        <w:t>The version of the given object (</w:t>
+      </w:r>
+      <w:r>
+        <w:rPr>
+          <w:rStyle w:val="InlinedCode"/>
+        </w:rPr>
+        <w:t>CPL_VERSION_NONE</w:t>
+      </w:r>
+      <w:r>
+        <w:t xml:space="preserve"> = all versions).</w:t>
+      </w:r>
+    </w:p>
+    <w:p>
+      <w:pPr>
+        <w:pStyle w:val="ListParagraph"/>
+        <w:numPr>
+          <w:ilvl w:val="0"/>
+          <w:numId w:val="2"/>
+        </w:numPr>
+        <w:spacing w:before="0" w:after="0"/>
+        <w:ind w:left="1080"/>
+      </w:pPr>
+      <w:r>
+        <w:rPr>
+          <w:rStyle w:val="InlinedCode"/>
+        </w:rPr>
+        <w:t>const char* key:</w:t>
+      </w:r>
+      <w:r>
+        <w:t xml:space="preserve"> </w:t>
+      </w:r>
+      <w:r>
+        <w:t xml:space="preserve">The property to </w:t>
+      </w:r>
+      <w:r>
+        <w:t>get</w:t>
+      </w:r>
+      <w:r>
+        <w:t xml:space="preserve"> or </w:t>
+      </w:r>
+      <w:r>
+        <w:rPr>
+          <w:rStyle w:val="InlinedCode"/>
+        </w:rPr>
+        <w:t>NULL</w:t>
+      </w:r>
+      <w:r>
+        <w:t xml:space="preserve"> to fetch all properties.</w:t>
+      </w:r>
+    </w:p>
+    <w:p>
+      <w:pPr>
+        <w:pStyle w:val="ListParagraph"/>
+        <w:numPr>
+          <w:ilvl w:val="0"/>
+          <w:numId w:val="2"/>
+        </w:numPr>
+        <w:spacing w:before="0" w:after="0"/>
+        <w:ind w:left="1080"/>
+      </w:pPr>
+      <w:r>
+        <w:rPr>
+          <w:rStyle w:val="InlinedCode"/>
+        </w:rPr>
+        <w:t>cpl_ancestry_iterator_t iterator:</w:t>
+      </w:r>
+      <w:r>
+        <w:t xml:space="preserve"> The callback function.</w:t>
+      </w:r>
+    </w:p>
+    <w:p>
+      <w:pPr>
+        <w:pStyle w:val="ListParagraph"/>
+        <w:numPr>
+          <w:ilvl w:val="0"/>
+          <w:numId w:val="2"/>
+        </w:numPr>
+        <w:spacing w:before="0" w:after="0"/>
+        <w:ind w:left="1080"/>
+      </w:pPr>
+      <w:r>
+        <w:rPr>
+          <w:rStyle w:val="InlinedCode"/>
+        </w:rPr>
+        <w:t>void* context:</w:t>
+      </w:r>
+      <w:r>
+        <w:t xml:space="preserve"> The context for the callback function.</w:t>
+      </w:r>
+    </w:p>
+    <w:p>
+      <w:pPr>
+        <w:spacing w:after="0"/>
+      </w:pPr>
+      <w:r>
+        <w:rPr>
+          <w:rStyle w:val="IntenseCodeChar"/>
+        </w:rPr>
+        <w:t>cpl_</w:t>
+      </w:r>
+      <w:r>
+        <w:rPr>
+          <w:rStyle w:val="IntenseCodeChar"/>
+        </w:rPr>
+        <w:t>lookup_by_property</w:t>
+      </w:r>
+      <w:r>
+        <w:rPr>
+          <w:rStyle w:val="IntenseCodeChar"/>
+        </w:rPr>
+        <w:t>:</w:t>
+      </w:r>
+      <w:r>
+        <w:t xml:space="preserve"> </w:t>
+      </w:r>
+      <w:r>
+        <w:t xml:space="preserve">Iterate over all versions of provenance objects that have the specified property with the given value. The function returns </w:t>
+      </w:r>
+      <w:r>
+        <w:rPr>
+          <w:rStyle w:val="InlinedCode"/>
+        </w:rPr>
+        <w:t>CPL</w:t>
+      </w:r>
+      <w:r>
+        <w:rPr>
+          <w:rStyle w:val="InlinedCode"/>
+        </w:rPr>
+        <w:t>_E_NOT_FOUND</w:t>
+      </w:r>
+      <w:r>
+        <w:t xml:space="preserve"> if no matching objects are found.</w:t>
+      </w:r>
+    </w:p>
+    <w:p>
+      <w:pPr>
+        <w:spacing w:before="0" w:after="0"/>
+        <w:ind w:left="360"/>
+      </w:pPr>
+      <w:r>
+        <w:t>Arguments:</w:t>
+      </w:r>
+    </w:p>
+    <w:p>
+      <w:pPr>
+        <w:pStyle w:val="ListParagraph"/>
+        <w:numPr>
+          <w:ilvl w:val="0"/>
+          <w:numId w:val="2"/>
+        </w:numPr>
+        <w:spacing w:before="0" w:after="0"/>
+        <w:ind w:left="1080"/>
+      </w:pPr>
+      <w:r>
+        <w:rPr>
+          <w:rStyle w:val="InlinedCode"/>
+        </w:rPr>
+        <w:t>const char* key:</w:t>
+      </w:r>
+      <w:r>
+        <w:t xml:space="preserve"> </w:t>
+      </w:r>
+      <w:r>
+        <w:t>The property to check.</w:t>
+      </w:r>
+    </w:p>
+    <w:p>
+      <w:pPr>
+        <w:pStyle w:val="ListParagraph"/>
+        <w:numPr>
+          <w:ilvl w:val="0"/>
+          <w:numId w:val="2"/>
+        </w:numPr>
+        <w:spacing w:before="0" w:after="0"/>
+        <w:ind w:left="1080"/>
+      </w:pPr>
+      <w:r>
+        <w:rPr>
+          <w:rStyle w:val="InlinedCode"/>
+        </w:rPr>
+        <w:t>const char* value:</w:t>
+      </w:r>
+      <w:r>
+        <w:t xml:space="preserve"> </w:t>
+      </w:r>
+      <w:r>
+        <w:t>The required property value.</w:t>
+      </w:r>
+    </w:p>
+    <w:p>
+      <w:pPr>
+        <w:pStyle w:val="ListParagraph"/>
+        <w:numPr>
+          <w:ilvl w:val="0"/>
+          <w:numId w:val="2"/>
+        </w:numPr>
+        <w:spacing w:before="0" w:after="0"/>
+        <w:ind w:left="1080"/>
+      </w:pPr>
+      <w:r>
+        <w:rPr>
+          <w:rStyle w:val="InlinedCode"/>
+        </w:rPr>
+        <w:t>cpl_ancestry_iterator_t iterator:</w:t>
+      </w:r>
+      <w:r>
+        <w:t xml:space="preserve"> The callback function.</w:t>
+      </w:r>
+    </w:p>
+    <w:p>
+      <w:pPr>
+        <w:pStyle w:val="ListParagraph"/>
+        <w:numPr>
+          <w:ilvl w:val="0"/>
+          <w:numId w:val="2"/>
+        </w:numPr>
+        <w:spacing w:before="0" w:after="0"/>
+        <w:ind w:left="1080"/>
+      </w:pPr>
+      <w:r>
+        <w:rPr>
+          <w:rStyle w:val="InlinedCode"/>
+        </w:rPr>
+        <w:t>void* context:</w:t>
+      </w:r>
+      <w:r>
+        <w:t xml:space="preserve"> The context for the callback function.</w:t>
+      </w:r>
+    </w:p>
+    <w:p>
+      <w:pPr>
+        <w:spacing w:after="0"/>
+      </w:pPr>
+      <w:r>
+        <w:rPr>
+          <w:rStyle w:val="IntenseCodeChar"/>
+        </w:rPr>
+        <w:t>cpl_</w:t>
+      </w:r>
+      <w:r>
+        <w:rPr>
+          <w:rStyle w:val="IntenseCodeChar"/>
+        </w:rPr>
+        <w:t>lookup_file</w:t>
+      </w:r>
+      <w:r>
+        <w:rPr>
+          <w:rStyle w:val="IntenseCodeChar"/>
+        </w:rPr>
+        <w:t>:</w:t>
+      </w:r>
+      <w:r>
+        <w:t xml:space="preserve"> </w:t>
+      </w:r>
+      <w:r>
+        <w:t>Lookup or create a provenance object</w:t>
+      </w:r>
+      <w:r>
+        <w:t xml:space="preserve"> associated with the given file.</w:t>
+      </w:r>
+    </w:p>
+    <w:p>
+      <w:pPr>
+        <w:spacing w:before="0" w:after="0"/>
+        <w:ind w:left="360"/>
+      </w:pPr>
+      <w:r>
+        <w:t xml:space="preserve">Declared in: </w:t>
+      </w:r>
+      <w:r>
+        <w:rPr>
+          <w:rStyle w:val="InlinedCode"/>
+        </w:rPr>
+        <w:t>cpl-file.h</w:t>
+      </w:r>
+    </w:p>
+    <w:p>
+      <w:pPr>
+        <w:spacing w:before="0" w:after="0"/>
+        <w:ind w:left="360"/>
+      </w:pPr>
+      <w:r>
+        <w:t>Arguments:</w:t>
+      </w:r>
+    </w:p>
+    <w:p>
+      <w:pPr>
+        <w:pStyle w:val="ListParagraph"/>
+        <w:numPr>
+          <w:ilvl w:val="0"/>
+          <w:numId w:val="2"/>
+        </w:numPr>
+        <w:spacing w:before="0" w:after="0"/>
+        <w:ind w:left="1080"/>
+      </w:pPr>
+      <w:r>
+        <w:rPr>
+          <w:rStyle w:val="InlinedCode"/>
+        </w:rPr>
+        <w:t>const char* name:</w:t>
+      </w:r>
+      <w:r>
+        <w:t xml:space="preserve"> </w:t>
+      </w:r>
+      <w:r>
+        <w:t>The file name.</w:t>
+      </w:r>
+    </w:p>
+    <w:p>
+      <w:pPr>
+        <w:pStyle w:val="ListParagraph"/>
+        <w:numPr>
+          <w:ilvl w:val="0"/>
+          <w:numId w:val="2"/>
+        </w:numPr>
+        <w:spacing w:before="0" w:after="0"/>
+        <w:ind w:left="1080"/>
+      </w:pPr>
+      <w:r>
+        <w:rPr>
+          <w:rStyle w:val="InlinedCode"/>
+        </w:rPr>
+        <w:t>const int flags:</w:t>
+      </w:r>
+      <w:r>
+        <w:t xml:space="preserve"> </w:t>
+      </w:r>
+      <w:r>
+        <w:t xml:space="preserve">A logical (via the </w:t>
+      </w:r>
+      <w:r>
+        <w:rPr>
+          <w:rStyle w:val="InlinedCode"/>
+        </w:rPr>
+        <w:t>|</w:t>
+      </w:r>
+      <w:r>
+        <w:t xml:space="preserve"> operator) combination of the following flags:</w:t>
+      </w:r>
+    </w:p>
+    <w:p>
+      <w:pPr>
+        <w:pStyle w:val="ListParagraph"/>
+        <w:numPr>
+          <w:ilvl w:val="1"/>
+          <w:numId w:val="2"/>
+        </w:numPr>
+        <w:spacing w:before="0" w:after="0"/>
+      </w:pPr>
+      <w:r>
+        <w:rPr>
+          <w:rStyle w:val="InlinedCode"/>
+        </w:rPr>
+        <w:t>CPL_</w:t>
+      </w:r>
+      <w:r>
+        <w:rPr>
+          <w:rStyle w:val="InlinedCode"/>
+        </w:rPr>
+        <w:t>F</w:t>
+      </w:r>
+      <w:r>
+        <w:rPr>
+          <w:rStyle w:val="InlinedCode"/>
+        </w:rPr>
+        <w:t>_</w:t>
+      </w:r>
+      <w:r>
+        <w:rPr>
+          <w:rStyle w:val="InlinedCode"/>
+        </w:rPr>
+        <w:t>ALWAYS_CREATE</w:t>
+      </w:r>
+      <w:r>
+        <w:rPr>
+          <w:rStyle w:val="InlinedCode"/>
+        </w:rPr>
+        <w:t>:</w:t>
+      </w:r>
+      <w:r>
+        <w:t xml:space="preserve"> Create a new provenance object, even if the one that corresponds to the given file already exists (use if you overwrite or recreate the file).</w:t>
+      </w:r>
+    </w:p>
+    <w:p>
+      <w:pPr>
+        <w:pStyle w:val="ListParagraph"/>
+        <w:numPr>
+          <w:ilvl w:val="1"/>
+          <w:numId w:val="2"/>
+        </w:numPr>
+        <w:spacing w:before="0" w:after="0"/>
+      </w:pPr>
+      <w:r>
+        <w:rPr>
+          <w:rStyle w:val="InlinedCode"/>
+        </w:rPr>
+        <w:t>CPL_</w:t>
+      </w:r>
+      <w:r>
+        <w:rPr>
+          <w:rStyle w:val="InlinedCode"/>
+        </w:rPr>
+        <w:t>F_CREATE_IF_DOES_NOT_EXIST</w:t>
+      </w:r>
+      <w:r>
+        <w:rPr>
+          <w:rStyle w:val="InlinedCode"/>
+        </w:rPr>
+        <w:t>:</w:t>
+      </w:r>
+      <w:r>
+        <w:t xml:space="preserve"> Create a new provenance object if the lookup fails.</w:t>
+      </w:r>
+    </w:p>
+    <w:p>
+      <w:pPr>
+        <w:pStyle w:val="ListParagraph"/>
+        <w:numPr>
+          <w:ilvl w:val="1"/>
+          <w:numId w:val="2"/>
+        </w:numPr>
+        <w:spacing w:before="0" w:after="0"/>
+      </w:pPr>
+      <w:r>
+        <w:rPr>
+          <w:rStyle w:val="InlinedCode"/>
+        </w:rPr>
+        <w:t>CPL_</w:t>
+      </w:r>
+      <w:r>
+        <w:rPr>
+          <w:rStyle w:val="InlinedCode"/>
+        </w:rPr>
+        <w:t>F_OPEN_BY_CONTENT</w:t>
+      </w:r>
+      <w:r>
+        <w:rPr>
+          <w:rStyle w:val="InlinedCode"/>
+        </w:rPr>
+        <w:t>:</w:t>
+      </w:r>
+      <w:r>
+        <w:t xml:space="preserve"> Use the fingerprint of the file instead of its full path to lookup the corresponding object (</w:t>
+      </w:r>
+      <w:r>
+        <w:rPr>
+          <w:b/>
+        </w:rPr>
+        <w:t>note:</w:t>
+      </w:r>
+      <w:r>
+        <w:t xml:space="preserve"> this is still work-in-progress).</w:t>
+      </w:r>
+    </w:p>
+    <w:p>
+      <w:pPr>
+        <w:pStyle w:val="ListParagraph"/>
+        <w:numPr>
+          <w:ilvl w:val="0"/>
+          <w:numId w:val="2"/>
+        </w:numPr>
+        <w:spacing w:before="0" w:after="0"/>
+        <w:ind w:left="1080"/>
+      </w:pPr>
+      <w:r>
+        <w:rPr>
+          <w:rStyle w:val="InlinedCode"/>
+        </w:rPr>
+        <w:t>cpl_id_t</w:t>
+      </w:r>
+      <w:r>
+        <w:rPr>
+          <w:rStyle w:val="InlinedCode"/>
+        </w:rPr>
+        <w:t>*</w:t>
+      </w:r>
+      <w:r>
+        <w:rPr>
+          <w:rStyle w:val="InlinedCode"/>
+        </w:rPr>
+        <w:t xml:space="preserve"> </w:t>
+      </w:r>
+      <w:r>
+        <w:rPr>
+          <w:rStyle w:val="InlinedCode"/>
+        </w:rPr>
+        <w:t>out_id</w:t>
+      </w:r>
+      <w:r>
+        <w:rPr>
+          <w:rStyle w:val="InlinedCode"/>
+        </w:rPr>
+        <w:t>:</w:t>
+      </w:r>
+      <w:r>
+        <w:t xml:space="preserve"> </w:t>
+      </w:r>
+      <w:r>
+        <w:t>The pointer to store the ID of the provenance created object.</w:t>
+      </w:r>
+    </w:p>
+    <w:p>
+      <w:pPr>
+        <w:pStyle w:val="ListParagraph"/>
+        <w:numPr>
+          <w:ilvl w:val="0"/>
+          <w:numId w:val="2"/>
+        </w:numPr>
+        <w:spacing w:before="0" w:after="0"/>
+        <w:ind w:left="1080"/>
+      </w:pPr>
+      <w:r>
+        <w:rPr>
+          <w:rStyle w:val="InlinedCode"/>
+        </w:rPr>
+        <w:t xml:space="preserve">cpl_version_t* out_version: </w:t>
+      </w:r>
+      <w:r>
+        <w:t>The pointer to store the version of the object.</w:t>
       </w:r>
       <w:r>
         <w:br w:type="page"/>
@@ -9731,12 +10710,186 @@
     </w:p>
     <w:p>
       <w:pPr>
+        <w:spacing w:before="0" w:after="0"/>
+        <w:rPr>
+          <w:rStyle w:val="IntenseCodeChar"/>
+        </w:rPr>
+      </w:pPr>
+    </w:p>
+    <w:p>
+      <w:pPr>
+        <w:spacing w:before="0" w:after="0"/>
+        <w:rPr>
+          <w:b/>
+          <w:noProof/>
+          <w:color w:val="7C1524" w:themeColor="text2" w:themeShade="BF"/>
+        </w:rPr>
+      </w:pPr>
+      <w:r>
+        <w:rPr>
+          <w:rStyle w:val="IntenseCodeChar"/>
+        </w:rPr>
+        <w:t>c</w:t>
+      </w:r>
+      <w:r>
+        <w:rPr>
+          <w:rStyle w:val="IntenseCodeChar"/>
+        </w:rPr>
+        <w:t>pl_</w:t>
+      </w:r>
+      <w:r>
+        <w:rPr>
+          <w:rStyle w:val="IntenseCodeChar"/>
+        </w:rPr>
+        <w:t>db_add_property</w:t>
+      </w:r>
+      <w:r>
+        <w:rPr>
+          <w:rStyle w:val="IntenseCodeChar"/>
+        </w:rPr>
+        <w:t>:</w:t>
+      </w:r>
+      <w:r>
+        <w:t xml:space="preserve"> </w:t>
+      </w:r>
+      <w:r>
+        <w:t>Add a property to the current version of the given object.</w:t>
+      </w:r>
+    </w:p>
+    <w:p>
+      <w:pPr>
+        <w:spacing w:before="0" w:after="0"/>
+        <w:ind w:left="360"/>
+      </w:pPr>
+      <w:r>
+        <w:t>Arguments:</w:t>
+      </w:r>
+    </w:p>
+    <w:p>
+      <w:pPr>
+        <w:pStyle w:val="ListParagraph"/>
+        <w:numPr>
+          <w:ilvl w:val="0"/>
+          <w:numId w:val="2"/>
+        </w:numPr>
+        <w:spacing w:before="0"/>
+        <w:ind w:left="1080"/>
+      </w:pPr>
+      <w:r>
+        <w:rPr>
+          <w:rStyle w:val="InlinedCode"/>
+        </w:rPr>
+        <w:t>const cpl_id_t id</w:t>
+      </w:r>
+      <w:r>
+        <w:rPr>
+          <w:rStyle w:val="InlinedCode"/>
+        </w:rPr>
+        <w:t>:</w:t>
+      </w:r>
+      <w:r>
+        <w:t xml:space="preserve"> </w:t>
+      </w:r>
+      <w:r>
+        <w:t>The object ID.</w:t>
+      </w:r>
+    </w:p>
+    <w:p>
+      <w:pPr>
+        <w:pStyle w:val="ListParagraph"/>
+        <w:numPr>
+          <w:ilvl w:val="0"/>
+          <w:numId w:val="2"/>
+        </w:numPr>
+        <w:spacing w:before="0"/>
+        <w:ind w:left="1080"/>
+      </w:pPr>
+      <w:r>
+        <w:rPr>
+          <w:rStyle w:val="InlinedCode"/>
+        </w:rPr>
+        <w:t>const cpl_version_t version</w:t>
+      </w:r>
+      <w:r>
+        <w:rPr>
+          <w:rStyle w:val="InlinedCode"/>
+        </w:rPr>
+        <w:t>:</w:t>
+      </w:r>
+      <w:r>
+        <w:t xml:space="preserve"> </w:t>
+      </w:r>
+      <w:r>
+        <w:t>The version number of the object.</w:t>
+      </w:r>
+    </w:p>
+    <w:p>
+      <w:pPr>
+        <w:pStyle w:val="ListParagraph"/>
+        <w:numPr>
+          <w:ilvl w:val="0"/>
+          <w:numId w:val="2"/>
+        </w:numPr>
+        <w:spacing w:before="0"/>
+        <w:ind w:left="1080"/>
+      </w:pPr>
+      <w:r>
+        <w:rPr>
+          <w:rStyle w:val="InlinedCode"/>
+        </w:rPr>
+        <w:t>const char* key</w:t>
+      </w:r>
+      <w:r>
+        <w:rPr>
+          <w:rStyle w:val="InlinedCode"/>
+        </w:rPr>
+        <w:t>:</w:t>
+      </w:r>
+      <w:r>
+        <w:t xml:space="preserve"> </w:t>
+      </w:r>
+      <w:r>
+        <w:t>The property name (key).</w:t>
+      </w:r>
+    </w:p>
+    <w:p>
+      <w:pPr>
+        <w:pStyle w:val="ListParagraph"/>
+        <w:numPr>
+          <w:ilvl w:val="0"/>
+          <w:numId w:val="2"/>
+        </w:numPr>
+        <w:spacing w:before="0"/>
+        <w:ind w:left="1080"/>
+      </w:pPr>
+      <w:r>
+        <w:rPr>
+          <w:rStyle w:val="InlinedCode"/>
+        </w:rPr>
+        <w:t>const char* value</w:t>
+      </w:r>
+      <w:r>
+        <w:rPr>
+          <w:rStyle w:val="InlinedCode"/>
+        </w:rPr>
+        <w:t>:</w:t>
+      </w:r>
+      <w:r>
+        <w:t xml:space="preserve"> </w:t>
+      </w:r>
+      <w:r>
+        <w:t>The property value.</w:t>
+      </w:r>
+    </w:p>
+    <w:p>
+      <w:pPr>
         <w:spacing w:after="0"/>
       </w:pPr>
       <w:r>
         <w:rPr>
           <w:rStyle w:val="IntenseCodeChar"/>
         </w:rPr>
+        <w:lastRenderedPageBreak/>
         <w:t>cpl_</w:t>
       </w:r>
       <w:r>
@@ -9897,7 +11050,6 @@
         <w:rPr>
           <w:rStyle w:val="InlinedCode"/>
         </w:rPr>
-        <w:lastRenderedPageBreak/>
         <w:t>const cpl_version_t version_hint</w:t>
       </w:r>
       <w:r>
@@ -10252,6 +11404,322 @@
       </w:r>
       <w:r>
         <w:t xml:space="preserve"> flags as described above.</w:t>
+      </w:r>
+    </w:p>
+    <w:p>
+      <w:pPr>
+        <w:pStyle w:val="ListParagraph"/>
+        <w:numPr>
+          <w:ilvl w:val="0"/>
+          <w:numId w:val="2"/>
+        </w:numPr>
+        <w:spacing w:before="0" w:after="0"/>
+        <w:ind w:left="1080"/>
+      </w:pPr>
+      <w:r>
+        <w:rPr>
+          <w:rStyle w:val="InlinedCode"/>
+        </w:rPr>
+        <w:t>cpl_ancestry_iterator_t iterator:</w:t>
+      </w:r>
+      <w:r>
+        <w:t xml:space="preserve"> The callback function.</w:t>
+      </w:r>
+    </w:p>
+    <w:p>
+      <w:pPr>
+        <w:pStyle w:val="ListParagraph"/>
+        <w:numPr>
+          <w:ilvl w:val="0"/>
+          <w:numId w:val="2"/>
+        </w:numPr>
+        <w:spacing w:before="0" w:after="0"/>
+        <w:ind w:left="1080"/>
+      </w:pPr>
+      <w:r>
+        <w:rPr>
+          <w:rStyle w:val="InlinedCode"/>
+        </w:rPr>
+        <w:t>void* context:</w:t>
+      </w:r>
+      <w:r>
+        <w:t xml:space="preserve"> The context for the callback function.</w:t>
+      </w:r>
+    </w:p>
+    <w:p>
+      <w:pPr>
+        <w:spacing w:after="0"/>
+      </w:pPr>
+      <w:r>
+        <w:rPr>
+          <w:rStyle w:val="IntenseCodeChar"/>
+        </w:rPr>
+        <w:t>cpl_</w:t>
+      </w:r>
+      <w:r>
+        <w:rPr>
+          <w:rStyle w:val="IntenseCodeChar"/>
+        </w:rPr>
+        <w:t>db_get_properties</w:t>
+      </w:r>
+      <w:r>
+        <w:rPr>
+          <w:rStyle w:val="IntenseCodeChar"/>
+        </w:rPr>
+        <w:t>:</w:t>
+      </w:r>
+      <w:r>
+        <w:t xml:space="preserve"> </w:t>
+      </w:r>
+      <w:r>
+        <w:t>Iterate over matching properties of the given object.</w:t>
+      </w:r>
+    </w:p>
+    <w:p>
+      <w:pPr>
+        <w:spacing w:before="0" w:after="0"/>
+        <w:ind w:left="360"/>
+      </w:pPr>
+      <w:r>
+        <w:t>Arguments:</w:t>
+      </w:r>
+    </w:p>
+    <w:p>
+      <w:pPr>
+        <w:pStyle w:val="ListParagraph"/>
+        <w:numPr>
+          <w:ilvl w:val="0"/>
+          <w:numId w:val="2"/>
+        </w:numPr>
+        <w:spacing w:before="0" w:after="0"/>
+        <w:ind w:left="1080"/>
+      </w:pPr>
+      <w:r>
+        <w:rPr>
+          <w:rStyle w:val="InlinedCode"/>
+        </w:rPr>
+        <w:t>const cpl_id_t id</w:t>
+      </w:r>
+      <w:r>
+        <w:rPr>
+          <w:rStyle w:val="InlinedCode"/>
+        </w:rPr>
+        <w:t>:</w:t>
+      </w:r>
+      <w:r>
+        <w:t xml:space="preserve"> </w:t>
+      </w:r>
+      <w:r>
+        <w:t>The object ID.</w:t>
+      </w:r>
+    </w:p>
+    <w:p>
+      <w:pPr>
+        <w:pStyle w:val="ListParagraph"/>
+        <w:numPr>
+          <w:ilvl w:val="0"/>
+          <w:numId w:val="2"/>
+        </w:numPr>
+        <w:spacing w:before="0" w:after="0"/>
+        <w:ind w:left="1080"/>
+      </w:pPr>
+      <w:r>
+        <w:rPr>
+          <w:rStyle w:val="InlinedCode"/>
+        </w:rPr>
+        <w:t>const cpl_version_t version</w:t>
+      </w:r>
+      <w:r>
+        <w:rPr>
+          <w:rStyle w:val="InlinedCode"/>
+        </w:rPr>
+        <w:t>:</w:t>
+      </w:r>
+      <w:r>
+        <w:t xml:space="preserve"> </w:t>
+      </w:r>
+      <w:r>
+        <w:t>The version of the given object (</w:t>
+      </w:r>
+      <w:r>
+        <w:rPr>
+          <w:rStyle w:val="InlinedCode"/>
+        </w:rPr>
+        <w:t>CPL_VERSION_NONE</w:t>
+      </w:r>
+      <w:r>
+        <w:t xml:space="preserve"> = all versions).</w:t>
+      </w:r>
+    </w:p>
+    <w:p>
+      <w:pPr>
+        <w:pStyle w:val="ListParagraph"/>
+        <w:numPr>
+          <w:ilvl w:val="0"/>
+          <w:numId w:val="2"/>
+        </w:numPr>
+        <w:spacing w:before="0" w:after="0"/>
+        <w:ind w:left="1080"/>
+      </w:pPr>
+      <w:r>
+        <w:rPr>
+          <w:rStyle w:val="InlinedCode"/>
+        </w:rPr>
+        <w:t>const char* key:</w:t>
+      </w:r>
+      <w:r>
+        <w:t xml:space="preserve"> </w:t>
+      </w:r>
+      <w:r>
+        <w:t xml:space="preserve">The property to get or </w:t>
+      </w:r>
+      <w:r>
+        <w:rPr>
+          <w:rStyle w:val="InlinedCode"/>
+        </w:rPr>
+        <w:t>NULL</w:t>
+      </w:r>
+      <w:r>
+        <w:t xml:space="preserve"> to fetch all properties.</w:t>
+      </w:r>
+    </w:p>
+    <w:p>
+      <w:pPr>
+        <w:pStyle w:val="ListParagraph"/>
+        <w:numPr>
+          <w:ilvl w:val="0"/>
+          <w:numId w:val="2"/>
+        </w:numPr>
+        <w:spacing w:before="0" w:after="0"/>
+        <w:ind w:left="1080"/>
+      </w:pPr>
+      <w:r>
+        <w:rPr>
+          <w:rStyle w:val="InlinedCode"/>
+        </w:rPr>
+        <w:t>cpl_ancestry_iterator_t iterator:</w:t>
+      </w:r>
+      <w:r>
+        <w:t xml:space="preserve"> The callback function.</w:t>
+      </w:r>
+    </w:p>
+    <w:p>
+      <w:pPr>
+        <w:pStyle w:val="ListParagraph"/>
+        <w:numPr>
+          <w:ilvl w:val="0"/>
+          <w:numId w:val="2"/>
+        </w:numPr>
+        <w:spacing w:before="0" w:after="0"/>
+        <w:ind w:left="1080"/>
+      </w:pPr>
+      <w:r>
+        <w:rPr>
+          <w:rStyle w:val="InlinedCode"/>
+        </w:rPr>
+        <w:t>void* context:</w:t>
+      </w:r>
+      <w:r>
+        <w:t xml:space="preserve"> The context for the callback function.</w:t>
+      </w:r>
+    </w:p>
+    <w:p>
+      <w:pPr>
+        <w:spacing w:after="0"/>
+      </w:pPr>
+      <w:r>
+        <w:rPr>
+          <w:rStyle w:val="IntenseCodeChar"/>
+        </w:rPr>
+        <w:t>cpl_</w:t>
+      </w:r>
+      <w:r>
+        <w:rPr>
+          <w:rStyle w:val="IntenseCodeChar"/>
+        </w:rPr>
+        <w:t>db_lookup_by_property</w:t>
+      </w:r>
+      <w:r>
+        <w:rPr>
+          <w:rStyle w:val="IntenseCodeChar"/>
+        </w:rPr>
+        <w:t>:</w:t>
+      </w:r>
+      <w:r>
+        <w:t xml:space="preserve"> </w:t>
+      </w:r>
+      <w:r>
+        <w:t xml:space="preserve">Iterate over all versions of provenance objects that have the specified property with the given value. The function returns </w:t>
+      </w:r>
+      <w:r>
+        <w:rPr>
+          <w:rStyle w:val="InlinedCode"/>
+        </w:rPr>
+        <w:t>CPL</w:t>
+      </w:r>
+      <w:r>
+        <w:rPr>
+          <w:rStyle w:val="InlinedCode"/>
+        </w:rPr>
+        <w:t>_E_NOT_FOUND</w:t>
+      </w:r>
+      <w:r>
+        <w:t xml:space="preserve"> if no matching objects are found.</w:t>
+      </w:r>
+    </w:p>
+    <w:p>
+      <w:pPr>
+        <w:spacing w:before="0" w:after="0"/>
+        <w:ind w:left="360"/>
+      </w:pPr>
+      <w:r>
+        <w:t>Arguments:</w:t>
+      </w:r>
+    </w:p>
+    <w:p>
+      <w:pPr>
+        <w:pStyle w:val="ListParagraph"/>
+        <w:numPr>
+          <w:ilvl w:val="0"/>
+          <w:numId w:val="2"/>
+        </w:numPr>
+        <w:spacing w:before="0" w:after="0"/>
+        <w:ind w:left="1080"/>
+      </w:pPr>
+      <w:r>
+        <w:rPr>
+          <w:rStyle w:val="InlinedCode"/>
+        </w:rPr>
+        <w:t>const char* key:</w:t>
+      </w:r>
+      <w:r>
+        <w:t xml:space="preserve"> </w:t>
+      </w:r>
+      <w:r>
+        <w:t>The property to check.</w:t>
+      </w:r>
+    </w:p>
+    <w:p>
+      <w:pPr>
+        <w:pStyle w:val="ListParagraph"/>
+        <w:numPr>
+          <w:ilvl w:val="0"/>
+          <w:numId w:val="2"/>
+        </w:numPr>
+        <w:spacing w:before="0" w:after="0"/>
+        <w:ind w:left="1080"/>
+      </w:pPr>
+      <w:r>
+        <w:rPr>
+          <w:rStyle w:val="InlinedCode"/>
+        </w:rPr>
+        <w:t>const char* value:</w:t>
+      </w:r>
+      <w:r>
+        <w:t xml:space="preserve"> </w:t>
+      </w:r>
+      <w:r>
+        <w:t>The required property value.</w:t>
       </w:r>
     </w:p>
     <w:p>
@@ -10303,12 +11771,22 @@
           <w:szCs w:val="22"/>
         </w:rPr>
       </w:pPr>
+      <w:r>
+        <w:rPr>
+          <w:caps/>
+          <w:spacing w:val="15"/>
+          <w:sz w:val="22"/>
+          <w:szCs w:val="22"/>
+        </w:rPr>
+        <w:br w:type="page"/>
+      </w:r>
     </w:p>
     <w:p>
       <w:pPr>
         <w:pStyle w:val="Heading2"/>
       </w:pPr>
       <w:r>
+        <w:lastRenderedPageBreak/>
         <w:t xml:space="preserve">Graph Database </w:t>
       </w:r>
       <w:r>
@@ -10343,9 +11821,9 @@
           <w:color w:val="FFFFFF" w:themeColor="background1"/>
         </w:rPr>
         <w:pict>
-          <v:group id="_x0000_s1102" editas="canvas" style="width:443.75pt;height:187.6pt;mso-position-horizontal-relative:char;mso-position-vertical-relative:line" coordorigin="3119,1824" coordsize="6828,2886">
+          <v:group id="_x0000_s1102" editas="canvas" style="width:443.75pt;height:234.55pt;mso-position-horizontal-relative:char;mso-position-vertical-relative:line" coordorigin="3119,1824" coordsize="6828,3608">
             <o:lock v:ext="edit" aspectratio="t"/>
-            <v:shape id="_x0000_s1101" type="#_x0000_t75" style="position:absolute;left:3119;top:1824;width:6828;height:2886" o:preferrelative="f">
+            <v:shape id="_x0000_s1101" type="#_x0000_t75" style="position:absolute;left:3119;top:1824;width:6828;height:3608" o:preferrelative="f">
               <v:fill o:detectmouseclick="t"/>
               <v:path o:extrusionok="t" o:connecttype="none"/>
               <o:lock v:ext="edit" text="t"/>
@@ -10696,7 +12174,7 @@
             <v:shape id="_x0000_s1263" type="#_x0000_t32" style="position:absolute;left:4412;top:2606;width:696;height:649;flip:x y" o:connectortype="straight">
               <v:stroke endarrow="block"/>
             </v:shape>
-            <v:shape id="_x0000_s1264" type="#_x0000_t32" style="position:absolute;left:4412;top:3047;width:696;height:208;flip:x y" o:connectortype="straight">
+            <v:shape id="_x0000_s1264" type="#_x0000_t32" style="position:absolute;left:4412;top:3048;width:696;height:207;flip:x y" o:connectortype="straight">
               <v:stroke endarrow="block"/>
             </v:shape>
             <v:shape id="_x0000_s1265" type="#_x0000_t32" style="position:absolute;left:4412;top:3255;width:696;height:234;flip:x" o:connectortype="straight">
@@ -10738,6 +12216,38 @@
             <v:shape id="_x0000_s1308" type="#_x0000_t32" style="position:absolute;left:4412;top:3255;width:696;height:664;flip:x" o:connectortype="straight">
               <v:stroke endarrow="block"/>
             </v:shape>
+            <v:shape id="_x0000_s1345" type="#_x0000_t32" style="position:absolute;left:7500;top:4240;width:4;height:1002" o:connectortype="straight">
+              <v:stroke endarrow="block"/>
+            </v:shape>
+            <v:shape id="_x0000_s1346" type="#_x0000_t202" style="position:absolute;left:6866;top:5242;width:1277;height:190" stroked="f">
+              <v:textbox style="mso-next-textbox:#_x0000_s1346;mso-fit-shape-to-text:t" inset=",0,,0">
+                <w:txbxContent>
+                  <w:p>
+                    <w:pPr>
+                      <w:pStyle w:val="DatabaseField"/>
+                    </w:pPr>
+                    <w:r>
+                      <w:t>property_value</w:t>
+                    </w:r>
+                  </w:p>
+                </w:txbxContent>
+              </v:textbox>
+            </v:shape>
+            <v:shape id="_x0000_s1347" type="#_x0000_t202" style="position:absolute;left:7564;top:4567;width:1411;height:487;v-text-anchor:middle" filled="f" stroked="f">
+              <v:textbox style="mso-next-textbox:#_x0000_s1347" inset="0,7.2pt,0,7.2pt">
+                <w:txbxContent>
+                  <w:p>
+                    <w:pPr>
+                      <w:pStyle w:val="DatabaseField"/>
+                      <w:jc w:val="left"/>
+                    </w:pPr>
+                    <w:r>
+                      <w:t>&lt;property_name&gt;</w:t>
+                    </w:r>
+                  </w:p>
+                </w:txbxContent>
+              </v:textbox>
+            </v:shape>
             <w10:wrap type="none"/>
             <w10:anchorlock/>
           </v:group>
@@ -10823,12 +12333,22 @@
           <w:szCs w:val="22"/>
         </w:rPr>
       </w:pPr>
+      <w:r>
+        <w:rPr>
+          <w:caps/>
+          <w:spacing w:val="15"/>
+          <w:sz w:val="22"/>
+          <w:szCs w:val="22"/>
+        </w:rPr>
+        <w:br w:type="page"/>
+      </w:r>
     </w:p>
     <w:p>
       <w:pPr>
         <w:pStyle w:val="Heading2"/>
       </w:pPr>
       <w:r>
+        <w:lastRenderedPageBreak/>
         <w:t>Relational Database</w:t>
       </w:r>
       <w:r>
@@ -10865,8 +12385,10 @@
               <v:path o:extrusionok="t" o:connecttype="none"/>
               <o:lock v:ext="edit" text="t"/>
             </v:shape>
-            <v:shape id="_x0000_s1201" type="#_x0000_t32" style="position:absolute;left:6741;top:6817;width:820;height:198;flip:y" o:connectortype="straight" adj="3645,801686,-179446"/>
-            <v:group id="_x0000_s1232" style="position:absolute;left:6667;top:6885;width:74;height:848" coordorigin="4544,8923" coordsize="74,848">
+            <v:shape id="_x0000_s1364" type="#_x0000_t32" style="position:absolute;left:4353;top:7547;width:824;height:1364;flip:y" o:connectortype="straight"/>
+            <v:shape id="_x0000_s1365" type="#_x0000_t32" style="position:absolute;left:4353;top:7351;width:824;height:1364;flip:y" o:connectortype="straight"/>
+            <v:shape id="_x0000_s1201" type="#_x0000_t32" style="position:absolute;left:6743;top:6817;width:818;height:515;flip:y" o:connectortype="straight" adj="3645,801686,-179446"/>
+            <v:group id="_x0000_s1232" style="position:absolute;left:6670;top:7202;width:73;height:848" coordorigin="4544,8923" coordsize="74,848">
               <v:shapetype id="_x0000_t13" coordsize="21600,21600" o:spt="13" adj="16200,5400" path="m@0,l@0@1,0@1,0@2@0@2@0,21600,21600,10800xe">
                 <v:stroke joinstyle="miter"/>
                 <v:formulas>
@@ -10895,10 +12417,10 @@
               <v:shape id="_x0000_s1238" type="#_x0000_t13" style="position:absolute;left:5637;top:8770;width:74;height:260" o:regroupid="11"/>
               <v:shape id="_x0000_s1239" type="#_x0000_t13" style="position:absolute;left:5637;top:8967;width:74;height:259" o:regroupid="11"/>
             </v:group>
-            <v:shape id="_x0000_s1250" type="#_x0000_t32" style="position:absolute;left:6741;top:7014;width:820;height:196;flip:y" o:connectortype="straight" adj="9200,824387,-179446"/>
-            <v:shape id="_x0000_s1252" type="#_x0000_t32" style="position:absolute;left:6741;top:7210;width:820;height:197" o:connectortype="straight" adj="8853,-975877,-179446"/>
-            <v:shape id="_x0000_s1253" type="#_x0000_t32" style="position:absolute;left:6741;top:7015;width:820;height:195" o:connectortype="straight" adj="3546,-960641,-179446"/>
-            <v:shape id="_x0000_s1249" type="#_x0000_t32" style="position:absolute;left:6741;top:7604;width:824;height:717;flip:x y" o:connectortype="straight"/>
+            <v:shape id="_x0000_s1250" type="#_x0000_t32" style="position:absolute;left:6743;top:7014;width:818;height:513;flip:y" o:connectortype="straight" adj="9200,824387,-179446"/>
+            <v:shape id="_x0000_s1252" type="#_x0000_t32" style="position:absolute;left:6743;top:7407;width:818;height:120;flip:y" o:connectortype="straight" adj="8853,-975877,-179446"/>
+            <v:shape id="_x0000_s1253" type="#_x0000_t32" style="position:absolute;left:6743;top:7210;width:818;height:122;flip:y" o:connectortype="straight" adj="3546,-960641,-179446"/>
+            <v:shape id="_x0000_s1249" type="#_x0000_t32" style="position:absolute;left:6743;top:7921;width:822;height:400;flip:x y" o:connectortype="straight"/>
             <v:group id="_x0000_s1233" style="position:absolute;left:7565;top:8192;width:74;height:1241;flip:x" coordorigin="4360,8738" coordsize="74,1241">
               <v:shape id="_x0000_s1222" type="#_x0000_t13" style="position:absolute;left:4360;top:8738;width:74;height:259" o:regroupid="10"/>
               <v:shape id="_x0000_s1223" type="#_x0000_t13" style="position:absolute;left:4360;top:8934;width:74;height:259" o:regroupid="10"/>
@@ -10907,7 +12429,7 @@
               <v:shape id="_x0000_s1226" type="#_x0000_t13" style="position:absolute;left:4360;top:9523;width:74;height:260" o:regroupid="10"/>
               <v:shape id="_x0000_s1227" type="#_x0000_t13" style="position:absolute;left:4360;top:9720;width:74;height:259" o:regroupid="10"/>
             </v:group>
-            <v:shape id="_x0000_s1202" type="#_x0000_t32" style="position:absolute;left:4353;top:6819;width:897;height:215" o:connectortype="straight"/>
+            <v:shape id="_x0000_s1202" type="#_x0000_t32" style="position:absolute;left:4353;top:6819;width:824;height:532" o:connectortype="straight"/>
             <v:group id="_x0000_s1219" style="position:absolute;left:4279;top:6689;width:74;height:1437" coordorigin="4360,6743" coordsize="74,1219">
               <v:shape id="_x0000_s1211" type="#_x0000_t13" style="position:absolute;left:4360;top:6743;width:74;height:220"/>
               <v:shape id="_x0000_s1212" type="#_x0000_t13" style="position:absolute;left:4360;top:6910;width:74;height:220"/>
@@ -10917,14 +12439,14 @@
               <v:shape id="_x0000_s1216" type="#_x0000_t13" style="position:absolute;left:4360;top:7575;width:74;height:221"/>
               <v:shape id="_x0000_s1217" type="#_x0000_t13" style="position:absolute;left:4360;top:7742;width:74;height:220"/>
             </v:group>
-            <v:group id="_x0000_s1242" style="position:absolute;left:5174;top:6905;width:75;height:847;flip:x" coordorigin="4544,8923" coordsize="74,848">
+            <v:group id="_x0000_s1242" style="position:absolute;left:5177;top:7222;width:74;height:847;flip:x" coordorigin="4544,8923" coordsize="74,848">
               <v:shape id="_x0000_s1243" type="#_x0000_t13" style="position:absolute;left:4544;top:8923;width:74;height:259"/>
               <v:shape id="_x0000_s1244" type="#_x0000_t13" style="position:absolute;left:4544;top:9119;width:74;height:259"/>
               <v:shape id="_x0000_s1245" type="#_x0000_t13" style="position:absolute;left:4544;top:9313;width:74;height:262"/>
               <v:shape id="_x0000_s1246" type="#_x0000_t13" style="position:absolute;left:4544;top:9512;width:74;height:259"/>
             </v:group>
-            <v:shape id="_x0000_s1247" type="#_x0000_t32" style="position:absolute;left:4353;top:7230;width:822;height:767;flip:y" o:connectortype="straight"/>
-            <v:shape id="_x0000_s1248" type="#_x0000_t32" style="position:absolute;left:4353;top:7034;width:822;height:767;flip:y" o:connectortype="straight"/>
+            <v:shape id="_x0000_s1247" type="#_x0000_t32" style="position:absolute;left:4353;top:7547;width:824;height:450;flip:y" o:connectortype="straight"/>
+            <v:shape id="_x0000_s1248" type="#_x0000_t32" style="position:absolute;left:4353;top:7351;width:824;height:450;flip:y" o:connectortype="straight"/>
             <v:group id="_x0000_s1207" style="position:absolute;left:2786;top:6374;width:1567;height:1754" coordorigin="2786,6374" coordsize="1567,1754">
               <v:shape id="_x0000_s1129" type="#_x0000_t202" style="position:absolute;left:2786;top:6374;width:1567;height:317;v-text-anchor:middle" o:regroupid="9" fillcolor="#a61d31 [3215]">
                 <v:textbox style="mso-next-textbox:#_x0000_s1129">
@@ -11295,149 +12817,6 @@
                 </v:textbox>
               </v:shape>
             </v:group>
-            <v:group id="_x0000_s1198" style="position:absolute;left:5173;top:6568;width:1568;height:1196" coordorigin="4917,6374" coordsize="1568,1197">
-              <v:shape id="_x0000_s1133" type="#_x0000_t202" style="position:absolute;left:4917;top:6374;width:1568;height:317;v-text-anchor:middle" fillcolor="#a61d31 [3215]">
-                <v:textbox style="mso-next-textbox:#_x0000_s1133">
-                  <w:txbxContent>
-                    <w:p>
-                      <w:pPr>
-                        <w:pStyle w:val="NoSpacing"/>
-                        <w:jc w:val="center"/>
-                        <w:rPr>
-                          <w:rStyle w:val="InlinedCode"/>
-                          <w:b/>
-                          <w:color w:val="FFFFFF" w:themeColor="background1"/>
-                        </w:rPr>
-                      </w:pPr>
-                      <w:r>
-                        <w:rPr>
-                          <w:rStyle w:val="InlinedCode"/>
-                          <w:b/>
-                          <w:color w:val="FFFFFF" w:themeColor="background1"/>
-                        </w:rPr>
-                        <w:t>cpl_</w:t>
-                      </w:r>
-                      <w:r>
-                        <w:rPr>
-                          <w:rStyle w:val="InlinedCode"/>
-                          <w:b/>
-                          <w:color w:val="FFFFFF" w:themeColor="background1"/>
-                        </w:rPr>
-                        <w:t>versions</w:t>
-                      </w:r>
-                    </w:p>
-                  </w:txbxContent>
-                </v:textbox>
-              </v:shape>
-              <v:shape id="_x0000_s1134" type="#_x0000_t202" style="position:absolute;left:4917;top:6691;width:1568;height:880">
-                <v:textbox style="mso-next-textbox:#_x0000_s1134;mso-fit-shape-to-text:t">
-                  <w:txbxContent>
-                    <w:p>
-                      <w:pPr>
-                        <w:pStyle w:val="NoSpacing"/>
-                        <w:tabs>
-                          <w:tab w:val="left" w:pos="1440"/>
-                        </w:tabs>
-                        <w:rPr>
-                          <w:rStyle w:val="InlinedCode"/>
-                          <w:color w:val="auto"/>
-                        </w:rPr>
-                      </w:pPr>
-                      <w:r>
-                        <w:rPr>
-                          <w:rStyle w:val="InlinedCode"/>
-                          <w:color w:val="auto"/>
-                        </w:rPr>
-                        <w:t>id</w:t>
-                      </w:r>
-                      <w:r>
-                        <w:rPr>
-                          <w:rStyle w:val="InlinedCode"/>
-                          <w:color w:val="auto"/>
-                        </w:rPr>
-                        <w:tab/>
-                      </w:r>
-                      <w:r>
-                        <w:rPr>
-                          <w:rStyle w:val="InlinedCode"/>
-                        </w:rPr>
-                        <w:t>(P)</w:t>
-                      </w:r>
-                    </w:p>
-                    <w:p>
-                      <w:pPr>
-                        <w:pStyle w:val="NoSpacing"/>
-                        <w:tabs>
-                          <w:tab w:val="left" w:pos="1440"/>
-                        </w:tabs>
-                        <w:rPr>
-                          <w:rStyle w:val="InlinedCode"/>
-                          <w:color w:val="auto"/>
-                        </w:rPr>
-                      </w:pPr>
-                      <w:r>
-                        <w:rPr>
-                          <w:rStyle w:val="InlinedCode"/>
-                          <w:color w:val="auto"/>
-                        </w:rPr>
-                        <w:t>version</w:t>
-                      </w:r>
-                      <w:r>
-                        <w:rPr>
-                          <w:rStyle w:val="InlinedCode"/>
-                          <w:color w:val="auto"/>
-                        </w:rPr>
-                        <w:tab/>
-                      </w:r>
-                      <w:r>
-                        <w:rPr>
-                          <w:rStyle w:val="InlinedCode"/>
-                        </w:rPr>
-                        <w:t>(P)</w:t>
-                      </w:r>
-                    </w:p>
-                    <w:p>
-                      <w:pPr>
-                        <w:pStyle w:val="NoSpacing"/>
-                        <w:tabs>
-                          <w:tab w:val="left" w:pos="1440"/>
-                        </w:tabs>
-                        <w:rPr>
-                          <w:rStyle w:val="InlinedCode"/>
-                          <w:color w:val="auto"/>
-                        </w:rPr>
-                      </w:pPr>
-                      <w:r>
-                        <w:rPr>
-                          <w:rStyle w:val="InlinedCode"/>
-                          <w:color w:val="auto"/>
-                        </w:rPr>
-                        <w:t>creation_time</w:t>
-                      </w:r>
-                    </w:p>
-                    <w:p>
-                      <w:pPr>
-                        <w:pStyle w:val="NoSpacing"/>
-                        <w:tabs>
-                          <w:tab w:val="left" w:pos="1440"/>
-                        </w:tabs>
-                        <w:rPr>
-                          <w:rStyle w:val="InlinedCode"/>
-                          <w:color w:val="auto"/>
-                        </w:rPr>
-                      </w:pPr>
-                      <w:r>
-                        <w:rPr>
-                          <w:rStyle w:val="InlinedCode"/>
-                          <w:color w:val="auto"/>
-                        </w:rPr>
-                        <w:t>session_id</w:t>
-                      </w:r>
-                    </w:p>
-                  </w:txbxContent>
-                </v:textbox>
-              </v:shape>
-            </v:group>
             <v:group id="_x0000_s1208" style="position:absolute;left:7565;top:7867;width:1569;height:1754" coordorigin="4917,6374" coordsize="1568,1756">
               <v:shape id="_x0000_s1209" type="#_x0000_t202" style="position:absolute;left:4917;top:6374;width:1568;height:317;v-text-anchor:middle" fillcolor="#a61d31 [3215]">
                 <v:textbox style="mso-next-textbox:#_x0000_s1209">
@@ -11619,6 +12998,285 @@
                           <w:color w:val="auto"/>
                         </w:rPr>
                         <w:t>initialization_time</w:t>
+                      </w:r>
+                    </w:p>
+                  </w:txbxContent>
+                </v:textbox>
+              </v:shape>
+            </v:group>
+            <v:group id="_x0000_s1354" style="position:absolute;left:4279;top:8585;width:74;height:848" coordorigin="4544,8923" coordsize="74,848">
+              <v:shape id="_x0000_s1355" type="#_x0000_t13" style="position:absolute;left:4544;top:8923;width:74;height:259"/>
+              <v:shape id="_x0000_s1356" type="#_x0000_t13" style="position:absolute;left:4544;top:9119;width:74;height:259"/>
+              <v:shape id="_x0000_s1357" type="#_x0000_t13" style="position:absolute;left:4544;top:9313;width:74;height:262"/>
+              <v:shape id="_x0000_s1358" type="#_x0000_t13" style="position:absolute;left:4544;top:9512;width:74;height:259"/>
+            </v:group>
+            <v:group id="_x0000_s1359" style="position:absolute;left:2786;top:8605;width:76;height:847;flip:x" coordorigin="4544,8923" coordsize="74,848">
+              <v:shape id="_x0000_s1360" type="#_x0000_t13" style="position:absolute;left:4544;top:8923;width:74;height:259"/>
+              <v:shape id="_x0000_s1361" type="#_x0000_t13" style="position:absolute;left:4544;top:9119;width:74;height:259"/>
+              <v:shape id="_x0000_s1362" type="#_x0000_t13" style="position:absolute;left:4544;top:9313;width:74;height:262"/>
+              <v:shape id="_x0000_s1363" type="#_x0000_t13" style="position:absolute;left:4544;top:9512;width:74;height:259"/>
+            </v:group>
+            <v:group id="_x0000_s1351" style="position:absolute;left:2786;top:8242;width:1569;height:1191" coordorigin="4917,6374" coordsize="1568,1192">
+              <v:shape id="_x0000_s1352" type="#_x0000_t202" style="position:absolute;left:4917;top:6374;width:1568;height:317;v-text-anchor:middle" fillcolor="#a61d31 [3215]">
+                <v:textbox style="mso-next-textbox:#_x0000_s1352">
+                  <w:txbxContent>
+                    <w:p>
+                      <w:pPr>
+                        <w:pStyle w:val="NoSpacing"/>
+                        <w:jc w:val="center"/>
+                        <w:rPr>
+                          <w:rStyle w:val="InlinedCode"/>
+                          <w:b/>
+                          <w:color w:val="FFFFFF" w:themeColor="background1"/>
+                        </w:rPr>
+                      </w:pPr>
+                      <w:r>
+                        <w:rPr>
+                          <w:rStyle w:val="InlinedCode"/>
+                          <w:b/>
+                          <w:color w:val="FFFFFF" w:themeColor="background1"/>
+                        </w:rPr>
+                        <w:t>cpl_</w:t>
+                      </w:r>
+                      <w:r>
+                        <w:rPr>
+                          <w:rStyle w:val="InlinedCode"/>
+                          <w:b/>
+                          <w:color w:val="FFFFFF" w:themeColor="background1"/>
+                        </w:rPr>
+                        <w:t>properties</w:t>
+                      </w:r>
+                    </w:p>
+                  </w:txbxContent>
+                </v:textbox>
+              </v:shape>
+              <v:shape id="_x0000_s1353" type="#_x0000_t202" style="position:absolute;left:4917;top:6691;width:1568;height:875">
+                <v:textbox style="mso-next-textbox:#_x0000_s1353;mso-fit-shape-to-text:t">
+                  <w:txbxContent>
+                    <w:p>
+                      <w:pPr>
+                        <w:pStyle w:val="NoSpacing"/>
+                        <w:tabs>
+                          <w:tab w:val="left" w:pos="1440"/>
+                        </w:tabs>
+                        <w:rPr>
+                          <w:rStyle w:val="InlinedCode"/>
+                          <w:color w:val="auto"/>
+                        </w:rPr>
+                      </w:pPr>
+                      <w:r>
+                        <w:rPr>
+                          <w:rStyle w:val="InlinedCode"/>
+                          <w:color w:val="auto"/>
+                        </w:rPr>
+                        <w:t>id</w:t>
+                      </w:r>
+                      <w:r>
+                        <w:rPr>
+                          <w:rStyle w:val="InlinedCode"/>
+                          <w:color w:val="auto"/>
+                        </w:rPr>
+                        <w:tab/>
+                      </w:r>
+                    </w:p>
+                    <w:p>
+                      <w:pPr>
+                        <w:pStyle w:val="NoSpacing"/>
+                        <w:tabs>
+                          <w:tab w:val="left" w:pos="1440"/>
+                        </w:tabs>
+                        <w:rPr>
+                          <w:rStyle w:val="InlinedCode"/>
+                          <w:color w:val="auto"/>
+                        </w:rPr>
+                      </w:pPr>
+                      <w:r>
+                        <w:rPr>
+                          <w:rStyle w:val="InlinedCode"/>
+                          <w:color w:val="auto"/>
+                        </w:rPr>
+                        <w:t>version</w:t>
+                      </w:r>
+                    </w:p>
+                    <w:p>
+                      <w:pPr>
+                        <w:pStyle w:val="NoSpacing"/>
+                        <w:tabs>
+                          <w:tab w:val="left" w:pos="1440"/>
+                        </w:tabs>
+                        <w:rPr>
+                          <w:rStyle w:val="InlinedCode"/>
+                          <w:color w:val="auto"/>
+                        </w:rPr>
+                      </w:pPr>
+                      <w:r>
+                        <w:rPr>
+                          <w:rStyle w:val="InlinedCode"/>
+                          <w:color w:val="auto"/>
+                        </w:rPr>
+                        <w:t>name</w:t>
+                      </w:r>
+                    </w:p>
+                    <w:p>
+                      <w:pPr>
+                        <w:pStyle w:val="NoSpacing"/>
+                        <w:tabs>
+                          <w:tab w:val="left" w:pos="1440"/>
+                        </w:tabs>
+                        <w:rPr>
+                          <w:rStyle w:val="InlinedCode"/>
+                          <w:color w:val="auto"/>
+                        </w:rPr>
+                      </w:pPr>
+                      <w:r>
+                        <w:rPr>
+                          <w:rStyle w:val="InlinedCode"/>
+                          <w:color w:val="auto"/>
+                        </w:rPr>
+                        <w:t>value</w:t>
+                      </w:r>
+                    </w:p>
+                  </w:txbxContent>
+                </v:textbox>
+              </v:shape>
+            </v:group>
+            <v:group id="_x0000_s1198" style="position:absolute;left:5177;top:6886;width:1568;height:1195" coordorigin="4917,6374" coordsize="1568,1197">
+              <v:shape id="_x0000_s1133" type="#_x0000_t202" style="position:absolute;left:4917;top:6374;width:1568;height:317;v-text-anchor:middle" fillcolor="#a61d31 [3215]">
+                <v:textbox style="mso-next-textbox:#_x0000_s1133">
+                  <w:txbxContent>
+                    <w:p>
+                      <w:pPr>
+                        <w:pStyle w:val="NoSpacing"/>
+                        <w:jc w:val="center"/>
+                        <w:rPr>
+                          <w:rStyle w:val="InlinedCode"/>
+                          <w:b/>
+                          <w:color w:val="FFFFFF" w:themeColor="background1"/>
+                        </w:rPr>
+                      </w:pPr>
+                      <w:r>
+                        <w:rPr>
+                          <w:rStyle w:val="InlinedCode"/>
+                          <w:b/>
+                          <w:color w:val="FFFFFF" w:themeColor="background1"/>
+                        </w:rPr>
+                        <w:t>cpl_</w:t>
+                      </w:r>
+                      <w:r>
+                        <w:rPr>
+                          <w:rStyle w:val="InlinedCode"/>
+                          <w:b/>
+                          <w:color w:val="FFFFFF" w:themeColor="background1"/>
+                        </w:rPr>
+                        <w:t>versions</w:t>
+                      </w:r>
+                    </w:p>
+                  </w:txbxContent>
+                </v:textbox>
+              </v:shape>
+              <v:shape id="_x0000_s1134" type="#_x0000_t202" style="position:absolute;left:4917;top:6691;width:1568;height:880">
+                <v:textbox style="mso-next-textbox:#_x0000_s1134;mso-fit-shape-to-text:t">
+                  <w:txbxContent>
+                    <w:p>
+                      <w:pPr>
+                        <w:pStyle w:val="NoSpacing"/>
+                        <w:tabs>
+                          <w:tab w:val="left" w:pos="1440"/>
+                        </w:tabs>
+                        <w:rPr>
+                          <w:rStyle w:val="InlinedCode"/>
+                          <w:color w:val="auto"/>
+                        </w:rPr>
+                      </w:pPr>
+                      <w:r>
+                        <w:rPr>
+                          <w:rStyle w:val="InlinedCode"/>
+                          <w:color w:val="auto"/>
+                        </w:rPr>
+                        <w:t>id</w:t>
+                      </w:r>
+                      <w:r>
+                        <w:rPr>
+                          <w:rStyle w:val="InlinedCode"/>
+                          <w:color w:val="auto"/>
+                        </w:rPr>
+                        <w:tab/>
+                      </w:r>
+                      <w:r>
+                        <w:rPr>
+                          <w:rStyle w:val="InlinedCode"/>
+                        </w:rPr>
+                        <w:t>(P)</w:t>
+                      </w:r>
+                    </w:p>
+                    <w:p>
+                      <w:pPr>
+                        <w:pStyle w:val="NoSpacing"/>
+                        <w:tabs>
+                          <w:tab w:val="left" w:pos="1440"/>
+                        </w:tabs>
+                        <w:rPr>
+                          <w:rStyle w:val="InlinedCode"/>
+                          <w:color w:val="auto"/>
+                        </w:rPr>
+                      </w:pPr>
+                      <w:r>
+                        <w:rPr>
+                          <w:rStyle w:val="InlinedCode"/>
+                          <w:color w:val="auto"/>
+                        </w:rPr>
+                        <w:t>version</w:t>
+                      </w:r>
+                      <w:r>
+                        <w:rPr>
+                          <w:rStyle w:val="InlinedCode"/>
+                          <w:color w:val="auto"/>
+                        </w:rPr>
+                        <w:tab/>
+                      </w:r>
+                      <w:r>
+                        <w:rPr>
+                          <w:rStyle w:val="InlinedCode"/>
+                        </w:rPr>
+                        <w:t>(P)</w:t>
+                      </w:r>
+                    </w:p>
+                    <w:p>
+                      <w:pPr>
+                        <w:pStyle w:val="NoSpacing"/>
+                        <w:tabs>
+                          <w:tab w:val="left" w:pos="1440"/>
+                        </w:tabs>
+                        <w:rPr>
+                          <w:rStyle w:val="InlinedCode"/>
+                          <w:color w:val="auto"/>
+                        </w:rPr>
+                      </w:pPr>
+                      <w:r>
+                        <w:rPr>
+                          <w:rStyle w:val="InlinedCode"/>
+                          <w:color w:val="auto"/>
+                        </w:rPr>
+                        <w:t>creation_time</w:t>
+                      </w:r>
+                    </w:p>
+                    <w:p>
+                      <w:pPr>
+                        <w:pStyle w:val="NoSpacing"/>
+                        <w:tabs>
+                          <w:tab w:val="left" w:pos="1440"/>
+                        </w:tabs>
+                        <w:rPr>
+                          <w:rStyle w:val="InlinedCode"/>
+                          <w:color w:val="auto"/>
+                        </w:rPr>
+                      </w:pPr>
+                      <w:r>
+                        <w:rPr>
+                          <w:rStyle w:val="InlinedCode"/>
+                          <w:color w:val="auto"/>
+                        </w:rPr>
+                        <w:t>session_id</w:t>
                       </w:r>
                     </w:p>
                   </w:txbxContent>
@@ -13293,7 +14951,7 @@
 </file>
 
 <file path=customXml/itemProps1.xml><?xml version="1.0" encoding="utf-8"?>
-<ds:datastoreItem xmlns:ds="http://schemas.openxmlformats.org/officeDocument/2006/customXml" ds:itemID="{C01418F2-5882-412E-9081-EA3BCACA91C8}">
+<ds:datastoreItem xmlns:ds="http://schemas.openxmlformats.org/officeDocument/2006/customXml" ds:itemID="{169BE605-CE98-4B64-B6EB-FD6BBFD26D8A}">
   <ds:schemaRefs>
     <ds:schemaRef ds:uri="http://schemas.openxmlformats.org/officeDocument/2006/bibliography"/>
   </ds:schemaRefs>

</xml_diff>

<commit_message>
Updated the documentation - cpl_db_get_all_objects()
</commit_message>
<xml_diff>
--- a/doc/Design.docx
+++ b/doc/Design.docx
@@ -14351,6 +14351,125 @@
         <w:rPr>
           <w:rStyle w:val="IntenseCodeChar"/>
         </w:rPr>
+        <w:t>db_get_all_objects</w:t>
+      </w:r>
+      <w:r>
+        <w:rPr>
+          <w:rStyle w:val="IntenseCodeChar"/>
+        </w:rPr>
+        <w:t>:</w:t>
+      </w:r>
+      <w:r>
+        <w:t xml:space="preserve"> </w:t>
+      </w:r>
+      <w:r>
+        <w:t>Get all provenance objects in the database.</w:t>
+      </w:r>
+    </w:p>
+    <w:p>
+      <w:pPr>
+        <w:spacing w:before="0" w:after="0"/>
+        <w:ind w:left="360"/>
+      </w:pPr>
+      <w:r>
+        <w:t>Arguments:</w:t>
+      </w:r>
+    </w:p>
+    <w:p>
+      <w:pPr>
+        <w:pStyle w:val="ListParagraph"/>
+        <w:numPr>
+          <w:ilvl w:val="0"/>
+          <w:numId w:val="2"/>
+        </w:numPr>
+        <w:spacing w:before="0" w:after="0"/>
+        <w:ind w:left="1080"/>
+      </w:pPr>
+      <w:r>
+        <w:rPr>
+          <w:rStyle w:val="InlinedCode"/>
+        </w:rPr>
+        <w:t xml:space="preserve">const int flags: </w:t>
+      </w:r>
+      <w:r>
+        <w:t xml:space="preserve">0 for the default settings, or a combination of </w:t>
+      </w:r>
+      <w:r>
+        <w:rPr>
+          <w:rStyle w:val="InlinedCode"/>
+        </w:rPr>
+        <w:t>CPL_</w:t>
+      </w:r>
+      <w:r>
+        <w:rPr>
+          <w:rStyle w:val="InlinedCode"/>
+        </w:rPr>
+        <w:t>I</w:t>
+      </w:r>
+      <w:r>
+        <w:rPr>
+          <w:rStyle w:val="InlinedCode"/>
+        </w:rPr>
+        <w:t>_</w:t>
+      </w:r>
+      <w:r>
+        <w:t xml:space="preserve"> flags as described above.</w:t>
+      </w:r>
+    </w:p>
+    <w:p>
+      <w:pPr>
+        <w:pStyle w:val="ListParagraph"/>
+        <w:numPr>
+          <w:ilvl w:val="0"/>
+          <w:numId w:val="2"/>
+        </w:numPr>
+        <w:spacing w:before="0" w:after="0"/>
+        <w:ind w:left="1080"/>
+      </w:pPr>
+      <w:r>
+        <w:rPr>
+          <w:rStyle w:val="InlinedCode"/>
+        </w:rPr>
+        <w:t>cpl_object_info_iterator_t iterator:</w:t>
+      </w:r>
+      <w:r>
+        <w:t xml:space="preserve"> The callback function.</w:t>
+      </w:r>
+    </w:p>
+    <w:p>
+      <w:pPr>
+        <w:pStyle w:val="ListParagraph"/>
+        <w:numPr>
+          <w:ilvl w:val="0"/>
+          <w:numId w:val="2"/>
+        </w:numPr>
+        <w:spacing w:before="0" w:after="0"/>
+        <w:ind w:left="1080"/>
+      </w:pPr>
+      <w:r>
+        <w:rPr>
+          <w:rStyle w:val="InlinedCode"/>
+        </w:rPr>
+        <w:t>void* context:</w:t>
+      </w:r>
+      <w:r>
+        <w:t xml:space="preserve"> The context for the callback function.</w:t>
+      </w:r>
+    </w:p>
+    <w:p>
+      <w:pPr>
+        <w:spacing w:after="0"/>
+      </w:pPr>
+      <w:r>
+        <w:rPr>
+          <w:rStyle w:val="IntenseCodeChar"/>
+        </w:rPr>
+        <w:t>cpl_</w:t>
+      </w:r>
+      <w:r>
+        <w:rPr>
+          <w:rStyle w:val="IntenseCodeChar"/>
+        </w:rPr>
         <w:t>db_get_object_info</w:t>
       </w:r>
       <w:r>
@@ -15128,25 +15247,6 @@
       </w:r>
       <w:r>
         <w:t xml:space="preserve"> The context for the callback function.</w:t>
-      </w:r>
-    </w:p>
-    <w:p>
-      <w:pPr>
-        <w:rPr>
-          <w:caps/>
-          <w:spacing w:val="15"/>
-          <w:sz w:val="22"/>
-          <w:szCs w:val="22"/>
-        </w:rPr>
-      </w:pPr>
-      <w:r>
-        <w:rPr>
-          <w:caps/>
-          <w:spacing w:val="15"/>
-          <w:sz w:val="22"/>
-          <w:szCs w:val="22"/>
-        </w:rPr>
-        <w:br w:type="page"/>
       </w:r>
     </w:p>
     <w:p>
@@ -18435,7 +18535,7 @@
 </file>
 
 <file path=customXml/itemProps1.xml><?xml version="1.0" encoding="utf-8"?>
-<ds:datastoreItem xmlns:ds="http://schemas.openxmlformats.org/officeDocument/2006/customXml" ds:itemID="{8BDE27D8-351E-431F-9923-991EC3C21E82}">
+<ds:datastoreItem xmlns:ds="http://schemas.openxmlformats.org/officeDocument/2006/customXml" ds:itemID="{C82B2189-0408-4798-AA3E-9A30313D43E5}">
   <ds:schemaRefs>
     <ds:schemaRef ds:uri="http://schemas.openxmlformats.org/officeDocument/2006/bibliography"/>
   </ds:schemaRefs>

</xml_diff>

<commit_message>
Added cpl_new_version() to the design doc.
</commit_message>
<xml_diff>
--- a/doc/Design.docx
+++ b/doc/Design.docx
@@ -8652,76 +8652,76 @@
     </w:p>
     <w:p>
       <w:pPr>
+        <w:spacing w:before="0" w:after="0"/>
+        <w:rPr>
+          <w:rStyle w:val="IntenseCodeChar"/>
+        </w:rPr>
+      </w:pPr>
+    </w:p>
+    <w:p>
+      <w:pPr>
+        <w:spacing w:before="0" w:after="0"/>
+        <w:rPr>
+          <w:b/>
+          <w:noProof/>
+          <w:color w:val="7C1524" w:themeColor="text2" w:themeShade="BF"/>
+        </w:rPr>
+      </w:pPr>
+      <w:r>
+        <w:rPr>
+          <w:rStyle w:val="IntenseCodeChar"/>
+        </w:rPr>
+        <w:t>c</w:t>
+      </w:r>
+      <w:r>
+        <w:rPr>
+          <w:rStyle w:val="IntenseCodeChar"/>
+        </w:rPr>
+        <w:t>pl_</w:t>
+      </w:r>
+      <w:r>
+        <w:rPr>
+          <w:rStyle w:val="IntenseCodeChar"/>
+        </w:rPr>
+        <w:t>new_version</w:t>
+      </w:r>
+      <w:r>
+        <w:rPr>
+          <w:rStyle w:val="IntenseCodeChar"/>
+        </w:rPr>
+        <w:t>:</w:t>
+      </w:r>
+      <w:r>
+        <w:t xml:space="preserve"> </w:t>
+      </w:r>
+      <w:r>
+        <w:t>Create a new version of the given provenance object.</w:t>
+      </w:r>
+    </w:p>
+    <w:p>
+      <w:pPr>
+        <w:spacing w:before="0" w:after="0"/>
+        <w:ind w:left="360"/>
+      </w:pPr>
+      <w:r>
+        <w:t>Arguments:</w:t>
+      </w:r>
+    </w:p>
+    <w:p>
+      <w:pPr>
+        <w:pStyle w:val="ListParagraph"/>
+        <w:numPr>
+          <w:ilvl w:val="0"/>
+          <w:numId w:val="2"/>
+        </w:numPr>
         <w:spacing w:before="0"/>
-      </w:pPr>
-    </w:p>
-    <w:p>
-      <w:pPr>
-        <w:pStyle w:val="Heading2"/>
-      </w:pPr>
-      <w:r>
-        <w:t xml:space="preserve">Provenance </w:t>
-      </w:r>
-      <w:r>
-        <w:t xml:space="preserve">Access </w:t>
-      </w:r>
-      <w:r>
-        <w:t>API</w:t>
-      </w:r>
-    </w:p>
-    <w:p>
-      <w:pPr>
-        <w:spacing w:after="0"/>
-      </w:pPr>
-      <w:r>
-        <w:rPr>
-          <w:rStyle w:val="IntenseCodeChar"/>
-        </w:rPr>
-        <w:t>cpl_</w:t>
-      </w:r>
-      <w:r>
-        <w:rPr>
-          <w:rStyle w:val="IntenseCodeChar"/>
-        </w:rPr>
-        <w:t>get_version</w:t>
-      </w:r>
-      <w:r>
-        <w:rPr>
-          <w:rStyle w:val="IntenseCodeChar"/>
-        </w:rPr>
-        <w:t>:</w:t>
-      </w:r>
-      <w:r>
-        <w:t xml:space="preserve"> </w:t>
-      </w:r>
-      <w:r>
-        <w:t>Get the latest version number of the given object.</w:t>
-      </w:r>
-    </w:p>
-    <w:p>
-      <w:pPr>
-        <w:spacing w:before="0" w:after="0"/>
-        <w:ind w:left="360"/>
-      </w:pPr>
-      <w:r>
-        <w:t>Arguments:</w:t>
-      </w:r>
-    </w:p>
-    <w:p>
-      <w:pPr>
-        <w:pStyle w:val="ListParagraph"/>
-        <w:numPr>
-          <w:ilvl w:val="0"/>
-          <w:numId w:val="2"/>
-        </w:numPr>
-        <w:spacing w:before="0" w:after="0"/>
-        <w:ind w:left="1080"/>
-      </w:pPr>
-      <w:r>
-        <w:rPr>
-          <w:rStyle w:val="InlinedCode"/>
-        </w:rPr>
-        <w:t>const cpl_id_t object_id</w:t>
+        <w:ind w:left="1080"/>
+      </w:pPr>
+      <w:r>
+        <w:rPr>
+          <w:rStyle w:val="InlinedCode"/>
+        </w:rPr>
+        <w:t>const cpl_id_t id</w:t>
       </w:r>
       <w:r>
         <w:rPr>
@@ -8743,17 +8743,35 @@
           <w:ilvl w:val="0"/>
           <w:numId w:val="2"/>
         </w:numPr>
-        <w:spacing w:before="0" w:after="0"/>
-        <w:ind w:left="1080"/>
-      </w:pPr>
-      <w:r>
-        <w:rPr>
-          <w:rStyle w:val="InlinedCode"/>
-        </w:rPr>
-        <w:t xml:space="preserve">cpl_version_t* out_version: </w:t>
-      </w:r>
-      <w:r>
-        <w:t>The pointer to store the version of the object.</w:t>
+        <w:spacing w:before="0"/>
+        <w:ind w:left="1080"/>
+      </w:pPr>
+      <w:r>
+        <w:rPr>
+          <w:rStyle w:val="InlinedCode"/>
+        </w:rPr>
+        <w:t>cpl_version_t* new_version</w:t>
+      </w:r>
+      <w:r>
+        <w:rPr>
+          <w:rStyle w:val="InlinedCode"/>
+        </w:rPr>
+        <w:t>:</w:t>
+      </w:r>
+      <w:r>
+        <w:t xml:space="preserve"> </w:t>
+      </w:r>
+      <w:r>
+        <w:t xml:space="preserve">The pointer where to store the new version number (can be </w:t>
+      </w:r>
+      <w:r>
+        <w:rPr>
+          <w:rStyle w:val="InlinedCode"/>
+        </w:rPr>
+        <w:t>NULL</w:t>
+      </w:r>
+      <w:r>
+        <w:t>).</w:t>
       </w:r>
     </w:p>
     <w:p>
@@ -8792,7 +8810,31 @@
         <w:t xml:space="preserve"> </w:t>
       </w:r>
       <w:r>
-        <w:t>No error.</w:t>
+        <w:t>No error – the property has been added.</w:t>
+      </w:r>
+    </w:p>
+    <w:p>
+      <w:pPr>
+        <w:spacing w:before="0"/>
+      </w:pPr>
+    </w:p>
+    <w:p>
+      <w:pPr>
+        <w:spacing w:before="0"/>
+      </w:pPr>
+    </w:p>
+    <w:p>
+      <w:pPr>
+        <w:pStyle w:val="Heading2"/>
+      </w:pPr>
+      <w:r>
+        <w:t xml:space="preserve">Provenance </w:t>
+      </w:r>
+      <w:r>
+        <w:t xml:space="preserve">Access </w:t>
+      </w:r>
+      <w:r>
+        <w:t>API</w:t>
       </w:r>
     </w:p>
     <w:p>
@@ -8809,19 +8851,19 @@
         <w:rPr>
           <w:rStyle w:val="IntenseCodeChar"/>
         </w:rPr>
-        <w:t>get_current_session</w:t>
-      </w:r>
-      <w:r>
-        <w:rPr>
-          <w:rStyle w:val="IntenseCodeChar"/>
-        </w:rPr>
-        <w:t>:</w:t>
-      </w:r>
-      <w:r>
-        <w:t xml:space="preserve"> </w:t>
-      </w:r>
-      <w:r>
-        <w:t>Get the ID of the current session.</w:t>
+        <w:t>get_version</w:t>
+      </w:r>
+      <w:r>
+        <w:rPr>
+          <w:rStyle w:val="IntenseCodeChar"/>
+        </w:rPr>
+        <w:t>:</w:t>
+      </w:r>
+      <w:r>
+        <w:t xml:space="preserve"> </w:t>
+      </w:r>
+      <w:r>
+        <w:t>Get the latest version number of the given object.</w:t>
       </w:r>
     </w:p>
     <w:p>
@@ -8847,10 +8889,39 @@
         <w:rPr>
           <w:rStyle w:val="InlinedCode"/>
         </w:rPr>
-        <w:t xml:space="preserve">cpl_session_t* out_session: </w:t>
-      </w:r>
-      <w:r>
-        <w:t>The pointer to store the ID of the current session.</w:t>
+        <w:t>const cpl_id_t object_id</w:t>
+      </w:r>
+      <w:r>
+        <w:rPr>
+          <w:rStyle w:val="InlinedCode"/>
+        </w:rPr>
+        <w:t>:</w:t>
+      </w:r>
+      <w:r>
+        <w:t xml:space="preserve"> </w:t>
+      </w:r>
+      <w:r>
+        <w:t>The object ID.</w:t>
+      </w:r>
+    </w:p>
+    <w:p>
+      <w:pPr>
+        <w:pStyle w:val="ListParagraph"/>
+        <w:numPr>
+          <w:ilvl w:val="0"/>
+          <w:numId w:val="2"/>
+        </w:numPr>
+        <w:spacing w:before="0" w:after="0"/>
+        <w:ind w:left="1080"/>
+      </w:pPr>
+      <w:r>
+        <w:rPr>
+          <w:rStyle w:val="InlinedCode"/>
+        </w:rPr>
+        <w:t xml:space="preserve">cpl_version_t* out_version: </w:t>
+      </w:r>
+      <w:r>
+        <w:t>The pointer to store the version of the object.</w:t>
       </w:r>
     </w:p>
     <w:p>
@@ -8906,19 +8977,19 @@
         <w:rPr>
           <w:rStyle w:val="IntenseCodeChar"/>
         </w:rPr>
-        <w:t>get_session_info</w:t>
-      </w:r>
-      <w:r>
-        <w:rPr>
-          <w:rStyle w:val="IntenseCodeChar"/>
-        </w:rPr>
-        <w:t>:</w:t>
-      </w:r>
-      <w:r>
-        <w:t xml:space="preserve"> </w:t>
-      </w:r>
-      <w:r>
-        <w:t>Get the information about the given provenance session.</w:t>
+        <w:t>get_current_session</w:t>
+      </w:r>
+      <w:r>
+        <w:rPr>
+          <w:rStyle w:val="IntenseCodeChar"/>
+        </w:rPr>
+        <w:t>:</w:t>
+      </w:r>
+      <w:r>
+        <w:t xml:space="preserve"> </w:t>
+      </w:r>
+      <w:r>
+        <w:t>Get the ID of the current session.</w:t>
       </w:r>
     </w:p>
     <w:p>
@@ -8944,39 +9015,10 @@
         <w:rPr>
           <w:rStyle w:val="InlinedCode"/>
         </w:rPr>
-        <w:t>const cpl_session_t id</w:t>
-      </w:r>
-      <w:r>
-        <w:rPr>
-          <w:rStyle w:val="InlinedCode"/>
-        </w:rPr>
-        <w:t>:</w:t>
-      </w:r>
-      <w:r>
-        <w:t xml:space="preserve"> </w:t>
-      </w:r>
-      <w:r>
-        <w:t>The session ID.</w:t>
-      </w:r>
-    </w:p>
-    <w:p>
-      <w:pPr>
-        <w:pStyle w:val="ListParagraph"/>
-        <w:numPr>
-          <w:ilvl w:val="0"/>
-          <w:numId w:val="2"/>
-        </w:numPr>
-        <w:spacing w:before="0" w:after="0"/>
-        <w:ind w:left="1080"/>
-      </w:pPr>
-      <w:r>
-        <w:rPr>
-          <w:rStyle w:val="InlinedCode"/>
-        </w:rPr>
-        <w:t xml:space="preserve">cpl_session_info_t** out_info: </w:t>
-      </w:r>
-      <w:r>
-        <w:t>The pointer to store the session info structure.</w:t>
+        <w:t xml:space="preserve">cpl_session_t* out_session: </w:t>
+      </w:r>
+      <w:r>
+        <w:t>The pointer to store the ID of the current session.</w:t>
       </w:r>
     </w:p>
     <w:p>
@@ -9020,53 +9062,6 @@
     </w:p>
     <w:p>
       <w:pPr>
-        <w:pStyle w:val="ListParagraph"/>
-        <w:numPr>
-          <w:ilvl w:val="0"/>
-          <w:numId w:val="2"/>
-        </w:numPr>
-        <w:spacing w:before="0" w:after="0"/>
-        <w:ind w:left="1080"/>
-      </w:pPr>
-      <w:r>
-        <w:rPr>
-          <w:rStyle w:val="InlinedCode"/>
-        </w:rPr>
-        <w:t>CPL_</w:t>
-      </w:r>
-      <w:r>
-        <w:rPr>
-          <w:rStyle w:val="InlinedCode"/>
-        </w:rPr>
-        <w:t>E_NOT_FOUND</w:t>
-      </w:r>
-      <w:r>
-        <w:rPr>
-          <w:rStyle w:val="InlinedCode"/>
-        </w:rPr>
-        <w:t>:</w:t>
-      </w:r>
-      <w:r>
-        <w:t xml:space="preserve"> </w:t>
-      </w:r>
-      <w:r>
-        <w:t>The session</w:t>
-      </w:r>
-      <w:r>
-        <w:t xml:space="preserve"> was not found (should not happen unless the </w:t>
-      </w:r>
-      <w:r>
-        <w:rPr>
-          <w:rStyle w:val="InlinedCode"/>
-        </w:rPr>
-        <w:t>id</w:t>
-      </w:r>
-      <w:r>
-        <w:t xml:space="preserve"> is malformed).</w:t>
-      </w:r>
-    </w:p>
-    <w:p>
-      <w:pPr>
         <w:spacing w:after="0"/>
       </w:pPr>
       <w:r>
@@ -9079,40 +9074,19 @@
         <w:rPr>
           <w:rStyle w:val="IntenseCodeChar"/>
         </w:rPr>
-        <w:t>free_session_info</w:t>
-      </w:r>
-      <w:r>
-        <w:rPr>
-          <w:rStyle w:val="IntenseCodeChar"/>
-        </w:rPr>
-        <w:t>:</w:t>
-      </w:r>
-      <w:r>
-        <w:t xml:space="preserve"> </w:t>
-      </w:r>
-      <w:r>
-        <w:t xml:space="preserve">Free </w:t>
-      </w:r>
-      <w:r>
-        <w:rPr>
-          <w:rStyle w:val="InlinedCode"/>
-        </w:rPr>
-        <w:t>cpl_</w:t>
-      </w:r>
-      <w:r>
-        <w:rPr>
-          <w:rStyle w:val="InlinedCode"/>
-        </w:rPr>
-        <w:t>session</w:t>
-      </w:r>
-      <w:r>
-        <w:rPr>
-          <w:rStyle w:val="InlinedCode"/>
-        </w:rPr>
-        <w:t>_info_t</w:t>
-      </w:r>
-      <w:r>
-        <w:t>.</w:t>
+        <w:t>get_session_info</w:t>
+      </w:r>
+      <w:r>
+        <w:rPr>
+          <w:rStyle w:val="IntenseCodeChar"/>
+        </w:rPr>
+        <w:t>:</w:t>
+      </w:r>
+      <w:r>
+        <w:t xml:space="preserve"> </w:t>
+      </w:r>
+      <w:r>
+        <w:t>Get the information about the given provenance session.</w:t>
       </w:r>
     </w:p>
     <w:p>
@@ -9138,10 +9112,39 @@
         <w:rPr>
           <w:rStyle w:val="InlinedCode"/>
         </w:rPr>
-        <w:t xml:space="preserve">cpl_session_info_t* info: </w:t>
-      </w:r>
-      <w:r>
-        <w:t>The pointer to the session info structure.</w:t>
+        <w:t>const cpl_session_t id</w:t>
+      </w:r>
+      <w:r>
+        <w:rPr>
+          <w:rStyle w:val="InlinedCode"/>
+        </w:rPr>
+        <w:t>:</w:t>
+      </w:r>
+      <w:r>
+        <w:t xml:space="preserve"> </w:t>
+      </w:r>
+      <w:r>
+        <w:t>The session ID.</w:t>
+      </w:r>
+    </w:p>
+    <w:p>
+      <w:pPr>
+        <w:pStyle w:val="ListParagraph"/>
+        <w:numPr>
+          <w:ilvl w:val="0"/>
+          <w:numId w:val="2"/>
+        </w:numPr>
+        <w:spacing w:before="0" w:after="0"/>
+        <w:ind w:left="1080"/>
+      </w:pPr>
+      <w:r>
+        <w:rPr>
+          <w:rStyle w:val="InlinedCode"/>
+        </w:rPr>
+        <w:t xml:space="preserve">cpl_session_info_t** out_info: </w:t>
+      </w:r>
+      <w:r>
+        <w:t>The pointer to store the session info structure.</w:t>
       </w:r>
     </w:p>
     <w:p>
@@ -9185,29 +9188,178 @@
     </w:p>
     <w:p>
       <w:pPr>
+        <w:pStyle w:val="ListParagraph"/>
+        <w:numPr>
+          <w:ilvl w:val="0"/>
+          <w:numId w:val="2"/>
+        </w:numPr>
+        <w:spacing w:before="0" w:after="0"/>
+        <w:ind w:left="1080"/>
+      </w:pPr>
+      <w:r>
+        <w:rPr>
+          <w:rStyle w:val="InlinedCode"/>
+        </w:rPr>
+        <w:t>CPL_</w:t>
+      </w:r>
+      <w:r>
+        <w:rPr>
+          <w:rStyle w:val="InlinedCode"/>
+        </w:rPr>
+        <w:t>E_NOT_FOUND</w:t>
+      </w:r>
+      <w:r>
+        <w:rPr>
+          <w:rStyle w:val="InlinedCode"/>
+        </w:rPr>
+        <w:t>:</w:t>
+      </w:r>
+      <w:r>
+        <w:t xml:space="preserve"> </w:t>
+      </w:r>
+      <w:r>
+        <w:t>The session</w:t>
+      </w:r>
+      <w:r>
+        <w:t xml:space="preserve"> was not found (should not happen unless the </w:t>
+      </w:r>
+      <w:r>
+        <w:rPr>
+          <w:rStyle w:val="InlinedCode"/>
+        </w:rPr>
+        <w:t>id</w:t>
+      </w:r>
+      <w:r>
+        <w:t xml:space="preserve"> is malformed).</w:t>
+      </w:r>
+    </w:p>
+    <w:p>
+      <w:pPr>
         <w:spacing w:after="0"/>
-        <w:rPr>
-          <w:rStyle w:val="IntenseCodeChar"/>
-        </w:rPr>
-      </w:pPr>
+      </w:pPr>
+      <w:r>
+        <w:rPr>
+          <w:rStyle w:val="IntenseCodeChar"/>
+        </w:rPr>
+        <w:lastRenderedPageBreak/>
+        <w:t>cpl_</w:t>
+      </w:r>
+      <w:r>
+        <w:rPr>
+          <w:rStyle w:val="IntenseCodeChar"/>
+        </w:rPr>
+        <w:t>free_session_info</w:t>
+      </w:r>
+      <w:r>
+        <w:rPr>
+          <w:rStyle w:val="IntenseCodeChar"/>
+        </w:rPr>
+        <w:t>:</w:t>
+      </w:r>
+      <w:r>
+        <w:t xml:space="preserve"> </w:t>
+      </w:r>
+      <w:r>
+        <w:t xml:space="preserve">Free </w:t>
+      </w:r>
+      <w:r>
+        <w:rPr>
+          <w:rStyle w:val="InlinedCode"/>
+        </w:rPr>
+        <w:t>cpl_</w:t>
+      </w:r>
+      <w:r>
+        <w:rPr>
+          <w:rStyle w:val="InlinedCode"/>
+        </w:rPr>
+        <w:t>session</w:t>
+      </w:r>
+      <w:r>
+        <w:rPr>
+          <w:rStyle w:val="InlinedCode"/>
+        </w:rPr>
+        <w:t>_info_t</w:t>
+      </w:r>
+      <w:r>
+        <w:t>.</w:t>
+      </w:r>
+    </w:p>
+    <w:p>
+      <w:pPr>
+        <w:spacing w:before="0" w:after="0"/>
+        <w:ind w:left="360"/>
+      </w:pPr>
+      <w:r>
+        <w:t>Arguments:</w:t>
+      </w:r>
+    </w:p>
+    <w:p>
+      <w:pPr>
+        <w:pStyle w:val="ListParagraph"/>
+        <w:numPr>
+          <w:ilvl w:val="0"/>
+          <w:numId w:val="2"/>
+        </w:numPr>
+        <w:spacing w:before="0" w:after="0"/>
+        <w:ind w:left="1080"/>
+      </w:pPr>
+      <w:r>
+        <w:rPr>
+          <w:rStyle w:val="InlinedCode"/>
+        </w:rPr>
+        <w:t xml:space="preserve">cpl_session_info_t* info: </w:t>
+      </w:r>
+      <w:r>
+        <w:t>The pointer to the session info structure.</w:t>
+      </w:r>
+    </w:p>
+    <w:p>
+      <w:pPr>
+        <w:pStyle w:val="ListParagraph"/>
+        <w:spacing w:before="0"/>
+        <w:ind w:left="360"/>
+      </w:pPr>
+      <w:r>
+        <w:t>Return codes and their common causes:</w:t>
+      </w:r>
+    </w:p>
+    <w:p>
+      <w:pPr>
+        <w:pStyle w:val="ListParagraph"/>
+        <w:numPr>
+          <w:ilvl w:val="0"/>
+          <w:numId w:val="2"/>
+        </w:numPr>
+        <w:spacing w:before="0" w:after="0"/>
+        <w:ind w:left="1080"/>
+      </w:pPr>
+      <w:r>
+        <w:rPr>
+          <w:rStyle w:val="InlinedCode"/>
+        </w:rPr>
+        <w:t>CPL_S_OK</w:t>
+      </w:r>
+      <w:r>
+        <w:rPr>
+          <w:rStyle w:val="InlinedCode"/>
+        </w:rPr>
+        <w:t>:</w:t>
+      </w:r>
+      <w:r>
+        <w:t xml:space="preserve"> </w:t>
+      </w:r>
+      <w:r>
+        <w:t>No error.</w:t>
+      </w:r>
     </w:p>
     <w:p>
       <w:pPr>
         <w:spacing w:after="0"/>
-        <w:rPr>
-          <w:rStyle w:val="IntenseCodeChar"/>
-        </w:rPr>
-      </w:pPr>
-    </w:p>
-    <w:p>
-      <w:pPr>
-        <w:spacing w:after="0"/>
-      </w:pPr>
-      <w:r>
-        <w:rPr>
-          <w:rStyle w:val="IntenseCodeChar"/>
-        </w:rPr>
-        <w:lastRenderedPageBreak/>
+      </w:pPr>
+      <w:r>
+        <w:rPr>
+          <w:rStyle w:val="IntenseCodeChar"/>
+        </w:rPr>
         <w:t>cpl_</w:t>
       </w:r>
       <w:r>
@@ -10107,6 +10259,7 @@
         <w:ind w:left="360"/>
       </w:pPr>
       <w:r>
+        <w:lastRenderedPageBreak/>
         <w:t>Return codes and their common causes:</w:t>
       </w:r>
     </w:p>
@@ -10220,216 +10373,860 @@
         <w:rPr>
           <w:rStyle w:val="InlinedCode"/>
         </w:rPr>
+        <w:t>const cpl_version_t version</w:t>
+      </w:r>
+      <w:r>
+        <w:rPr>
+          <w:rStyle w:val="InlinedCode"/>
+        </w:rPr>
+        <w:t>:</w:t>
+      </w:r>
+      <w:r>
+        <w:t xml:space="preserve"> </w:t>
+      </w:r>
+      <w:r>
+        <w:t>The version of the given object (</w:t>
+      </w:r>
+      <w:r>
+        <w:rPr>
+          <w:rStyle w:val="InlinedCode"/>
+        </w:rPr>
+        <w:t>CPL_VERSION_NONE</w:t>
+      </w:r>
+      <w:r>
+        <w:t xml:space="preserve"> = all versions).</w:t>
+      </w:r>
+    </w:p>
+    <w:p>
+      <w:pPr>
+        <w:pStyle w:val="ListParagraph"/>
+        <w:numPr>
+          <w:ilvl w:val="0"/>
+          <w:numId w:val="2"/>
+        </w:numPr>
+        <w:spacing w:before="0" w:after="0"/>
+        <w:ind w:left="1080"/>
+      </w:pPr>
+      <w:r>
+        <w:rPr>
+          <w:rStyle w:val="InlinedCode"/>
+        </w:rPr>
+        <w:t>const int direction:</w:t>
+      </w:r>
+      <w:r>
+        <w:t xml:space="preserve"> </w:t>
+      </w:r>
+      <w:r>
+        <w:t xml:space="preserve">The direction of the traversal: </w:t>
+      </w:r>
+      <w:r>
+        <w:rPr>
+          <w:rStyle w:val="InlinedCode"/>
+        </w:rPr>
+        <w:t xml:space="preserve">CPL_D_ANCESTORS </w:t>
+      </w:r>
+      <w:r>
+        <w:t xml:space="preserve">or </w:t>
+      </w:r>
+      <w:r>
+        <w:rPr>
+          <w:rStyle w:val="InlinedCode"/>
+        </w:rPr>
+        <w:t>CPL_D_DESCENDANTS</w:t>
+      </w:r>
+      <w:r>
+        <w:t>.</w:t>
+      </w:r>
+    </w:p>
+    <w:p>
+      <w:pPr>
+        <w:pStyle w:val="ListParagraph"/>
+        <w:numPr>
+          <w:ilvl w:val="0"/>
+          <w:numId w:val="2"/>
+        </w:numPr>
+        <w:spacing w:before="0" w:after="0"/>
+        <w:ind w:left="1080"/>
+      </w:pPr>
+      <w:r>
+        <w:rPr>
+          <w:rStyle w:val="InlinedCode"/>
+        </w:rPr>
+        <w:t xml:space="preserve">const int flags: </w:t>
+      </w:r>
+      <w:r>
+        <w:t xml:space="preserve">0 for default settings, or a logical (via the </w:t>
+      </w:r>
+      <w:r>
+        <w:rPr>
+          <w:rStyle w:val="InlinedCode"/>
+        </w:rPr>
+        <w:t>|</w:t>
+      </w:r>
+      <w:r>
+        <w:t xml:space="preserve"> operator) combination of the following flags:</w:t>
+      </w:r>
+    </w:p>
+    <w:p>
+      <w:pPr>
+        <w:pStyle w:val="ListParagraph"/>
+        <w:numPr>
+          <w:ilvl w:val="1"/>
+          <w:numId w:val="2"/>
+        </w:numPr>
+        <w:spacing w:before="0" w:after="0"/>
+      </w:pPr>
+      <w:r>
+        <w:rPr>
+          <w:rStyle w:val="InlinedCode"/>
+        </w:rPr>
+        <w:t>CPL_A_NO_</w:t>
+      </w:r>
+      <w:r>
+        <w:rPr>
+          <w:rStyle w:val="InlinedCode"/>
+        </w:rPr>
+        <w:t>PREV_NEXT_VERSION</w:t>
+      </w:r>
+      <w:r>
+        <w:rPr>
+          <w:rStyle w:val="InlinedCode"/>
+        </w:rPr>
+        <w:t>:</w:t>
+      </w:r>
+      <w:r>
+        <w:t xml:space="preserve"> Do not include the previous or the next version of the object in the query results.</w:t>
+      </w:r>
+    </w:p>
+    <w:p>
+      <w:pPr>
+        <w:pStyle w:val="ListParagraph"/>
+        <w:numPr>
+          <w:ilvl w:val="1"/>
+          <w:numId w:val="2"/>
+        </w:numPr>
+        <w:spacing w:before="0" w:after="0"/>
+      </w:pPr>
+      <w:r>
+        <w:rPr>
+          <w:rStyle w:val="InlinedCode"/>
+        </w:rPr>
+        <w:t>CPL_A_NO_DATA_DEPENDENCIES:</w:t>
+      </w:r>
+      <w:r>
+        <w:t xml:space="preserve"> Ignore data dependencies.</w:t>
+      </w:r>
+    </w:p>
+    <w:p>
+      <w:pPr>
+        <w:pStyle w:val="ListParagraph"/>
+        <w:numPr>
+          <w:ilvl w:val="1"/>
+          <w:numId w:val="2"/>
+        </w:numPr>
+        <w:spacing w:before="0" w:after="0"/>
+      </w:pPr>
+      <w:r>
+        <w:rPr>
+          <w:rStyle w:val="InlinedCode"/>
+        </w:rPr>
+        <w:t>CPL_A_NO_CONTROL_DEPENDENCIES:</w:t>
+      </w:r>
+      <w:r>
+        <w:t xml:space="preserve"> Ignore control dependencies.</w:t>
+      </w:r>
+    </w:p>
+    <w:p>
+      <w:pPr>
+        <w:pStyle w:val="ListParagraph"/>
+        <w:numPr>
+          <w:ilvl w:val="0"/>
+          <w:numId w:val="2"/>
+        </w:numPr>
+        <w:spacing w:before="0" w:after="0"/>
+        <w:ind w:left="1080"/>
+      </w:pPr>
+      <w:r>
+        <w:rPr>
+          <w:rStyle w:val="InlinedCode"/>
+        </w:rPr>
+        <w:t>cpl_ancestry_iterator_t iterator:</w:t>
+      </w:r>
+      <w:r>
+        <w:t xml:space="preserve"> The callback function.</w:t>
+      </w:r>
+    </w:p>
+    <w:p>
+      <w:pPr>
+        <w:pStyle w:val="ListParagraph"/>
+        <w:numPr>
+          <w:ilvl w:val="0"/>
+          <w:numId w:val="2"/>
+        </w:numPr>
+        <w:spacing w:before="0" w:after="0"/>
+        <w:ind w:left="1080"/>
+      </w:pPr>
+      <w:r>
+        <w:rPr>
+          <w:rStyle w:val="InlinedCode"/>
+        </w:rPr>
+        <w:t>void* context:</w:t>
+      </w:r>
+      <w:r>
+        <w:t xml:space="preserve"> The context for the callback function.</w:t>
+      </w:r>
+    </w:p>
+    <w:p>
+      <w:pPr>
+        <w:spacing w:before="0" w:after="0"/>
+        <w:ind w:left="360"/>
+      </w:pPr>
+      <w:r>
+        <w:t>Return codes and their common causes:</w:t>
+      </w:r>
+    </w:p>
+    <w:p>
+      <w:pPr>
+        <w:pStyle w:val="ListParagraph"/>
+        <w:numPr>
+          <w:ilvl w:val="0"/>
+          <w:numId w:val="2"/>
+        </w:numPr>
+        <w:spacing w:before="0" w:after="0"/>
+        <w:ind w:left="1080"/>
+      </w:pPr>
+      <w:r>
+        <w:rPr>
+          <w:rStyle w:val="InlinedCode"/>
+        </w:rPr>
+        <w:t>CPL_S_OK</w:t>
+      </w:r>
+      <w:r>
+        <w:rPr>
+          <w:rStyle w:val="InlinedCode"/>
+        </w:rPr>
+        <w:t>:</w:t>
+      </w:r>
+      <w:r>
+        <w:t xml:space="preserve"> </w:t>
+      </w:r>
+      <w:r>
+        <w:t>No error</w:t>
+      </w:r>
+      <w:r>
+        <w:t>; at least one dependency was found.</w:t>
+      </w:r>
+    </w:p>
+    <w:p>
+      <w:pPr>
+        <w:pStyle w:val="ListParagraph"/>
+        <w:numPr>
+          <w:ilvl w:val="0"/>
+          <w:numId w:val="2"/>
+        </w:numPr>
+        <w:spacing w:before="0" w:after="0"/>
+        <w:ind w:left="1080"/>
+      </w:pPr>
+      <w:r>
+        <w:rPr>
+          <w:rStyle w:val="InlinedCode"/>
+        </w:rPr>
+        <w:t>CPL_S_</w:t>
+      </w:r>
+      <w:r>
+        <w:rPr>
+          <w:rStyle w:val="InlinedCode"/>
+        </w:rPr>
+        <w:t>NO_DATA</w:t>
+      </w:r>
+      <w:r>
+        <w:rPr>
+          <w:rStyle w:val="InlinedCode"/>
+        </w:rPr>
+        <w:t>:</w:t>
+      </w:r>
+      <w:r>
+        <w:t xml:space="preserve"> </w:t>
+      </w:r>
+      <w:r>
+        <w:t>The given object or the specified version of the object (if applicable) exists, but it does not have any ancestors or descendants.</w:t>
+      </w:r>
+    </w:p>
+    <w:p>
+      <w:pPr>
+        <w:pStyle w:val="ListParagraph"/>
+        <w:numPr>
+          <w:ilvl w:val="0"/>
+          <w:numId w:val="2"/>
+        </w:numPr>
+        <w:spacing w:before="0" w:after="0"/>
+        <w:ind w:left="1080"/>
+      </w:pPr>
+      <w:r>
+        <w:rPr>
+          <w:rStyle w:val="InlinedCode"/>
+        </w:rPr>
+        <w:t>CPL_</w:t>
+      </w:r>
+      <w:r>
+        <w:rPr>
+          <w:rStyle w:val="InlinedCode"/>
+        </w:rPr>
+        <w:t>E_INVALID_VERSION</w:t>
+      </w:r>
+      <w:r>
+        <w:t xml:space="preserve">: The version number </w:t>
+      </w:r>
+      <w:r>
+        <w:rPr>
+          <w:rStyle w:val="InlinedCode"/>
+        </w:rPr>
+        <w:t>version</w:t>
+      </w:r>
+      <w:r>
+        <w:t xml:space="preserve"> is greater than the current version of the object with the specified </w:t>
+      </w:r>
+      <w:r>
+        <w:rPr>
+          <w:rStyle w:val="InlinedCode"/>
+        </w:rPr>
+        <w:t>id</w:t>
+      </w:r>
+      <w:r>
+        <w:t>.</w:t>
+      </w:r>
+    </w:p>
+    <w:p>
+      <w:pPr>
+        <w:pStyle w:val="ListParagraph"/>
+        <w:numPr>
+          <w:ilvl w:val="0"/>
+          <w:numId w:val="2"/>
+        </w:numPr>
+        <w:spacing w:before="0" w:after="0"/>
+        <w:ind w:left="1080"/>
+      </w:pPr>
+      <w:r>
+        <w:rPr>
+          <w:rStyle w:val="InlinedCode"/>
+        </w:rPr>
+        <w:t>CPL_</w:t>
+      </w:r>
+      <w:r>
+        <w:rPr>
+          <w:rStyle w:val="InlinedCode"/>
+        </w:rPr>
+        <w:t>E_NOT_FOUND</w:t>
+      </w:r>
+      <w:r>
+        <w:rPr>
+          <w:rStyle w:val="InlinedCode"/>
+        </w:rPr>
+        <w:t>:</w:t>
+      </w:r>
+      <w:r>
+        <w:t xml:space="preserve"> </w:t>
+      </w:r>
+      <w:r>
+        <w:t>The given object or the specified version of the object does not exist.</w:t>
+      </w:r>
+    </w:p>
+    <w:p>
+      <w:pPr>
+        <w:spacing w:after="0"/>
+      </w:pPr>
+      <w:r>
+        <w:rPr>
+          <w:rStyle w:val="IntenseCodeChar"/>
+        </w:rPr>
+        <w:t>cpl_</w:t>
+      </w:r>
+      <w:r>
+        <w:rPr>
+          <w:rStyle w:val="IntenseCodeChar"/>
+        </w:rPr>
+        <w:t>get_properties</w:t>
+      </w:r>
+      <w:r>
+        <w:rPr>
+          <w:rStyle w:val="IntenseCodeChar"/>
+        </w:rPr>
+        <w:t>:</w:t>
+      </w:r>
+      <w:r>
+        <w:t xml:space="preserve"> </w:t>
+      </w:r>
+      <w:r>
+        <w:t>Iterate over matching properties of the given object.</w:t>
+      </w:r>
+    </w:p>
+    <w:p>
+      <w:pPr>
+        <w:spacing w:before="0" w:after="0"/>
+        <w:ind w:left="360"/>
+      </w:pPr>
+      <w:r>
+        <w:t>Arguments:</w:t>
+      </w:r>
+    </w:p>
+    <w:p>
+      <w:pPr>
+        <w:pStyle w:val="ListParagraph"/>
+        <w:numPr>
+          <w:ilvl w:val="0"/>
+          <w:numId w:val="2"/>
+        </w:numPr>
+        <w:spacing w:before="0" w:after="0"/>
+        <w:ind w:left="1080"/>
+      </w:pPr>
+      <w:r>
+        <w:rPr>
+          <w:rStyle w:val="InlinedCode"/>
+        </w:rPr>
+        <w:t>const cpl_id_t id</w:t>
+      </w:r>
+      <w:r>
+        <w:rPr>
+          <w:rStyle w:val="InlinedCode"/>
+        </w:rPr>
+        <w:t>:</w:t>
+      </w:r>
+      <w:r>
+        <w:t xml:space="preserve"> </w:t>
+      </w:r>
+      <w:r>
+        <w:t>The object ID.</w:t>
+      </w:r>
+    </w:p>
+    <w:p>
+      <w:pPr>
+        <w:pStyle w:val="ListParagraph"/>
+        <w:numPr>
+          <w:ilvl w:val="0"/>
+          <w:numId w:val="2"/>
+        </w:numPr>
+        <w:spacing w:before="0" w:after="0"/>
+        <w:ind w:left="1080"/>
+      </w:pPr>
+      <w:r>
+        <w:rPr>
+          <w:rStyle w:val="InlinedCode"/>
+        </w:rPr>
+        <w:t>const cpl_version_t version</w:t>
+      </w:r>
+      <w:r>
+        <w:rPr>
+          <w:rStyle w:val="InlinedCode"/>
+        </w:rPr>
+        <w:t>:</w:t>
+      </w:r>
+      <w:r>
+        <w:t xml:space="preserve"> </w:t>
+      </w:r>
+      <w:r>
+        <w:t>The version of the given object (</w:t>
+      </w:r>
+      <w:r>
+        <w:rPr>
+          <w:rStyle w:val="InlinedCode"/>
+        </w:rPr>
+        <w:t>CPL_VERSION_NONE</w:t>
+      </w:r>
+      <w:r>
+        <w:t xml:space="preserve"> = all versions).</w:t>
+      </w:r>
+    </w:p>
+    <w:p>
+      <w:pPr>
+        <w:pStyle w:val="ListParagraph"/>
+        <w:numPr>
+          <w:ilvl w:val="0"/>
+          <w:numId w:val="2"/>
+        </w:numPr>
+        <w:spacing w:before="0" w:after="0"/>
+        <w:ind w:left="1080"/>
+      </w:pPr>
+      <w:r>
+        <w:rPr>
+          <w:rStyle w:val="InlinedCode"/>
+        </w:rPr>
+        <w:t>const char* key:</w:t>
+      </w:r>
+      <w:r>
+        <w:t xml:space="preserve"> </w:t>
+      </w:r>
+      <w:r>
+        <w:t xml:space="preserve">The property to </w:t>
+      </w:r>
+      <w:r>
+        <w:t>get</w:t>
+      </w:r>
+      <w:r>
+        <w:t xml:space="preserve"> or </w:t>
+      </w:r>
+      <w:r>
+        <w:rPr>
+          <w:rStyle w:val="InlinedCode"/>
+        </w:rPr>
+        <w:t>NULL</w:t>
+      </w:r>
+      <w:r>
+        <w:t xml:space="preserve"> to fetch all properties.</w:t>
+      </w:r>
+    </w:p>
+    <w:p>
+      <w:pPr>
+        <w:pStyle w:val="ListParagraph"/>
+        <w:numPr>
+          <w:ilvl w:val="0"/>
+          <w:numId w:val="2"/>
+        </w:numPr>
+        <w:spacing w:before="0" w:after="0"/>
+        <w:ind w:left="1080"/>
+      </w:pPr>
+      <w:r>
+        <w:rPr>
+          <w:rStyle w:val="InlinedCode"/>
+        </w:rPr>
+        <w:t>cpl_ancestry_iterator_t iterator:</w:t>
+      </w:r>
+      <w:r>
+        <w:t xml:space="preserve"> The callback function.</w:t>
+      </w:r>
+    </w:p>
+    <w:p>
+      <w:pPr>
+        <w:pStyle w:val="ListParagraph"/>
+        <w:numPr>
+          <w:ilvl w:val="0"/>
+          <w:numId w:val="2"/>
+        </w:numPr>
+        <w:spacing w:before="0" w:after="0"/>
+        <w:ind w:left="1080"/>
+      </w:pPr>
+      <w:r>
+        <w:rPr>
+          <w:rStyle w:val="InlinedCode"/>
+        </w:rPr>
+        <w:t>void* context:</w:t>
+      </w:r>
+      <w:r>
+        <w:t xml:space="preserve"> The context for the callback function.</w:t>
+      </w:r>
+    </w:p>
+    <w:p>
+      <w:pPr>
+        <w:spacing w:before="0" w:after="0"/>
+        <w:ind w:left="360"/>
+      </w:pPr>
+      <w:r>
+        <w:t>Return codes and their common causes:</w:t>
+      </w:r>
+    </w:p>
+    <w:p>
+      <w:pPr>
+        <w:pStyle w:val="ListParagraph"/>
+        <w:numPr>
+          <w:ilvl w:val="0"/>
+          <w:numId w:val="2"/>
+        </w:numPr>
+        <w:spacing w:before="0" w:after="0"/>
+        <w:ind w:left="1080"/>
+      </w:pPr>
+      <w:r>
+        <w:rPr>
+          <w:rStyle w:val="InlinedCode"/>
+        </w:rPr>
+        <w:t>CPL_S_OK</w:t>
+      </w:r>
+      <w:r>
+        <w:rPr>
+          <w:rStyle w:val="InlinedCode"/>
+        </w:rPr>
+        <w:t>:</w:t>
+      </w:r>
+      <w:r>
+        <w:t xml:space="preserve"> </w:t>
+      </w:r>
+      <w:r>
+        <w:t xml:space="preserve">No </w:t>
+      </w:r>
+      <w:r>
+        <w:t>error; at least one property was found.</w:t>
+      </w:r>
+    </w:p>
+    <w:p>
+      <w:pPr>
+        <w:pStyle w:val="ListParagraph"/>
+        <w:numPr>
+          <w:ilvl w:val="0"/>
+          <w:numId w:val="2"/>
+        </w:numPr>
+        <w:spacing w:before="0" w:after="0"/>
+        <w:ind w:left="1080"/>
+      </w:pPr>
+      <w:r>
+        <w:rPr>
+          <w:rStyle w:val="InlinedCode"/>
+        </w:rPr>
+        <w:t>CPL_S_</w:t>
+      </w:r>
+      <w:r>
+        <w:rPr>
+          <w:rStyle w:val="InlinedCode"/>
+        </w:rPr>
+        <w:t>NO_DATA</w:t>
+      </w:r>
+      <w:r>
+        <w:rPr>
+          <w:rStyle w:val="InlinedCode"/>
+        </w:rPr>
+        <w:t>:</w:t>
+      </w:r>
+      <w:r>
+        <w:t xml:space="preserve"> </w:t>
+      </w:r>
+      <w:r>
+        <w:t>The given object or the specified version of the object (if applicable) exists, but it does not have any properties.</w:t>
+      </w:r>
+    </w:p>
+    <w:p>
+      <w:pPr>
+        <w:pStyle w:val="ListParagraph"/>
+        <w:numPr>
+          <w:ilvl w:val="0"/>
+          <w:numId w:val="2"/>
+        </w:numPr>
+        <w:spacing w:before="0" w:after="0"/>
+        <w:ind w:left="1080"/>
+      </w:pPr>
+      <w:r>
+        <w:rPr>
+          <w:rStyle w:val="InlinedCode"/>
+        </w:rPr>
+        <w:t>CPL_</w:t>
+      </w:r>
+      <w:r>
+        <w:rPr>
+          <w:rStyle w:val="InlinedCode"/>
+        </w:rPr>
+        <w:t>E_INVALID_VERSION</w:t>
+      </w:r>
+      <w:r>
+        <w:t xml:space="preserve">: The version number </w:t>
+      </w:r>
+      <w:r>
+        <w:rPr>
+          <w:rStyle w:val="InlinedCode"/>
+        </w:rPr>
+        <w:t>version</w:t>
+      </w:r>
+      <w:r>
+        <w:t xml:space="preserve"> is greater than the current version of the object with the specified </w:t>
+      </w:r>
+      <w:r>
+        <w:rPr>
+          <w:rStyle w:val="InlinedCode"/>
+        </w:rPr>
+        <w:t>id</w:t>
+      </w:r>
+      <w:r>
+        <w:t>.</w:t>
+      </w:r>
+    </w:p>
+    <w:p>
+      <w:pPr>
+        <w:pStyle w:val="ListParagraph"/>
+        <w:numPr>
+          <w:ilvl w:val="0"/>
+          <w:numId w:val="2"/>
+        </w:numPr>
+        <w:spacing w:before="0" w:after="0"/>
+        <w:ind w:left="1080"/>
+      </w:pPr>
+      <w:r>
+        <w:rPr>
+          <w:rStyle w:val="InlinedCode"/>
+        </w:rPr>
+        <w:t>CPL_</w:t>
+      </w:r>
+      <w:r>
+        <w:rPr>
+          <w:rStyle w:val="InlinedCode"/>
+        </w:rPr>
+        <w:t>E_NOT_FOUND</w:t>
+      </w:r>
+      <w:r>
+        <w:rPr>
+          <w:rStyle w:val="InlinedCode"/>
+        </w:rPr>
+        <w:t>:</w:t>
+      </w:r>
+      <w:r>
+        <w:t xml:space="preserve"> </w:t>
+      </w:r>
+      <w:r>
+        <w:t>The given object or the specified version of the object does not exist.</w:t>
+      </w:r>
+    </w:p>
+    <w:p>
+      <w:pPr>
+        <w:spacing w:after="0"/>
+      </w:pPr>
+      <w:r>
+        <w:rPr>
+          <w:rStyle w:val="IntenseCodeChar"/>
+        </w:rPr>
+        <w:t>cpl_</w:t>
+      </w:r>
+      <w:r>
+        <w:rPr>
+          <w:rStyle w:val="IntenseCodeChar"/>
+        </w:rPr>
+        <w:t>lookup_by_property</w:t>
+      </w:r>
+      <w:r>
+        <w:rPr>
+          <w:rStyle w:val="IntenseCodeChar"/>
+        </w:rPr>
+        <w:t>:</w:t>
+      </w:r>
+      <w:r>
+        <w:t xml:space="preserve"> </w:t>
+      </w:r>
+      <w:r>
+        <w:t xml:space="preserve">Iterate over all versions of provenance objects that have the specified property with the given value. The function returns </w:t>
+      </w:r>
+      <w:r>
+        <w:rPr>
+          <w:rStyle w:val="InlinedCode"/>
+        </w:rPr>
+        <w:t>CPL</w:t>
+      </w:r>
+      <w:r>
+        <w:rPr>
+          <w:rStyle w:val="InlinedCode"/>
+        </w:rPr>
+        <w:t>_E_NOT_FOUND</w:t>
+      </w:r>
+      <w:r>
+        <w:t xml:space="preserve"> if no matching objects are found.</w:t>
+      </w:r>
+    </w:p>
+    <w:p>
+      <w:pPr>
+        <w:spacing w:before="0" w:after="0"/>
+        <w:ind w:left="360"/>
+      </w:pPr>
+      <w:r>
+        <w:t>Arguments:</w:t>
+      </w:r>
+    </w:p>
+    <w:p>
+      <w:pPr>
+        <w:pStyle w:val="ListParagraph"/>
+        <w:numPr>
+          <w:ilvl w:val="0"/>
+          <w:numId w:val="2"/>
+        </w:numPr>
+        <w:spacing w:before="0" w:after="0"/>
+        <w:ind w:left="1080"/>
+      </w:pPr>
+      <w:r>
+        <w:rPr>
+          <w:rStyle w:val="InlinedCode"/>
+        </w:rPr>
+        <w:t>const char* key:</w:t>
+      </w:r>
+      <w:r>
+        <w:t xml:space="preserve"> </w:t>
+      </w:r>
+      <w:r>
+        <w:t>The property to check.</w:t>
+      </w:r>
+    </w:p>
+    <w:p>
+      <w:pPr>
+        <w:pStyle w:val="ListParagraph"/>
+        <w:numPr>
+          <w:ilvl w:val="0"/>
+          <w:numId w:val="2"/>
+        </w:numPr>
+        <w:spacing w:before="0" w:after="0"/>
+        <w:ind w:left="1080"/>
+      </w:pPr>
+      <w:r>
+        <w:rPr>
+          <w:rStyle w:val="InlinedCode"/>
+        </w:rPr>
+        <w:t>const char* value:</w:t>
+      </w:r>
+      <w:r>
+        <w:t xml:space="preserve"> </w:t>
+      </w:r>
+      <w:r>
+        <w:t>The required property value.</w:t>
+      </w:r>
+    </w:p>
+    <w:p>
+      <w:pPr>
+        <w:pStyle w:val="ListParagraph"/>
+        <w:numPr>
+          <w:ilvl w:val="0"/>
+          <w:numId w:val="2"/>
+        </w:numPr>
+        <w:spacing w:before="0" w:after="0"/>
+        <w:ind w:left="1080"/>
+      </w:pPr>
+      <w:r>
+        <w:rPr>
+          <w:rStyle w:val="InlinedCode"/>
+        </w:rPr>
+        <w:t>cpl_property_iterator_t</w:t>
+      </w:r>
+      <w:r>
+        <w:rPr>
+          <w:rStyle w:val="InlinedCode"/>
+        </w:rPr>
+        <w:t xml:space="preserve"> </w:t>
+      </w:r>
+      <w:r>
+        <w:rPr>
+          <w:rStyle w:val="InlinedCode"/>
+        </w:rPr>
+        <w:t>iterator:</w:t>
+      </w:r>
+      <w:r>
+        <w:t xml:space="preserve"> The callback function.</w:t>
+      </w:r>
+    </w:p>
+    <w:p>
+      <w:pPr>
+        <w:pStyle w:val="ListParagraph"/>
+        <w:numPr>
+          <w:ilvl w:val="0"/>
+          <w:numId w:val="2"/>
+        </w:numPr>
+        <w:spacing w:before="0" w:after="0"/>
+        <w:ind w:left="1080"/>
+      </w:pPr>
+      <w:r>
+        <w:rPr>
+          <w:rStyle w:val="InlinedCode"/>
+        </w:rPr>
+        <w:t>void* context:</w:t>
+      </w:r>
+      <w:r>
+        <w:t xml:space="preserve"> The context for the callback function.</w:t>
+      </w:r>
+    </w:p>
+    <w:p>
+      <w:pPr>
+        <w:spacing w:before="0" w:after="0"/>
+        <w:ind w:left="360"/>
+      </w:pPr>
+      <w:r>
         <w:lastRenderedPageBreak/>
-        <w:t>const cpl_version_t version</w:t>
-      </w:r>
-      <w:r>
-        <w:rPr>
-          <w:rStyle w:val="InlinedCode"/>
-        </w:rPr>
-        <w:t>:</w:t>
-      </w:r>
-      <w:r>
-        <w:t xml:space="preserve"> </w:t>
-      </w:r>
-      <w:r>
-        <w:t>The version of the given object (</w:t>
-      </w:r>
-      <w:r>
-        <w:rPr>
-          <w:rStyle w:val="InlinedCode"/>
-        </w:rPr>
-        <w:t>CPL_VERSION_NONE</w:t>
-      </w:r>
-      <w:r>
-        <w:t xml:space="preserve"> = all versions).</w:t>
-      </w:r>
-    </w:p>
-    <w:p>
-      <w:pPr>
-        <w:pStyle w:val="ListParagraph"/>
-        <w:numPr>
-          <w:ilvl w:val="0"/>
-          <w:numId w:val="2"/>
-        </w:numPr>
-        <w:spacing w:before="0" w:after="0"/>
-        <w:ind w:left="1080"/>
-      </w:pPr>
-      <w:r>
-        <w:rPr>
-          <w:rStyle w:val="InlinedCode"/>
-        </w:rPr>
-        <w:t>const int direction:</w:t>
-      </w:r>
-      <w:r>
-        <w:t xml:space="preserve"> </w:t>
-      </w:r>
-      <w:r>
-        <w:t xml:space="preserve">The direction of the traversal: </w:t>
-      </w:r>
-      <w:r>
-        <w:rPr>
-          <w:rStyle w:val="InlinedCode"/>
-        </w:rPr>
-        <w:t xml:space="preserve">CPL_D_ANCESTORS </w:t>
-      </w:r>
-      <w:r>
-        <w:t xml:space="preserve">or </w:t>
-      </w:r>
-      <w:r>
-        <w:rPr>
-          <w:rStyle w:val="InlinedCode"/>
-        </w:rPr>
-        <w:t>CPL_D_DESCENDANTS</w:t>
-      </w:r>
-      <w:r>
-        <w:t>.</w:t>
-      </w:r>
-    </w:p>
-    <w:p>
-      <w:pPr>
-        <w:pStyle w:val="ListParagraph"/>
-        <w:numPr>
-          <w:ilvl w:val="0"/>
-          <w:numId w:val="2"/>
-        </w:numPr>
-        <w:spacing w:before="0" w:after="0"/>
-        <w:ind w:left="1080"/>
-      </w:pPr>
-      <w:r>
-        <w:rPr>
-          <w:rStyle w:val="InlinedCode"/>
-        </w:rPr>
-        <w:t xml:space="preserve">const int flags: </w:t>
-      </w:r>
-      <w:r>
-        <w:t xml:space="preserve">0 for default settings, or a logical (via the </w:t>
-      </w:r>
-      <w:r>
-        <w:rPr>
-          <w:rStyle w:val="InlinedCode"/>
-        </w:rPr>
-        <w:t>|</w:t>
-      </w:r>
-      <w:r>
-        <w:t xml:space="preserve"> operator) combination of the following flags:</w:t>
-      </w:r>
-    </w:p>
-    <w:p>
-      <w:pPr>
-        <w:pStyle w:val="ListParagraph"/>
-        <w:numPr>
-          <w:ilvl w:val="1"/>
-          <w:numId w:val="2"/>
-        </w:numPr>
-        <w:spacing w:before="0" w:after="0"/>
-      </w:pPr>
-      <w:r>
-        <w:rPr>
-          <w:rStyle w:val="InlinedCode"/>
-        </w:rPr>
-        <w:t>CPL_A_NO_</w:t>
-      </w:r>
-      <w:r>
-        <w:rPr>
-          <w:rStyle w:val="InlinedCode"/>
-        </w:rPr>
-        <w:t>PREV_NEXT_VERSION</w:t>
-      </w:r>
-      <w:r>
-        <w:rPr>
-          <w:rStyle w:val="InlinedCode"/>
-        </w:rPr>
-        <w:t>:</w:t>
-      </w:r>
-      <w:r>
-        <w:t xml:space="preserve"> Do not include the previous or the next version of the object in the query results.</w:t>
-      </w:r>
-    </w:p>
-    <w:p>
-      <w:pPr>
-        <w:pStyle w:val="ListParagraph"/>
-        <w:numPr>
-          <w:ilvl w:val="1"/>
-          <w:numId w:val="2"/>
-        </w:numPr>
-        <w:spacing w:before="0" w:after="0"/>
-      </w:pPr>
-      <w:r>
-        <w:rPr>
-          <w:rStyle w:val="InlinedCode"/>
-        </w:rPr>
-        <w:t>CPL_A_NO_DATA_DEPENDENCIES:</w:t>
-      </w:r>
-      <w:r>
-        <w:t xml:space="preserve"> Ignore data dependencies.</w:t>
-      </w:r>
-    </w:p>
-    <w:p>
-      <w:pPr>
-        <w:pStyle w:val="ListParagraph"/>
-        <w:numPr>
-          <w:ilvl w:val="1"/>
-          <w:numId w:val="2"/>
-        </w:numPr>
-        <w:spacing w:before="0" w:after="0"/>
-      </w:pPr>
-      <w:r>
-        <w:rPr>
-          <w:rStyle w:val="InlinedCode"/>
-        </w:rPr>
-        <w:t>CPL_A_NO_CONTROL_DEPENDENCIES:</w:t>
-      </w:r>
-      <w:r>
-        <w:t xml:space="preserve"> Ignore control dependencies.</w:t>
-      </w:r>
-    </w:p>
-    <w:p>
-      <w:pPr>
-        <w:pStyle w:val="ListParagraph"/>
-        <w:numPr>
-          <w:ilvl w:val="0"/>
-          <w:numId w:val="2"/>
-        </w:numPr>
-        <w:spacing w:before="0" w:after="0"/>
-        <w:ind w:left="1080"/>
-      </w:pPr>
-      <w:r>
-        <w:rPr>
-          <w:rStyle w:val="InlinedCode"/>
-        </w:rPr>
-        <w:t>cpl_ancestry_iterator_t iterator:</w:t>
-      </w:r>
-      <w:r>
-        <w:t xml:space="preserve"> The callback function.</w:t>
-      </w:r>
-    </w:p>
-    <w:p>
-      <w:pPr>
-        <w:pStyle w:val="ListParagraph"/>
-        <w:numPr>
-          <w:ilvl w:val="0"/>
-          <w:numId w:val="2"/>
-        </w:numPr>
-        <w:spacing w:before="0" w:after="0"/>
-        <w:ind w:left="1080"/>
-      </w:pPr>
-      <w:r>
-        <w:rPr>
-          <w:rStyle w:val="InlinedCode"/>
-        </w:rPr>
-        <w:t>void* context:</w:t>
-      </w:r>
-      <w:r>
-        <w:t xml:space="preserve"> The context for the callback function.</w:t>
-      </w:r>
-    </w:p>
-    <w:p>
-      <w:pPr>
-        <w:spacing w:before="0" w:after="0"/>
-        <w:ind w:left="360"/>
-      </w:pPr>
-      <w:r>
         <w:t>Return codes and their common causes:</w:t>
       </w:r>
     </w:p>
@@ -10462,42 +11259,7 @@
         <w:t>No error</w:t>
       </w:r>
       <w:r>
-        <w:t>; at least one dependency was found.</w:t>
-      </w:r>
-    </w:p>
-    <w:p>
-      <w:pPr>
-        <w:pStyle w:val="ListParagraph"/>
-        <w:numPr>
-          <w:ilvl w:val="0"/>
-          <w:numId w:val="2"/>
-        </w:numPr>
-        <w:spacing w:before="0" w:after="0"/>
-        <w:ind w:left="1080"/>
-      </w:pPr>
-      <w:r>
-        <w:rPr>
-          <w:rStyle w:val="InlinedCode"/>
-        </w:rPr>
-        <w:t>CPL_S_</w:t>
-      </w:r>
-      <w:r>
-        <w:rPr>
-          <w:rStyle w:val="InlinedCode"/>
-        </w:rPr>
-        <w:t>NO_DATA</w:t>
-      </w:r>
-      <w:r>
-        <w:rPr>
-          <w:rStyle w:val="InlinedCode"/>
-        </w:rPr>
-        <w:t>:</w:t>
-      </w:r>
-      <w:r>
-        <w:t xml:space="preserve"> </w:t>
-      </w:r>
-      <w:r>
-        <w:t>The given object or the specified version of the object (if applicable) exists, but it does not have any ancestors or descendants.</w:t>
+        <w:t xml:space="preserve"> – at least one matching object was found.</w:t>
       </w:r>
     </w:p>
     <w:p>
@@ -10520,50 +11282,6 @@
         <w:rPr>
           <w:rStyle w:val="InlinedCode"/>
         </w:rPr>
-        <w:t>E_INVALID_VERSION</w:t>
-      </w:r>
-      <w:r>
-        <w:t xml:space="preserve">: The version number </w:t>
-      </w:r>
-      <w:r>
-        <w:rPr>
-          <w:rStyle w:val="InlinedCode"/>
-        </w:rPr>
-        <w:t>version</w:t>
-      </w:r>
-      <w:r>
-        <w:t xml:space="preserve"> is greater than the current version of the object with the specified </w:t>
-      </w:r>
-      <w:r>
-        <w:rPr>
-          <w:rStyle w:val="InlinedCode"/>
-        </w:rPr>
-        <w:t>id</w:t>
-      </w:r>
-      <w:r>
-        <w:t>.</w:t>
-      </w:r>
-    </w:p>
-    <w:p>
-      <w:pPr>
-        <w:pStyle w:val="ListParagraph"/>
-        <w:numPr>
-          <w:ilvl w:val="0"/>
-          <w:numId w:val="2"/>
-        </w:numPr>
-        <w:spacing w:before="0" w:after="0"/>
-        <w:ind w:left="1080"/>
-      </w:pPr>
-      <w:r>
-        <w:rPr>
-          <w:rStyle w:val="InlinedCode"/>
-        </w:rPr>
-        <w:t>CPL_</w:t>
-      </w:r>
-      <w:r>
-        <w:rPr>
-          <w:rStyle w:val="InlinedCode"/>
-        </w:rPr>
         <w:t>E_NOT_FOUND</w:t>
       </w:r>
       <w:r>
@@ -10576,7 +11294,20 @@
         <w:t xml:space="preserve"> </w:t>
       </w:r>
       <w:r>
-        <w:t>The given object or the specified version of the object does not exist.</w:t>
+        <w:t>No such object was found.</w:t>
+      </w:r>
+    </w:p>
+    <w:p>
+      <w:pPr>
+        <w:spacing w:before="0" w:after="0"/>
+      </w:pPr>
+    </w:p>
+    <w:p>
+      <w:pPr>
+        <w:pStyle w:val="Heading2"/>
+      </w:pPr>
+      <w:r>
+        <w:t>Additional API</w:t>
       </w:r>
     </w:p>
     <w:p>
@@ -10593,585 +11324,6 @@
         <w:rPr>
           <w:rStyle w:val="IntenseCodeChar"/>
         </w:rPr>
-        <w:t>get_properties</w:t>
-      </w:r>
-      <w:r>
-        <w:rPr>
-          <w:rStyle w:val="IntenseCodeChar"/>
-        </w:rPr>
-        <w:t>:</w:t>
-      </w:r>
-      <w:r>
-        <w:t xml:space="preserve"> </w:t>
-      </w:r>
-      <w:r>
-        <w:t>Iterate over matching properties of the given object.</w:t>
-      </w:r>
-    </w:p>
-    <w:p>
-      <w:pPr>
-        <w:spacing w:before="0" w:after="0"/>
-        <w:ind w:left="360"/>
-      </w:pPr>
-      <w:r>
-        <w:t>Arguments:</w:t>
-      </w:r>
-    </w:p>
-    <w:p>
-      <w:pPr>
-        <w:pStyle w:val="ListParagraph"/>
-        <w:numPr>
-          <w:ilvl w:val="0"/>
-          <w:numId w:val="2"/>
-        </w:numPr>
-        <w:spacing w:before="0" w:after="0"/>
-        <w:ind w:left="1080"/>
-      </w:pPr>
-      <w:r>
-        <w:rPr>
-          <w:rStyle w:val="InlinedCode"/>
-        </w:rPr>
-        <w:t>const cpl_id_t id</w:t>
-      </w:r>
-      <w:r>
-        <w:rPr>
-          <w:rStyle w:val="InlinedCode"/>
-        </w:rPr>
-        <w:t>:</w:t>
-      </w:r>
-      <w:r>
-        <w:t xml:space="preserve"> </w:t>
-      </w:r>
-      <w:r>
-        <w:t>The object ID.</w:t>
-      </w:r>
-    </w:p>
-    <w:p>
-      <w:pPr>
-        <w:pStyle w:val="ListParagraph"/>
-        <w:numPr>
-          <w:ilvl w:val="0"/>
-          <w:numId w:val="2"/>
-        </w:numPr>
-        <w:spacing w:before="0" w:after="0"/>
-        <w:ind w:left="1080"/>
-      </w:pPr>
-      <w:r>
-        <w:rPr>
-          <w:rStyle w:val="InlinedCode"/>
-        </w:rPr>
-        <w:t>const cpl_version_t version</w:t>
-      </w:r>
-      <w:r>
-        <w:rPr>
-          <w:rStyle w:val="InlinedCode"/>
-        </w:rPr>
-        <w:t>:</w:t>
-      </w:r>
-      <w:r>
-        <w:t xml:space="preserve"> </w:t>
-      </w:r>
-      <w:r>
-        <w:t>The version of the given object (</w:t>
-      </w:r>
-      <w:r>
-        <w:rPr>
-          <w:rStyle w:val="InlinedCode"/>
-        </w:rPr>
-        <w:t>CPL_VERSION_NONE</w:t>
-      </w:r>
-      <w:r>
-        <w:t xml:space="preserve"> = all versions).</w:t>
-      </w:r>
-    </w:p>
-    <w:p>
-      <w:pPr>
-        <w:pStyle w:val="ListParagraph"/>
-        <w:numPr>
-          <w:ilvl w:val="0"/>
-          <w:numId w:val="2"/>
-        </w:numPr>
-        <w:spacing w:before="0" w:after="0"/>
-        <w:ind w:left="1080"/>
-      </w:pPr>
-      <w:r>
-        <w:rPr>
-          <w:rStyle w:val="InlinedCode"/>
-        </w:rPr>
-        <w:t>const char* key:</w:t>
-      </w:r>
-      <w:r>
-        <w:t xml:space="preserve"> </w:t>
-      </w:r>
-      <w:r>
-        <w:t xml:space="preserve">The property to </w:t>
-      </w:r>
-      <w:r>
-        <w:t>get</w:t>
-      </w:r>
-      <w:r>
-        <w:t xml:space="preserve"> or </w:t>
-      </w:r>
-      <w:r>
-        <w:rPr>
-          <w:rStyle w:val="InlinedCode"/>
-        </w:rPr>
-        <w:t>NULL</w:t>
-      </w:r>
-      <w:r>
-        <w:t xml:space="preserve"> to fetch all properties.</w:t>
-      </w:r>
-    </w:p>
-    <w:p>
-      <w:pPr>
-        <w:pStyle w:val="ListParagraph"/>
-        <w:numPr>
-          <w:ilvl w:val="0"/>
-          <w:numId w:val="2"/>
-        </w:numPr>
-        <w:spacing w:before="0" w:after="0"/>
-        <w:ind w:left="1080"/>
-      </w:pPr>
-      <w:r>
-        <w:rPr>
-          <w:rStyle w:val="InlinedCode"/>
-        </w:rPr>
-        <w:t>cpl_ancestry_iterator_t iterator:</w:t>
-      </w:r>
-      <w:r>
-        <w:t xml:space="preserve"> The callback function.</w:t>
-      </w:r>
-    </w:p>
-    <w:p>
-      <w:pPr>
-        <w:pStyle w:val="ListParagraph"/>
-        <w:numPr>
-          <w:ilvl w:val="0"/>
-          <w:numId w:val="2"/>
-        </w:numPr>
-        <w:spacing w:before="0" w:after="0"/>
-        <w:ind w:left="1080"/>
-      </w:pPr>
-      <w:r>
-        <w:rPr>
-          <w:rStyle w:val="InlinedCode"/>
-        </w:rPr>
-        <w:t>void* context:</w:t>
-      </w:r>
-      <w:r>
-        <w:t xml:space="preserve"> The context for the callback function.</w:t>
-      </w:r>
-    </w:p>
-    <w:p>
-      <w:pPr>
-        <w:spacing w:before="0" w:after="0"/>
-        <w:ind w:left="360"/>
-      </w:pPr>
-      <w:r>
-        <w:t>Return codes and their common causes:</w:t>
-      </w:r>
-    </w:p>
-    <w:p>
-      <w:pPr>
-        <w:pStyle w:val="ListParagraph"/>
-        <w:numPr>
-          <w:ilvl w:val="0"/>
-          <w:numId w:val="2"/>
-        </w:numPr>
-        <w:spacing w:before="0" w:after="0"/>
-        <w:ind w:left="1080"/>
-      </w:pPr>
-      <w:r>
-        <w:rPr>
-          <w:rStyle w:val="InlinedCode"/>
-        </w:rPr>
-        <w:t>CPL_S_OK</w:t>
-      </w:r>
-      <w:r>
-        <w:rPr>
-          <w:rStyle w:val="InlinedCode"/>
-        </w:rPr>
-        <w:t>:</w:t>
-      </w:r>
-      <w:r>
-        <w:t xml:space="preserve"> </w:t>
-      </w:r>
-      <w:r>
-        <w:t xml:space="preserve">No </w:t>
-      </w:r>
-      <w:r>
-        <w:t>error; at least one property was found.</w:t>
-      </w:r>
-    </w:p>
-    <w:p>
-      <w:pPr>
-        <w:pStyle w:val="ListParagraph"/>
-        <w:numPr>
-          <w:ilvl w:val="0"/>
-          <w:numId w:val="2"/>
-        </w:numPr>
-        <w:spacing w:before="0" w:after="0"/>
-        <w:ind w:left="1080"/>
-      </w:pPr>
-      <w:r>
-        <w:rPr>
-          <w:rStyle w:val="InlinedCode"/>
-        </w:rPr>
-        <w:t>CPL_S_</w:t>
-      </w:r>
-      <w:r>
-        <w:rPr>
-          <w:rStyle w:val="InlinedCode"/>
-        </w:rPr>
-        <w:t>NO_DATA</w:t>
-      </w:r>
-      <w:r>
-        <w:rPr>
-          <w:rStyle w:val="InlinedCode"/>
-        </w:rPr>
-        <w:t>:</w:t>
-      </w:r>
-      <w:r>
-        <w:t xml:space="preserve"> </w:t>
-      </w:r>
-      <w:r>
-        <w:t>The given object or the specified version of the object (if applicable) exists, but it does not have any properties.</w:t>
-      </w:r>
-    </w:p>
-    <w:p>
-      <w:pPr>
-        <w:pStyle w:val="ListParagraph"/>
-        <w:numPr>
-          <w:ilvl w:val="0"/>
-          <w:numId w:val="2"/>
-        </w:numPr>
-        <w:spacing w:before="0" w:after="0"/>
-        <w:ind w:left="1080"/>
-      </w:pPr>
-      <w:r>
-        <w:rPr>
-          <w:rStyle w:val="InlinedCode"/>
-        </w:rPr>
-        <w:t>CPL_</w:t>
-      </w:r>
-      <w:r>
-        <w:rPr>
-          <w:rStyle w:val="InlinedCode"/>
-        </w:rPr>
-        <w:t>E_INVALID_VERSION</w:t>
-      </w:r>
-      <w:r>
-        <w:t xml:space="preserve">: The version number </w:t>
-      </w:r>
-      <w:r>
-        <w:rPr>
-          <w:rStyle w:val="InlinedCode"/>
-        </w:rPr>
-        <w:t>version</w:t>
-      </w:r>
-      <w:r>
-        <w:t xml:space="preserve"> is greater than the current version of the object with the specified </w:t>
-      </w:r>
-      <w:r>
-        <w:rPr>
-          <w:rStyle w:val="InlinedCode"/>
-        </w:rPr>
-        <w:t>id</w:t>
-      </w:r>
-      <w:r>
-        <w:t>.</w:t>
-      </w:r>
-    </w:p>
-    <w:p>
-      <w:pPr>
-        <w:pStyle w:val="ListParagraph"/>
-        <w:numPr>
-          <w:ilvl w:val="0"/>
-          <w:numId w:val="2"/>
-        </w:numPr>
-        <w:spacing w:before="0" w:after="0"/>
-        <w:ind w:left="1080"/>
-      </w:pPr>
-      <w:r>
-        <w:rPr>
-          <w:rStyle w:val="InlinedCode"/>
-        </w:rPr>
-        <w:t>CPL_</w:t>
-      </w:r>
-      <w:r>
-        <w:rPr>
-          <w:rStyle w:val="InlinedCode"/>
-        </w:rPr>
-        <w:t>E_NOT_FOUND</w:t>
-      </w:r>
-      <w:r>
-        <w:rPr>
-          <w:rStyle w:val="InlinedCode"/>
-        </w:rPr>
-        <w:t>:</w:t>
-      </w:r>
-      <w:r>
-        <w:t xml:space="preserve"> </w:t>
-      </w:r>
-      <w:r>
-        <w:t>The given object or the specified version of the object does not exist.</w:t>
-      </w:r>
-    </w:p>
-    <w:p>
-      <w:pPr>
-        <w:spacing w:after="0"/>
-      </w:pPr>
-      <w:r>
-        <w:rPr>
-          <w:rStyle w:val="IntenseCodeChar"/>
-        </w:rPr>
-        <w:t>cpl_</w:t>
-      </w:r>
-      <w:r>
-        <w:rPr>
-          <w:rStyle w:val="IntenseCodeChar"/>
-        </w:rPr>
-        <w:t>lookup_by_property</w:t>
-      </w:r>
-      <w:r>
-        <w:rPr>
-          <w:rStyle w:val="IntenseCodeChar"/>
-        </w:rPr>
-        <w:t>:</w:t>
-      </w:r>
-      <w:r>
-        <w:t xml:space="preserve"> </w:t>
-      </w:r>
-      <w:r>
-        <w:t xml:space="preserve">Iterate over all versions of provenance objects that have the specified property with the given value. The function returns </w:t>
-      </w:r>
-      <w:r>
-        <w:rPr>
-          <w:rStyle w:val="InlinedCode"/>
-        </w:rPr>
-        <w:t>CPL</w:t>
-      </w:r>
-      <w:r>
-        <w:rPr>
-          <w:rStyle w:val="InlinedCode"/>
-        </w:rPr>
-        <w:t>_E_NOT_FOUND</w:t>
-      </w:r>
-      <w:r>
-        <w:t xml:space="preserve"> if no matching objects are found.</w:t>
-      </w:r>
-    </w:p>
-    <w:p>
-      <w:pPr>
-        <w:spacing w:before="0" w:after="0"/>
-        <w:ind w:left="360"/>
-      </w:pPr>
-      <w:r>
-        <w:t>Arguments:</w:t>
-      </w:r>
-    </w:p>
-    <w:p>
-      <w:pPr>
-        <w:pStyle w:val="ListParagraph"/>
-        <w:numPr>
-          <w:ilvl w:val="0"/>
-          <w:numId w:val="2"/>
-        </w:numPr>
-        <w:spacing w:before="0" w:after="0"/>
-        <w:ind w:left="1080"/>
-      </w:pPr>
-      <w:r>
-        <w:rPr>
-          <w:rStyle w:val="InlinedCode"/>
-        </w:rPr>
-        <w:t>const char* key:</w:t>
-      </w:r>
-      <w:r>
-        <w:t xml:space="preserve"> </w:t>
-      </w:r>
-      <w:r>
-        <w:t>The property to check.</w:t>
-      </w:r>
-    </w:p>
-    <w:p>
-      <w:pPr>
-        <w:pStyle w:val="ListParagraph"/>
-        <w:numPr>
-          <w:ilvl w:val="0"/>
-          <w:numId w:val="2"/>
-        </w:numPr>
-        <w:spacing w:before="0" w:after="0"/>
-        <w:ind w:left="1080"/>
-      </w:pPr>
-      <w:r>
-        <w:rPr>
-          <w:rStyle w:val="InlinedCode"/>
-        </w:rPr>
-        <w:t>const char* value:</w:t>
-      </w:r>
-      <w:r>
-        <w:t xml:space="preserve"> </w:t>
-      </w:r>
-      <w:r>
-        <w:t>The required property value.</w:t>
-      </w:r>
-    </w:p>
-    <w:p>
-      <w:pPr>
-        <w:pStyle w:val="ListParagraph"/>
-        <w:numPr>
-          <w:ilvl w:val="0"/>
-          <w:numId w:val="2"/>
-        </w:numPr>
-        <w:spacing w:before="0" w:after="0"/>
-        <w:ind w:left="1080"/>
-      </w:pPr>
-      <w:r>
-        <w:rPr>
-          <w:rStyle w:val="InlinedCode"/>
-        </w:rPr>
-        <w:t>cpl_property_iterator_t</w:t>
-      </w:r>
-      <w:r>
-        <w:rPr>
-          <w:rStyle w:val="InlinedCode"/>
-        </w:rPr>
-        <w:t xml:space="preserve"> </w:t>
-      </w:r>
-      <w:r>
-        <w:rPr>
-          <w:rStyle w:val="InlinedCode"/>
-        </w:rPr>
-        <w:t>iterator:</w:t>
-      </w:r>
-      <w:r>
-        <w:t xml:space="preserve"> The callback function.</w:t>
-      </w:r>
-    </w:p>
-    <w:p>
-      <w:pPr>
-        <w:pStyle w:val="ListParagraph"/>
-        <w:numPr>
-          <w:ilvl w:val="0"/>
-          <w:numId w:val="2"/>
-        </w:numPr>
-        <w:spacing w:before="0" w:after="0"/>
-        <w:ind w:left="1080"/>
-      </w:pPr>
-      <w:r>
-        <w:rPr>
-          <w:rStyle w:val="InlinedCode"/>
-        </w:rPr>
-        <w:t>void* context:</w:t>
-      </w:r>
-      <w:r>
-        <w:t xml:space="preserve"> The context for the callback function.</w:t>
-      </w:r>
-    </w:p>
-    <w:p>
-      <w:pPr>
-        <w:spacing w:before="0" w:after="0"/>
-        <w:ind w:left="360"/>
-      </w:pPr>
-      <w:r>
-        <w:t>Return codes and their common causes:</w:t>
-      </w:r>
-    </w:p>
-    <w:p>
-      <w:pPr>
-        <w:pStyle w:val="ListParagraph"/>
-        <w:numPr>
-          <w:ilvl w:val="0"/>
-          <w:numId w:val="2"/>
-        </w:numPr>
-        <w:spacing w:before="0" w:after="0"/>
-        <w:ind w:left="1080"/>
-      </w:pPr>
-      <w:r>
-        <w:rPr>
-          <w:rStyle w:val="InlinedCode"/>
-        </w:rPr>
-        <w:t>CPL_S_OK</w:t>
-      </w:r>
-      <w:r>
-        <w:rPr>
-          <w:rStyle w:val="InlinedCode"/>
-        </w:rPr>
-        <w:t>:</w:t>
-      </w:r>
-      <w:r>
-        <w:t xml:space="preserve"> </w:t>
-      </w:r>
-      <w:r>
-        <w:t>No error</w:t>
-      </w:r>
-      <w:r>
-        <w:t xml:space="preserve"> – at least one matching object was found.</w:t>
-      </w:r>
-    </w:p>
-    <w:p>
-      <w:pPr>
-        <w:pStyle w:val="ListParagraph"/>
-        <w:numPr>
-          <w:ilvl w:val="0"/>
-          <w:numId w:val="2"/>
-        </w:numPr>
-        <w:spacing w:before="0" w:after="0"/>
-        <w:ind w:left="1080"/>
-      </w:pPr>
-      <w:r>
-        <w:rPr>
-          <w:rStyle w:val="InlinedCode"/>
-        </w:rPr>
-        <w:t>CPL_</w:t>
-      </w:r>
-      <w:r>
-        <w:rPr>
-          <w:rStyle w:val="InlinedCode"/>
-        </w:rPr>
-        <w:t>E_NOT_FOUND</w:t>
-      </w:r>
-      <w:r>
-        <w:rPr>
-          <w:rStyle w:val="InlinedCode"/>
-        </w:rPr>
-        <w:t>:</w:t>
-      </w:r>
-      <w:r>
-        <w:t xml:space="preserve"> </w:t>
-      </w:r>
-      <w:r>
-        <w:t>No such object was found.</w:t>
-      </w:r>
-    </w:p>
-    <w:p>
-      <w:pPr>
-        <w:spacing w:before="0" w:after="0"/>
-      </w:pPr>
-    </w:p>
-    <w:p>
-      <w:pPr>
-        <w:pStyle w:val="Heading2"/>
-      </w:pPr>
-      <w:r>
-        <w:lastRenderedPageBreak/>
-        <w:t>Additional API</w:t>
-      </w:r>
-    </w:p>
-    <w:p>
-      <w:pPr>
-        <w:spacing w:after="0"/>
-      </w:pPr>
-      <w:r>
-        <w:rPr>
-          <w:rStyle w:val="IntenseCodeChar"/>
-        </w:rPr>
-        <w:t>cpl_</w:t>
-      </w:r>
-      <w:r>
-        <w:rPr>
-          <w:rStyle w:val="IntenseCodeChar"/>
-        </w:rPr>
         <w:t>lookup_file</w:t>
       </w:r>
       <w:r>
@@ -11188,6 +11340,9 @@
       </w:r>
       <w:r>
         <w:t xml:space="preserve"> associated with the given file.</w:t>
+      </w:r>
+      <w:r>
+        <w:t xml:space="preserve"> Note that this internally uses the full path to the file as an object name in the underlying provenance database, so if you move or rename the file, the subsequent call to this function would not find the corresponding provenance object. Similarly, if you call this function on a hard-linked file, you will not get the same provenance object unless you always call it on the same file name.</w:t>
       </w:r>
     </w:p>
     <w:p>
@@ -18535,7 +18690,7 @@
 </file>
 
 <file path=customXml/itemProps1.xml><?xml version="1.0" encoding="utf-8"?>
-<ds:datastoreItem xmlns:ds="http://schemas.openxmlformats.org/officeDocument/2006/customXml" ds:itemID="{C82B2189-0408-4798-AA3E-9A30313D43E5}">
+<ds:datastoreItem xmlns:ds="http://schemas.openxmlformats.org/officeDocument/2006/customXml" ds:itemID="{9E9998CA-58CE-4199-B718-82B07D378A1C}">
   <ds:schemaRefs>
     <ds:schemaRef ds:uri="http://schemas.openxmlformats.org/officeDocument/2006/bibliography"/>
   </ds:schemaRefs>

</xml_diff>